<commit_message>
Update resume for Rite Solutions position.
</commit_message>
<xml_diff>
--- a/resume.docx
+++ b/resume.docx
@@ -131,7 +131,19 @@
         <w:rPr>
           <w:szCs w:val="21"/>
         </w:rPr>
-        <w:t xml:space="preserve"> experience developing Python and C++ test code. I currently work on a fast-paced</w:t>
+        <w:t xml:space="preserve"> experience developing Python and C++ test code</w:t>
+      </w:r>
+      <w:r>
+        <w:rPr>
+          <w:szCs w:val="21"/>
+        </w:rPr>
+        <w:t xml:space="preserve"> for government programs</w:t>
+      </w:r>
+      <w:r>
+        <w:rPr>
+          <w:szCs w:val="21"/>
+        </w:rPr>
+        <w:t>. I currently work on a fast-paced</w:t>
       </w:r>
       <w:r>
         <w:rPr>
@@ -197,25 +209,13 @@
         <w:rPr>
           <w:szCs w:val="21"/>
         </w:rPr>
-        <w:t>, challen</w:t>
-      </w:r>
-      <w:r>
-        <w:rPr>
-          <w:szCs w:val="21"/>
-        </w:rPr>
-        <w:t>ge</w:t>
-      </w:r>
-      <w:r>
-        <w:rPr>
-          <w:szCs w:val="21"/>
-        </w:rPr>
-        <w:t xml:space="preserve"> myself, </w:t>
-      </w:r>
-      <w:r>
-        <w:rPr>
-          <w:szCs w:val="21"/>
-        </w:rPr>
-        <w:t>and us</w:t>
+        <w:t xml:space="preserve"> and</w:t>
+      </w:r>
+      <w:r>
+        <w:rPr>
+          <w:szCs w:val="21"/>
+        </w:rPr>
+        <w:t xml:space="preserve"> us</w:t>
       </w:r>
       <w:r>
         <w:rPr>
@@ -239,7 +239,7 @@
         <w:rPr>
           <w:szCs w:val="21"/>
         </w:rPr>
-        <w:t xml:space="preserve"> with others and help people.</w:t>
+        <w:t xml:space="preserve"> with others.</w:t>
       </w:r>
     </w:p>
     <w:p>
@@ -450,13 +450,7 @@
         <w:rPr>
           <w:szCs w:val="21"/>
         </w:rPr>
-        <w:t xml:space="preserve"> </w:t>
-      </w:r>
-      <w:r>
-        <w:rPr>
-          <w:szCs w:val="21"/>
-        </w:rPr>
-        <w:t>AWS</w:t>
+        <w:t xml:space="preserve"> AWS</w:t>
       </w:r>
       <w:r>
         <w:rPr>
@@ -493,6 +487,12 @@
           <w:szCs w:val="21"/>
         </w:rPr>
         <w:t>Visual Studio</w:t>
+      </w:r>
+      <w:r>
+        <w:rPr>
+          <w:szCs w:val="21"/>
+        </w:rPr>
+        <w:t>, WireShark, tcpdump</w:t>
       </w:r>
     </w:p>
     <w:p>
@@ -534,13 +534,7 @@
         <w:rPr>
           <w:szCs w:val="21"/>
         </w:rPr>
-        <w:t xml:space="preserve">, </w:t>
-      </w:r>
-      <w:r>
-        <w:rPr>
-          <w:szCs w:val="21"/>
-        </w:rPr>
-        <w:t>YOCTO,</w:t>
+        <w:t>, YOCTO,</w:t>
       </w:r>
       <w:r>
         <w:rPr>
@@ -552,15 +546,8 @@
         <w:rPr>
           <w:szCs w:val="21"/>
         </w:rPr>
-        <w:t xml:space="preserve"> </w:t>
-      </w:r>
-      <w:r>
-        <w:rPr>
-          <w:szCs w:val="21"/>
-        </w:rPr>
-        <w:t xml:space="preserve">VMs, kernel modules, </w:t>
-      </w:r>
-      <w:proofErr w:type="spellStart"/>
+        <w:t xml:space="preserve"> VMs, kernel modules, </w:t>
+      </w:r>
       <w:r>
         <w:rPr>
           <w:szCs w:val="21"/>
@@ -579,7 +566,6 @@
         </w:rPr>
         <w:t>d</w:t>
       </w:r>
-      <w:proofErr w:type="spellEnd"/>
       <w:r>
         <w:rPr>
           <w:szCs w:val="21"/>
@@ -654,33 +640,15 @@
           <w:bCs/>
           <w:szCs w:val="21"/>
         </w:rPr>
-        <w:t>, Lockheed Martin – Cyber Network Interface Device (</w:t>
-      </w:r>
-      <w:proofErr w:type="gramStart"/>
+        <w:t xml:space="preserve">, Lockheed Martin – Cyber Network Interface Device (CNID) </w:t>
+      </w:r>
       <w:r>
         <w:rPr>
           <w:b/>
           <w:bCs/>
           <w:szCs w:val="21"/>
         </w:rPr>
-        <w:t xml:space="preserve">CNID) </w:t>
-      </w:r>
-      <w:r>
-        <w:rPr>
-          <w:b/>
-          <w:bCs/>
-          <w:szCs w:val="21"/>
-        </w:rPr>
-        <w:t xml:space="preserve">  </w:t>
-      </w:r>
-      <w:proofErr w:type="gramEnd"/>
-      <w:r>
-        <w:rPr>
-          <w:b/>
-          <w:bCs/>
-          <w:szCs w:val="21"/>
-        </w:rPr>
-        <w:t xml:space="preserve">                                      Active Top Secret</w:t>
+        <w:t xml:space="preserve">                                        Active Top Secret</w:t>
       </w:r>
     </w:p>
     <w:p>
@@ -749,7 +717,19 @@
         <w:rPr>
           <w:szCs w:val="21"/>
         </w:rPr>
-        <w:t xml:space="preserve">build and deploy system that streamlined team’s development workflow. </w:t>
+        <w:t>build and deploy system</w:t>
+      </w:r>
+      <w:r>
+        <w:rPr>
+          <w:szCs w:val="21"/>
+        </w:rPr>
+        <w:t xml:space="preserve"> in Python</w:t>
+      </w:r>
+      <w:r>
+        <w:rPr>
+          <w:szCs w:val="21"/>
+        </w:rPr>
+        <w:t xml:space="preserve"> that streamlined team’s development workflow. </w:t>
       </w:r>
     </w:p>
     <w:p>
@@ -769,15 +749,31 @@
         <w:rPr>
           <w:szCs w:val="21"/>
         </w:rPr>
-        <w:t>Setup CI infrastructure, providing CNID sufficient time to test and ensuring on schedule delivery to customers.</w:t>
-      </w:r>
-      <w:r>
-        <w:rPr>
-          <w:b/>
-          <w:bCs/>
-          <w:szCs w:val="21"/>
-        </w:rPr>
-        <w:t xml:space="preserve"> </w:t>
+        <w:t xml:space="preserve">Wrote multithreaded C++ applications that </w:t>
+      </w:r>
+      <w:r>
+        <w:rPr>
+          <w:szCs w:val="21"/>
+        </w:rPr>
+        <w:t>i</w:t>
+      </w:r>
+      <w:r>
+        <w:rPr>
+          <w:szCs w:val="21"/>
+        </w:rPr>
+        <w:t>ntegrated with Python</w:t>
+      </w:r>
+      <w:r>
+        <w:rPr>
+          <w:szCs w:val="21"/>
+        </w:rPr>
+        <w:t xml:space="preserve"> test code</w:t>
+      </w:r>
+      <w:r>
+        <w:rPr>
+          <w:szCs w:val="21"/>
+        </w:rPr>
+        <w:t xml:space="preserve"> using low level socket programming.</w:t>
       </w:r>
     </w:p>
     <w:p>
@@ -797,19 +793,65 @@
         <w:rPr>
           <w:szCs w:val="21"/>
         </w:rPr>
-        <w:t>Analyze</w:t>
-      </w:r>
-      <w:r>
-        <w:rPr>
-          <w:szCs w:val="21"/>
-        </w:rPr>
-        <w:t>d</w:t>
-      </w:r>
-      <w:r>
-        <w:rPr>
-          <w:szCs w:val="21"/>
-        </w:rPr>
-        <w:t xml:space="preserve"> nightly report data to detect and understand anomalies in the CNID using data to drive development and fixes.</w:t>
+        <w:t>Collaborated with external entities such as QA and customer to facilitate efficient delivery events.</w:t>
+      </w:r>
+    </w:p>
+    <w:p>
+      <w:pPr>
+        <w:spacing w:after="0" w:line="240" w:lineRule="auto"/>
+        <w:ind w:left="360" w:right="0" w:firstLine="0"/>
+        <w:contextualSpacing/>
+        <w:rPr>
+          <w:szCs w:val="21"/>
+        </w:rPr>
+      </w:pPr>
+    </w:p>
+    <w:p>
+      <w:pPr>
+        <w:spacing w:after="0" w:line="240" w:lineRule="auto"/>
+        <w:ind w:left="0" w:right="0" w:firstLine="0"/>
+        <w:contextualSpacing/>
+        <w:rPr>
+          <w:b/>
+          <w:bCs/>
+          <w:szCs w:val="21"/>
+        </w:rPr>
+      </w:pPr>
+      <w:r>
+        <w:rPr>
+          <w:b/>
+          <w:bCs/>
+          <w:i/>
+          <w:iCs/>
+          <w:szCs w:val="21"/>
+        </w:rPr>
+        <w:t>Embedded Software Enginee</w:t>
+      </w:r>
+      <w:r>
+        <w:rPr>
+          <w:b/>
+          <w:bCs/>
+          <w:szCs w:val="21"/>
+        </w:rPr>
+        <w:t>r, Lockheed Martin – Software Defined Satellites (SDS)</w:t>
+      </w:r>
+    </w:p>
+    <w:p>
+      <w:pPr>
+        <w:spacing w:after="0" w:line="240" w:lineRule="auto"/>
+        <w:ind w:left="0" w:right="0"/>
+        <w:contextualSpacing/>
+        <w:rPr>
+          <w:rFonts w:ascii="Courier New" w:eastAsia="Courier New" w:hAnsi="Courier New" w:cs="Courier New"/>
+          <w:szCs w:val="21"/>
+        </w:rPr>
+      </w:pPr>
+      <w:r>
+        <w:rPr>
+          <w:rFonts w:ascii="Courier New" w:eastAsia="Courier New" w:hAnsi="Courier New" w:cs="Courier New"/>
+          <w:szCs w:val="21"/>
+        </w:rPr>
+        <w:t>May 2018 – December 2018 // Louisville, CO</w:t>
       </w:r>
     </w:p>
     <w:p>
@@ -822,84 +864,28 @@
         <w:ind w:right="0" w:hanging="180"/>
         <w:contextualSpacing/>
         <w:rPr>
-          <w:szCs w:val="21"/>
-        </w:rPr>
-      </w:pPr>
-      <w:r>
-        <w:rPr>
-          <w:szCs w:val="21"/>
-        </w:rPr>
-        <w:t xml:space="preserve">Review code written by other engineers ensuring only </w:t>
-      </w:r>
-      <w:r>
-        <w:rPr>
-          <w:szCs w:val="21"/>
-        </w:rPr>
-        <w:t>high-quality</w:t>
-      </w:r>
-      <w:r>
-        <w:rPr>
-          <w:szCs w:val="21"/>
-        </w:rPr>
-        <w:t xml:space="preserve"> software is allowed into code base.</w:t>
-      </w:r>
-    </w:p>
-    <w:p>
-      <w:pPr>
-        <w:spacing w:after="0" w:line="240" w:lineRule="auto"/>
-        <w:ind w:left="0" w:right="0" w:firstLine="0"/>
-        <w:contextualSpacing/>
-        <w:rPr>
-          <w:szCs w:val="21"/>
-        </w:rPr>
-      </w:pPr>
-    </w:p>
-    <w:p>
-      <w:pPr>
-        <w:spacing w:after="0" w:line="240" w:lineRule="auto"/>
-        <w:ind w:left="0" w:right="0" w:firstLine="0"/>
-        <w:contextualSpacing/>
-        <w:rPr>
-          <w:b/>
-          <w:bCs/>
-          <w:szCs w:val="21"/>
-        </w:rPr>
-      </w:pPr>
-      <w:r>
-        <w:rPr>
-          <w:b/>
-          <w:bCs/>
-          <w:i/>
-          <w:iCs/>
-          <w:szCs w:val="21"/>
-        </w:rPr>
-        <w:t>Embedded Software Enginee</w:t>
-      </w:r>
-      <w:r>
-        <w:rPr>
-          <w:b/>
-          <w:bCs/>
-          <w:szCs w:val="21"/>
-        </w:rPr>
-        <w:t>r, Lockheed Martin – Software Defined Satellites (SDS)</w:t>
-      </w:r>
-    </w:p>
-    <w:p>
-      <w:pPr>
-        <w:spacing w:after="0" w:line="240" w:lineRule="auto"/>
-        <w:ind w:left="0" w:right="0"/>
-        <w:contextualSpacing/>
-        <w:rPr>
-          <w:rFonts w:ascii="Courier New" w:eastAsia="Courier New" w:hAnsi="Courier New" w:cs="Courier New"/>
-          <w:szCs w:val="21"/>
-        </w:rPr>
-      </w:pPr>
-      <w:r>
-        <w:rPr>
-          <w:rFonts w:ascii="Courier New" w:eastAsia="Courier New" w:hAnsi="Courier New" w:cs="Courier New"/>
-          <w:szCs w:val="21"/>
-        </w:rPr>
-        <w:t>May 2018 – December 2018 // Louisville, CO</w:t>
+          <w:rFonts w:asciiTheme="minorHAnsi" w:eastAsiaTheme="minorEastAsia" w:hAnsiTheme="minorHAnsi" w:cstheme="minorBidi"/>
+          <w:color w:val="000000" w:themeColor="text1"/>
+          <w:szCs w:val="21"/>
+        </w:rPr>
+      </w:pPr>
+      <w:r>
+        <w:rPr>
+          <w:szCs w:val="21"/>
+        </w:rPr>
+        <w:t>Developed the backend for the configuration service</w:t>
+      </w:r>
+      <w:r>
+        <w:rPr>
+          <w:szCs w:val="21"/>
+        </w:rPr>
+        <w:t xml:space="preserve"> in C++</w:t>
+      </w:r>
+      <w:r>
+        <w:rPr>
+          <w:szCs w:val="21"/>
+        </w:rPr>
+        <w:t xml:space="preserve"> which handled requests from json, yaml, and ZooKeeper.</w:t>
       </w:r>
     </w:p>
     <w:p>
@@ -912,44 +898,50 @@
         <w:ind w:right="0" w:hanging="180"/>
         <w:contextualSpacing/>
         <w:rPr>
-          <w:rFonts w:asciiTheme="minorHAnsi" w:eastAsiaTheme="minorEastAsia" w:hAnsiTheme="minorHAnsi" w:cstheme="minorBidi"/>
-          <w:color w:val="000000" w:themeColor="text1"/>
-          <w:szCs w:val="21"/>
-        </w:rPr>
-      </w:pPr>
-      <w:r>
-        <w:rPr>
-          <w:szCs w:val="21"/>
-        </w:rPr>
-        <w:t xml:space="preserve">Developed the backend for the configuration service which handled requests from json, </w:t>
-      </w:r>
-      <w:proofErr w:type="spellStart"/>
-      <w:r>
-        <w:rPr>
-          <w:szCs w:val="21"/>
-        </w:rPr>
-        <w:t>yaml</w:t>
-      </w:r>
-      <w:proofErr w:type="spellEnd"/>
-      <w:r>
-        <w:rPr>
-          <w:szCs w:val="21"/>
-        </w:rPr>
-        <w:t xml:space="preserve">, and </w:t>
-      </w:r>
-      <w:proofErr w:type="spellStart"/>
-      <w:r>
-        <w:rPr>
-          <w:szCs w:val="21"/>
-        </w:rPr>
-        <w:t>ZooKeeper</w:t>
-      </w:r>
-      <w:proofErr w:type="spellEnd"/>
-      <w:r>
-        <w:rPr>
-          <w:szCs w:val="21"/>
-        </w:rPr>
-        <w:t>.</w:t>
+          <w:szCs w:val="21"/>
+        </w:rPr>
+      </w:pPr>
+      <w:r>
+        <w:rPr>
+          <w:szCs w:val="21"/>
+        </w:rPr>
+        <w:t xml:space="preserve">Wrote </w:t>
+      </w:r>
+      <w:r>
+        <w:rPr>
+          <w:szCs w:val="21"/>
+        </w:rPr>
+        <w:t xml:space="preserve">high quality </w:t>
+      </w:r>
+      <w:r>
+        <w:rPr>
+          <w:szCs w:val="21"/>
+        </w:rPr>
+        <w:t xml:space="preserve">documentation </w:t>
+      </w:r>
+      <w:r>
+        <w:rPr>
+          <w:szCs w:val="21"/>
+        </w:rPr>
+        <w:t xml:space="preserve">using </w:t>
+      </w:r>
+      <w:r>
+        <w:rPr>
+          <w:szCs w:val="21"/>
+        </w:rPr>
+        <w:t>Sphinx and Doxygen for all SDS services</w:t>
+      </w:r>
+      <w:r>
+        <w:rPr>
+          <w:szCs w:val="21"/>
+        </w:rPr>
+        <w:t xml:space="preserve"> used by </w:t>
+      </w:r>
+      <w:r>
+        <w:rPr>
+          <w:szCs w:val="21"/>
+        </w:rPr>
+        <w:t>developers and users.</w:t>
       </w:r>
     </w:p>
     <w:p>
@@ -960,72 +952,69 @@
         </w:numPr>
         <w:spacing w:after="0" w:line="240" w:lineRule="auto"/>
         <w:ind w:right="0" w:hanging="180"/>
-        <w:contextualSpacing/>
-        <w:rPr>
-          <w:szCs w:val="21"/>
-        </w:rPr>
-      </w:pPr>
-      <w:r>
-        <w:rPr>
-          <w:szCs w:val="21"/>
-        </w:rPr>
-        <w:t xml:space="preserve">Wrote </w:t>
-      </w:r>
-      <w:r>
-        <w:rPr>
-          <w:szCs w:val="21"/>
-        </w:rPr>
-        <w:t xml:space="preserve">high quality </w:t>
-      </w:r>
-      <w:r>
-        <w:rPr>
-          <w:szCs w:val="21"/>
-        </w:rPr>
-        <w:t>documentation</w:t>
-      </w:r>
-      <w:r>
-        <w:rPr>
-          <w:szCs w:val="21"/>
-        </w:rPr>
-        <w:t xml:space="preserve"> </w:t>
-      </w:r>
-      <w:r>
-        <w:rPr>
-          <w:szCs w:val="21"/>
-        </w:rPr>
-        <w:t xml:space="preserve">using </w:t>
-      </w:r>
-      <w:r>
-        <w:rPr>
-          <w:szCs w:val="21"/>
-        </w:rPr>
-        <w:t xml:space="preserve">Sphinx and </w:t>
-      </w:r>
-      <w:proofErr w:type="spellStart"/>
-      <w:r>
-        <w:rPr>
-          <w:szCs w:val="21"/>
-        </w:rPr>
-        <w:t>Doxygen</w:t>
-      </w:r>
-      <w:proofErr w:type="spellEnd"/>
-      <w:r>
-        <w:rPr>
-          <w:szCs w:val="21"/>
-        </w:rPr>
-        <w:t xml:space="preserve"> for all SDS services</w:t>
-      </w:r>
-      <w:r>
-        <w:rPr>
-          <w:szCs w:val="21"/>
-        </w:rPr>
-        <w:t xml:space="preserve"> used by </w:t>
-      </w:r>
-      <w:r>
-        <w:rPr>
-          <w:szCs w:val="21"/>
-        </w:rPr>
-        <w:t>developers and users.</w:t>
+        <w:rPr>
+          <w:szCs w:val="21"/>
+        </w:rPr>
+      </w:pPr>
+      <w:r>
+        <w:rPr>
+          <w:szCs w:val="21"/>
+        </w:rPr>
+        <w:t>Used YOCTO to c</w:t>
+      </w:r>
+      <w:r>
+        <w:rPr>
+          <w:szCs w:val="21"/>
+        </w:rPr>
+        <w:t>onfigure, buil</w:t>
+      </w:r>
+      <w:r>
+        <w:rPr>
+          <w:szCs w:val="21"/>
+        </w:rPr>
+        <w:t>d</w:t>
+      </w:r>
+      <w:r>
+        <w:rPr>
+          <w:szCs w:val="21"/>
+        </w:rPr>
+        <w:t>, and deploy</w:t>
+      </w:r>
+      <w:r>
+        <w:rPr>
+          <w:szCs w:val="21"/>
+        </w:rPr>
+        <w:t xml:space="preserve"> custom</w:t>
+      </w:r>
+      <w:r>
+        <w:rPr>
+          <w:szCs w:val="21"/>
+        </w:rPr>
+        <w:t xml:space="preserve"> Linux </w:t>
+      </w:r>
+      <w:r>
+        <w:rPr>
+          <w:szCs w:val="21"/>
+        </w:rPr>
+        <w:t xml:space="preserve">kernel </w:t>
+      </w:r>
+      <w:r>
+        <w:rPr>
+          <w:szCs w:val="21"/>
+        </w:rPr>
+        <w:t>images</w:t>
+      </w:r>
+      <w:r>
+        <w:rPr>
+          <w:szCs w:val="21"/>
+        </w:rPr>
+        <w:t xml:space="preserve"> to</w:t>
+      </w:r>
+      <w:r>
+        <w:rPr>
+          <w:szCs w:val="21"/>
+        </w:rPr>
+        <w:t xml:space="preserve"> target platforms.</w:t>
       </w:r>
     </w:p>
     <w:p>
@@ -1044,79 +1033,6 @@
         <w:rPr>
           <w:szCs w:val="21"/>
         </w:rPr>
-        <w:t>Used YOCTO to c</w:t>
-      </w:r>
-      <w:r>
-        <w:rPr>
-          <w:szCs w:val="21"/>
-        </w:rPr>
-        <w:t>onfigure, buil</w:t>
-      </w:r>
-      <w:r>
-        <w:rPr>
-          <w:szCs w:val="21"/>
-        </w:rPr>
-        <w:t>d</w:t>
-      </w:r>
-      <w:r>
-        <w:rPr>
-          <w:szCs w:val="21"/>
-        </w:rPr>
-        <w:t>, and deploy</w:t>
-      </w:r>
-      <w:r>
-        <w:rPr>
-          <w:szCs w:val="21"/>
-        </w:rPr>
-        <w:t xml:space="preserve"> custom</w:t>
-      </w:r>
-      <w:r>
-        <w:rPr>
-          <w:szCs w:val="21"/>
-        </w:rPr>
-        <w:t xml:space="preserve"> Linux </w:t>
-      </w:r>
-      <w:r>
-        <w:rPr>
-          <w:szCs w:val="21"/>
-        </w:rPr>
-        <w:t xml:space="preserve">kernel </w:t>
-      </w:r>
-      <w:r>
-        <w:rPr>
-          <w:szCs w:val="21"/>
-        </w:rPr>
-        <w:t>images</w:t>
-      </w:r>
-      <w:r>
-        <w:rPr>
-          <w:szCs w:val="21"/>
-        </w:rPr>
-        <w:t xml:space="preserve"> to</w:t>
-      </w:r>
-      <w:r>
-        <w:rPr>
-          <w:szCs w:val="21"/>
-        </w:rPr>
-        <w:t xml:space="preserve"> target platforms.</w:t>
-      </w:r>
-    </w:p>
-    <w:p>
-      <w:pPr>
-        <w:numPr>
-          <w:ilvl w:val="0"/>
-          <w:numId w:val="7"/>
-        </w:numPr>
-        <w:spacing w:after="0" w:line="240" w:lineRule="auto"/>
-        <w:ind w:right="0" w:hanging="180"/>
-        <w:rPr>
-          <w:szCs w:val="21"/>
-        </w:rPr>
-      </w:pPr>
-      <w:r>
-        <w:rPr>
-          <w:szCs w:val="21"/>
-        </w:rPr>
         <w:t xml:space="preserve">Laid foundation for </w:t>
       </w:r>
       <w:r>
@@ -1147,7 +1063,19 @@
         <w:rPr>
           <w:szCs w:val="21"/>
         </w:rPr>
-        <w:t xml:space="preserve"> LXC to create containers on </w:t>
+        <w:t xml:space="preserve"> </w:t>
+      </w:r>
+      <w:r>
+        <w:rPr>
+          <w:szCs w:val="21"/>
+        </w:rPr>
+        <w:t>LXC</w:t>
+      </w:r>
+      <w:r>
+        <w:rPr>
+          <w:szCs w:val="21"/>
+        </w:rPr>
+        <w:t xml:space="preserve"> to create containers on </w:t>
       </w:r>
       <w:r>
         <w:rPr>
@@ -3711,6 +3639,7 @@
     <w:lsdException w:name="HTML Sample" w:semiHidden="1" w:unhideWhenUsed="1"/>
     <w:lsdException w:name="HTML Typewriter" w:semiHidden="1" w:unhideWhenUsed="1"/>
     <w:lsdException w:name="HTML Variable" w:semiHidden="1" w:unhideWhenUsed="1"/>
+    <w:lsdException w:name="Normal Table" w:semiHidden="1" w:unhideWhenUsed="1"/>
     <w:lsdException w:name="annotation subject" w:semiHidden="1" w:unhideWhenUsed="1"/>
     <w:lsdException w:name="No List" w:semiHidden="1" w:unhideWhenUsed="1"/>
     <w:lsdException w:name="Outline List 1" w:semiHidden="1" w:unhideWhenUsed="1"/>
@@ -3757,8 +3686,10 @@
     <w:lsdException w:name="Table Subtle 2" w:semiHidden="1" w:unhideWhenUsed="1"/>
     <w:lsdException w:name="Table Web 1" w:semiHidden="1" w:unhideWhenUsed="1"/>
     <w:lsdException w:name="Table Web 2" w:semiHidden="1" w:unhideWhenUsed="1"/>
+    <w:lsdException w:name="Table Web 3" w:semiHidden="1" w:unhideWhenUsed="1"/>
     <w:lsdException w:name="Balloon Text" w:semiHidden="1" w:unhideWhenUsed="1"/>
     <w:lsdException w:name="Table Grid" w:uiPriority="39"/>
+    <w:lsdException w:name="Table Theme" w:semiHidden="1" w:unhideWhenUsed="1"/>
     <w:lsdException w:name="Placeholder Text" w:semiHidden="1"/>
     <w:lsdException w:name="No Spacing" w:uiPriority="1" w:qFormat="1"/>
     <w:lsdException w:name="Light Shading" w:uiPriority="60"/>
@@ -4016,6 +3947,7 @@
   <w:style w:type="character" w:default="1" w:styleId="DefaultParagraphFont">
     <w:name w:val="Default Paragraph Font"/>
     <w:uiPriority w:val="1"/>
+    <w:semiHidden/>
     <w:unhideWhenUsed/>
   </w:style>
   <w:style w:type="table" w:default="1" w:styleId="TableNormal">

</xml_diff>

<commit_message>
Remove summary section and expanded on prjects.
</commit_message>
<xml_diff>
--- a/resume.docx
+++ b/resume.docx
@@ -83,1396 +83,6 @@
         </w:rPr>
         <w:t xml:space="preserve"> </w:t>
       </w:r>
-    </w:p>
-    <w:p>
-      <w:pPr>
-        <w:pStyle w:val="Heading1"/>
-        <w:pBdr>
-          <w:bottom w:val="single" w:sz="4" w:space="1" w:color="auto"/>
-        </w:pBdr>
-        <w:spacing w:line="240" w:lineRule="auto"/>
-        <w:ind w:left="0"/>
-        <w:contextualSpacing/>
-        <w:rPr>
-          <w:color w:val="3366CC"/>
-          <w:szCs w:val="21"/>
-          <w:u w:val="single"/>
-        </w:rPr>
-      </w:pPr>
-      <w:r>
-        <w:rPr>
-          <w:color w:val="3366CC"/>
-          <w:szCs w:val="21"/>
-        </w:rPr>
-        <w:t>SUMMARY</w:t>
-      </w:r>
-    </w:p>
-    <w:p>
-      <w:pPr>
-        <w:spacing w:after="0"/>
-        <w:ind w:left="0"/>
-        <w:rPr>
-          <w:szCs w:val="21"/>
-        </w:rPr>
-      </w:pPr>
-      <w:r>
-        <w:rPr>
-          <w:szCs w:val="21"/>
-        </w:rPr>
-        <w:t>Agile Cyber Software Engineer with 3+ years of</w:t>
-      </w:r>
-      <w:r>
-        <w:rPr>
-          <w:szCs w:val="21"/>
-        </w:rPr>
-        <w:t xml:space="preserve"> professional</w:t>
-      </w:r>
-      <w:r>
-        <w:rPr>
-          <w:szCs w:val="21"/>
-        </w:rPr>
-        <w:t xml:space="preserve"> experience developing Python and C++ test code</w:t>
-      </w:r>
-      <w:r>
-        <w:rPr>
-          <w:szCs w:val="21"/>
-        </w:rPr>
-        <w:t xml:space="preserve"> for government programs</w:t>
-      </w:r>
-      <w:r>
-        <w:rPr>
-          <w:szCs w:val="21"/>
-        </w:rPr>
-        <w:t>. I currently work on a fast-paced</w:t>
-      </w:r>
-      <w:r>
-        <w:rPr>
-          <w:szCs w:val="21"/>
-        </w:rPr>
-        <w:t xml:space="preserve"> </w:t>
-      </w:r>
-      <w:r>
-        <w:rPr>
-          <w:szCs w:val="21"/>
-        </w:rPr>
-        <w:t xml:space="preserve">team at Lockheed Martin where my job is to </w:t>
-      </w:r>
-      <w:r>
-        <w:rPr>
-          <w:szCs w:val="21"/>
-        </w:rPr>
-        <w:t xml:space="preserve">test </w:t>
-      </w:r>
-      <w:r>
-        <w:rPr>
-          <w:szCs w:val="21"/>
-        </w:rPr>
-        <w:t xml:space="preserve">customer requirements and find and fix bugs for </w:t>
-      </w:r>
-      <w:r>
-        <w:rPr>
-          <w:szCs w:val="21"/>
-        </w:rPr>
-        <w:t>the cyber network device my team is tasked with designing</w:t>
-      </w:r>
-      <w:r>
-        <w:rPr>
-          <w:szCs w:val="21"/>
-        </w:rPr>
-        <w:t xml:space="preserve">. My three main focuses are automation, testing, and cyber security. </w:t>
-      </w:r>
-      <w:r>
-        <w:rPr>
-          <w:szCs w:val="21"/>
-        </w:rPr>
-        <w:t xml:space="preserve">I </w:t>
-      </w:r>
-      <w:r>
-        <w:rPr>
-          <w:szCs w:val="21"/>
-        </w:rPr>
-        <w:t>am a curious engineer and love to</w:t>
-      </w:r>
-      <w:r>
-        <w:rPr>
-          <w:szCs w:val="21"/>
-        </w:rPr>
-        <w:t xml:space="preserve"> </w:t>
-      </w:r>
-      <w:r>
-        <w:rPr>
-          <w:szCs w:val="21"/>
-        </w:rPr>
-        <w:t>learn</w:t>
-      </w:r>
-      <w:r>
-        <w:rPr>
-          <w:szCs w:val="21"/>
-        </w:rPr>
-        <w:t xml:space="preserve"> and</w:t>
-      </w:r>
-      <w:r>
-        <w:rPr>
-          <w:szCs w:val="21"/>
-        </w:rPr>
-        <w:t xml:space="preserve"> us</w:t>
-      </w:r>
-      <w:r>
-        <w:rPr>
-          <w:szCs w:val="21"/>
-        </w:rPr>
-        <w:t>e</w:t>
-      </w:r>
-      <w:r>
-        <w:rPr>
-          <w:szCs w:val="21"/>
-        </w:rPr>
-        <w:t xml:space="preserve"> what I know to </w:t>
-      </w:r>
-      <w:r>
-        <w:rPr>
-          <w:szCs w:val="21"/>
-        </w:rPr>
-        <w:t>collaborate</w:t>
-      </w:r>
-      <w:r>
-        <w:rPr>
-          <w:szCs w:val="21"/>
-        </w:rPr>
-        <w:t xml:space="preserve"> with others.</w:t>
-      </w:r>
-    </w:p>
-    <w:p>
-      <w:pPr>
-        <w:spacing w:after="0" w:line="240" w:lineRule="auto"/>
-        <w:ind w:left="0" w:right="0" w:firstLine="0"/>
-        <w:contextualSpacing/>
-        <w:rPr>
-          <w:szCs w:val="21"/>
-        </w:rPr>
-      </w:pPr>
-      <w:r>
-        <w:rPr>
-          <w:szCs w:val="21"/>
-        </w:rPr>
-        <w:t xml:space="preserve"> </w:t>
-      </w:r>
-    </w:p>
-    <w:p>
-      <w:pPr>
-        <w:pStyle w:val="Heading1"/>
-        <w:pBdr>
-          <w:bottom w:val="single" w:sz="4" w:space="1" w:color="auto"/>
-        </w:pBdr>
-        <w:spacing w:line="240" w:lineRule="auto"/>
-        <w:ind w:left="0"/>
-        <w:contextualSpacing/>
-        <w:rPr>
-          <w:color w:val="3366CC"/>
-          <w:szCs w:val="21"/>
-          <w:u w:val="single"/>
-        </w:rPr>
-      </w:pPr>
-      <w:r>
-        <w:rPr>
-          <w:color w:val="3366CC"/>
-          <w:szCs w:val="21"/>
-        </w:rPr>
-        <w:t>TECHNICAL SKILLS</w:t>
-      </w:r>
-    </w:p>
-    <w:p>
-      <w:pPr>
-        <w:spacing w:after="0" w:line="240" w:lineRule="auto"/>
-        <w:ind w:left="0" w:right="884"/>
-        <w:contextualSpacing/>
-        <w:rPr>
-          <w:szCs w:val="21"/>
-        </w:rPr>
-      </w:pPr>
-      <w:r>
-        <w:rPr>
-          <w:b/>
-          <w:bCs/>
-          <w:szCs w:val="21"/>
-        </w:rPr>
-        <w:t xml:space="preserve">Programming Languages: </w:t>
-      </w:r>
-      <w:r>
-        <w:rPr>
-          <w:szCs w:val="21"/>
-        </w:rPr>
-        <w:t>Python, C/C++/C#, Bash,</w:t>
-      </w:r>
-      <w:r>
-        <w:rPr>
-          <w:szCs w:val="21"/>
-        </w:rPr>
-        <w:t xml:space="preserve"> </w:t>
-      </w:r>
-      <w:r>
-        <w:rPr>
-          <w:szCs w:val="21"/>
-        </w:rPr>
-        <w:t xml:space="preserve">Make, </w:t>
-      </w:r>
-      <w:r>
-        <w:rPr>
-          <w:szCs w:val="21"/>
-        </w:rPr>
-        <w:t>HTML/CSS</w:t>
-      </w:r>
-      <w:r>
-        <w:rPr>
-          <w:szCs w:val="21"/>
-        </w:rPr>
-        <w:t>,</w:t>
-      </w:r>
-      <w:r>
-        <w:rPr>
-          <w:szCs w:val="21"/>
-        </w:rPr>
-        <w:t xml:space="preserve"> Java, Assembly, Verilog, VHDL</w:t>
-      </w:r>
-    </w:p>
-    <w:p>
-      <w:pPr>
-        <w:spacing w:after="0" w:line="240" w:lineRule="auto"/>
-        <w:ind w:left="0" w:right="884"/>
-        <w:contextualSpacing/>
-        <w:rPr>
-          <w:szCs w:val="21"/>
-        </w:rPr>
-      </w:pPr>
-      <w:r>
-        <w:rPr>
-          <w:b/>
-          <w:bCs/>
-          <w:szCs w:val="21"/>
-        </w:rPr>
-        <w:t>Development:</w:t>
-      </w:r>
-      <w:r>
-        <w:rPr>
-          <w:szCs w:val="21"/>
-        </w:rPr>
-        <w:t xml:space="preserve"> </w:t>
-      </w:r>
-      <w:r>
-        <w:rPr>
-          <w:szCs w:val="21"/>
-        </w:rPr>
-        <w:t>Object oriented programming</w:t>
-      </w:r>
-      <w:r>
-        <w:rPr>
-          <w:szCs w:val="21"/>
-        </w:rPr>
-        <w:t xml:space="preserve">, </w:t>
-      </w:r>
-      <w:r>
-        <w:rPr>
-          <w:szCs w:val="21"/>
-        </w:rPr>
-        <w:t>debugging,</w:t>
-      </w:r>
-      <w:r>
-        <w:rPr>
-          <w:szCs w:val="21"/>
-        </w:rPr>
-        <w:t xml:space="preserve"> </w:t>
-      </w:r>
-      <w:r>
-        <w:rPr>
-          <w:szCs w:val="21"/>
-        </w:rPr>
-        <w:t>sockets, data structures, performance</w:t>
-      </w:r>
-      <w:r>
-        <w:rPr>
-          <w:szCs w:val="21"/>
-        </w:rPr>
-        <w:t>, unit testing</w:t>
-      </w:r>
-    </w:p>
-    <w:p>
-      <w:pPr>
-        <w:spacing w:after="0" w:line="240" w:lineRule="auto"/>
-        <w:ind w:left="0" w:right="884"/>
-        <w:contextualSpacing/>
-        <w:rPr>
-          <w:szCs w:val="21"/>
-        </w:rPr>
-      </w:pPr>
-      <w:r>
-        <w:rPr>
-          <w:b/>
-          <w:bCs/>
-          <w:szCs w:val="21"/>
-        </w:rPr>
-        <w:t>Programs</w:t>
-      </w:r>
-      <w:r>
-        <w:rPr>
-          <w:b/>
-          <w:bCs/>
-          <w:szCs w:val="21"/>
-        </w:rPr>
-        <w:t>/Tools</w:t>
-      </w:r>
-      <w:r>
-        <w:rPr>
-          <w:b/>
-          <w:bCs/>
-          <w:szCs w:val="21"/>
-        </w:rPr>
-        <w:t xml:space="preserve">: </w:t>
-      </w:r>
-      <w:r>
-        <w:rPr>
-          <w:szCs w:val="21"/>
-        </w:rPr>
-        <w:t xml:space="preserve">Jenkins, </w:t>
-      </w:r>
-      <w:r>
-        <w:rPr>
-          <w:szCs w:val="21"/>
-        </w:rPr>
-        <w:t>Atlassian suite</w:t>
-      </w:r>
-      <w:r>
-        <w:rPr>
-          <w:szCs w:val="21"/>
-        </w:rPr>
-        <w:t>,</w:t>
-      </w:r>
-      <w:r>
-        <w:rPr>
-          <w:szCs w:val="21"/>
-        </w:rPr>
-        <w:t xml:space="preserve"> AWS</w:t>
-      </w:r>
-      <w:r>
-        <w:rPr>
-          <w:szCs w:val="21"/>
-        </w:rPr>
-        <w:t xml:space="preserve">, </w:t>
-      </w:r>
-      <w:r>
-        <w:rPr>
-          <w:szCs w:val="21"/>
-        </w:rPr>
-        <w:t>Microsoft Office</w:t>
-      </w:r>
-      <w:r>
-        <w:rPr>
-          <w:szCs w:val="21"/>
-        </w:rPr>
-        <w:t xml:space="preserve"> suite</w:t>
-      </w:r>
-      <w:r>
-        <w:rPr>
-          <w:szCs w:val="21"/>
-        </w:rPr>
-        <w:t xml:space="preserve">, </w:t>
-      </w:r>
-      <w:r>
-        <w:rPr>
-          <w:szCs w:val="21"/>
-        </w:rPr>
-        <w:t xml:space="preserve">Microsoft </w:t>
-      </w:r>
-      <w:r>
-        <w:rPr>
-          <w:szCs w:val="21"/>
-        </w:rPr>
-        <w:t>Visual Studio</w:t>
-      </w:r>
-      <w:r>
-        <w:rPr>
-          <w:szCs w:val="21"/>
-        </w:rPr>
-        <w:t>, WireShark, tcpdump</w:t>
-      </w:r>
-    </w:p>
-    <w:p>
-      <w:pPr>
-        <w:spacing w:after="0" w:line="240" w:lineRule="auto"/>
-        <w:ind w:left="0" w:right="884"/>
-        <w:contextualSpacing/>
-        <w:rPr>
-          <w:szCs w:val="21"/>
-        </w:rPr>
-      </w:pPr>
-      <w:r>
-        <w:rPr>
-          <w:b/>
-          <w:bCs/>
-          <w:szCs w:val="21"/>
-        </w:rPr>
-        <w:t xml:space="preserve">Operating Systems: </w:t>
-      </w:r>
-      <w:r>
-        <w:rPr>
-          <w:szCs w:val="21"/>
-        </w:rPr>
-        <w:t>Ubuntu, Red Hat</w:t>
-      </w:r>
-      <w:r>
-        <w:rPr>
-          <w:szCs w:val="21"/>
-        </w:rPr>
-        <w:t xml:space="preserve">, </w:t>
-      </w:r>
-      <w:r>
-        <w:rPr>
-          <w:szCs w:val="21"/>
-        </w:rPr>
-        <w:t>Windows, macOS</w:t>
-      </w:r>
-      <w:r>
-        <w:rPr>
-          <w:szCs w:val="21"/>
-        </w:rPr>
-        <w:t>, YOCTO,</w:t>
-      </w:r>
-      <w:r>
-        <w:rPr>
-          <w:szCs w:val="21"/>
-        </w:rPr>
-        <w:t xml:space="preserve"> LXC,</w:t>
-      </w:r>
-      <w:r>
-        <w:rPr>
-          <w:szCs w:val="21"/>
-        </w:rPr>
-        <w:t xml:space="preserve"> VMs, kernel modules, </w:t>
-      </w:r>
-      <w:r>
-        <w:rPr>
-          <w:szCs w:val="21"/>
-        </w:rPr>
-        <w:t>S</w:t>
-      </w:r>
-      <w:r>
-        <w:rPr>
-          <w:szCs w:val="21"/>
-        </w:rPr>
-        <w:t>ystem</w:t>
-      </w:r>
-      <w:r>
-        <w:rPr>
-          <w:szCs w:val="21"/>
-        </w:rPr>
-        <w:t>d</w:t>
-      </w:r>
-      <w:r>
-        <w:rPr>
-          <w:szCs w:val="21"/>
-        </w:rPr>
-        <w:t>, bootloaders</w:t>
-      </w:r>
-    </w:p>
-    <w:p>
-      <w:pPr>
-        <w:spacing w:after="0" w:line="240" w:lineRule="auto"/>
-        <w:ind w:left="0" w:right="0" w:firstLine="0"/>
-        <w:contextualSpacing/>
-        <w:rPr>
-          <w:color w:val="1793D1"/>
-          <w:szCs w:val="21"/>
-        </w:rPr>
-      </w:pPr>
-      <w:r>
-        <w:rPr>
-          <w:color w:val="1793D1"/>
-          <w:szCs w:val="21"/>
-        </w:rPr>
-        <w:t xml:space="preserve"> </w:t>
-      </w:r>
-    </w:p>
-    <w:p>
-      <w:pPr>
-        <w:pStyle w:val="Heading1"/>
-        <w:pBdr>
-          <w:bottom w:val="single" w:sz="4" w:space="1" w:color="auto"/>
-        </w:pBdr>
-        <w:spacing w:line="240" w:lineRule="auto"/>
-        <w:ind w:left="0"/>
-        <w:contextualSpacing/>
-        <w:rPr>
-          <w:color w:val="3366CC"/>
-          <w:szCs w:val="21"/>
-          <w:u w:val="single"/>
-        </w:rPr>
-      </w:pPr>
-      <w:r>
-        <w:rPr>
-          <w:color w:val="3366CC"/>
-          <w:szCs w:val="21"/>
-        </w:rPr>
-        <w:t>PROFESSIONAL EXPERIENCE</w:t>
-      </w:r>
-    </w:p>
-    <w:p>
-      <w:pPr>
-        <w:spacing w:after="0" w:line="240" w:lineRule="auto"/>
-        <w:ind w:left="0" w:right="0" w:firstLine="0"/>
-        <w:rPr>
-          <w:b/>
-          <w:bCs/>
-          <w:szCs w:val="21"/>
-        </w:rPr>
-      </w:pPr>
-      <w:r>
-        <w:rPr>
-          <w:b/>
-          <w:bCs/>
-          <w:i/>
-          <w:iCs/>
-          <w:szCs w:val="21"/>
-        </w:rPr>
-        <w:t>Cyber Software Engineer</w:t>
-      </w:r>
-      <w:r>
-        <w:rPr>
-          <w:b/>
-          <w:bCs/>
-          <w:szCs w:val="21"/>
-        </w:rPr>
-        <w:t xml:space="preserve">, Lockheed Martin – Cyber Network Interface Device (CNID) </w:t>
-      </w:r>
-      <w:r>
-        <w:rPr>
-          <w:b/>
-          <w:bCs/>
-          <w:szCs w:val="21"/>
-        </w:rPr>
-        <w:t xml:space="preserve">                                        Active Top Secret</w:t>
-      </w:r>
-    </w:p>
-    <w:p>
-      <w:pPr>
-        <w:spacing w:after="0" w:line="240" w:lineRule="auto"/>
-        <w:ind w:left="0" w:right="0" w:firstLine="0"/>
-        <w:rPr>
-          <w:rFonts w:ascii="Courier New" w:eastAsia="Courier New" w:hAnsi="Courier New" w:cs="Courier New"/>
-          <w:szCs w:val="21"/>
-        </w:rPr>
-      </w:pPr>
-      <w:r>
-        <w:rPr>
-          <w:rFonts w:ascii="Courier New" w:eastAsia="Courier New" w:hAnsi="Courier New" w:cs="Courier New"/>
-          <w:szCs w:val="21"/>
-        </w:rPr>
-        <w:t>December 2018 – present // Louisville, CO</w:t>
-      </w:r>
-    </w:p>
-    <w:p>
-      <w:pPr>
-        <w:numPr>
-          <w:ilvl w:val="0"/>
-          <w:numId w:val="7"/>
-        </w:numPr>
-        <w:spacing w:after="0" w:line="240" w:lineRule="auto"/>
-        <w:ind w:right="0" w:hanging="180"/>
-        <w:contextualSpacing/>
-        <w:rPr>
-          <w:szCs w:val="21"/>
-        </w:rPr>
-      </w:pPr>
-      <w:r>
-        <w:rPr>
-          <w:szCs w:val="21"/>
-        </w:rPr>
-        <w:t xml:space="preserve">Developed Python framework to automate the testing of thousands of CNID requirements. </w:t>
-      </w:r>
-    </w:p>
-    <w:p>
-      <w:pPr>
-        <w:numPr>
-          <w:ilvl w:val="0"/>
-          <w:numId w:val="7"/>
-        </w:numPr>
-        <w:spacing w:after="0" w:line="240" w:lineRule="auto"/>
-        <w:ind w:right="0" w:hanging="180"/>
-        <w:contextualSpacing/>
-        <w:rPr>
-          <w:szCs w:val="21"/>
-        </w:rPr>
-      </w:pPr>
-      <w:r>
-        <w:rPr>
-          <w:szCs w:val="21"/>
-        </w:rPr>
-        <w:t xml:space="preserve">Designed automated </w:t>
-      </w:r>
-      <w:r>
-        <w:rPr>
-          <w:szCs w:val="21"/>
-        </w:rPr>
-        <w:t xml:space="preserve">cross-platform </w:t>
-      </w:r>
-      <w:r>
-        <w:rPr>
-          <w:szCs w:val="21"/>
-        </w:rPr>
-        <w:t>build and deploy system</w:t>
-      </w:r>
-      <w:r>
-        <w:rPr>
-          <w:szCs w:val="21"/>
-        </w:rPr>
-        <w:t xml:space="preserve"> in Python</w:t>
-      </w:r>
-      <w:r>
-        <w:rPr>
-          <w:szCs w:val="21"/>
-        </w:rPr>
-        <w:t xml:space="preserve"> that streamlined team’s development workflow. </w:t>
-      </w:r>
-    </w:p>
-    <w:p>
-      <w:pPr>
-        <w:numPr>
-          <w:ilvl w:val="0"/>
-          <w:numId w:val="7"/>
-        </w:numPr>
-        <w:spacing w:after="0" w:line="240" w:lineRule="auto"/>
-        <w:ind w:right="0" w:hanging="180"/>
-        <w:contextualSpacing/>
-        <w:rPr>
-          <w:szCs w:val="21"/>
-        </w:rPr>
-      </w:pPr>
-      <w:r>
-        <w:rPr>
-          <w:szCs w:val="21"/>
-        </w:rPr>
-        <w:t xml:space="preserve">Wrote multithreaded C++ applications that </w:t>
-      </w:r>
-      <w:r>
-        <w:rPr>
-          <w:szCs w:val="21"/>
-        </w:rPr>
-        <w:t>i</w:t>
-      </w:r>
-      <w:r>
-        <w:rPr>
-          <w:szCs w:val="21"/>
-        </w:rPr>
-        <w:t>ntegrated with Python</w:t>
-      </w:r>
-      <w:r>
-        <w:rPr>
-          <w:szCs w:val="21"/>
-        </w:rPr>
-        <w:t xml:space="preserve"> test code</w:t>
-      </w:r>
-      <w:r>
-        <w:rPr>
-          <w:szCs w:val="21"/>
-        </w:rPr>
-        <w:t xml:space="preserve"> using low level socket programming.</w:t>
-      </w:r>
-    </w:p>
-    <w:p>
-      <w:pPr>
-        <w:numPr>
-          <w:ilvl w:val="0"/>
-          <w:numId w:val="7"/>
-        </w:numPr>
-        <w:spacing w:after="0" w:line="240" w:lineRule="auto"/>
-        <w:ind w:right="0" w:hanging="180"/>
-        <w:contextualSpacing/>
-        <w:rPr>
-          <w:szCs w:val="21"/>
-        </w:rPr>
-      </w:pPr>
-      <w:r>
-        <w:rPr>
-          <w:szCs w:val="21"/>
-        </w:rPr>
-        <w:t>Collaborated with external entities such as QA and customer to facilitate efficient delivery events.</w:t>
-      </w:r>
-    </w:p>
-    <w:p>
-      <w:pPr>
-        <w:spacing w:after="0" w:line="240" w:lineRule="auto"/>
-        <w:ind w:left="360" w:right="0" w:firstLine="0"/>
-        <w:contextualSpacing/>
-        <w:rPr>
-          <w:szCs w:val="21"/>
-        </w:rPr>
-      </w:pPr>
-    </w:p>
-    <w:p>
-      <w:pPr>
-        <w:spacing w:after="0" w:line="240" w:lineRule="auto"/>
-        <w:ind w:left="0" w:right="0" w:firstLine="0"/>
-        <w:contextualSpacing/>
-        <w:rPr>
-          <w:b/>
-          <w:bCs/>
-          <w:szCs w:val="21"/>
-        </w:rPr>
-      </w:pPr>
-      <w:r>
-        <w:rPr>
-          <w:b/>
-          <w:bCs/>
-          <w:i/>
-          <w:iCs/>
-          <w:szCs w:val="21"/>
-        </w:rPr>
-        <w:t>Embedded Software Enginee</w:t>
-      </w:r>
-      <w:r>
-        <w:rPr>
-          <w:b/>
-          <w:bCs/>
-          <w:szCs w:val="21"/>
-        </w:rPr>
-        <w:t>r, Lockheed Martin – Software Defined Satellites (SDS)</w:t>
-      </w:r>
-    </w:p>
-    <w:p>
-      <w:pPr>
-        <w:spacing w:after="0" w:line="240" w:lineRule="auto"/>
-        <w:ind w:left="0" w:right="0"/>
-        <w:contextualSpacing/>
-        <w:rPr>
-          <w:rFonts w:ascii="Courier New" w:eastAsia="Courier New" w:hAnsi="Courier New" w:cs="Courier New"/>
-          <w:szCs w:val="21"/>
-        </w:rPr>
-      </w:pPr>
-      <w:r>
-        <w:rPr>
-          <w:rFonts w:ascii="Courier New" w:eastAsia="Courier New" w:hAnsi="Courier New" w:cs="Courier New"/>
-          <w:szCs w:val="21"/>
-        </w:rPr>
-        <w:t>May 2018 – December 2018 // Louisville, CO</w:t>
-      </w:r>
-    </w:p>
-    <w:p>
-      <w:pPr>
-        <w:numPr>
-          <w:ilvl w:val="0"/>
-          <w:numId w:val="7"/>
-        </w:numPr>
-        <w:spacing w:after="0" w:line="240" w:lineRule="auto"/>
-        <w:ind w:right="0" w:hanging="180"/>
-        <w:contextualSpacing/>
-        <w:rPr>
-          <w:rFonts w:asciiTheme="minorHAnsi" w:eastAsiaTheme="minorEastAsia" w:hAnsiTheme="minorHAnsi" w:cstheme="minorBidi"/>
-          <w:color w:val="000000" w:themeColor="text1"/>
-          <w:szCs w:val="21"/>
-        </w:rPr>
-      </w:pPr>
-      <w:r>
-        <w:rPr>
-          <w:szCs w:val="21"/>
-        </w:rPr>
-        <w:t>Developed the backend for the configuration service</w:t>
-      </w:r>
-      <w:r>
-        <w:rPr>
-          <w:szCs w:val="21"/>
-        </w:rPr>
-        <w:t xml:space="preserve"> in C++</w:t>
-      </w:r>
-      <w:r>
-        <w:rPr>
-          <w:szCs w:val="21"/>
-        </w:rPr>
-        <w:t xml:space="preserve"> which handled requests from json, yaml, and ZooKeeper.</w:t>
-      </w:r>
-    </w:p>
-    <w:p>
-      <w:pPr>
-        <w:numPr>
-          <w:ilvl w:val="0"/>
-          <w:numId w:val="7"/>
-        </w:numPr>
-        <w:spacing w:after="0" w:line="240" w:lineRule="auto"/>
-        <w:ind w:right="0" w:hanging="180"/>
-        <w:contextualSpacing/>
-        <w:rPr>
-          <w:szCs w:val="21"/>
-        </w:rPr>
-      </w:pPr>
-      <w:r>
-        <w:rPr>
-          <w:szCs w:val="21"/>
-        </w:rPr>
-        <w:t xml:space="preserve">Wrote </w:t>
-      </w:r>
-      <w:r>
-        <w:rPr>
-          <w:szCs w:val="21"/>
-        </w:rPr>
-        <w:t xml:space="preserve">high quality </w:t>
-      </w:r>
-      <w:r>
-        <w:rPr>
-          <w:szCs w:val="21"/>
-        </w:rPr>
-        <w:t xml:space="preserve">documentation </w:t>
-      </w:r>
-      <w:r>
-        <w:rPr>
-          <w:szCs w:val="21"/>
-        </w:rPr>
-        <w:t xml:space="preserve">using </w:t>
-      </w:r>
-      <w:r>
-        <w:rPr>
-          <w:szCs w:val="21"/>
-        </w:rPr>
-        <w:t>Sphinx and Doxygen for all SDS services</w:t>
-      </w:r>
-      <w:r>
-        <w:rPr>
-          <w:szCs w:val="21"/>
-        </w:rPr>
-        <w:t xml:space="preserve"> used by </w:t>
-      </w:r>
-      <w:r>
-        <w:rPr>
-          <w:szCs w:val="21"/>
-        </w:rPr>
-        <w:t>developers and users.</w:t>
-      </w:r>
-    </w:p>
-    <w:p>
-      <w:pPr>
-        <w:numPr>
-          <w:ilvl w:val="0"/>
-          <w:numId w:val="7"/>
-        </w:numPr>
-        <w:spacing w:after="0" w:line="240" w:lineRule="auto"/>
-        <w:ind w:right="0" w:hanging="180"/>
-        <w:rPr>
-          <w:szCs w:val="21"/>
-        </w:rPr>
-      </w:pPr>
-      <w:r>
-        <w:rPr>
-          <w:szCs w:val="21"/>
-        </w:rPr>
-        <w:t>Used YOCTO to c</w:t>
-      </w:r>
-      <w:r>
-        <w:rPr>
-          <w:szCs w:val="21"/>
-        </w:rPr>
-        <w:t>onfigure, buil</w:t>
-      </w:r>
-      <w:r>
-        <w:rPr>
-          <w:szCs w:val="21"/>
-        </w:rPr>
-        <w:t>d</w:t>
-      </w:r>
-      <w:r>
-        <w:rPr>
-          <w:szCs w:val="21"/>
-        </w:rPr>
-        <w:t>, and deploy</w:t>
-      </w:r>
-      <w:r>
-        <w:rPr>
-          <w:szCs w:val="21"/>
-        </w:rPr>
-        <w:t xml:space="preserve"> custom</w:t>
-      </w:r>
-      <w:r>
-        <w:rPr>
-          <w:szCs w:val="21"/>
-        </w:rPr>
-        <w:t xml:space="preserve"> Linux </w:t>
-      </w:r>
-      <w:r>
-        <w:rPr>
-          <w:szCs w:val="21"/>
-        </w:rPr>
-        <w:t xml:space="preserve">kernel </w:t>
-      </w:r>
-      <w:r>
-        <w:rPr>
-          <w:szCs w:val="21"/>
-        </w:rPr>
-        <w:t>images</w:t>
-      </w:r>
-      <w:r>
-        <w:rPr>
-          <w:szCs w:val="21"/>
-        </w:rPr>
-        <w:t xml:space="preserve"> to</w:t>
-      </w:r>
-      <w:r>
-        <w:rPr>
-          <w:szCs w:val="21"/>
-        </w:rPr>
-        <w:t xml:space="preserve"> target platforms.</w:t>
-      </w:r>
-    </w:p>
-    <w:p>
-      <w:pPr>
-        <w:numPr>
-          <w:ilvl w:val="0"/>
-          <w:numId w:val="7"/>
-        </w:numPr>
-        <w:spacing w:after="0" w:line="240" w:lineRule="auto"/>
-        <w:ind w:right="0" w:hanging="180"/>
-        <w:rPr>
-          <w:szCs w:val="21"/>
-        </w:rPr>
-      </w:pPr>
-      <w:r>
-        <w:rPr>
-          <w:szCs w:val="21"/>
-        </w:rPr>
-        <w:t xml:space="preserve">Laid foundation for </w:t>
-      </w:r>
-      <w:r>
-        <w:rPr>
-          <w:szCs w:val="21"/>
-        </w:rPr>
-        <w:t>app</w:t>
-      </w:r>
-      <w:r>
-        <w:rPr>
-          <w:szCs w:val="21"/>
-        </w:rPr>
-        <w:t xml:space="preserve"> manager u</w:t>
-      </w:r>
-      <w:r>
-        <w:rPr>
-          <w:szCs w:val="21"/>
-        </w:rPr>
-        <w:t>tiliz</w:t>
-      </w:r>
-      <w:r>
-        <w:rPr>
-          <w:szCs w:val="21"/>
-        </w:rPr>
-        <w:t>ing</w:t>
-      </w:r>
-      <w:r>
-        <w:rPr>
-          <w:szCs w:val="21"/>
-        </w:rPr>
-        <w:t xml:space="preserve"> </w:t>
-      </w:r>
-      <w:r>
-        <w:rPr>
-          <w:szCs w:val="21"/>
-        </w:rPr>
-        <w:t>LXC</w:t>
-      </w:r>
-      <w:r>
-        <w:rPr>
-          <w:szCs w:val="21"/>
-        </w:rPr>
-        <w:t xml:space="preserve"> to create containers on </w:t>
-      </w:r>
-      <w:r>
-        <w:rPr>
-          <w:szCs w:val="21"/>
-        </w:rPr>
-        <w:t xml:space="preserve">custom embedded Linux distributions. </w:t>
-      </w:r>
-    </w:p>
-    <w:p>
-      <w:pPr>
-        <w:spacing w:after="0" w:line="240" w:lineRule="auto"/>
-        <w:ind w:left="0" w:right="0" w:firstLine="0"/>
-        <w:rPr>
-          <w:szCs w:val="21"/>
-        </w:rPr>
-      </w:pPr>
-    </w:p>
-    <w:p>
-      <w:pPr>
-        <w:pStyle w:val="Heading1"/>
-        <w:spacing w:line="240" w:lineRule="auto"/>
-        <w:ind w:left="0"/>
-        <w:contextualSpacing/>
-        <w:rPr>
-          <w:szCs w:val="21"/>
-        </w:rPr>
-      </w:pPr>
-      <w:r>
-        <w:rPr>
-          <w:i/>
-          <w:iCs/>
-          <w:szCs w:val="21"/>
-        </w:rPr>
-        <w:t>Undergraduate Research Assistant</w:t>
-      </w:r>
-      <w:r>
-        <w:rPr>
-          <w:szCs w:val="21"/>
-        </w:rPr>
-        <w:t>, University of Nebraska, Omaha</w:t>
-      </w:r>
-    </w:p>
-    <w:p>
-      <w:pPr>
-        <w:pStyle w:val="Heading1"/>
-        <w:spacing w:line="240" w:lineRule="auto"/>
-        <w:ind w:left="0"/>
-        <w:contextualSpacing/>
-        <w:rPr>
-          <w:rFonts w:ascii="Courier New" w:eastAsia="Courier New" w:hAnsi="Courier New" w:cs="Courier New"/>
-          <w:b w:val="0"/>
-          <w:szCs w:val="21"/>
-        </w:rPr>
-      </w:pPr>
-      <w:r>
-        <w:rPr>
-          <w:rFonts w:ascii="Courier New" w:eastAsia="Courier New" w:hAnsi="Courier New" w:cs="Courier New"/>
-          <w:b w:val="0"/>
-          <w:szCs w:val="21"/>
-        </w:rPr>
-        <w:t>Fall 2016 – Spring 2018 // Omaha, NE</w:t>
-      </w:r>
-    </w:p>
-    <w:p>
-      <w:pPr>
-        <w:numPr>
-          <w:ilvl w:val="0"/>
-          <w:numId w:val="8"/>
-        </w:numPr>
-        <w:spacing w:after="0" w:line="240" w:lineRule="auto"/>
-        <w:ind w:left="360" w:right="0" w:hanging="180"/>
-        <w:contextualSpacing/>
-        <w:rPr>
-          <w:szCs w:val="21"/>
-        </w:rPr>
-      </w:pPr>
-      <w:r>
-        <w:rPr>
-          <w:szCs w:val="21"/>
-        </w:rPr>
-        <w:t>Collaborated with medical doctors and human research subjects to develop user-friendly biomechanic</w:t>
-      </w:r>
-      <w:r>
-        <w:rPr>
-          <w:szCs w:val="21"/>
-        </w:rPr>
-        <w:t>al</w:t>
-      </w:r>
-      <w:r>
-        <w:rPr>
-          <w:szCs w:val="21"/>
-        </w:rPr>
-        <w:t xml:space="preserve"> devices.</w:t>
-      </w:r>
-    </w:p>
-    <w:p>
-      <w:pPr>
-        <w:numPr>
-          <w:ilvl w:val="0"/>
-          <w:numId w:val="8"/>
-        </w:numPr>
-        <w:spacing w:after="0" w:line="240" w:lineRule="auto"/>
-        <w:ind w:left="360" w:right="0" w:hanging="180"/>
-        <w:contextualSpacing/>
-        <w:rPr>
-          <w:rFonts w:asciiTheme="minorHAnsi" w:eastAsiaTheme="minorEastAsia" w:hAnsiTheme="minorHAnsi" w:cstheme="minorBidi"/>
-          <w:color w:val="000000" w:themeColor="text1"/>
-          <w:szCs w:val="21"/>
-        </w:rPr>
-      </w:pPr>
-      <w:r>
-        <w:rPr>
-          <w:szCs w:val="21"/>
-        </w:rPr>
-        <w:t xml:space="preserve">Coded mobile smartphone apps in Java and C# to quantify </w:t>
-      </w:r>
-      <w:r>
-        <w:rPr>
-          <w:szCs w:val="21"/>
-        </w:rPr>
-        <w:t xml:space="preserve">mobile </w:t>
-      </w:r>
-      <w:r>
-        <w:rPr>
-          <w:szCs w:val="21"/>
-        </w:rPr>
-        <w:t xml:space="preserve">sensor data from human motion.  </w:t>
-      </w:r>
-    </w:p>
-    <w:p>
-      <w:pPr>
-        <w:numPr>
-          <w:ilvl w:val="0"/>
-          <w:numId w:val="8"/>
-        </w:numPr>
-        <w:spacing w:after="0" w:line="240" w:lineRule="auto"/>
-        <w:ind w:left="360" w:right="0" w:hanging="180"/>
-        <w:contextualSpacing/>
-        <w:rPr>
-          <w:color w:val="000000" w:themeColor="text1"/>
-          <w:szCs w:val="21"/>
-        </w:rPr>
-      </w:pPr>
-      <w:r>
-        <w:rPr>
-          <w:szCs w:val="21"/>
-        </w:rPr>
-        <w:t xml:space="preserve">Presented research at conferences to small audiences with wide range of backgrounds. </w:t>
-      </w:r>
-    </w:p>
-    <w:p>
-      <w:pPr>
-        <w:spacing w:after="0" w:line="240" w:lineRule="auto"/>
-        <w:ind w:left="0" w:right="0"/>
-        <w:rPr>
-          <w:szCs w:val="21"/>
-        </w:rPr>
-      </w:pPr>
-    </w:p>
-    <w:p>
-      <w:pPr>
-        <w:pStyle w:val="Heading1"/>
-        <w:spacing w:line="240" w:lineRule="auto"/>
-        <w:ind w:left="0"/>
-        <w:contextualSpacing/>
-        <w:rPr>
-          <w:bCs/>
-          <w:szCs w:val="21"/>
-        </w:rPr>
-      </w:pPr>
-      <w:r>
-        <w:rPr>
-          <w:bCs/>
-          <w:i/>
-          <w:iCs/>
-          <w:szCs w:val="21"/>
-        </w:rPr>
-        <w:t>Software Developer Intern</w:t>
-      </w:r>
-      <w:r>
-        <w:rPr>
-          <w:bCs/>
-          <w:szCs w:val="21"/>
-        </w:rPr>
-        <w:t>, National Strategic Research Institute</w:t>
-      </w:r>
-    </w:p>
-    <w:p>
-      <w:pPr>
-        <w:pStyle w:val="Heading1"/>
-        <w:spacing w:line="240" w:lineRule="auto"/>
-        <w:ind w:left="0"/>
-        <w:contextualSpacing/>
-        <w:rPr>
-          <w:rFonts w:ascii="Courier New" w:eastAsia="Courier New" w:hAnsi="Courier New" w:cs="Courier New"/>
-          <w:b w:val="0"/>
-          <w:szCs w:val="21"/>
-        </w:rPr>
-      </w:pPr>
-      <w:r>
-        <w:rPr>
-          <w:rFonts w:ascii="Courier New" w:eastAsia="Courier New" w:hAnsi="Courier New" w:cs="Courier New"/>
-          <w:b w:val="0"/>
-          <w:szCs w:val="21"/>
-        </w:rPr>
-        <w:t>Spring 2017 – Spring 2018 // Omaha, NE</w:t>
-      </w:r>
-    </w:p>
-    <w:p>
-      <w:pPr>
-        <w:numPr>
-          <w:ilvl w:val="0"/>
-          <w:numId w:val="9"/>
-        </w:numPr>
-        <w:spacing w:after="0" w:line="240" w:lineRule="auto"/>
-        <w:ind w:left="360" w:right="0" w:hanging="180"/>
-        <w:contextualSpacing/>
-        <w:rPr>
-          <w:szCs w:val="21"/>
-        </w:rPr>
-      </w:pPr>
-      <w:r>
-        <w:rPr>
-          <w:szCs w:val="21"/>
-        </w:rPr>
-        <w:t xml:space="preserve">Developed AR applications for the Microsoft HoloLens in Unity using C# to enable gesture and voice control of planes. </w:t>
-      </w:r>
-    </w:p>
-    <w:p>
-      <w:pPr>
-        <w:numPr>
-          <w:ilvl w:val="0"/>
-          <w:numId w:val="9"/>
-        </w:numPr>
-        <w:spacing w:after="0" w:line="240" w:lineRule="auto"/>
-        <w:ind w:left="360" w:right="0" w:hanging="180"/>
-        <w:contextualSpacing/>
-        <w:rPr>
-          <w:szCs w:val="21"/>
-        </w:rPr>
-      </w:pPr>
-      <w:r>
-        <w:rPr>
-          <w:szCs w:val="21"/>
-        </w:rPr>
-        <w:t>Communicated information to non-technical stakeholders via video tutorials and documentation.</w:t>
-      </w:r>
-    </w:p>
-    <w:p>
-      <w:pPr>
-        <w:spacing w:after="0" w:line="240" w:lineRule="auto"/>
-        <w:ind w:left="0" w:right="0" w:firstLine="0"/>
-        <w:rPr>
-          <w:szCs w:val="21"/>
-        </w:rPr>
-      </w:pPr>
-    </w:p>
-    <w:p>
-      <w:pPr>
-        <w:pStyle w:val="Heading1"/>
-        <w:pBdr>
-          <w:bottom w:val="single" w:sz="4" w:space="1" w:color="auto"/>
-        </w:pBdr>
-        <w:spacing w:line="240" w:lineRule="auto"/>
-        <w:ind w:left="0"/>
-        <w:contextualSpacing/>
-        <w:rPr>
-          <w:color w:val="4D769B"/>
-          <w:szCs w:val="21"/>
-          <w:u w:val="single"/>
-        </w:rPr>
-      </w:pPr>
-      <w:r>
-        <w:rPr>
-          <w:color w:val="3366CC"/>
-          <w:szCs w:val="21"/>
-        </w:rPr>
-        <w:t>PROJECTS</w:t>
-      </w:r>
-    </w:p>
-    <w:p>
-      <w:pPr>
-        <w:pStyle w:val="ListParagraph"/>
-        <w:numPr>
-          <w:ilvl w:val="0"/>
-          <w:numId w:val="2"/>
-        </w:numPr>
-        <w:spacing w:after="0" w:line="240" w:lineRule="auto"/>
-        <w:ind w:left="180" w:right="0" w:hanging="180"/>
-        <w:rPr>
-          <w:szCs w:val="21"/>
-        </w:rPr>
-      </w:pPr>
-      <w:r>
-        <w:rPr>
-          <w:szCs w:val="21"/>
-        </w:rPr>
-        <w:t>Self-taught web development</w:t>
-      </w:r>
-      <w:r>
-        <w:rPr>
-          <w:szCs w:val="21"/>
-        </w:rPr>
-        <w:t xml:space="preserve"> and</w:t>
-      </w:r>
-      <w:r>
-        <w:rPr>
-          <w:szCs w:val="21"/>
-        </w:rPr>
-        <w:t xml:space="preserve"> HTML/CSS and deployment using AWS to showcase my portfolio (</w:t>
-      </w:r>
-      <w:hyperlink r:id="rId7">
-        <w:r>
-          <w:rPr>
-            <w:rStyle w:val="Hyperlink"/>
-            <w:szCs w:val="21"/>
-          </w:rPr>
-          <w:t>link</w:t>
-        </w:r>
-      </w:hyperlink>
-      <w:r>
-        <w:rPr>
-          <w:szCs w:val="21"/>
-        </w:rPr>
-        <w:t>).</w:t>
-      </w:r>
-    </w:p>
-    <w:p>
-      <w:pPr>
-        <w:pStyle w:val="ListParagraph"/>
-        <w:numPr>
-          <w:ilvl w:val="0"/>
-          <w:numId w:val="2"/>
-        </w:numPr>
-        <w:spacing w:after="0" w:line="240" w:lineRule="auto"/>
-        <w:ind w:left="180" w:right="0" w:hanging="180"/>
-        <w:rPr>
-          <w:rFonts w:asciiTheme="minorHAnsi" w:eastAsiaTheme="minorEastAsia" w:hAnsiTheme="minorHAnsi" w:cstheme="minorBidi"/>
-          <w:color w:val="000000" w:themeColor="text1"/>
-          <w:szCs w:val="21"/>
-        </w:rPr>
-      </w:pPr>
-      <w:r>
-        <w:rPr>
-          <w:szCs w:val="21"/>
-        </w:rPr>
-        <w:t>Team designed Android app</w:t>
-      </w:r>
-      <w:r>
-        <w:rPr>
-          <w:szCs w:val="21"/>
-        </w:rPr>
-        <w:t xml:space="preserve"> and embedded system </w:t>
-      </w:r>
-      <w:r>
-        <w:rPr>
-          <w:szCs w:val="21"/>
-        </w:rPr>
-        <w:t>to track foot temperature using Bluetooth sensors.</w:t>
-      </w:r>
-      <w:r>
-        <w:rPr>
-          <w:b/>
-          <w:bCs/>
-          <w:szCs w:val="21"/>
-        </w:rPr>
-        <w:t xml:space="preserve"> </w:t>
-      </w:r>
-    </w:p>
-    <w:p>
-      <w:pPr>
-        <w:pStyle w:val="ListParagraph"/>
-        <w:numPr>
-          <w:ilvl w:val="0"/>
-          <w:numId w:val="2"/>
-        </w:numPr>
-        <w:spacing w:after="0" w:line="240" w:lineRule="auto"/>
-        <w:ind w:left="180" w:right="0" w:hanging="180"/>
-        <w:rPr>
-          <w:szCs w:val="21"/>
-        </w:rPr>
-      </w:pPr>
-      <w:r>
-        <w:rPr>
-          <w:szCs w:val="21"/>
-        </w:rPr>
-        <w:t>Designed an 8051 based system which included RAM, ROM, LCD, keypad and various sensors. Firmware written in C.</w:t>
-      </w:r>
-    </w:p>
-    <w:p>
-      <w:pPr>
-        <w:spacing w:after="0" w:line="240" w:lineRule="auto"/>
-        <w:ind w:left="0" w:right="0" w:firstLine="0"/>
-        <w:rPr>
-          <w:szCs w:val="21"/>
-        </w:rPr>
-      </w:pPr>
     </w:p>
     <w:p>
       <w:pPr>
@@ -1599,17 +209,1451 @@
     </w:p>
     <w:p>
       <w:pPr>
+        <w:spacing w:after="0" w:line="240" w:lineRule="auto"/>
+        <w:ind w:left="0" w:right="0" w:firstLine="0"/>
+        <w:contextualSpacing/>
+        <w:rPr>
+          <w:color w:val="1793D1"/>
+          <w:szCs w:val="21"/>
+        </w:rPr>
+      </w:pPr>
+    </w:p>
+    <w:p>
+      <w:pPr>
+        <w:pStyle w:val="Heading1"/>
+        <w:pBdr>
+          <w:bottom w:val="single" w:sz="4" w:space="1" w:color="auto"/>
+        </w:pBdr>
+        <w:spacing w:line="240" w:lineRule="auto"/>
+        <w:ind w:left="0"/>
+        <w:contextualSpacing/>
+        <w:rPr>
+          <w:color w:val="3366CC"/>
+          <w:szCs w:val="21"/>
+          <w:u w:val="single"/>
+        </w:rPr>
+      </w:pPr>
+      <w:r>
+        <w:rPr>
+          <w:color w:val="3366CC"/>
+          <w:szCs w:val="21"/>
+        </w:rPr>
+        <w:t>PROFESSIONAL EXPERIENCE</w:t>
+      </w:r>
+    </w:p>
+    <w:p>
+      <w:pPr>
+        <w:spacing w:after="0" w:line="240" w:lineRule="auto"/>
+        <w:ind w:left="0" w:right="0" w:firstLine="0"/>
+        <w:rPr>
+          <w:b/>
+          <w:bCs/>
+          <w:szCs w:val="21"/>
+        </w:rPr>
+      </w:pPr>
+      <w:r>
+        <w:rPr>
+          <w:b/>
+          <w:bCs/>
+          <w:i/>
+          <w:iCs/>
+          <w:szCs w:val="21"/>
+        </w:rPr>
+        <w:t>Cyber Software Engineer</w:t>
+      </w:r>
+      <w:r>
+        <w:rPr>
+          <w:b/>
+          <w:bCs/>
+          <w:szCs w:val="21"/>
+        </w:rPr>
+        <w:t>, Lockheed Martin – Cyber Network Interface Device (</w:t>
+      </w:r>
+      <w:proofErr w:type="gramStart"/>
+      <w:r>
+        <w:rPr>
+          <w:b/>
+          <w:bCs/>
+          <w:szCs w:val="21"/>
+        </w:rPr>
+        <w:t xml:space="preserve">CNID) </w:t>
+      </w:r>
+      <w:r>
+        <w:rPr>
+          <w:b/>
+          <w:bCs/>
+          <w:szCs w:val="21"/>
+        </w:rPr>
+        <w:t xml:space="preserve">  </w:t>
+      </w:r>
+      <w:proofErr w:type="gramEnd"/>
+      <w:r>
+        <w:rPr>
+          <w:b/>
+          <w:bCs/>
+          <w:szCs w:val="21"/>
+        </w:rPr>
+        <w:t xml:space="preserve">                                      Active Top Secret</w:t>
+      </w:r>
+    </w:p>
+    <w:p>
+      <w:pPr>
+        <w:spacing w:after="0" w:line="240" w:lineRule="auto"/>
+        <w:ind w:left="0" w:right="0" w:firstLine="0"/>
+        <w:rPr>
+          <w:rFonts w:ascii="Courier New" w:eastAsia="Courier New" w:hAnsi="Courier New" w:cs="Courier New"/>
+          <w:szCs w:val="21"/>
+        </w:rPr>
+      </w:pPr>
+      <w:r>
+        <w:rPr>
+          <w:rFonts w:ascii="Courier New" w:eastAsia="Courier New" w:hAnsi="Courier New" w:cs="Courier New"/>
+          <w:szCs w:val="21"/>
+        </w:rPr>
+        <w:t>December 2018 – present // Louisville, CO</w:t>
+      </w:r>
+    </w:p>
+    <w:p>
+      <w:pPr>
+        <w:numPr>
+          <w:ilvl w:val="0"/>
+          <w:numId w:val="7"/>
+        </w:numPr>
+        <w:spacing w:after="0" w:line="240" w:lineRule="auto"/>
+        <w:ind w:right="0" w:hanging="180"/>
+        <w:contextualSpacing/>
+        <w:rPr>
+          <w:szCs w:val="21"/>
+        </w:rPr>
+      </w:pPr>
+      <w:r>
+        <w:rPr>
+          <w:szCs w:val="21"/>
+        </w:rPr>
+        <w:t xml:space="preserve">Developed Python framework to automate the testing of thousands of CNID requirements. </w:t>
+      </w:r>
+    </w:p>
+    <w:p>
+      <w:pPr>
+        <w:numPr>
+          <w:ilvl w:val="0"/>
+          <w:numId w:val="7"/>
+        </w:numPr>
+        <w:spacing w:after="0" w:line="240" w:lineRule="auto"/>
+        <w:ind w:right="0" w:hanging="180"/>
+        <w:contextualSpacing/>
+        <w:rPr>
+          <w:szCs w:val="21"/>
+        </w:rPr>
+      </w:pPr>
+      <w:r>
+        <w:rPr>
+          <w:szCs w:val="21"/>
+        </w:rPr>
+        <w:t xml:space="preserve">Designed automated </w:t>
+      </w:r>
+      <w:r>
+        <w:rPr>
+          <w:szCs w:val="21"/>
+        </w:rPr>
+        <w:t xml:space="preserve">cross-platform </w:t>
+      </w:r>
+      <w:r>
+        <w:rPr>
+          <w:szCs w:val="21"/>
+        </w:rPr>
+        <w:t>build and deploy system</w:t>
+      </w:r>
+      <w:r>
+        <w:rPr>
+          <w:szCs w:val="21"/>
+        </w:rPr>
+        <w:t xml:space="preserve"> in Python</w:t>
+      </w:r>
+      <w:r>
+        <w:rPr>
+          <w:szCs w:val="21"/>
+        </w:rPr>
+        <w:t xml:space="preserve"> that streamlined team’s development workflow. </w:t>
+      </w:r>
+    </w:p>
+    <w:p>
+      <w:pPr>
+        <w:numPr>
+          <w:ilvl w:val="0"/>
+          <w:numId w:val="7"/>
+        </w:numPr>
+        <w:spacing w:after="0" w:line="240" w:lineRule="auto"/>
+        <w:ind w:right="0" w:hanging="180"/>
+        <w:contextualSpacing/>
+        <w:rPr>
+          <w:szCs w:val="21"/>
+        </w:rPr>
+      </w:pPr>
+      <w:r>
+        <w:rPr>
+          <w:szCs w:val="21"/>
+        </w:rPr>
+        <w:t xml:space="preserve">Wrote multithreaded C++ applications that </w:t>
+      </w:r>
+      <w:r>
+        <w:rPr>
+          <w:szCs w:val="21"/>
+        </w:rPr>
+        <w:t>i</w:t>
+      </w:r>
+      <w:r>
+        <w:rPr>
+          <w:szCs w:val="21"/>
+        </w:rPr>
+        <w:t>ntegrated with Python</w:t>
+      </w:r>
+      <w:r>
+        <w:rPr>
+          <w:szCs w:val="21"/>
+        </w:rPr>
+        <w:t xml:space="preserve"> test code</w:t>
+      </w:r>
+      <w:r>
+        <w:rPr>
+          <w:szCs w:val="21"/>
+        </w:rPr>
+        <w:t xml:space="preserve"> using low level socket programming.</w:t>
+      </w:r>
+    </w:p>
+    <w:p>
+      <w:pPr>
+        <w:numPr>
+          <w:ilvl w:val="0"/>
+          <w:numId w:val="7"/>
+        </w:numPr>
+        <w:spacing w:after="0" w:line="240" w:lineRule="auto"/>
+        <w:ind w:right="0" w:hanging="180"/>
+        <w:contextualSpacing/>
+        <w:rPr>
+          <w:szCs w:val="21"/>
+        </w:rPr>
+      </w:pPr>
+      <w:r>
+        <w:rPr>
+          <w:szCs w:val="21"/>
+        </w:rPr>
+        <w:t>Collaborated with external entities such as QA and customer to facilitate efficient delivery events.</w:t>
+      </w:r>
+    </w:p>
+    <w:p>
+      <w:pPr>
+        <w:spacing w:after="0" w:line="240" w:lineRule="auto"/>
+        <w:ind w:left="360" w:right="0" w:firstLine="0"/>
+        <w:contextualSpacing/>
+        <w:rPr>
+          <w:szCs w:val="21"/>
+        </w:rPr>
+      </w:pPr>
+    </w:p>
+    <w:p>
+      <w:pPr>
+        <w:spacing w:after="0" w:line="240" w:lineRule="auto"/>
+        <w:ind w:left="0" w:right="0" w:firstLine="0"/>
+        <w:contextualSpacing/>
+        <w:rPr>
+          <w:b/>
+          <w:bCs/>
+          <w:szCs w:val="21"/>
+        </w:rPr>
+      </w:pPr>
+      <w:r>
+        <w:rPr>
+          <w:b/>
+          <w:bCs/>
+          <w:i/>
+          <w:iCs/>
+          <w:szCs w:val="21"/>
+        </w:rPr>
+        <w:t>Embedded Software Enginee</w:t>
+      </w:r>
+      <w:r>
+        <w:rPr>
+          <w:b/>
+          <w:bCs/>
+          <w:szCs w:val="21"/>
+        </w:rPr>
+        <w:t>r, Lockheed Martin – Software Defined Satellites (SDS)</w:t>
+      </w:r>
+    </w:p>
+    <w:p>
+      <w:pPr>
+        <w:spacing w:after="0" w:line="240" w:lineRule="auto"/>
+        <w:ind w:left="0" w:right="0"/>
+        <w:contextualSpacing/>
+        <w:rPr>
+          <w:rFonts w:ascii="Courier New" w:eastAsia="Courier New" w:hAnsi="Courier New" w:cs="Courier New"/>
+          <w:szCs w:val="21"/>
+        </w:rPr>
+      </w:pPr>
+      <w:r>
+        <w:rPr>
+          <w:rFonts w:ascii="Courier New" w:eastAsia="Courier New" w:hAnsi="Courier New" w:cs="Courier New"/>
+          <w:szCs w:val="21"/>
+        </w:rPr>
+        <w:t>May 2018 – December 2018 // Louisville, CO</w:t>
+      </w:r>
+    </w:p>
+    <w:p>
+      <w:pPr>
+        <w:numPr>
+          <w:ilvl w:val="0"/>
+          <w:numId w:val="7"/>
+        </w:numPr>
+        <w:spacing w:after="0" w:line="240" w:lineRule="auto"/>
+        <w:ind w:right="0" w:hanging="180"/>
+        <w:contextualSpacing/>
+        <w:rPr>
+          <w:rFonts w:asciiTheme="minorHAnsi" w:eastAsiaTheme="minorEastAsia" w:hAnsiTheme="minorHAnsi" w:cstheme="minorBidi"/>
+          <w:color w:val="000000" w:themeColor="text1"/>
+          <w:szCs w:val="21"/>
+        </w:rPr>
+      </w:pPr>
+      <w:r>
+        <w:rPr>
+          <w:szCs w:val="21"/>
+        </w:rPr>
+        <w:t>Developed the backend for the configuration service</w:t>
+      </w:r>
+      <w:r>
+        <w:rPr>
+          <w:szCs w:val="21"/>
+        </w:rPr>
+        <w:t xml:space="preserve"> in C++</w:t>
+      </w:r>
+      <w:r>
+        <w:rPr>
+          <w:szCs w:val="21"/>
+        </w:rPr>
+        <w:t xml:space="preserve"> which handled requests from json, </w:t>
+      </w:r>
+      <w:proofErr w:type="spellStart"/>
+      <w:r>
+        <w:rPr>
+          <w:szCs w:val="21"/>
+        </w:rPr>
+        <w:t>yaml</w:t>
+      </w:r>
+      <w:proofErr w:type="spellEnd"/>
+      <w:r>
+        <w:rPr>
+          <w:szCs w:val="21"/>
+        </w:rPr>
+        <w:t xml:space="preserve">, and </w:t>
+      </w:r>
+      <w:proofErr w:type="spellStart"/>
+      <w:r>
+        <w:rPr>
+          <w:szCs w:val="21"/>
+        </w:rPr>
+        <w:t>ZooKeeper</w:t>
+      </w:r>
+      <w:proofErr w:type="spellEnd"/>
+      <w:r>
+        <w:rPr>
+          <w:szCs w:val="21"/>
+        </w:rPr>
+        <w:t>.</w:t>
+      </w:r>
+    </w:p>
+    <w:p>
+      <w:pPr>
+        <w:numPr>
+          <w:ilvl w:val="0"/>
+          <w:numId w:val="7"/>
+        </w:numPr>
+        <w:spacing w:after="0" w:line="240" w:lineRule="auto"/>
+        <w:ind w:right="0" w:hanging="180"/>
+        <w:contextualSpacing/>
+        <w:rPr>
+          <w:szCs w:val="21"/>
+        </w:rPr>
+      </w:pPr>
+      <w:r>
+        <w:rPr>
+          <w:szCs w:val="21"/>
+        </w:rPr>
+        <w:t xml:space="preserve">Wrote </w:t>
+      </w:r>
+      <w:r>
+        <w:rPr>
+          <w:szCs w:val="21"/>
+        </w:rPr>
+        <w:t xml:space="preserve">high quality </w:t>
+      </w:r>
+      <w:r>
+        <w:rPr>
+          <w:szCs w:val="21"/>
+        </w:rPr>
+        <w:t xml:space="preserve">documentation </w:t>
+      </w:r>
+      <w:r>
+        <w:rPr>
+          <w:szCs w:val="21"/>
+        </w:rPr>
+        <w:t xml:space="preserve">using </w:t>
+      </w:r>
+      <w:r>
+        <w:rPr>
+          <w:szCs w:val="21"/>
+        </w:rPr>
+        <w:t xml:space="preserve">Sphinx and </w:t>
+      </w:r>
+      <w:proofErr w:type="spellStart"/>
+      <w:r>
+        <w:rPr>
+          <w:szCs w:val="21"/>
+        </w:rPr>
+        <w:t>Doxygen</w:t>
+      </w:r>
+      <w:proofErr w:type="spellEnd"/>
+      <w:r>
+        <w:rPr>
+          <w:szCs w:val="21"/>
+        </w:rPr>
+        <w:t xml:space="preserve"> for all SDS services</w:t>
+      </w:r>
+      <w:r>
+        <w:rPr>
+          <w:szCs w:val="21"/>
+        </w:rPr>
+        <w:t xml:space="preserve"> used by </w:t>
+      </w:r>
+      <w:r>
+        <w:rPr>
+          <w:szCs w:val="21"/>
+        </w:rPr>
+        <w:t>developers and users.</w:t>
+      </w:r>
+    </w:p>
+    <w:p>
+      <w:pPr>
+        <w:numPr>
+          <w:ilvl w:val="0"/>
+          <w:numId w:val="7"/>
+        </w:numPr>
+        <w:spacing w:after="0" w:line="240" w:lineRule="auto"/>
+        <w:ind w:right="0" w:hanging="180"/>
+        <w:rPr>
+          <w:szCs w:val="21"/>
+        </w:rPr>
+      </w:pPr>
+      <w:r>
+        <w:rPr>
+          <w:szCs w:val="21"/>
+        </w:rPr>
+        <w:t>Used YOCTO to c</w:t>
+      </w:r>
+      <w:r>
+        <w:rPr>
+          <w:szCs w:val="21"/>
+        </w:rPr>
+        <w:t>onfigure, buil</w:t>
+      </w:r>
+      <w:r>
+        <w:rPr>
+          <w:szCs w:val="21"/>
+        </w:rPr>
+        <w:t>d</w:t>
+      </w:r>
+      <w:r>
+        <w:rPr>
+          <w:szCs w:val="21"/>
+        </w:rPr>
+        <w:t>, and deploy</w:t>
+      </w:r>
+      <w:r>
+        <w:rPr>
+          <w:szCs w:val="21"/>
+        </w:rPr>
+        <w:t xml:space="preserve"> custom</w:t>
+      </w:r>
+      <w:r>
+        <w:rPr>
+          <w:szCs w:val="21"/>
+        </w:rPr>
+        <w:t xml:space="preserve"> Linux </w:t>
+      </w:r>
+      <w:r>
+        <w:rPr>
+          <w:szCs w:val="21"/>
+        </w:rPr>
+        <w:t xml:space="preserve">kernel </w:t>
+      </w:r>
+      <w:r>
+        <w:rPr>
+          <w:szCs w:val="21"/>
+        </w:rPr>
+        <w:t>images</w:t>
+      </w:r>
+      <w:r>
+        <w:rPr>
+          <w:szCs w:val="21"/>
+        </w:rPr>
+        <w:t xml:space="preserve"> to</w:t>
+      </w:r>
+      <w:r>
+        <w:rPr>
+          <w:szCs w:val="21"/>
+        </w:rPr>
+        <w:t xml:space="preserve"> target platforms.</w:t>
+      </w:r>
+    </w:p>
+    <w:p>
+      <w:pPr>
+        <w:numPr>
+          <w:ilvl w:val="0"/>
+          <w:numId w:val="7"/>
+        </w:numPr>
+        <w:spacing w:after="0" w:line="240" w:lineRule="auto"/>
+        <w:ind w:right="0" w:hanging="180"/>
+        <w:rPr>
+          <w:szCs w:val="21"/>
+        </w:rPr>
+      </w:pPr>
+      <w:r>
+        <w:rPr>
+          <w:szCs w:val="21"/>
+        </w:rPr>
+        <w:t xml:space="preserve">Laid foundation for </w:t>
+      </w:r>
+      <w:r>
+        <w:rPr>
+          <w:szCs w:val="21"/>
+        </w:rPr>
+        <w:t>app</w:t>
+      </w:r>
+      <w:r>
+        <w:rPr>
+          <w:szCs w:val="21"/>
+        </w:rPr>
+        <w:t xml:space="preserve"> manager u</w:t>
+      </w:r>
+      <w:r>
+        <w:rPr>
+          <w:szCs w:val="21"/>
+        </w:rPr>
+        <w:t>tiliz</w:t>
+      </w:r>
+      <w:r>
+        <w:rPr>
+          <w:szCs w:val="21"/>
+        </w:rPr>
+        <w:t>ing</w:t>
+      </w:r>
+      <w:r>
+        <w:rPr>
+          <w:szCs w:val="21"/>
+        </w:rPr>
+        <w:t xml:space="preserve"> </w:t>
+      </w:r>
+      <w:r>
+        <w:rPr>
+          <w:szCs w:val="21"/>
+        </w:rPr>
+        <w:t>LXC</w:t>
+      </w:r>
+      <w:r>
+        <w:rPr>
+          <w:szCs w:val="21"/>
+        </w:rPr>
+        <w:t xml:space="preserve"> to create containers on </w:t>
+      </w:r>
+      <w:r>
+        <w:rPr>
+          <w:szCs w:val="21"/>
+        </w:rPr>
+        <w:t xml:space="preserve">custom embedded Linux distributions. </w:t>
+      </w:r>
+    </w:p>
+    <w:p>
+      <w:pPr>
+        <w:spacing w:after="0" w:line="240" w:lineRule="auto"/>
+        <w:ind w:left="0" w:right="0" w:firstLine="0"/>
+        <w:rPr>
+          <w:szCs w:val="21"/>
+        </w:rPr>
+      </w:pPr>
+    </w:p>
+    <w:p>
+      <w:pPr>
+        <w:pStyle w:val="Heading1"/>
+        <w:spacing w:line="240" w:lineRule="auto"/>
+        <w:ind w:left="0"/>
+        <w:contextualSpacing/>
+        <w:rPr>
+          <w:szCs w:val="21"/>
+        </w:rPr>
+      </w:pPr>
+      <w:r>
+        <w:rPr>
+          <w:i/>
+          <w:iCs/>
+          <w:szCs w:val="21"/>
+        </w:rPr>
+        <w:t>Undergraduate Research Assistant</w:t>
+      </w:r>
+      <w:r>
+        <w:rPr>
+          <w:szCs w:val="21"/>
+        </w:rPr>
+        <w:t>, University of Nebraska, Omaha</w:t>
+      </w:r>
+    </w:p>
+    <w:p>
+      <w:pPr>
+        <w:pStyle w:val="Heading1"/>
+        <w:spacing w:line="240" w:lineRule="auto"/>
+        <w:ind w:left="0"/>
+        <w:contextualSpacing/>
+        <w:rPr>
+          <w:rFonts w:ascii="Courier New" w:eastAsia="Courier New" w:hAnsi="Courier New" w:cs="Courier New"/>
+          <w:b w:val="0"/>
+          <w:szCs w:val="21"/>
+        </w:rPr>
+      </w:pPr>
+      <w:r>
+        <w:rPr>
+          <w:rFonts w:ascii="Courier New" w:eastAsia="Courier New" w:hAnsi="Courier New" w:cs="Courier New"/>
+          <w:b w:val="0"/>
+          <w:szCs w:val="21"/>
+        </w:rPr>
+        <w:t>Fall 2016 – Spring 2018 // Omaha, NE</w:t>
+      </w:r>
+    </w:p>
+    <w:p>
+      <w:pPr>
+        <w:numPr>
+          <w:ilvl w:val="0"/>
+          <w:numId w:val="8"/>
+        </w:numPr>
+        <w:spacing w:after="0" w:line="240" w:lineRule="auto"/>
+        <w:ind w:left="360" w:right="0" w:hanging="180"/>
+        <w:contextualSpacing/>
+        <w:rPr>
+          <w:szCs w:val="21"/>
+        </w:rPr>
+      </w:pPr>
+      <w:r>
+        <w:rPr>
+          <w:szCs w:val="21"/>
+        </w:rPr>
+        <w:t>Collaborated with medical doctors and human research subjects to develop user-friendly biomechanic</w:t>
+      </w:r>
+      <w:r>
+        <w:rPr>
+          <w:szCs w:val="21"/>
+        </w:rPr>
+        <w:t>al</w:t>
+      </w:r>
+      <w:r>
+        <w:rPr>
+          <w:szCs w:val="21"/>
+        </w:rPr>
+        <w:t xml:space="preserve"> devices.</w:t>
+      </w:r>
+    </w:p>
+    <w:p>
+      <w:pPr>
+        <w:numPr>
+          <w:ilvl w:val="0"/>
+          <w:numId w:val="8"/>
+        </w:numPr>
+        <w:spacing w:after="0" w:line="240" w:lineRule="auto"/>
+        <w:ind w:left="360" w:right="0" w:hanging="180"/>
+        <w:contextualSpacing/>
+        <w:rPr>
+          <w:rFonts w:asciiTheme="minorHAnsi" w:eastAsiaTheme="minorEastAsia" w:hAnsiTheme="minorHAnsi" w:cstheme="minorBidi"/>
+          <w:color w:val="000000" w:themeColor="text1"/>
+          <w:szCs w:val="21"/>
+        </w:rPr>
+      </w:pPr>
+      <w:r>
+        <w:rPr>
+          <w:szCs w:val="21"/>
+        </w:rPr>
+        <w:t xml:space="preserve">Coded mobile smartphone apps in Java and C# to quantify </w:t>
+      </w:r>
+      <w:r>
+        <w:rPr>
+          <w:szCs w:val="21"/>
+        </w:rPr>
+        <w:t xml:space="preserve">mobile </w:t>
+      </w:r>
+      <w:r>
+        <w:rPr>
+          <w:szCs w:val="21"/>
+        </w:rPr>
+        <w:t xml:space="preserve">sensor data from human motion.  </w:t>
+      </w:r>
+    </w:p>
+    <w:p>
+      <w:pPr>
+        <w:numPr>
+          <w:ilvl w:val="0"/>
+          <w:numId w:val="8"/>
+        </w:numPr>
+        <w:spacing w:after="0" w:line="240" w:lineRule="auto"/>
+        <w:ind w:left="360" w:right="0" w:hanging="180"/>
+        <w:contextualSpacing/>
+        <w:rPr>
+          <w:color w:val="000000" w:themeColor="text1"/>
+          <w:szCs w:val="21"/>
+        </w:rPr>
+      </w:pPr>
+      <w:r>
+        <w:rPr>
+          <w:szCs w:val="21"/>
+        </w:rPr>
+        <w:t xml:space="preserve">Presented research at conferences to small audiences with wide range of backgrounds. </w:t>
+      </w:r>
+    </w:p>
+    <w:p>
+      <w:pPr>
+        <w:spacing w:after="0" w:line="240" w:lineRule="auto"/>
+        <w:ind w:left="0" w:right="0"/>
+        <w:rPr>
+          <w:szCs w:val="21"/>
+        </w:rPr>
+      </w:pPr>
+    </w:p>
+    <w:p>
+      <w:pPr>
+        <w:pStyle w:val="Heading1"/>
+        <w:spacing w:line="240" w:lineRule="auto"/>
+        <w:ind w:left="0"/>
+        <w:contextualSpacing/>
+        <w:rPr>
+          <w:bCs/>
+          <w:szCs w:val="21"/>
+        </w:rPr>
+      </w:pPr>
+      <w:r>
+        <w:rPr>
+          <w:bCs/>
+          <w:i/>
+          <w:iCs/>
+          <w:szCs w:val="21"/>
+        </w:rPr>
+        <w:t>Software Developer Intern</w:t>
+      </w:r>
+      <w:r>
+        <w:rPr>
+          <w:bCs/>
+          <w:szCs w:val="21"/>
+        </w:rPr>
+        <w:t>, National Strategic Research Institute</w:t>
+      </w:r>
+    </w:p>
+    <w:p>
+      <w:pPr>
+        <w:pStyle w:val="Heading1"/>
+        <w:spacing w:line="240" w:lineRule="auto"/>
+        <w:ind w:left="0"/>
+        <w:contextualSpacing/>
+        <w:rPr>
+          <w:rFonts w:ascii="Courier New" w:eastAsia="Courier New" w:hAnsi="Courier New" w:cs="Courier New"/>
+          <w:b w:val="0"/>
+          <w:szCs w:val="21"/>
+        </w:rPr>
+      </w:pPr>
+      <w:r>
+        <w:rPr>
+          <w:rFonts w:ascii="Courier New" w:eastAsia="Courier New" w:hAnsi="Courier New" w:cs="Courier New"/>
+          <w:b w:val="0"/>
+          <w:szCs w:val="21"/>
+        </w:rPr>
+        <w:t>Spring 2017 – Spring 2018 // Omaha, NE</w:t>
+      </w:r>
+    </w:p>
+    <w:p>
+      <w:pPr>
+        <w:numPr>
+          <w:ilvl w:val="0"/>
+          <w:numId w:val="9"/>
+        </w:numPr>
+        <w:spacing w:after="0" w:line="240" w:lineRule="auto"/>
+        <w:ind w:left="360" w:right="0" w:hanging="180"/>
+        <w:contextualSpacing/>
+        <w:rPr>
+          <w:szCs w:val="21"/>
+        </w:rPr>
+      </w:pPr>
+      <w:r>
+        <w:rPr>
+          <w:szCs w:val="21"/>
+        </w:rPr>
+        <w:t xml:space="preserve">Developed AR applications for the Microsoft HoloLens in Unity using C# to enable gesture and voice control of planes. </w:t>
+      </w:r>
+    </w:p>
+    <w:p>
+      <w:pPr>
+        <w:numPr>
+          <w:ilvl w:val="0"/>
+          <w:numId w:val="9"/>
+        </w:numPr>
+        <w:spacing w:after="0" w:line="240" w:lineRule="auto"/>
+        <w:ind w:left="360" w:right="0" w:hanging="180"/>
+        <w:contextualSpacing/>
+        <w:rPr>
+          <w:szCs w:val="21"/>
+        </w:rPr>
+      </w:pPr>
+      <w:r>
+        <w:rPr>
+          <w:szCs w:val="21"/>
+        </w:rPr>
+        <w:t>Communicated information to non-technical stakeholders via video tutorials and documentation.</w:t>
+      </w:r>
+    </w:p>
+    <w:p>
+      <w:pPr>
+        <w:spacing w:after="0" w:line="240" w:lineRule="auto"/>
+        <w:ind w:left="0" w:right="0" w:firstLine="0"/>
+        <w:rPr>
+          <w:szCs w:val="21"/>
+        </w:rPr>
+      </w:pPr>
+    </w:p>
+    <w:p>
+      <w:pPr>
+        <w:pStyle w:val="Heading1"/>
+        <w:pBdr>
+          <w:bottom w:val="single" w:sz="4" w:space="1" w:color="auto"/>
+        </w:pBdr>
+        <w:spacing w:line="240" w:lineRule="auto"/>
+        <w:ind w:left="0"/>
+        <w:contextualSpacing/>
+        <w:rPr>
+          <w:color w:val="3366CC"/>
+          <w:szCs w:val="21"/>
+          <w:u w:val="single"/>
+        </w:rPr>
+      </w:pPr>
+      <w:r>
+        <w:rPr>
+          <w:color w:val="3366CC"/>
+          <w:szCs w:val="21"/>
+        </w:rPr>
+        <w:t>TECHNICAL SKILLS</w:t>
+      </w:r>
+    </w:p>
+    <w:p>
+      <w:pPr>
+        <w:spacing w:after="0" w:line="240" w:lineRule="auto"/>
+        <w:ind w:left="0" w:right="884"/>
+        <w:contextualSpacing/>
+        <w:rPr>
+          <w:szCs w:val="21"/>
+        </w:rPr>
+      </w:pPr>
+      <w:r>
+        <w:rPr>
+          <w:b/>
+          <w:bCs/>
+          <w:szCs w:val="21"/>
+        </w:rPr>
+        <w:t xml:space="preserve">Programming Languages: </w:t>
+      </w:r>
+      <w:r>
+        <w:rPr>
+          <w:szCs w:val="21"/>
+        </w:rPr>
+        <w:t>Python, C/C++/C#, Bash,</w:t>
+      </w:r>
+      <w:r>
+        <w:rPr>
+          <w:szCs w:val="21"/>
+        </w:rPr>
+        <w:t xml:space="preserve"> Make, </w:t>
+      </w:r>
+      <w:r>
+        <w:rPr>
+          <w:szCs w:val="21"/>
+        </w:rPr>
+        <w:t>HTML/CSS</w:t>
+      </w:r>
+      <w:r>
+        <w:rPr>
+          <w:szCs w:val="21"/>
+        </w:rPr>
+        <w:t>,</w:t>
+      </w:r>
+      <w:r>
+        <w:rPr>
+          <w:szCs w:val="21"/>
+        </w:rPr>
+        <w:t xml:space="preserve"> Java, Assembly, Verilog, VHDL</w:t>
+      </w:r>
+    </w:p>
+    <w:p>
+      <w:pPr>
+        <w:spacing w:after="0" w:line="240" w:lineRule="auto"/>
+        <w:ind w:left="0" w:right="884"/>
+        <w:contextualSpacing/>
+        <w:rPr>
+          <w:szCs w:val="21"/>
+        </w:rPr>
+      </w:pPr>
+      <w:r>
+        <w:rPr>
+          <w:b/>
+          <w:bCs/>
+          <w:szCs w:val="21"/>
+        </w:rPr>
+        <w:t>Development:</w:t>
+      </w:r>
+      <w:r>
+        <w:rPr>
+          <w:szCs w:val="21"/>
+        </w:rPr>
+        <w:t xml:space="preserve"> </w:t>
+      </w:r>
+      <w:r>
+        <w:rPr>
+          <w:szCs w:val="21"/>
+        </w:rPr>
+        <w:t xml:space="preserve">Object oriented programming, </w:t>
+      </w:r>
+      <w:r>
+        <w:rPr>
+          <w:szCs w:val="21"/>
+        </w:rPr>
+        <w:t>debugging,</w:t>
+      </w:r>
+      <w:r>
+        <w:rPr>
+          <w:szCs w:val="21"/>
+        </w:rPr>
+        <w:t xml:space="preserve"> sockets, data structures, performance, unit testing</w:t>
+      </w:r>
+    </w:p>
+    <w:p>
+      <w:pPr>
+        <w:spacing w:after="0" w:line="240" w:lineRule="auto"/>
+        <w:ind w:left="0" w:right="884"/>
+        <w:contextualSpacing/>
+        <w:rPr>
+          <w:szCs w:val="21"/>
+        </w:rPr>
+      </w:pPr>
+      <w:r>
+        <w:rPr>
+          <w:b/>
+          <w:bCs/>
+          <w:szCs w:val="21"/>
+        </w:rPr>
+        <w:t>Programs</w:t>
+      </w:r>
+      <w:r>
+        <w:rPr>
+          <w:b/>
+          <w:bCs/>
+          <w:szCs w:val="21"/>
+        </w:rPr>
+        <w:t>/Tools</w:t>
+      </w:r>
+      <w:r>
+        <w:rPr>
+          <w:b/>
+          <w:bCs/>
+          <w:szCs w:val="21"/>
+        </w:rPr>
+        <w:t xml:space="preserve">: </w:t>
+      </w:r>
+      <w:r>
+        <w:rPr>
+          <w:szCs w:val="21"/>
+        </w:rPr>
+        <w:t xml:space="preserve">Jenkins, </w:t>
+      </w:r>
+      <w:r>
+        <w:rPr>
+          <w:szCs w:val="21"/>
+        </w:rPr>
+        <w:t>Atlassian suite</w:t>
+      </w:r>
+      <w:r>
+        <w:rPr>
+          <w:szCs w:val="21"/>
+        </w:rPr>
+        <w:t>,</w:t>
+      </w:r>
+      <w:r>
+        <w:rPr>
+          <w:szCs w:val="21"/>
+        </w:rPr>
+        <w:t xml:space="preserve"> AWS, </w:t>
+      </w:r>
+      <w:r>
+        <w:rPr>
+          <w:szCs w:val="21"/>
+        </w:rPr>
+        <w:t>Microsoft Office</w:t>
+      </w:r>
+      <w:r>
+        <w:rPr>
+          <w:szCs w:val="21"/>
+        </w:rPr>
+        <w:t xml:space="preserve"> suite</w:t>
+      </w:r>
+      <w:r>
+        <w:rPr>
+          <w:szCs w:val="21"/>
+        </w:rPr>
+        <w:t xml:space="preserve">, </w:t>
+      </w:r>
+      <w:r>
+        <w:rPr>
+          <w:szCs w:val="21"/>
+        </w:rPr>
+        <w:t xml:space="preserve">Microsoft </w:t>
+      </w:r>
+      <w:r>
+        <w:rPr>
+          <w:szCs w:val="21"/>
+        </w:rPr>
+        <w:t>Visual Studio</w:t>
+      </w:r>
+      <w:r>
+        <w:rPr>
+          <w:szCs w:val="21"/>
+        </w:rPr>
+        <w:t xml:space="preserve">, </w:t>
+      </w:r>
+      <w:proofErr w:type="spellStart"/>
+      <w:r>
+        <w:rPr>
+          <w:szCs w:val="21"/>
+        </w:rPr>
+        <w:t>WireShark</w:t>
+      </w:r>
+      <w:proofErr w:type="spellEnd"/>
+      <w:r>
+        <w:rPr>
+          <w:szCs w:val="21"/>
+        </w:rPr>
+        <w:t xml:space="preserve">, </w:t>
+      </w:r>
+      <w:proofErr w:type="spellStart"/>
+      <w:r>
+        <w:rPr>
+          <w:szCs w:val="21"/>
+        </w:rPr>
+        <w:t>tcpdump</w:t>
+      </w:r>
+      <w:proofErr w:type="spellEnd"/>
+    </w:p>
+    <w:p>
+      <w:pPr>
+        <w:spacing w:after="0" w:line="240" w:lineRule="auto"/>
+        <w:ind w:left="0" w:right="884"/>
+        <w:contextualSpacing/>
+        <w:rPr>
+          <w:szCs w:val="21"/>
+        </w:rPr>
+      </w:pPr>
+      <w:r>
+        <w:rPr>
+          <w:b/>
+          <w:bCs/>
+          <w:szCs w:val="21"/>
+        </w:rPr>
+        <w:t xml:space="preserve">Operating Systems: </w:t>
+      </w:r>
+      <w:r>
+        <w:rPr>
+          <w:szCs w:val="21"/>
+        </w:rPr>
+        <w:t xml:space="preserve">Ubuntu, Red Hat, </w:t>
+      </w:r>
+      <w:r>
+        <w:rPr>
+          <w:szCs w:val="21"/>
+        </w:rPr>
+        <w:t>Windows, macOS</w:t>
+      </w:r>
+      <w:r>
+        <w:rPr>
+          <w:szCs w:val="21"/>
+        </w:rPr>
+        <w:t xml:space="preserve">, YOCTO, LXC, VMs, kernel modules, </w:t>
+      </w:r>
+      <w:proofErr w:type="spellStart"/>
+      <w:r>
+        <w:rPr>
+          <w:szCs w:val="21"/>
+        </w:rPr>
+        <w:t>Systemd</w:t>
+      </w:r>
+      <w:proofErr w:type="spellEnd"/>
+      <w:r>
+        <w:rPr>
+          <w:szCs w:val="21"/>
+        </w:rPr>
+        <w:t>, bootloaders</w:t>
+      </w:r>
+    </w:p>
+    <w:p>
+      <w:pPr>
+        <w:spacing w:after="0" w:line="240" w:lineRule="auto"/>
+        <w:ind w:left="0" w:right="0" w:firstLine="0"/>
+        <w:rPr>
+          <w:szCs w:val="21"/>
+        </w:rPr>
+      </w:pPr>
+    </w:p>
+    <w:p>
+      <w:pPr>
+        <w:pStyle w:val="Heading1"/>
+        <w:pBdr>
+          <w:bottom w:val="single" w:sz="4" w:space="1" w:color="auto"/>
+        </w:pBdr>
+        <w:spacing w:line="240" w:lineRule="auto"/>
+        <w:ind w:left="0"/>
+        <w:contextualSpacing/>
+        <w:rPr>
+          <w:color w:val="3366CC"/>
+          <w:szCs w:val="21"/>
+        </w:rPr>
+      </w:pPr>
+      <w:r>
+        <w:rPr>
+          <w:color w:val="3366CC"/>
+          <w:szCs w:val="21"/>
+        </w:rPr>
+        <w:t>PROJECTS</w:t>
+      </w:r>
+    </w:p>
+    <w:p>
+      <w:pPr>
+        <w:spacing w:after="0" w:line="240" w:lineRule="auto"/>
+        <w:ind w:right="0"/>
+        <w:rPr>
+          <w:rFonts w:asciiTheme="minorHAnsi" w:eastAsiaTheme="minorEastAsia" w:hAnsiTheme="minorHAnsi" w:cstheme="minorBidi"/>
+          <w:b/>
+          <w:bCs/>
+          <w:color w:val="000000" w:themeColor="text1"/>
+          <w:szCs w:val="21"/>
+        </w:rPr>
+      </w:pPr>
+      <w:r>
+        <w:rPr>
+          <w:rFonts w:asciiTheme="minorHAnsi" w:eastAsiaTheme="minorEastAsia" w:hAnsiTheme="minorHAnsi" w:cstheme="minorBidi"/>
+          <w:b/>
+          <w:bCs/>
+          <w:i/>
+          <w:iCs/>
+          <w:color w:val="000000" w:themeColor="text1"/>
+          <w:szCs w:val="21"/>
+        </w:rPr>
+        <w:t>Hexapod Robot</w:t>
+      </w:r>
+      <w:r>
+        <w:rPr>
+          <w:rFonts w:asciiTheme="minorHAnsi" w:eastAsiaTheme="minorEastAsia" w:hAnsiTheme="minorHAnsi" w:cstheme="minorBidi"/>
+          <w:b/>
+          <w:bCs/>
+          <w:i/>
+          <w:iCs/>
+          <w:color w:val="000000" w:themeColor="text1"/>
+          <w:szCs w:val="21"/>
+        </w:rPr>
+        <w:t xml:space="preserve"> </w:t>
+      </w:r>
+      <w:r>
+        <w:rPr>
+          <w:rFonts w:asciiTheme="minorHAnsi" w:eastAsiaTheme="minorEastAsia" w:hAnsiTheme="minorHAnsi" w:cstheme="minorBidi"/>
+          <w:b/>
+          <w:bCs/>
+          <w:color w:val="000000" w:themeColor="text1"/>
+          <w:szCs w:val="21"/>
+        </w:rPr>
+        <w:t xml:space="preserve">– </w:t>
+      </w:r>
+      <w:r>
+        <w:rPr>
+          <w:rFonts w:asciiTheme="minorHAnsi" w:eastAsiaTheme="minorEastAsia" w:hAnsiTheme="minorHAnsi" w:cstheme="minorBidi"/>
+          <w:b/>
+          <w:bCs/>
+          <w:color w:val="000000" w:themeColor="text1"/>
+          <w:szCs w:val="21"/>
+        </w:rPr>
+        <w:t xml:space="preserve">Tech: </w:t>
+      </w:r>
+      <w:proofErr w:type="spellStart"/>
+      <w:r>
+        <w:rPr>
+          <w:rFonts w:asciiTheme="minorHAnsi" w:eastAsiaTheme="minorEastAsia" w:hAnsiTheme="minorHAnsi" w:cstheme="minorBidi"/>
+          <w:color w:val="000000" w:themeColor="text1"/>
+          <w:szCs w:val="21"/>
+        </w:rPr>
+        <w:t>BeagleBone</w:t>
+      </w:r>
+      <w:proofErr w:type="spellEnd"/>
+      <w:r>
+        <w:rPr>
+          <w:rFonts w:asciiTheme="minorHAnsi" w:eastAsiaTheme="minorEastAsia" w:hAnsiTheme="minorHAnsi" w:cstheme="minorBidi"/>
+          <w:color w:val="000000" w:themeColor="text1"/>
+          <w:szCs w:val="21"/>
+        </w:rPr>
+        <w:t xml:space="preserve"> Black, ROS, Servo Motors</w:t>
+      </w:r>
+      <w:r>
+        <w:rPr>
+          <w:rFonts w:asciiTheme="minorHAnsi" w:eastAsiaTheme="minorEastAsia" w:hAnsiTheme="minorHAnsi" w:cstheme="minorBidi"/>
+          <w:color w:val="000000" w:themeColor="text1"/>
+          <w:szCs w:val="21"/>
+        </w:rPr>
+        <w:t>, PS2 controller, Servo controller</w:t>
+      </w:r>
+    </w:p>
+    <w:p>
+      <w:pPr>
         <w:pStyle w:val="ListParagraph"/>
         <w:numPr>
           <w:ilvl w:val="0"/>
-          <w:numId w:val="1"/>
+          <w:numId w:val="12"/>
         </w:numPr>
-        <w:tabs>
-          <w:tab w:val="center" w:pos="3780"/>
-        </w:tabs>
         <w:spacing w:after="0" w:line="240" w:lineRule="auto"/>
         <w:ind w:left="360" w:right="0" w:hanging="180"/>
         <w:rPr>
+          <w:rFonts w:asciiTheme="minorHAnsi" w:eastAsiaTheme="minorEastAsia" w:hAnsiTheme="minorHAnsi" w:cstheme="minorBidi"/>
+          <w:color w:val="000000" w:themeColor="text1"/>
+          <w:szCs w:val="21"/>
+        </w:rPr>
+      </w:pPr>
+      <w:r>
+        <w:rPr>
+          <w:rFonts w:asciiTheme="minorHAnsi" w:eastAsiaTheme="minorEastAsia" w:hAnsiTheme="minorHAnsi" w:cstheme="minorBidi"/>
+          <w:color w:val="000000" w:themeColor="text1"/>
+          <w:szCs w:val="21"/>
+        </w:rPr>
+        <w:t>Built</w:t>
+      </w:r>
+      <w:r>
+        <w:rPr>
+          <w:rFonts w:asciiTheme="minorHAnsi" w:eastAsiaTheme="minorEastAsia" w:hAnsiTheme="minorHAnsi" w:cstheme="minorBidi"/>
+          <w:color w:val="000000" w:themeColor="text1"/>
+          <w:szCs w:val="21"/>
+        </w:rPr>
+        <w:t xml:space="preserve"> a </w:t>
+      </w:r>
+      <w:r>
+        <w:rPr>
+          <w:rFonts w:asciiTheme="minorHAnsi" w:eastAsiaTheme="minorEastAsia" w:hAnsiTheme="minorHAnsi" w:cstheme="minorBidi"/>
+          <w:color w:val="000000" w:themeColor="text1"/>
+          <w:szCs w:val="21"/>
+        </w:rPr>
+        <w:t>six-legged</w:t>
+      </w:r>
+      <w:r>
+        <w:rPr>
+          <w:rFonts w:asciiTheme="minorHAnsi" w:eastAsiaTheme="minorEastAsia" w:hAnsiTheme="minorHAnsi" w:cstheme="minorBidi"/>
+          <w:color w:val="000000" w:themeColor="text1"/>
+          <w:szCs w:val="21"/>
+        </w:rPr>
+        <w:t xml:space="preserve"> robot with 18DOF using ROS on a </w:t>
+      </w:r>
+      <w:proofErr w:type="spellStart"/>
+      <w:r>
+        <w:rPr>
+          <w:rFonts w:asciiTheme="minorHAnsi" w:eastAsiaTheme="minorEastAsia" w:hAnsiTheme="minorHAnsi" w:cstheme="minorBidi"/>
+          <w:color w:val="000000" w:themeColor="text1"/>
+          <w:szCs w:val="21"/>
+        </w:rPr>
+        <w:t>BeagleBone</w:t>
+      </w:r>
+      <w:proofErr w:type="spellEnd"/>
+      <w:r>
+        <w:rPr>
+          <w:rFonts w:asciiTheme="minorHAnsi" w:eastAsiaTheme="minorEastAsia" w:hAnsiTheme="minorHAnsi" w:cstheme="minorBidi"/>
+          <w:color w:val="000000" w:themeColor="text1"/>
+          <w:szCs w:val="21"/>
+        </w:rPr>
+        <w:t xml:space="preserve"> Black</w:t>
+      </w:r>
+      <w:r>
+        <w:rPr>
+          <w:rFonts w:asciiTheme="minorHAnsi" w:eastAsiaTheme="minorEastAsia" w:hAnsiTheme="minorHAnsi" w:cstheme="minorBidi"/>
+          <w:color w:val="000000" w:themeColor="text1"/>
+          <w:szCs w:val="21"/>
+        </w:rPr>
+        <w:t xml:space="preserve"> with user input from a PS2 controller</w:t>
+      </w:r>
+      <w:r>
+        <w:rPr>
+          <w:rFonts w:asciiTheme="minorHAnsi" w:eastAsiaTheme="minorEastAsia" w:hAnsiTheme="minorHAnsi" w:cstheme="minorBidi"/>
+          <w:color w:val="000000" w:themeColor="text1"/>
+          <w:szCs w:val="21"/>
+        </w:rPr>
+        <w:t>.</w:t>
+      </w:r>
+    </w:p>
+    <w:p>
+      <w:pPr>
+        <w:pStyle w:val="ListParagraph"/>
+        <w:numPr>
+          <w:ilvl w:val="0"/>
+          <w:numId w:val="12"/>
+        </w:numPr>
+        <w:spacing w:after="0" w:line="240" w:lineRule="auto"/>
+        <w:ind w:left="360" w:right="0" w:hanging="180"/>
+        <w:rPr>
+          <w:rFonts w:asciiTheme="minorHAnsi" w:eastAsiaTheme="minorEastAsia" w:hAnsiTheme="minorHAnsi" w:cstheme="minorBidi"/>
+          <w:color w:val="000000" w:themeColor="text1"/>
+          <w:szCs w:val="21"/>
+        </w:rPr>
+      </w:pPr>
+      <w:r>
+        <w:rPr>
+          <w:rFonts w:asciiTheme="minorHAnsi" w:eastAsiaTheme="minorEastAsia" w:hAnsiTheme="minorHAnsi" w:cstheme="minorBidi"/>
+          <w:color w:val="000000" w:themeColor="text1"/>
+          <w:szCs w:val="21"/>
+        </w:rPr>
+        <w:t xml:space="preserve">Learned fundamentals of using embedded Linux distributions </w:t>
+      </w:r>
+      <w:r>
+        <w:rPr>
+          <w:rFonts w:asciiTheme="minorHAnsi" w:eastAsiaTheme="minorEastAsia" w:hAnsiTheme="minorHAnsi" w:cstheme="minorBidi"/>
+          <w:color w:val="000000" w:themeColor="text1"/>
+          <w:szCs w:val="21"/>
+        </w:rPr>
+        <w:t>to</w:t>
+      </w:r>
+      <w:r>
+        <w:rPr>
+          <w:rFonts w:asciiTheme="minorHAnsi" w:eastAsiaTheme="minorEastAsia" w:hAnsiTheme="minorHAnsi" w:cstheme="minorBidi"/>
+          <w:color w:val="000000" w:themeColor="text1"/>
+          <w:szCs w:val="21"/>
+        </w:rPr>
+        <w:t xml:space="preserve"> communica</w:t>
+      </w:r>
+      <w:r>
+        <w:rPr>
+          <w:rFonts w:asciiTheme="minorHAnsi" w:eastAsiaTheme="minorEastAsia" w:hAnsiTheme="minorHAnsi" w:cstheme="minorBidi"/>
+          <w:color w:val="000000" w:themeColor="text1"/>
+          <w:szCs w:val="21"/>
+        </w:rPr>
+        <w:t>te</w:t>
+      </w:r>
+      <w:r>
+        <w:rPr>
+          <w:rFonts w:asciiTheme="minorHAnsi" w:eastAsiaTheme="minorEastAsia" w:hAnsiTheme="minorHAnsi" w:cstheme="minorBidi"/>
+          <w:color w:val="000000" w:themeColor="text1"/>
+          <w:szCs w:val="21"/>
+        </w:rPr>
+        <w:t xml:space="preserve"> with external peripherals.</w:t>
+      </w:r>
+    </w:p>
+    <w:p>
+      <w:pPr>
+        <w:pStyle w:val="ListParagraph"/>
+        <w:spacing w:after="0" w:line="240" w:lineRule="auto"/>
+        <w:ind w:left="360" w:right="0" w:firstLine="0"/>
+        <w:rPr>
+          <w:rFonts w:asciiTheme="minorHAnsi" w:eastAsiaTheme="minorEastAsia" w:hAnsiTheme="minorHAnsi" w:cstheme="minorBidi"/>
+          <w:color w:val="000000" w:themeColor="text1"/>
+          <w:szCs w:val="21"/>
+        </w:rPr>
+      </w:pPr>
+    </w:p>
+    <w:p>
+      <w:pPr>
+        <w:spacing w:after="0" w:line="240" w:lineRule="auto"/>
+        <w:ind w:right="0"/>
+        <w:rPr>
+          <w:rFonts w:asciiTheme="minorHAnsi" w:eastAsiaTheme="minorEastAsia" w:hAnsiTheme="minorHAnsi" w:cstheme="minorBidi"/>
+          <w:b/>
+          <w:bCs/>
+          <w:color w:val="000000" w:themeColor="text1"/>
+          <w:szCs w:val="21"/>
+        </w:rPr>
+      </w:pPr>
+      <w:r>
+        <w:rPr>
+          <w:rFonts w:asciiTheme="minorHAnsi" w:eastAsiaTheme="minorEastAsia" w:hAnsiTheme="minorHAnsi" w:cstheme="minorBidi"/>
+          <w:b/>
+          <w:bCs/>
+          <w:i/>
+          <w:iCs/>
+          <w:color w:val="000000" w:themeColor="text1"/>
+          <w:szCs w:val="21"/>
+        </w:rPr>
+        <w:t>CEEN Bot</w:t>
+      </w:r>
+      <w:r>
+        <w:rPr>
+          <w:rFonts w:asciiTheme="minorHAnsi" w:eastAsiaTheme="minorEastAsia" w:hAnsiTheme="minorHAnsi" w:cstheme="minorBidi"/>
+          <w:b/>
+          <w:bCs/>
+          <w:i/>
+          <w:iCs/>
+          <w:color w:val="000000" w:themeColor="text1"/>
+          <w:szCs w:val="21"/>
+        </w:rPr>
+        <w:t xml:space="preserve"> </w:t>
+      </w:r>
+      <w:r>
+        <w:rPr>
+          <w:rFonts w:asciiTheme="minorHAnsi" w:eastAsiaTheme="minorEastAsia" w:hAnsiTheme="minorHAnsi" w:cstheme="minorBidi"/>
+          <w:b/>
+          <w:bCs/>
+          <w:color w:val="000000" w:themeColor="text1"/>
+          <w:szCs w:val="21"/>
+        </w:rPr>
+        <w:t xml:space="preserve">– </w:t>
+      </w:r>
+      <w:r>
+        <w:rPr>
+          <w:rFonts w:asciiTheme="minorHAnsi" w:eastAsiaTheme="minorEastAsia" w:hAnsiTheme="minorHAnsi" w:cstheme="minorBidi"/>
+          <w:b/>
+          <w:bCs/>
+          <w:color w:val="000000" w:themeColor="text1"/>
+          <w:szCs w:val="21"/>
+        </w:rPr>
+        <w:t xml:space="preserve">Tech: </w:t>
+      </w:r>
+      <w:r>
+        <w:rPr>
+          <w:rFonts w:asciiTheme="minorHAnsi" w:eastAsiaTheme="minorEastAsia" w:hAnsiTheme="minorHAnsi" w:cstheme="minorBidi"/>
+          <w:color w:val="000000" w:themeColor="text1"/>
+          <w:szCs w:val="21"/>
+        </w:rPr>
+        <w:t xml:space="preserve">ATmega324 Microcontroller, </w:t>
+      </w:r>
+      <w:r>
+        <w:rPr>
+          <w:rFonts w:asciiTheme="minorHAnsi" w:eastAsiaTheme="minorEastAsia" w:hAnsiTheme="minorHAnsi" w:cstheme="minorBidi"/>
+          <w:color w:val="000000" w:themeColor="text1"/>
+          <w:szCs w:val="21"/>
+        </w:rPr>
+        <w:t xml:space="preserve">nRF24L01 transceiver, </w:t>
+      </w:r>
+      <w:r>
+        <w:rPr>
+          <w:rFonts w:asciiTheme="minorHAnsi" w:eastAsiaTheme="minorEastAsia" w:hAnsiTheme="minorHAnsi" w:cstheme="minorBidi"/>
+          <w:color w:val="000000" w:themeColor="text1"/>
+          <w:szCs w:val="21"/>
+        </w:rPr>
+        <w:t>I2C, SPI, UART</w:t>
+      </w:r>
+    </w:p>
+    <w:p>
+      <w:pPr>
+        <w:pStyle w:val="ListParagraph"/>
+        <w:numPr>
+          <w:ilvl w:val="0"/>
+          <w:numId w:val="12"/>
+        </w:numPr>
+        <w:spacing w:after="0" w:line="240" w:lineRule="auto"/>
+        <w:ind w:left="360" w:right="0" w:hanging="180"/>
+        <w:rPr>
           <w:rFonts w:asciiTheme="minorHAnsi" w:eastAsiaTheme="minorEastAsia" w:hAnsiTheme="minorHAnsi" w:cstheme="minorHAnsi"/>
           <w:color w:val="000000" w:themeColor="text1"/>
           <w:szCs w:val="21"/>
@@ -1617,31 +1661,244 @@
       </w:pPr>
       <w:r>
         <w:rPr>
-          <w:rFonts w:asciiTheme="minorHAnsi" w:hAnsiTheme="minorHAnsi" w:cstheme="minorHAnsi"/>
-          <w:szCs w:val="21"/>
-        </w:rPr>
-        <w:t xml:space="preserve">Fund for Undergraduate Scholarly Experiences (FUSE) grant recipient   </w:t>
-      </w:r>
-      <w:r>
-        <w:rPr>
-          <w:rFonts w:asciiTheme="minorHAnsi" w:hAnsiTheme="minorHAnsi" w:cstheme="minorHAnsi"/>
-          <w:szCs w:val="21"/>
-        </w:rPr>
-        <w:t xml:space="preserve">                                                                                  </w:t>
-      </w:r>
-      <w:r>
-        <w:rPr>
-          <w:rFonts w:ascii="Courier New" w:hAnsi="Courier New" w:cs="Courier New"/>
-          <w:szCs w:val="21"/>
-        </w:rPr>
-        <w:t>2017</w:t>
-      </w:r>
+          <w:rFonts w:asciiTheme="minorHAnsi" w:eastAsiaTheme="minorEastAsia" w:hAnsiTheme="minorHAnsi" w:cstheme="minorBidi"/>
+          <w:color w:val="000000" w:themeColor="text1"/>
+          <w:szCs w:val="21"/>
+        </w:rPr>
+        <w:t>Two-way</w:t>
+      </w:r>
+      <w:r>
+        <w:rPr>
+          <w:rFonts w:asciiTheme="minorHAnsi" w:eastAsiaTheme="minorEastAsia" w:hAnsiTheme="minorHAnsi" w:cstheme="minorBidi"/>
+          <w:color w:val="000000" w:themeColor="text1"/>
+          <w:szCs w:val="21"/>
+        </w:rPr>
+        <w:t xml:space="preserve"> communication using a </w:t>
+      </w:r>
+      <w:r>
+        <w:rPr>
+          <w:rFonts w:asciiTheme="minorHAnsi" w:eastAsiaTheme="minorEastAsia" w:hAnsiTheme="minorHAnsi" w:cstheme="minorBidi"/>
+          <w:color w:val="000000" w:themeColor="text1"/>
+          <w:szCs w:val="21"/>
+        </w:rPr>
+        <w:t>transceiver module</w:t>
+      </w:r>
+      <w:r>
+        <w:rPr>
+          <w:rFonts w:asciiTheme="minorHAnsi" w:eastAsiaTheme="minorEastAsia" w:hAnsiTheme="minorHAnsi" w:cstheme="minorBidi"/>
+          <w:color w:val="000000" w:themeColor="text1"/>
+          <w:szCs w:val="21"/>
+        </w:rPr>
+        <w:t xml:space="preserve"> so </w:t>
+      </w:r>
+      <w:r>
+        <w:rPr>
+          <w:rFonts w:asciiTheme="minorHAnsi" w:eastAsiaTheme="minorEastAsia" w:hAnsiTheme="minorHAnsi" w:cstheme="minorBidi"/>
+          <w:color w:val="000000" w:themeColor="text1"/>
+          <w:szCs w:val="21"/>
+        </w:rPr>
+        <w:t>two</w:t>
+      </w:r>
+      <w:r>
+        <w:rPr>
+          <w:rFonts w:asciiTheme="minorHAnsi" w:eastAsiaTheme="minorEastAsia" w:hAnsiTheme="minorHAnsi" w:cstheme="minorBidi"/>
+          <w:color w:val="000000" w:themeColor="text1"/>
+          <w:szCs w:val="21"/>
+        </w:rPr>
+        <w:t xml:space="preserve"> CEEN Bots could communicate together.</w:t>
+      </w:r>
+    </w:p>
+    <w:p>
+      <w:pPr>
+        <w:pStyle w:val="ListParagraph"/>
+        <w:numPr>
+          <w:ilvl w:val="0"/>
+          <w:numId w:val="12"/>
+        </w:numPr>
+        <w:spacing w:after="0" w:line="240" w:lineRule="auto"/>
+        <w:ind w:left="360" w:right="0" w:hanging="180"/>
+        <w:rPr>
+          <w:rFonts w:asciiTheme="minorHAnsi" w:eastAsiaTheme="minorEastAsia" w:hAnsiTheme="minorHAnsi" w:cstheme="minorHAnsi"/>
+          <w:color w:val="000000" w:themeColor="text1"/>
+          <w:szCs w:val="21"/>
+        </w:rPr>
+      </w:pPr>
+      <w:r>
+        <w:rPr>
+          <w:rFonts w:asciiTheme="minorHAnsi" w:eastAsiaTheme="minorEastAsia" w:hAnsiTheme="minorHAnsi" w:cstheme="minorBidi"/>
+          <w:color w:val="000000" w:themeColor="text1"/>
+          <w:szCs w:val="21"/>
+        </w:rPr>
+        <w:t>Sent positional information back and forth so robots could avoid collisions.</w:t>
+      </w:r>
+    </w:p>
+    <w:p>
+      <w:pPr>
+        <w:spacing w:after="0" w:line="240" w:lineRule="auto"/>
+        <w:ind w:right="0"/>
+        <w:rPr>
+          <w:rFonts w:asciiTheme="minorHAnsi" w:eastAsiaTheme="minorEastAsia" w:hAnsiTheme="minorHAnsi" w:cstheme="minorHAnsi"/>
+          <w:color w:val="000000" w:themeColor="text1"/>
+          <w:szCs w:val="21"/>
+        </w:rPr>
+      </w:pPr>
+    </w:p>
+    <w:p>
+      <w:pPr>
+        <w:spacing w:after="0" w:line="240" w:lineRule="auto"/>
+        <w:ind w:right="0"/>
+        <w:rPr>
+          <w:rFonts w:asciiTheme="minorHAnsi" w:eastAsiaTheme="minorEastAsia" w:hAnsiTheme="minorHAnsi" w:cstheme="minorBidi"/>
+          <w:color w:val="000000" w:themeColor="text1"/>
+          <w:szCs w:val="21"/>
+        </w:rPr>
+      </w:pPr>
+      <w:r>
+        <w:rPr>
+          <w:rFonts w:asciiTheme="minorHAnsi" w:eastAsiaTheme="minorEastAsia" w:hAnsiTheme="minorHAnsi" w:cstheme="minorBidi"/>
+          <w:b/>
+          <w:bCs/>
+          <w:i/>
+          <w:iCs/>
+          <w:color w:val="000000" w:themeColor="text1"/>
+          <w:szCs w:val="21"/>
+        </w:rPr>
+        <w:t>Foot Temperature Monitor</w:t>
+      </w:r>
+      <w:r>
+        <w:rPr>
+          <w:rFonts w:asciiTheme="minorHAnsi" w:eastAsiaTheme="minorEastAsia" w:hAnsiTheme="minorHAnsi" w:cstheme="minorBidi"/>
+          <w:b/>
+          <w:bCs/>
+          <w:i/>
+          <w:iCs/>
+          <w:color w:val="000000" w:themeColor="text1"/>
+          <w:szCs w:val="21"/>
+        </w:rPr>
+        <w:t xml:space="preserve"> </w:t>
+      </w:r>
+      <w:r>
+        <w:rPr>
+          <w:rFonts w:asciiTheme="minorHAnsi" w:eastAsiaTheme="minorEastAsia" w:hAnsiTheme="minorHAnsi" w:cstheme="minorBidi"/>
+          <w:b/>
+          <w:bCs/>
+          <w:color w:val="000000" w:themeColor="text1"/>
+          <w:szCs w:val="21"/>
+        </w:rPr>
+        <w:t xml:space="preserve">– </w:t>
+      </w:r>
+      <w:r>
+        <w:rPr>
+          <w:rFonts w:asciiTheme="minorHAnsi" w:eastAsiaTheme="minorEastAsia" w:hAnsiTheme="minorHAnsi" w:cstheme="minorBidi"/>
+          <w:b/>
+          <w:bCs/>
+          <w:color w:val="000000" w:themeColor="text1"/>
+          <w:szCs w:val="21"/>
+        </w:rPr>
+        <w:t xml:space="preserve">Tech: </w:t>
+      </w:r>
+      <w:r>
+        <w:rPr>
+          <w:rFonts w:asciiTheme="minorHAnsi" w:eastAsiaTheme="minorEastAsia" w:hAnsiTheme="minorHAnsi" w:cstheme="minorBidi"/>
+          <w:color w:val="000000" w:themeColor="text1"/>
+          <w:szCs w:val="21"/>
+        </w:rPr>
+        <w:t>PCB design, SD, BLE, ARM Microcontroller, C programming, Android app</w:t>
+      </w:r>
+    </w:p>
+    <w:p>
+      <w:pPr>
+        <w:pStyle w:val="ListParagraph"/>
+        <w:numPr>
+          <w:ilvl w:val="0"/>
+          <w:numId w:val="2"/>
+        </w:numPr>
+        <w:spacing w:after="0" w:line="240" w:lineRule="auto"/>
+        <w:ind w:right="0" w:hanging="180"/>
+        <w:rPr>
+          <w:rFonts w:asciiTheme="minorHAnsi" w:eastAsiaTheme="minorEastAsia" w:hAnsiTheme="minorHAnsi" w:cstheme="minorBidi"/>
+          <w:color w:val="000000" w:themeColor="text1"/>
+          <w:szCs w:val="21"/>
+        </w:rPr>
+      </w:pPr>
+      <w:proofErr w:type="gramStart"/>
+      <w:r>
+        <w:rPr>
+          <w:szCs w:val="21"/>
+        </w:rPr>
+        <w:t>Four person</w:t>
+      </w:r>
+      <w:proofErr w:type="gramEnd"/>
+      <w:r>
+        <w:rPr>
+          <w:szCs w:val="21"/>
+        </w:rPr>
+        <w:t xml:space="preserve"> t</w:t>
+      </w:r>
+      <w:r>
+        <w:rPr>
+          <w:szCs w:val="21"/>
+        </w:rPr>
+        <w:t>eam designed Android app</w:t>
+      </w:r>
+      <w:r>
+        <w:rPr>
+          <w:szCs w:val="21"/>
+        </w:rPr>
+        <w:t xml:space="preserve"> and embedded system </w:t>
+      </w:r>
+      <w:r>
+        <w:rPr>
+          <w:szCs w:val="21"/>
+        </w:rPr>
+        <w:t>to track foot temperature using Bluetooth sensors.</w:t>
+      </w:r>
+      <w:r>
+        <w:rPr>
+          <w:b/>
+          <w:bCs/>
+          <w:szCs w:val="21"/>
+        </w:rPr>
+        <w:t xml:space="preserve"> </w:t>
+      </w:r>
+    </w:p>
+    <w:p>
+      <w:pPr>
+        <w:pStyle w:val="ListParagraph"/>
+        <w:numPr>
+          <w:ilvl w:val="0"/>
+          <w:numId w:val="2"/>
+        </w:numPr>
+        <w:spacing w:after="0" w:line="240" w:lineRule="auto"/>
+        <w:ind w:right="0" w:hanging="180"/>
+        <w:rPr>
+          <w:rFonts w:asciiTheme="minorHAnsi" w:eastAsiaTheme="minorEastAsia" w:hAnsiTheme="minorHAnsi" w:cstheme="minorBidi"/>
+          <w:color w:val="000000" w:themeColor="text1"/>
+          <w:szCs w:val="21"/>
+        </w:rPr>
+      </w:pPr>
+      <w:r>
+        <w:rPr>
+          <w:rFonts w:asciiTheme="minorHAnsi" w:eastAsiaTheme="minorEastAsia" w:hAnsiTheme="minorHAnsi" w:cstheme="minorBidi"/>
+          <w:color w:val="000000" w:themeColor="text1"/>
+          <w:szCs w:val="21"/>
+        </w:rPr>
+        <w:t>Conducted user experience survey to determine setup friendliness of mobile app and footwear.</w:t>
+      </w:r>
+    </w:p>
+    <w:p>
+      <w:pPr>
+        <w:ind w:left="0" w:firstLine="0"/>
+        <w:rPr>
+          <w:szCs w:val="21"/>
+        </w:rPr>
+      </w:pPr>
     </w:p>
     <w:sectPr>
-      <w:headerReference w:type="default" r:id="rId8"/>
-      <w:footerReference w:type="default" r:id="rId9"/>
+      <w:headerReference w:type="default" r:id="rId7"/>
+      <w:footerReference w:type="default" r:id="rId8"/>
       <w:pgSz w:w="12240" w:h="15840"/>
-      <w:pgMar w:top="720" w:right="720" w:bottom="720" w:left="720" w:header="288" w:footer="720" w:gutter="0"/>
+      <w:pgMar w:top="720" w:right="720" w:bottom="720" w:left="720" w:header="144" w:footer="720" w:gutter="0"/>
       <w:cols w:space="720"/>
       <w:docGrid w:linePitch="286"/>
     </w:sectPr>
@@ -1687,12 +1944,15 @@
     <w:r>
       <w:ptab w:relativeTo="margin" w:alignment="center" w:leader="none"/>
     </w:r>
-    <w:r>
-      <w:rPr>
-        <w:sz w:val="22"/>
-      </w:rPr>
-      <w:t>WWW.MASONSCHLEU.COM</w:t>
-    </w:r>
+    <w:hyperlink r:id="rId1" w:history="1">
+      <w:r>
+        <w:rPr>
+          <w:rStyle w:val="Hyperlink"/>
+          <w:sz w:val="22"/>
+        </w:rPr>
+        <w:t>WWW.MASONSCHLEU.COM</w:t>
+      </w:r>
+    </w:hyperlink>
     <w:r>
       <w:ptab w:relativeTo="margin" w:alignment="right" w:leader="none"/>
     </w:r>
@@ -1955,6 +2215,119 @@
     </w:lvl>
   </w:abstractNum>
   <w:abstractNum w:abstractNumId="1" w15:restartNumberingAfterBreak="0">
+    <w:nsid w:val="0EA03D1D"/>
+    <w:multiLevelType w:val="hybridMultilevel"/>
+    <w:tmpl w:val="DB0849E0"/>
+    <w:lvl w:ilvl="0" w:tplc="E6D2C43A">
+      <w:start w:val="1"/>
+      <w:numFmt w:val="bullet"/>
+      <w:lvlText w:val="&gt;"/>
+      <w:lvlJc w:val="left"/>
+      <w:pPr>
+        <w:ind w:left="720" w:hanging="360"/>
+      </w:pPr>
+      <w:rPr>
+        <w:rFonts w:ascii="Calibri" w:hAnsi="Calibri" w:hint="default"/>
+      </w:rPr>
+    </w:lvl>
+    <w:lvl w:ilvl="1" w:tplc="04090003" w:tentative="1">
+      <w:start w:val="1"/>
+      <w:numFmt w:val="bullet"/>
+      <w:lvlText w:val="o"/>
+      <w:lvlJc w:val="left"/>
+      <w:pPr>
+        <w:ind w:left="1440" w:hanging="360"/>
+      </w:pPr>
+      <w:rPr>
+        <w:rFonts w:ascii="Courier New" w:hAnsi="Courier New" w:cs="Courier New" w:hint="default"/>
+      </w:rPr>
+    </w:lvl>
+    <w:lvl w:ilvl="2" w:tplc="04090005" w:tentative="1">
+      <w:start w:val="1"/>
+      <w:numFmt w:val="bullet"/>
+      <w:lvlText w:val=""/>
+      <w:lvlJc w:val="left"/>
+      <w:pPr>
+        <w:ind w:left="2160" w:hanging="360"/>
+      </w:pPr>
+      <w:rPr>
+        <w:rFonts w:ascii="Wingdings" w:hAnsi="Wingdings" w:hint="default"/>
+      </w:rPr>
+    </w:lvl>
+    <w:lvl w:ilvl="3" w:tplc="04090001" w:tentative="1">
+      <w:start w:val="1"/>
+      <w:numFmt w:val="bullet"/>
+      <w:lvlText w:val=""/>
+      <w:lvlJc w:val="left"/>
+      <w:pPr>
+        <w:ind w:left="2880" w:hanging="360"/>
+      </w:pPr>
+      <w:rPr>
+        <w:rFonts w:ascii="Symbol" w:hAnsi="Symbol" w:hint="default"/>
+      </w:rPr>
+    </w:lvl>
+    <w:lvl w:ilvl="4" w:tplc="04090003" w:tentative="1">
+      <w:start w:val="1"/>
+      <w:numFmt w:val="bullet"/>
+      <w:lvlText w:val="o"/>
+      <w:lvlJc w:val="left"/>
+      <w:pPr>
+        <w:ind w:left="3600" w:hanging="360"/>
+      </w:pPr>
+      <w:rPr>
+        <w:rFonts w:ascii="Courier New" w:hAnsi="Courier New" w:cs="Courier New" w:hint="default"/>
+      </w:rPr>
+    </w:lvl>
+    <w:lvl w:ilvl="5" w:tplc="04090005" w:tentative="1">
+      <w:start w:val="1"/>
+      <w:numFmt w:val="bullet"/>
+      <w:lvlText w:val=""/>
+      <w:lvlJc w:val="left"/>
+      <w:pPr>
+        <w:ind w:left="4320" w:hanging="360"/>
+      </w:pPr>
+      <w:rPr>
+        <w:rFonts w:ascii="Wingdings" w:hAnsi="Wingdings" w:hint="default"/>
+      </w:rPr>
+    </w:lvl>
+    <w:lvl w:ilvl="6" w:tplc="04090001" w:tentative="1">
+      <w:start w:val="1"/>
+      <w:numFmt w:val="bullet"/>
+      <w:lvlText w:val=""/>
+      <w:lvlJc w:val="left"/>
+      <w:pPr>
+        <w:ind w:left="5040" w:hanging="360"/>
+      </w:pPr>
+      <w:rPr>
+        <w:rFonts w:ascii="Symbol" w:hAnsi="Symbol" w:hint="default"/>
+      </w:rPr>
+    </w:lvl>
+    <w:lvl w:ilvl="7" w:tplc="04090003" w:tentative="1">
+      <w:start w:val="1"/>
+      <w:numFmt w:val="bullet"/>
+      <w:lvlText w:val="o"/>
+      <w:lvlJc w:val="left"/>
+      <w:pPr>
+        <w:ind w:left="5760" w:hanging="360"/>
+      </w:pPr>
+      <w:rPr>
+        <w:rFonts w:ascii="Courier New" w:hAnsi="Courier New" w:cs="Courier New" w:hint="default"/>
+      </w:rPr>
+    </w:lvl>
+    <w:lvl w:ilvl="8" w:tplc="04090005" w:tentative="1">
+      <w:start w:val="1"/>
+      <w:numFmt w:val="bullet"/>
+      <w:lvlText w:val=""/>
+      <w:lvlJc w:val="left"/>
+      <w:pPr>
+        <w:ind w:left="6480" w:hanging="360"/>
+      </w:pPr>
+      <w:rPr>
+        <w:rFonts w:ascii="Wingdings" w:hAnsi="Wingdings" w:hint="default"/>
+      </w:rPr>
+    </w:lvl>
+  </w:abstractNum>
+  <w:abstractNum w:abstractNumId="2" w15:restartNumberingAfterBreak="0">
     <w:nsid w:val="11075F99"/>
     <w:multiLevelType w:val="hybridMultilevel"/>
     <w:tmpl w:val="5FCEE2E6"/>
@@ -2067,7 +2440,7 @@
       </w:rPr>
     </w:lvl>
   </w:abstractNum>
-  <w:abstractNum w:abstractNumId="2" w15:restartNumberingAfterBreak="0">
+  <w:abstractNum w:abstractNumId="3" w15:restartNumberingAfterBreak="0">
     <w:nsid w:val="189829B9"/>
     <w:multiLevelType w:val="hybridMultilevel"/>
     <w:tmpl w:val="D4EE303E"/>
@@ -2279,7 +2652,7 @@
       </w:rPr>
     </w:lvl>
   </w:abstractNum>
-  <w:abstractNum w:abstractNumId="3" w15:restartNumberingAfterBreak="0">
+  <w:abstractNum w:abstractNumId="4" w15:restartNumberingAfterBreak="0">
     <w:nsid w:val="1DCE2479"/>
     <w:multiLevelType w:val="hybridMultilevel"/>
     <w:tmpl w:val="CC846A88"/>
@@ -2491,7 +2864,7 @@
       </w:rPr>
     </w:lvl>
   </w:abstractNum>
-  <w:abstractNum w:abstractNumId="4" w15:restartNumberingAfterBreak="0">
+  <w:abstractNum w:abstractNumId="5" w15:restartNumberingAfterBreak="0">
     <w:nsid w:val="295B3A5B"/>
     <w:multiLevelType w:val="hybridMultilevel"/>
     <w:tmpl w:val="E156230C"/>
@@ -2604,7 +2977,7 @@
       </w:rPr>
     </w:lvl>
   </w:abstractNum>
-  <w:abstractNum w:abstractNumId="5" w15:restartNumberingAfterBreak="0">
+  <w:abstractNum w:abstractNumId="6" w15:restartNumberingAfterBreak="0">
     <w:nsid w:val="29CC2545"/>
     <w:multiLevelType w:val="hybridMultilevel"/>
     <w:tmpl w:val="064CD92A"/>
@@ -2717,7 +3090,7 @@
       </w:rPr>
     </w:lvl>
   </w:abstractNum>
-  <w:abstractNum w:abstractNumId="6" w15:restartNumberingAfterBreak="0">
+  <w:abstractNum w:abstractNumId="7" w15:restartNumberingAfterBreak="0">
     <w:nsid w:val="31F9610A"/>
     <w:multiLevelType w:val="hybridMultilevel"/>
     <w:tmpl w:val="F3C67766"/>
@@ -2929,7 +3302,7 @@
       </w:rPr>
     </w:lvl>
   </w:abstractNum>
-  <w:abstractNum w:abstractNumId="7" w15:restartNumberingAfterBreak="0">
+  <w:abstractNum w:abstractNumId="8" w15:restartNumberingAfterBreak="0">
     <w:nsid w:val="3AE2415B"/>
     <w:multiLevelType w:val="hybridMultilevel"/>
     <w:tmpl w:val="297E21FC"/>
@@ -3042,7 +3415,7 @@
       </w:rPr>
     </w:lvl>
   </w:abstractNum>
-  <w:abstractNum w:abstractNumId="8" w15:restartNumberingAfterBreak="0">
+  <w:abstractNum w:abstractNumId="9" w15:restartNumberingAfterBreak="0">
     <w:nsid w:val="48BE54A6"/>
     <w:multiLevelType w:val="hybridMultilevel"/>
     <w:tmpl w:val="337A3A4C"/>
@@ -3254,7 +3627,7 @@
       </w:rPr>
     </w:lvl>
   </w:abstractNum>
-  <w:abstractNum w:abstractNumId="9" w15:restartNumberingAfterBreak="0">
+  <w:abstractNum w:abstractNumId="10" w15:restartNumberingAfterBreak="0">
     <w:nsid w:val="50DF325E"/>
     <w:multiLevelType w:val="hybridMultilevel"/>
     <w:tmpl w:val="098A709C"/>
@@ -3367,7 +3740,7 @@
       </w:rPr>
     </w:lvl>
   </w:abstractNum>
-  <w:abstractNum w:abstractNumId="10" w15:restartNumberingAfterBreak="0">
+  <w:abstractNum w:abstractNumId="11" w15:restartNumberingAfterBreak="0">
     <w:nsid w:val="6A3C4410"/>
     <w:multiLevelType w:val="hybridMultilevel"/>
     <w:tmpl w:val="A0D0EA22"/>
@@ -3481,37 +3854,40 @@
     </w:lvl>
   </w:abstractNum>
   <w:num w:numId="1">
+    <w:abstractNumId w:val="5"/>
+  </w:num>
+  <w:num w:numId="2">
+    <w:abstractNumId w:val="10"/>
+  </w:num>
+  <w:num w:numId="3">
+    <w:abstractNumId w:val="8"/>
+  </w:num>
+  <w:num w:numId="4">
+    <w:abstractNumId w:val="11"/>
+  </w:num>
+  <w:num w:numId="5">
+    <w:abstractNumId w:val="6"/>
+  </w:num>
+  <w:num w:numId="6">
+    <w:abstractNumId w:val="2"/>
+  </w:num>
+  <w:num w:numId="7">
     <w:abstractNumId w:val="4"/>
   </w:num>
-  <w:num w:numId="2">
-    <w:abstractNumId w:val="9"/>
-  </w:num>
-  <w:num w:numId="3">
+  <w:num w:numId="8">
     <w:abstractNumId w:val="7"/>
   </w:num>
-  <w:num w:numId="4">
-    <w:abstractNumId w:val="10"/>
-  </w:num>
-  <w:num w:numId="5">
-    <w:abstractNumId w:val="5"/>
-  </w:num>
-  <w:num w:numId="6">
-    <w:abstractNumId w:val="1"/>
-  </w:num>
-  <w:num w:numId="7">
+  <w:num w:numId="9">
     <w:abstractNumId w:val="3"/>
-  </w:num>
-  <w:num w:numId="8">
-    <w:abstractNumId w:val="6"/>
-  </w:num>
-  <w:num w:numId="9">
-    <w:abstractNumId w:val="2"/>
   </w:num>
   <w:num w:numId="10">
     <w:abstractNumId w:val="0"/>
   </w:num>
   <w:num w:numId="11">
-    <w:abstractNumId w:val="8"/>
+    <w:abstractNumId w:val="9"/>
+  </w:num>
+  <w:num w:numId="12">
+    <w:abstractNumId w:val="1"/>
   </w:num>
 </w:numbering>
 </file>
@@ -4058,7 +4434,6 @@
     <w:name w:val="Hyperlink"/>
     <w:basedOn w:val="DefaultParagraphFont"/>
     <w:uiPriority w:val="99"/>
-    <w:semiHidden/>
     <w:unhideWhenUsed/>
     <w:rsid w:val="00EE3498"/>
     <w:rPr>
@@ -4087,6 +4462,18 @@
       <w:ind w:left="720"/>
       <w:contextualSpacing/>
     </w:pPr>
+  </w:style>
+  <w:style w:type="character" w:styleId="UnresolvedMention">
+    <w:name w:val="Unresolved Mention"/>
+    <w:basedOn w:val="DefaultParagraphFont"/>
+    <w:uiPriority w:val="99"/>
+    <w:semiHidden/>
+    <w:unhideWhenUsed/>
+    <w:rsid w:val="00D329CF"/>
+    <w:rPr>
+      <w:color w:val="605E5C"/>
+      <w:shd w:val="clear" w:color="auto" w:fill="E1DFDD"/>
+    </w:rPr>
   </w:style>
 </w:styles>
 </file>

</xml_diff>

<commit_message>
Update resume to reflect new experience at BG.
</commit_message>
<xml_diff>
--- a/resume.docx
+++ b/resume.docx
@@ -1,6 +1,6 @@
 
 <file path=word/document.xml><?xml version="1.0" encoding="utf-8"?>
-<w:document xmlns:wpc="http://schemas.microsoft.com/office/word/2010/wordprocessingCanvas" xmlns:cx="http://schemas.microsoft.com/office/drawing/2014/chartex" xmlns:cx1="http://schemas.microsoft.com/office/drawing/2015/9/8/chartex" xmlns:cx2="http://schemas.microsoft.com/office/drawing/2015/10/21/chartex" xmlns:cx3="http://schemas.microsoft.com/office/drawing/2016/5/9/chartex" xmlns:cx4="http://schemas.microsoft.com/office/drawing/2016/5/10/chartex" xmlns:cx5="http://schemas.microsoft.com/office/drawing/2016/5/11/chartex" xmlns:cx6="http://schemas.microsoft.com/office/drawing/2016/5/12/chartex" xmlns:cx7="http://schemas.microsoft.com/office/drawing/2016/5/13/chartex" xmlns:cx8="http://schemas.microsoft.com/office/drawing/2016/5/14/chartex" xmlns:mc="http://schemas.openxmlformats.org/markup-compatibility/2006" xmlns:aink="http://schemas.microsoft.com/office/drawing/2016/ink" xmlns:am3d="http://schemas.microsoft.com/office/drawing/2017/model3d" xmlns:o="urn:schemas-microsoft-com:office:office" xmlns:r="http://schemas.openxmlformats.org/officeDocument/2006/relationships" xmlns:m="http://schemas.openxmlformats.org/officeDocument/2006/math" xmlns:v="urn:schemas-microsoft-com:vml" xmlns:wp14="http://schemas.microsoft.com/office/word/2010/wordprocessingDrawing" xmlns:wp="http://schemas.openxmlformats.org/drawingml/2006/wordprocessingDrawing" xmlns:w10="urn:schemas-microsoft-com:office:word" xmlns:w="http://schemas.openxmlformats.org/wordprocessingml/2006/main" xmlns:w14="http://schemas.microsoft.com/office/word/2010/wordml" xmlns:w15="http://schemas.microsoft.com/office/word/2012/wordml" xmlns:w16cex="http://schemas.microsoft.com/office/word/2018/wordml/cex" xmlns:w16cid="http://schemas.microsoft.com/office/word/2016/wordml/cid" xmlns:w16="http://schemas.microsoft.com/office/word/2018/wordml" xmlns:w16se="http://schemas.microsoft.com/office/word/2015/wordml/symex" xmlns:wpg="http://schemas.microsoft.com/office/word/2010/wordprocessingGroup" xmlns:wpi="http://schemas.microsoft.com/office/word/2010/wordprocessingInk" xmlns:wne="http://schemas.microsoft.com/office/word/2006/wordml" xmlns:wps="http://schemas.microsoft.com/office/word/2010/wordprocessingShape" mc:Ignorable="w14 w15 w16se w16cid w16 w16cex wp14">
+<w:document xmlns:wpc="http://schemas.microsoft.com/office/word/2010/wordprocessingCanvas" xmlns:cx="http://schemas.microsoft.com/office/drawing/2014/chartex" xmlns:cx1="http://schemas.microsoft.com/office/drawing/2015/9/8/chartex" xmlns:cx2="http://schemas.microsoft.com/office/drawing/2015/10/21/chartex" xmlns:cx3="http://schemas.microsoft.com/office/drawing/2016/5/9/chartex" xmlns:cx4="http://schemas.microsoft.com/office/drawing/2016/5/10/chartex" xmlns:cx5="http://schemas.microsoft.com/office/drawing/2016/5/11/chartex" xmlns:cx6="http://schemas.microsoft.com/office/drawing/2016/5/12/chartex" xmlns:cx7="http://schemas.microsoft.com/office/drawing/2016/5/13/chartex" xmlns:cx8="http://schemas.microsoft.com/office/drawing/2016/5/14/chartex" xmlns:mc="http://schemas.openxmlformats.org/markup-compatibility/2006" xmlns:aink="http://schemas.microsoft.com/office/drawing/2016/ink" xmlns:am3d="http://schemas.microsoft.com/office/drawing/2017/model3d" xmlns:o="urn:schemas-microsoft-com:office:office" xmlns:r="http://schemas.openxmlformats.org/officeDocument/2006/relationships" xmlns:m="http://schemas.openxmlformats.org/officeDocument/2006/math" xmlns:v="urn:schemas-microsoft-com:vml" xmlns:wp14="http://schemas.microsoft.com/office/word/2010/wordprocessingDrawing" xmlns:wp="http://schemas.openxmlformats.org/drawingml/2006/wordprocessingDrawing" xmlns:w10="urn:schemas-microsoft-com:office:word" xmlns:w="http://schemas.openxmlformats.org/wordprocessingml/2006/main" xmlns:w14="http://schemas.microsoft.com/office/word/2010/wordml" xmlns:w15="http://schemas.microsoft.com/office/word/2012/wordml" xmlns:w16cex="http://schemas.microsoft.com/office/word/2018/wordml/cex" xmlns:w16cid="http://schemas.microsoft.com/office/word/2016/wordml/cid" xmlns:w16="http://schemas.microsoft.com/office/word/2018/wordml" xmlns:w16sdtdh="http://schemas.microsoft.com/office/word/2020/wordml/sdtdatahash" xmlns:w16se="http://schemas.microsoft.com/office/word/2015/wordml/symex" xmlns:wpg="http://schemas.microsoft.com/office/word/2010/wordprocessingGroup" xmlns:wpi="http://schemas.microsoft.com/office/word/2010/wordprocessingInk" xmlns:wne="http://schemas.microsoft.com/office/word/2006/wordml" xmlns:wps="http://schemas.microsoft.com/office/word/2010/wordprocessingShape" mc:Ignorable="w14 w15 w16se w16cid w16 w16cex w16sdtdh wp14">
   <w:body>
     <w:p>
       <w:pPr>
@@ -63,7 +63,13 @@
         <w:rPr>
           <w:szCs w:val="21"/>
         </w:rPr>
-        <w:t xml:space="preserve">5388 Lee St. #1211 Arvada, CO 80002 • (402) 658-6959 • mschleu231@gmail.com </w:t>
+        <w:t>57 Cedar St. Amesbury, MA 01913</w:t>
+      </w:r>
+      <w:r>
+        <w:rPr>
+          <w:szCs w:val="21"/>
+        </w:rPr>
+        <w:t xml:space="preserve"> • (402) 658-6959 • mschleu231@gmail.com </w:t>
       </w:r>
     </w:p>
     <w:p>
@@ -83,6 +89,1214 @@
         </w:rPr>
         <w:t xml:space="preserve"> </w:t>
       </w:r>
+    </w:p>
+    <w:p>
+      <w:pPr>
+        <w:spacing w:after="0" w:line="240" w:lineRule="auto"/>
+        <w:ind w:left="0" w:right="0" w:firstLine="0"/>
+        <w:contextualSpacing/>
+        <w:rPr>
+          <w:color w:val="1793D1"/>
+          <w:szCs w:val="21"/>
+        </w:rPr>
+      </w:pPr>
+    </w:p>
+    <w:p>
+      <w:pPr>
+        <w:pStyle w:val="Heading1"/>
+        <w:pBdr>
+          <w:bottom w:val="single" w:sz="4" w:space="1" w:color="auto"/>
+        </w:pBdr>
+        <w:spacing w:line="240" w:lineRule="auto"/>
+        <w:ind w:left="0"/>
+        <w:contextualSpacing/>
+        <w:rPr>
+          <w:color w:val="3366CC"/>
+          <w:szCs w:val="21"/>
+          <w:u w:val="single"/>
+        </w:rPr>
+      </w:pPr>
+      <w:r>
+        <w:rPr>
+          <w:color w:val="3366CC"/>
+          <w:szCs w:val="21"/>
+        </w:rPr>
+        <w:t>PROFESSIONAL EXPERIENCE</w:t>
+      </w:r>
+    </w:p>
+    <w:p>
+      <w:pPr>
+        <w:spacing w:after="0" w:line="240" w:lineRule="auto"/>
+        <w:ind w:left="0" w:right="0" w:firstLine="0"/>
+        <w:rPr>
+          <w:b/>
+          <w:bCs/>
+          <w:szCs w:val="21"/>
+        </w:rPr>
+      </w:pPr>
+      <w:r>
+        <w:rPr>
+          <w:b/>
+          <w:bCs/>
+          <w:i/>
+          <w:iCs/>
+          <w:szCs w:val="21"/>
+        </w:rPr>
+        <w:t>Escalation</w:t>
+      </w:r>
+      <w:r>
+        <w:rPr>
+          <w:b/>
+          <w:bCs/>
+          <w:i/>
+          <w:iCs/>
+          <w:szCs w:val="21"/>
+        </w:rPr>
+        <w:t xml:space="preserve"> Software Engineer</w:t>
+      </w:r>
+      <w:r>
+        <w:rPr>
+          <w:b/>
+          <w:bCs/>
+          <w:i/>
+          <w:iCs/>
+          <w:szCs w:val="21"/>
+        </w:rPr>
+        <w:t xml:space="preserve"> Team Lead, </w:t>
+      </w:r>
+      <w:r>
+        <w:rPr>
+          <w:b/>
+          <w:bCs/>
+          <w:szCs w:val="21"/>
+        </w:rPr>
+        <w:t>Berkshire Grey – Mobile</w:t>
+      </w:r>
+      <w:r>
+        <w:rPr>
+          <w:b/>
+          <w:bCs/>
+          <w:szCs w:val="21"/>
+        </w:rPr>
+        <w:t xml:space="preserve"> Robot</w:t>
+      </w:r>
+      <w:r>
+        <w:rPr>
+          <w:b/>
+          <w:bCs/>
+          <w:szCs w:val="21"/>
+        </w:rPr>
+        <w:t xml:space="preserve"> </w:t>
+      </w:r>
+      <w:r>
+        <w:rPr>
+          <w:b/>
+          <w:bCs/>
+          <w:szCs w:val="21"/>
+        </w:rPr>
+        <w:t>Business Unit</w:t>
+      </w:r>
+    </w:p>
+    <w:p>
+      <w:pPr>
+        <w:spacing w:after="0" w:line="240" w:lineRule="auto"/>
+        <w:ind w:left="0" w:right="0" w:firstLine="0"/>
+        <w:rPr>
+          <w:rFonts w:ascii="Courier New" w:eastAsia="Courier New" w:hAnsi="Courier New" w:cs="Courier New"/>
+          <w:szCs w:val="21"/>
+        </w:rPr>
+      </w:pPr>
+      <w:r>
+        <w:rPr>
+          <w:rFonts w:ascii="Courier New" w:eastAsia="Courier New" w:hAnsi="Courier New" w:cs="Courier New"/>
+          <w:szCs w:val="21"/>
+        </w:rPr>
+        <w:t>March</w:t>
+      </w:r>
+      <w:r>
+        <w:rPr>
+          <w:rFonts w:ascii="Courier New" w:eastAsia="Courier New" w:hAnsi="Courier New" w:cs="Courier New"/>
+          <w:szCs w:val="21"/>
+        </w:rPr>
+        <w:t xml:space="preserve"> 20</w:t>
+      </w:r>
+      <w:r>
+        <w:rPr>
+          <w:rFonts w:ascii="Courier New" w:eastAsia="Courier New" w:hAnsi="Courier New" w:cs="Courier New"/>
+          <w:szCs w:val="21"/>
+        </w:rPr>
+        <w:t>21</w:t>
+      </w:r>
+      <w:r>
+        <w:rPr>
+          <w:rFonts w:ascii="Courier New" w:eastAsia="Courier New" w:hAnsi="Courier New" w:cs="Courier New"/>
+          <w:szCs w:val="21"/>
+        </w:rPr>
+        <w:t xml:space="preserve"> – present // </w:t>
+      </w:r>
+      <w:r>
+        <w:rPr>
+          <w:rFonts w:ascii="Courier New" w:eastAsia="Courier New" w:hAnsi="Courier New" w:cs="Courier New"/>
+          <w:szCs w:val="21"/>
+        </w:rPr>
+        <w:t>Bedford, MA</w:t>
+      </w:r>
+    </w:p>
+    <w:p>
+      <w:pPr>
+        <w:numPr>
+          <w:ilvl w:val="0"/>
+          <w:numId w:val="7"/>
+        </w:numPr>
+        <w:spacing w:after="0" w:line="240" w:lineRule="auto"/>
+        <w:ind w:right="0" w:hanging="180"/>
+        <w:contextualSpacing/>
+        <w:rPr>
+          <w:szCs w:val="21"/>
+        </w:rPr>
+      </w:pPr>
+      <w:r>
+        <w:rPr>
+          <w:szCs w:val="21"/>
+        </w:rPr>
+        <w:t>Responsible for designing, implementing, and maintaining softwa</w:t>
+      </w:r>
+      <w:r>
+        <w:rPr>
+          <w:szCs w:val="21"/>
+        </w:rPr>
+        <w:t>r</w:t>
+      </w:r>
+      <w:r>
+        <w:rPr>
+          <w:szCs w:val="21"/>
+        </w:rPr>
+        <w:t xml:space="preserve">e that </w:t>
+      </w:r>
+      <w:r>
+        <w:rPr>
+          <w:szCs w:val="21"/>
+        </w:rPr>
+        <w:t xml:space="preserve">integrates and enhances </w:t>
+      </w:r>
+      <w:r>
+        <w:rPr>
+          <w:szCs w:val="21"/>
+        </w:rPr>
+        <w:t xml:space="preserve">a </w:t>
+      </w:r>
+      <w:r>
+        <w:rPr>
+          <w:szCs w:val="21"/>
+        </w:rPr>
+        <w:t xml:space="preserve">robotic </w:t>
+      </w:r>
+      <w:r>
+        <w:rPr>
+          <w:szCs w:val="21"/>
+        </w:rPr>
+        <w:t>sorting system consisting of 2</w:t>
+      </w:r>
+      <w:r>
+        <w:rPr>
+          <w:szCs w:val="21"/>
+        </w:rPr>
+        <w:t>25</w:t>
+      </w:r>
+      <w:r>
+        <w:rPr>
+          <w:szCs w:val="21"/>
+        </w:rPr>
+        <w:t xml:space="preserve"> robots which </w:t>
+      </w:r>
+      <w:r>
+        <w:rPr>
+          <w:szCs w:val="21"/>
+        </w:rPr>
+        <w:t>process</w:t>
+      </w:r>
+      <w:r>
+        <w:rPr>
+          <w:szCs w:val="21"/>
+        </w:rPr>
+        <w:t xml:space="preserve"> 15,000 packages/hr.</w:t>
+      </w:r>
+    </w:p>
+    <w:p>
+      <w:pPr>
+        <w:numPr>
+          <w:ilvl w:val="0"/>
+          <w:numId w:val="7"/>
+        </w:numPr>
+        <w:spacing w:after="0" w:line="240" w:lineRule="auto"/>
+        <w:ind w:right="0" w:hanging="180"/>
+        <w:contextualSpacing/>
+        <w:rPr>
+          <w:szCs w:val="21"/>
+        </w:rPr>
+      </w:pPr>
+      <w:r>
+        <w:rPr>
+          <w:szCs w:val="21"/>
+        </w:rPr>
+        <w:t xml:space="preserve">Work with operations and support personnel to </w:t>
+      </w:r>
+      <w:r>
+        <w:rPr>
+          <w:szCs w:val="21"/>
+        </w:rPr>
+        <w:t>troubleshoot</w:t>
+      </w:r>
+      <w:r>
+        <w:rPr>
+          <w:szCs w:val="21"/>
+        </w:rPr>
+        <w:t xml:space="preserve"> issues that arise at customer site.</w:t>
+      </w:r>
+    </w:p>
+    <w:p>
+      <w:pPr>
+        <w:numPr>
+          <w:ilvl w:val="0"/>
+          <w:numId w:val="7"/>
+        </w:numPr>
+        <w:spacing w:after="0" w:line="240" w:lineRule="auto"/>
+        <w:ind w:right="0" w:hanging="180"/>
+        <w:contextualSpacing/>
+        <w:rPr>
+          <w:szCs w:val="21"/>
+        </w:rPr>
+      </w:pPr>
+      <w:r>
+        <w:rPr>
+          <w:szCs w:val="21"/>
+        </w:rPr>
+        <w:t>Architect systems and tooling to improve response time to customer needs.</w:t>
+      </w:r>
+    </w:p>
+    <w:p>
+      <w:pPr>
+        <w:numPr>
+          <w:ilvl w:val="0"/>
+          <w:numId w:val="7"/>
+        </w:numPr>
+        <w:spacing w:after="0" w:line="240" w:lineRule="auto"/>
+        <w:ind w:right="0" w:hanging="180"/>
+        <w:contextualSpacing/>
+        <w:rPr>
+          <w:b/>
+          <w:bCs/>
+          <w:szCs w:val="21"/>
+        </w:rPr>
+      </w:pPr>
+      <w:r>
+        <w:rPr>
+          <w:szCs w:val="21"/>
+        </w:rPr>
+        <w:t>Travel as company representative to customer facilities to perform live demos and ensure on schedule delivery.</w:t>
+      </w:r>
+    </w:p>
+    <w:p>
+      <w:pPr>
+        <w:spacing w:after="0" w:line="240" w:lineRule="auto"/>
+        <w:ind w:right="0"/>
+        <w:contextualSpacing/>
+        <w:rPr>
+          <w:b/>
+          <w:bCs/>
+          <w:szCs w:val="21"/>
+        </w:rPr>
+      </w:pPr>
+    </w:p>
+    <w:p>
+      <w:pPr>
+        <w:spacing w:after="0" w:line="240" w:lineRule="auto"/>
+        <w:ind w:left="0" w:right="0" w:firstLine="0"/>
+        <w:rPr>
+          <w:b/>
+          <w:bCs/>
+          <w:szCs w:val="21"/>
+        </w:rPr>
+      </w:pPr>
+      <w:r>
+        <w:rPr>
+          <w:b/>
+          <w:bCs/>
+          <w:i/>
+          <w:iCs/>
+          <w:szCs w:val="21"/>
+        </w:rPr>
+        <w:t>Cyber Software Engineer</w:t>
+      </w:r>
+      <w:r>
+        <w:rPr>
+          <w:b/>
+          <w:bCs/>
+          <w:szCs w:val="21"/>
+        </w:rPr>
+        <w:t>, Lockheed Martin – Cyber Network Interface Device (</w:t>
+      </w:r>
+      <w:proofErr w:type="gramStart"/>
+      <w:r>
+        <w:rPr>
+          <w:b/>
+          <w:bCs/>
+          <w:szCs w:val="21"/>
+        </w:rPr>
+        <w:t xml:space="preserve">CNID) </w:t>
+      </w:r>
+      <w:r>
+        <w:rPr>
+          <w:b/>
+          <w:bCs/>
+          <w:szCs w:val="21"/>
+        </w:rPr>
+        <w:t xml:space="preserve">  </w:t>
+      </w:r>
+      <w:proofErr w:type="gramEnd"/>
+      <w:r>
+        <w:rPr>
+          <w:b/>
+          <w:bCs/>
+          <w:szCs w:val="21"/>
+        </w:rPr>
+        <w:t xml:space="preserve">                     </w:t>
+      </w:r>
+      <w:r>
+        <w:rPr>
+          <w:b/>
+          <w:bCs/>
+          <w:szCs w:val="21"/>
+        </w:rPr>
+        <w:t xml:space="preserve">  </w:t>
+      </w:r>
+      <w:r>
+        <w:rPr>
+          <w:b/>
+          <w:bCs/>
+          <w:szCs w:val="21"/>
+        </w:rPr>
+        <w:t>Active Top Secret</w:t>
+      </w:r>
+    </w:p>
+    <w:p>
+      <w:pPr>
+        <w:spacing w:after="0" w:line="240" w:lineRule="auto"/>
+        <w:ind w:left="0" w:right="0" w:firstLine="0"/>
+        <w:rPr>
+          <w:rFonts w:ascii="Courier New" w:eastAsia="Courier New" w:hAnsi="Courier New" w:cs="Courier New"/>
+          <w:szCs w:val="21"/>
+        </w:rPr>
+      </w:pPr>
+      <w:r>
+        <w:rPr>
+          <w:rFonts w:ascii="Courier New" w:eastAsia="Courier New" w:hAnsi="Courier New" w:cs="Courier New"/>
+          <w:szCs w:val="21"/>
+        </w:rPr>
+        <w:t>December 2018 – present // Louisville, CO</w:t>
+      </w:r>
+    </w:p>
+    <w:p>
+      <w:pPr>
+        <w:numPr>
+          <w:ilvl w:val="0"/>
+          <w:numId w:val="7"/>
+        </w:numPr>
+        <w:spacing w:after="0" w:line="240" w:lineRule="auto"/>
+        <w:ind w:right="0" w:hanging="180"/>
+        <w:contextualSpacing/>
+        <w:rPr>
+          <w:szCs w:val="21"/>
+        </w:rPr>
+      </w:pPr>
+      <w:r>
+        <w:rPr>
+          <w:szCs w:val="21"/>
+        </w:rPr>
+        <w:t xml:space="preserve">Developed Python framework to automate the testing of thousands of CNID requirements. </w:t>
+      </w:r>
+    </w:p>
+    <w:p>
+      <w:pPr>
+        <w:numPr>
+          <w:ilvl w:val="0"/>
+          <w:numId w:val="7"/>
+        </w:numPr>
+        <w:spacing w:after="0" w:line="240" w:lineRule="auto"/>
+        <w:ind w:right="0" w:hanging="180"/>
+        <w:contextualSpacing/>
+        <w:rPr>
+          <w:szCs w:val="21"/>
+        </w:rPr>
+      </w:pPr>
+      <w:r>
+        <w:rPr>
+          <w:szCs w:val="21"/>
+        </w:rPr>
+        <w:t xml:space="preserve">Designed automated </w:t>
+      </w:r>
+      <w:r>
+        <w:rPr>
+          <w:szCs w:val="21"/>
+        </w:rPr>
+        <w:t xml:space="preserve">cross-platform </w:t>
+      </w:r>
+      <w:r>
+        <w:rPr>
+          <w:szCs w:val="21"/>
+        </w:rPr>
+        <w:t>build and deploy system</w:t>
+      </w:r>
+      <w:r>
+        <w:rPr>
+          <w:szCs w:val="21"/>
+        </w:rPr>
+        <w:t xml:space="preserve"> in Python</w:t>
+      </w:r>
+      <w:r>
+        <w:rPr>
+          <w:szCs w:val="21"/>
+        </w:rPr>
+        <w:t xml:space="preserve"> that streamlined team’s development workflow. </w:t>
+      </w:r>
+    </w:p>
+    <w:p>
+      <w:pPr>
+        <w:numPr>
+          <w:ilvl w:val="0"/>
+          <w:numId w:val="7"/>
+        </w:numPr>
+        <w:spacing w:after="0" w:line="240" w:lineRule="auto"/>
+        <w:ind w:right="0" w:hanging="180"/>
+        <w:contextualSpacing/>
+        <w:rPr>
+          <w:szCs w:val="21"/>
+        </w:rPr>
+      </w:pPr>
+      <w:r>
+        <w:rPr>
+          <w:szCs w:val="21"/>
+        </w:rPr>
+        <w:t>Collaborated with external entities such as QA and customer to facilitate efficient delivery events.</w:t>
+      </w:r>
+    </w:p>
+    <w:p>
+      <w:pPr>
+        <w:spacing w:after="0" w:line="240" w:lineRule="auto"/>
+        <w:ind w:left="360" w:right="0" w:firstLine="0"/>
+        <w:contextualSpacing/>
+        <w:rPr>
+          <w:szCs w:val="21"/>
+        </w:rPr>
+      </w:pPr>
+    </w:p>
+    <w:p>
+      <w:pPr>
+        <w:spacing w:after="0" w:line="240" w:lineRule="auto"/>
+        <w:ind w:left="0" w:right="0" w:firstLine="0"/>
+        <w:contextualSpacing/>
+        <w:rPr>
+          <w:b/>
+          <w:bCs/>
+          <w:szCs w:val="21"/>
+        </w:rPr>
+      </w:pPr>
+      <w:r>
+        <w:rPr>
+          <w:b/>
+          <w:bCs/>
+          <w:i/>
+          <w:iCs/>
+          <w:szCs w:val="21"/>
+        </w:rPr>
+        <w:t>Embedded Software Enginee</w:t>
+      </w:r>
+      <w:r>
+        <w:rPr>
+          <w:b/>
+          <w:bCs/>
+          <w:szCs w:val="21"/>
+        </w:rPr>
+        <w:t>r, Lockheed Martin – Software Defined Satellites (SDS)</w:t>
+      </w:r>
+    </w:p>
+    <w:p>
+      <w:pPr>
+        <w:spacing w:after="0" w:line="240" w:lineRule="auto"/>
+        <w:ind w:left="0" w:right="0"/>
+        <w:contextualSpacing/>
+        <w:rPr>
+          <w:rFonts w:ascii="Courier New" w:eastAsia="Courier New" w:hAnsi="Courier New" w:cs="Courier New"/>
+          <w:szCs w:val="21"/>
+        </w:rPr>
+      </w:pPr>
+      <w:r>
+        <w:rPr>
+          <w:rFonts w:ascii="Courier New" w:eastAsia="Courier New" w:hAnsi="Courier New" w:cs="Courier New"/>
+          <w:szCs w:val="21"/>
+        </w:rPr>
+        <w:t>May 2018 – December 2018 // Louisville, CO</w:t>
+      </w:r>
+    </w:p>
+    <w:p>
+      <w:pPr>
+        <w:numPr>
+          <w:ilvl w:val="0"/>
+          <w:numId w:val="7"/>
+        </w:numPr>
+        <w:spacing w:after="0" w:line="240" w:lineRule="auto"/>
+        <w:ind w:right="0" w:hanging="180"/>
+        <w:contextualSpacing/>
+        <w:rPr>
+          <w:rFonts w:asciiTheme="minorHAnsi" w:eastAsiaTheme="minorEastAsia" w:hAnsiTheme="minorHAnsi" w:cstheme="minorBidi"/>
+          <w:color w:val="000000" w:themeColor="text1"/>
+          <w:szCs w:val="21"/>
+        </w:rPr>
+      </w:pPr>
+      <w:r>
+        <w:rPr>
+          <w:szCs w:val="21"/>
+        </w:rPr>
+        <w:t>Developed the backend for the configuration service</w:t>
+      </w:r>
+      <w:r>
+        <w:rPr>
+          <w:szCs w:val="21"/>
+        </w:rPr>
+        <w:t xml:space="preserve"> in C++</w:t>
+      </w:r>
+      <w:r>
+        <w:rPr>
+          <w:szCs w:val="21"/>
+        </w:rPr>
+        <w:t xml:space="preserve"> which handled requests from json, </w:t>
+      </w:r>
+      <w:proofErr w:type="spellStart"/>
+      <w:r>
+        <w:rPr>
+          <w:szCs w:val="21"/>
+        </w:rPr>
+        <w:t>yaml</w:t>
+      </w:r>
+      <w:proofErr w:type="spellEnd"/>
+      <w:r>
+        <w:rPr>
+          <w:szCs w:val="21"/>
+        </w:rPr>
+        <w:t xml:space="preserve">, and </w:t>
+      </w:r>
+      <w:proofErr w:type="spellStart"/>
+      <w:r>
+        <w:rPr>
+          <w:szCs w:val="21"/>
+        </w:rPr>
+        <w:t>ZooKeeper</w:t>
+      </w:r>
+      <w:proofErr w:type="spellEnd"/>
+      <w:r>
+        <w:rPr>
+          <w:szCs w:val="21"/>
+        </w:rPr>
+        <w:t>.</w:t>
+      </w:r>
+    </w:p>
+    <w:p>
+      <w:pPr>
+        <w:numPr>
+          <w:ilvl w:val="0"/>
+          <w:numId w:val="7"/>
+        </w:numPr>
+        <w:spacing w:after="0" w:line="240" w:lineRule="auto"/>
+        <w:ind w:right="0" w:hanging="180"/>
+        <w:contextualSpacing/>
+        <w:rPr>
+          <w:szCs w:val="21"/>
+        </w:rPr>
+      </w:pPr>
+      <w:r>
+        <w:rPr>
+          <w:szCs w:val="21"/>
+        </w:rPr>
+        <w:t xml:space="preserve">Wrote </w:t>
+      </w:r>
+      <w:r>
+        <w:rPr>
+          <w:szCs w:val="21"/>
+        </w:rPr>
+        <w:t xml:space="preserve">high quality </w:t>
+      </w:r>
+      <w:r>
+        <w:rPr>
+          <w:szCs w:val="21"/>
+        </w:rPr>
+        <w:t xml:space="preserve">documentation </w:t>
+      </w:r>
+      <w:r>
+        <w:rPr>
+          <w:szCs w:val="21"/>
+        </w:rPr>
+        <w:t xml:space="preserve">using </w:t>
+      </w:r>
+      <w:r>
+        <w:rPr>
+          <w:szCs w:val="21"/>
+        </w:rPr>
+        <w:t xml:space="preserve">Sphinx and </w:t>
+      </w:r>
+      <w:proofErr w:type="spellStart"/>
+      <w:r>
+        <w:rPr>
+          <w:szCs w:val="21"/>
+        </w:rPr>
+        <w:t>Doxygen</w:t>
+      </w:r>
+      <w:proofErr w:type="spellEnd"/>
+      <w:r>
+        <w:rPr>
+          <w:szCs w:val="21"/>
+        </w:rPr>
+        <w:t xml:space="preserve"> for all SDS services</w:t>
+      </w:r>
+      <w:r>
+        <w:rPr>
+          <w:szCs w:val="21"/>
+        </w:rPr>
+        <w:t xml:space="preserve"> used by </w:t>
+      </w:r>
+      <w:r>
+        <w:rPr>
+          <w:szCs w:val="21"/>
+        </w:rPr>
+        <w:t>developers and users.</w:t>
+      </w:r>
+    </w:p>
+    <w:p>
+      <w:pPr>
+        <w:numPr>
+          <w:ilvl w:val="0"/>
+          <w:numId w:val="7"/>
+        </w:numPr>
+        <w:spacing w:after="0" w:line="240" w:lineRule="auto"/>
+        <w:ind w:right="0" w:hanging="180"/>
+        <w:rPr>
+          <w:szCs w:val="21"/>
+        </w:rPr>
+      </w:pPr>
+      <w:r>
+        <w:rPr>
+          <w:szCs w:val="21"/>
+        </w:rPr>
+        <w:t>Used YOCTO to c</w:t>
+      </w:r>
+      <w:r>
+        <w:rPr>
+          <w:szCs w:val="21"/>
+        </w:rPr>
+        <w:t>onfigure, buil</w:t>
+      </w:r>
+      <w:r>
+        <w:rPr>
+          <w:szCs w:val="21"/>
+        </w:rPr>
+        <w:t>d</w:t>
+      </w:r>
+      <w:r>
+        <w:rPr>
+          <w:szCs w:val="21"/>
+        </w:rPr>
+        <w:t>, and deploy</w:t>
+      </w:r>
+      <w:r>
+        <w:rPr>
+          <w:szCs w:val="21"/>
+        </w:rPr>
+        <w:t xml:space="preserve"> custom</w:t>
+      </w:r>
+      <w:r>
+        <w:rPr>
+          <w:szCs w:val="21"/>
+        </w:rPr>
+        <w:t xml:space="preserve"> Linux </w:t>
+      </w:r>
+      <w:r>
+        <w:rPr>
+          <w:szCs w:val="21"/>
+        </w:rPr>
+        <w:t xml:space="preserve">kernel </w:t>
+      </w:r>
+      <w:r>
+        <w:rPr>
+          <w:szCs w:val="21"/>
+        </w:rPr>
+        <w:t>images</w:t>
+      </w:r>
+      <w:r>
+        <w:rPr>
+          <w:szCs w:val="21"/>
+        </w:rPr>
+        <w:t xml:space="preserve"> to</w:t>
+      </w:r>
+      <w:r>
+        <w:rPr>
+          <w:szCs w:val="21"/>
+        </w:rPr>
+        <w:t xml:space="preserve"> target platforms.</w:t>
+      </w:r>
+    </w:p>
+    <w:p>
+      <w:pPr>
+        <w:spacing w:after="0" w:line="240" w:lineRule="auto"/>
+        <w:ind w:right="0"/>
+        <w:rPr>
+          <w:szCs w:val="21"/>
+        </w:rPr>
+      </w:pPr>
+    </w:p>
+    <w:p>
+      <w:pPr>
+        <w:pStyle w:val="Heading1"/>
+        <w:spacing w:line="240" w:lineRule="auto"/>
+        <w:ind w:left="0"/>
+        <w:contextualSpacing/>
+        <w:rPr>
+          <w:szCs w:val="21"/>
+        </w:rPr>
+      </w:pPr>
+      <w:r>
+        <w:rPr>
+          <w:i/>
+          <w:iCs/>
+          <w:szCs w:val="21"/>
+        </w:rPr>
+        <w:t>Undergraduate Research Assistant</w:t>
+      </w:r>
+      <w:r>
+        <w:rPr>
+          <w:szCs w:val="21"/>
+        </w:rPr>
+        <w:t>, University of Nebraska, Omaha</w:t>
+      </w:r>
+    </w:p>
+    <w:p>
+      <w:pPr>
+        <w:pStyle w:val="Heading1"/>
+        <w:spacing w:line="240" w:lineRule="auto"/>
+        <w:ind w:left="0"/>
+        <w:contextualSpacing/>
+        <w:rPr>
+          <w:rFonts w:ascii="Courier New" w:eastAsia="Courier New" w:hAnsi="Courier New" w:cs="Courier New"/>
+          <w:b w:val="0"/>
+          <w:szCs w:val="21"/>
+        </w:rPr>
+      </w:pPr>
+      <w:r>
+        <w:rPr>
+          <w:rFonts w:ascii="Courier New" w:eastAsia="Courier New" w:hAnsi="Courier New" w:cs="Courier New"/>
+          <w:b w:val="0"/>
+          <w:szCs w:val="21"/>
+        </w:rPr>
+        <w:t>Fall 2016 – Spring 2018 // Omaha, NE</w:t>
+      </w:r>
+    </w:p>
+    <w:p>
+      <w:pPr>
+        <w:numPr>
+          <w:ilvl w:val="0"/>
+          <w:numId w:val="8"/>
+        </w:numPr>
+        <w:spacing w:after="0" w:line="240" w:lineRule="auto"/>
+        <w:ind w:left="360" w:right="0" w:hanging="180"/>
+        <w:contextualSpacing/>
+        <w:rPr>
+          <w:szCs w:val="21"/>
+        </w:rPr>
+      </w:pPr>
+      <w:r>
+        <w:rPr>
+          <w:szCs w:val="21"/>
+        </w:rPr>
+        <w:t>Collaborated with medical doctors and human research subjects to develop user-friendly biomechanic</w:t>
+      </w:r>
+      <w:r>
+        <w:rPr>
+          <w:szCs w:val="21"/>
+        </w:rPr>
+        <w:t>al</w:t>
+      </w:r>
+      <w:r>
+        <w:rPr>
+          <w:szCs w:val="21"/>
+        </w:rPr>
+        <w:t xml:space="preserve"> devices.</w:t>
+      </w:r>
+    </w:p>
+    <w:p>
+      <w:pPr>
+        <w:numPr>
+          <w:ilvl w:val="0"/>
+          <w:numId w:val="8"/>
+        </w:numPr>
+        <w:spacing w:after="0" w:line="240" w:lineRule="auto"/>
+        <w:ind w:left="360" w:right="0" w:hanging="180"/>
+        <w:contextualSpacing/>
+        <w:rPr>
+          <w:rFonts w:asciiTheme="minorHAnsi" w:eastAsiaTheme="minorEastAsia" w:hAnsiTheme="minorHAnsi" w:cstheme="minorBidi"/>
+          <w:color w:val="000000" w:themeColor="text1"/>
+          <w:szCs w:val="21"/>
+        </w:rPr>
+      </w:pPr>
+      <w:r>
+        <w:rPr>
+          <w:szCs w:val="21"/>
+        </w:rPr>
+        <w:t xml:space="preserve">Coded mobile smartphone apps in Java and C# to quantify </w:t>
+      </w:r>
+      <w:r>
+        <w:rPr>
+          <w:szCs w:val="21"/>
+        </w:rPr>
+        <w:t xml:space="preserve">mobile </w:t>
+      </w:r>
+      <w:r>
+        <w:rPr>
+          <w:szCs w:val="21"/>
+        </w:rPr>
+        <w:t xml:space="preserve">sensor data from human motion.  </w:t>
+      </w:r>
+    </w:p>
+    <w:p>
+      <w:pPr>
+        <w:numPr>
+          <w:ilvl w:val="0"/>
+          <w:numId w:val="8"/>
+        </w:numPr>
+        <w:spacing w:after="0" w:line="240" w:lineRule="auto"/>
+        <w:ind w:left="360" w:right="0" w:hanging="180"/>
+        <w:contextualSpacing/>
+        <w:rPr>
+          <w:color w:val="000000" w:themeColor="text1"/>
+          <w:szCs w:val="21"/>
+        </w:rPr>
+      </w:pPr>
+      <w:r>
+        <w:rPr>
+          <w:szCs w:val="21"/>
+        </w:rPr>
+        <w:t xml:space="preserve">Presented research at conferences to small audiences with wide range of backgrounds. </w:t>
+      </w:r>
+    </w:p>
+    <w:p>
+      <w:pPr>
+        <w:spacing w:after="0" w:line="240" w:lineRule="auto"/>
+        <w:ind w:left="0" w:right="0"/>
+        <w:rPr>
+          <w:szCs w:val="21"/>
+        </w:rPr>
+      </w:pPr>
+    </w:p>
+    <w:p>
+      <w:pPr>
+        <w:pStyle w:val="Heading1"/>
+        <w:spacing w:line="240" w:lineRule="auto"/>
+        <w:ind w:left="0"/>
+        <w:contextualSpacing/>
+        <w:rPr>
+          <w:bCs/>
+          <w:szCs w:val="21"/>
+        </w:rPr>
+      </w:pPr>
+      <w:r>
+        <w:rPr>
+          <w:bCs/>
+          <w:i/>
+          <w:iCs/>
+          <w:szCs w:val="21"/>
+        </w:rPr>
+        <w:t>Software Developer Intern</w:t>
+      </w:r>
+      <w:r>
+        <w:rPr>
+          <w:bCs/>
+          <w:szCs w:val="21"/>
+        </w:rPr>
+        <w:t>, National Strategic Research Institute</w:t>
+      </w:r>
+    </w:p>
+    <w:p>
+      <w:pPr>
+        <w:pStyle w:val="Heading1"/>
+        <w:spacing w:line="240" w:lineRule="auto"/>
+        <w:ind w:left="0"/>
+        <w:contextualSpacing/>
+        <w:rPr>
+          <w:rFonts w:ascii="Courier New" w:eastAsia="Courier New" w:hAnsi="Courier New" w:cs="Courier New"/>
+          <w:b w:val="0"/>
+          <w:szCs w:val="21"/>
+        </w:rPr>
+      </w:pPr>
+      <w:r>
+        <w:rPr>
+          <w:rFonts w:ascii="Courier New" w:eastAsia="Courier New" w:hAnsi="Courier New" w:cs="Courier New"/>
+          <w:b w:val="0"/>
+          <w:szCs w:val="21"/>
+        </w:rPr>
+        <w:t>Spring 2017 – Spring 2018 // Omaha, NE</w:t>
+      </w:r>
+    </w:p>
+    <w:p>
+      <w:pPr>
+        <w:numPr>
+          <w:ilvl w:val="0"/>
+          <w:numId w:val="9"/>
+        </w:numPr>
+        <w:spacing w:after="0" w:line="240" w:lineRule="auto"/>
+        <w:ind w:left="360" w:right="0" w:hanging="180"/>
+        <w:contextualSpacing/>
+        <w:rPr>
+          <w:szCs w:val="21"/>
+        </w:rPr>
+      </w:pPr>
+      <w:r>
+        <w:rPr>
+          <w:szCs w:val="21"/>
+        </w:rPr>
+        <w:t xml:space="preserve">Developed AR applications for the Microsoft HoloLens in Unity using C# to enable gesture and voice control of planes. </w:t>
+      </w:r>
+    </w:p>
+    <w:p>
+      <w:pPr>
+        <w:numPr>
+          <w:ilvl w:val="0"/>
+          <w:numId w:val="9"/>
+        </w:numPr>
+        <w:spacing w:after="0" w:line="240" w:lineRule="auto"/>
+        <w:ind w:left="360" w:right="0" w:hanging="180"/>
+        <w:contextualSpacing/>
+        <w:rPr>
+          <w:szCs w:val="21"/>
+        </w:rPr>
+      </w:pPr>
+      <w:r>
+        <w:rPr>
+          <w:szCs w:val="21"/>
+        </w:rPr>
+        <w:t>Communicated information to non-technical stakeholders via video tutorials and documentation.</w:t>
+      </w:r>
+    </w:p>
+    <w:p>
+      <w:pPr>
+        <w:spacing w:after="0" w:line="240" w:lineRule="auto"/>
+        <w:ind w:right="0"/>
+        <w:contextualSpacing/>
+        <w:rPr>
+          <w:szCs w:val="21"/>
+        </w:rPr>
+      </w:pPr>
+    </w:p>
+    <w:p>
+      <w:pPr>
+        <w:pStyle w:val="Heading1"/>
+        <w:pBdr>
+          <w:bottom w:val="single" w:sz="4" w:space="1" w:color="auto"/>
+        </w:pBdr>
+        <w:spacing w:line="240" w:lineRule="auto"/>
+        <w:ind w:left="0"/>
+        <w:contextualSpacing/>
+        <w:rPr>
+          <w:color w:val="3366CC"/>
+          <w:szCs w:val="21"/>
+          <w:u w:val="single"/>
+        </w:rPr>
+      </w:pPr>
+      <w:r>
+        <w:rPr>
+          <w:color w:val="3366CC"/>
+          <w:szCs w:val="21"/>
+        </w:rPr>
+        <w:t>TECHNICAL SKILLS</w:t>
+      </w:r>
+    </w:p>
+    <w:p>
+      <w:pPr>
+        <w:spacing w:after="0" w:line="240" w:lineRule="auto"/>
+        <w:ind w:left="0" w:right="884"/>
+        <w:contextualSpacing/>
+        <w:rPr>
+          <w:szCs w:val="21"/>
+        </w:rPr>
+      </w:pPr>
+      <w:r>
+        <w:rPr>
+          <w:b/>
+          <w:bCs/>
+          <w:szCs w:val="21"/>
+        </w:rPr>
+        <w:t xml:space="preserve">Programming Languages: </w:t>
+      </w:r>
+      <w:r>
+        <w:rPr>
+          <w:szCs w:val="21"/>
+        </w:rPr>
+        <w:t>Python, C/C++/C#, Bash,</w:t>
+      </w:r>
+      <w:r>
+        <w:rPr>
+          <w:szCs w:val="21"/>
+        </w:rPr>
+        <w:t xml:space="preserve"> Make, </w:t>
+      </w:r>
+      <w:r>
+        <w:rPr>
+          <w:szCs w:val="21"/>
+        </w:rPr>
+        <w:t>HTML/CSS</w:t>
+      </w:r>
+      <w:r>
+        <w:rPr>
+          <w:szCs w:val="21"/>
+        </w:rPr>
+        <w:t>,</w:t>
+      </w:r>
+      <w:r>
+        <w:rPr>
+          <w:szCs w:val="21"/>
+        </w:rPr>
+        <w:t xml:space="preserve"> Java, Assembly, Verilog, VHDL</w:t>
+      </w:r>
+    </w:p>
+    <w:p>
+      <w:pPr>
+        <w:spacing w:after="0" w:line="240" w:lineRule="auto"/>
+        <w:ind w:left="0" w:right="884"/>
+        <w:contextualSpacing/>
+        <w:rPr>
+          <w:szCs w:val="21"/>
+        </w:rPr>
+      </w:pPr>
+      <w:r>
+        <w:rPr>
+          <w:b/>
+          <w:bCs/>
+          <w:szCs w:val="21"/>
+        </w:rPr>
+        <w:t>Programs</w:t>
+      </w:r>
+      <w:r>
+        <w:rPr>
+          <w:b/>
+          <w:bCs/>
+          <w:szCs w:val="21"/>
+        </w:rPr>
+        <w:t>/Tools</w:t>
+      </w:r>
+      <w:r>
+        <w:rPr>
+          <w:b/>
+          <w:bCs/>
+          <w:szCs w:val="21"/>
+        </w:rPr>
+        <w:t xml:space="preserve">: </w:t>
+      </w:r>
+      <w:r>
+        <w:rPr>
+          <w:szCs w:val="21"/>
+        </w:rPr>
+        <w:t xml:space="preserve">Jenkins, </w:t>
+      </w:r>
+      <w:r>
+        <w:rPr>
+          <w:szCs w:val="21"/>
+        </w:rPr>
+        <w:t>Atlassian suite</w:t>
+      </w:r>
+      <w:r>
+        <w:rPr>
+          <w:szCs w:val="21"/>
+        </w:rPr>
+        <w:t>,</w:t>
+      </w:r>
+      <w:r>
+        <w:rPr>
+          <w:szCs w:val="21"/>
+        </w:rPr>
+        <w:t xml:space="preserve"> AWS, </w:t>
+      </w:r>
+      <w:r>
+        <w:rPr>
+          <w:szCs w:val="21"/>
+        </w:rPr>
+        <w:t>Microsoft Office</w:t>
+      </w:r>
+      <w:r>
+        <w:rPr>
+          <w:szCs w:val="21"/>
+        </w:rPr>
+        <w:t xml:space="preserve"> suite</w:t>
+      </w:r>
+      <w:r>
+        <w:rPr>
+          <w:szCs w:val="21"/>
+        </w:rPr>
+        <w:t>,</w:t>
+      </w:r>
+      <w:r>
+        <w:rPr>
+          <w:szCs w:val="21"/>
+        </w:rPr>
+        <w:t xml:space="preserve"> Kafka, MongoDB, Zookeeper</w:t>
+      </w:r>
+    </w:p>
+    <w:p>
+      <w:pPr>
+        <w:spacing w:after="0" w:line="240" w:lineRule="auto"/>
+        <w:ind w:left="0" w:right="884"/>
+        <w:contextualSpacing/>
+        <w:rPr>
+          <w:szCs w:val="21"/>
+        </w:rPr>
+      </w:pPr>
+      <w:r>
+        <w:rPr>
+          <w:b/>
+          <w:bCs/>
+          <w:szCs w:val="21"/>
+        </w:rPr>
+        <w:t xml:space="preserve">Operating Systems: </w:t>
+      </w:r>
+      <w:r>
+        <w:rPr>
+          <w:szCs w:val="21"/>
+        </w:rPr>
+        <w:t xml:space="preserve">Ubuntu, Red Hat, Docker, YOCTO, LXC, VMs, kernel modules, </w:t>
+      </w:r>
+      <w:proofErr w:type="spellStart"/>
+      <w:r>
+        <w:rPr>
+          <w:szCs w:val="21"/>
+        </w:rPr>
+        <w:t>Systemd</w:t>
+      </w:r>
+      <w:proofErr w:type="spellEnd"/>
+      <w:r>
+        <w:rPr>
+          <w:szCs w:val="21"/>
+        </w:rPr>
+        <w:t>, bootloaders</w:t>
+      </w:r>
+    </w:p>
+    <w:p>
+      <w:pPr>
+        <w:pStyle w:val="Heading1"/>
+        <w:pBdr>
+          <w:bottom w:val="single" w:sz="4" w:space="1" w:color="auto"/>
+        </w:pBdr>
+        <w:spacing w:line="240" w:lineRule="auto"/>
+        <w:ind w:left="0"/>
+        <w:rPr>
+          <w:color w:val="3366CC"/>
+          <w:szCs w:val="21"/>
+        </w:rPr>
+      </w:pPr>
     </w:p>
     <w:p>
       <w:pPr>
@@ -190,14 +1404,7 @@
         <w:rPr>
           <w:szCs w:val="21"/>
         </w:rPr>
-        <w:t xml:space="preserve">p                                                                                                 </w:t>
-      </w:r>
-      <w:r>
-        <w:rPr>
-          <w:rFonts w:asciiTheme="minorHAnsi" w:hAnsiTheme="minorHAnsi" w:cstheme="minorHAnsi"/>
-          <w:szCs w:val="21"/>
-        </w:rPr>
-        <w:t xml:space="preserve">  </w:t>
+        <w:t xml:space="preserve">p                                                                                   </w:t>
       </w:r>
       <w:r>
         <w:rPr>
@@ -211,1680 +1418,10 @@
       <w:pPr>
         <w:spacing w:after="0" w:line="240" w:lineRule="auto"/>
         <w:ind w:left="0" w:right="0" w:firstLine="0"/>
-        <w:contextualSpacing/>
-        <w:rPr>
-          <w:color w:val="1793D1"/>
-          <w:szCs w:val="21"/>
-        </w:rPr>
-      </w:pPr>
-    </w:p>
-    <w:p>
-      <w:pPr>
-        <w:pStyle w:val="Heading1"/>
-        <w:pBdr>
-          <w:bottom w:val="single" w:sz="4" w:space="1" w:color="auto"/>
-        </w:pBdr>
-        <w:spacing w:line="240" w:lineRule="auto"/>
-        <w:ind w:left="0"/>
-        <w:contextualSpacing/>
-        <w:rPr>
-          <w:color w:val="3366CC"/>
-          <w:szCs w:val="21"/>
-          <w:u w:val="single"/>
-        </w:rPr>
-      </w:pPr>
-      <w:r>
-        <w:rPr>
-          <w:color w:val="3366CC"/>
-          <w:szCs w:val="21"/>
-        </w:rPr>
-        <w:t>PROFESSIONAL EXPERIENCE</w:t>
-      </w:r>
-    </w:p>
-    <w:p>
-      <w:pPr>
-        <w:spacing w:after="0" w:line="240" w:lineRule="auto"/>
-        <w:ind w:left="0" w:right="0" w:firstLine="0"/>
-        <w:rPr>
-          <w:b/>
-          <w:bCs/>
-          <w:szCs w:val="21"/>
-        </w:rPr>
-      </w:pPr>
-      <w:r>
-        <w:rPr>
-          <w:b/>
-          <w:bCs/>
-          <w:i/>
-          <w:iCs/>
-          <w:szCs w:val="21"/>
-        </w:rPr>
-        <w:t>Cyber Software Engineer</w:t>
-      </w:r>
-      <w:r>
-        <w:rPr>
-          <w:b/>
-          <w:bCs/>
-          <w:szCs w:val="21"/>
-        </w:rPr>
-        <w:t>, Lockheed Martin – Cyber Network Interface Device (</w:t>
-      </w:r>
-      <w:proofErr w:type="gramStart"/>
-      <w:r>
-        <w:rPr>
-          <w:b/>
-          <w:bCs/>
-          <w:szCs w:val="21"/>
-        </w:rPr>
-        <w:t xml:space="preserve">CNID) </w:t>
-      </w:r>
-      <w:r>
-        <w:rPr>
-          <w:b/>
-          <w:bCs/>
-          <w:szCs w:val="21"/>
-        </w:rPr>
-        <w:t xml:space="preserve">  </w:t>
-      </w:r>
-      <w:proofErr w:type="gramEnd"/>
-      <w:r>
-        <w:rPr>
-          <w:b/>
-          <w:bCs/>
-          <w:szCs w:val="21"/>
-        </w:rPr>
-        <w:t xml:space="preserve">                                      Active Top Secret</w:t>
-      </w:r>
-    </w:p>
-    <w:p>
-      <w:pPr>
-        <w:spacing w:after="0" w:line="240" w:lineRule="auto"/>
-        <w:ind w:left="0" w:right="0" w:firstLine="0"/>
-        <w:rPr>
-          <w:rFonts w:ascii="Courier New" w:eastAsia="Courier New" w:hAnsi="Courier New" w:cs="Courier New"/>
-          <w:szCs w:val="21"/>
-        </w:rPr>
-      </w:pPr>
-      <w:r>
-        <w:rPr>
-          <w:rFonts w:ascii="Courier New" w:eastAsia="Courier New" w:hAnsi="Courier New" w:cs="Courier New"/>
-          <w:szCs w:val="21"/>
-        </w:rPr>
-        <w:t>December 2018 – present // Louisville, CO</w:t>
-      </w:r>
-    </w:p>
-    <w:p>
-      <w:pPr>
-        <w:numPr>
-          <w:ilvl w:val="0"/>
-          <w:numId w:val="7"/>
-        </w:numPr>
-        <w:spacing w:after="0" w:line="240" w:lineRule="auto"/>
-        <w:ind w:right="0" w:hanging="180"/>
-        <w:contextualSpacing/>
-        <w:rPr>
-          <w:szCs w:val="21"/>
-        </w:rPr>
-      </w:pPr>
-      <w:r>
-        <w:rPr>
-          <w:szCs w:val="21"/>
-        </w:rPr>
-        <w:t xml:space="preserve">Developed Python framework to automate the testing of thousands of CNID requirements. </w:t>
-      </w:r>
-    </w:p>
-    <w:p>
-      <w:pPr>
-        <w:numPr>
-          <w:ilvl w:val="0"/>
-          <w:numId w:val="7"/>
-        </w:numPr>
-        <w:spacing w:after="0" w:line="240" w:lineRule="auto"/>
-        <w:ind w:right="0" w:hanging="180"/>
-        <w:contextualSpacing/>
-        <w:rPr>
-          <w:szCs w:val="21"/>
-        </w:rPr>
-      </w:pPr>
-      <w:r>
-        <w:rPr>
-          <w:szCs w:val="21"/>
-        </w:rPr>
-        <w:t xml:space="preserve">Designed automated </w:t>
-      </w:r>
-      <w:r>
-        <w:rPr>
-          <w:szCs w:val="21"/>
-        </w:rPr>
-        <w:t xml:space="preserve">cross-platform </w:t>
-      </w:r>
-      <w:r>
-        <w:rPr>
-          <w:szCs w:val="21"/>
-        </w:rPr>
-        <w:t>build and deploy system</w:t>
-      </w:r>
-      <w:r>
-        <w:rPr>
-          <w:szCs w:val="21"/>
-        </w:rPr>
-        <w:t xml:space="preserve"> in Python</w:t>
-      </w:r>
-      <w:r>
-        <w:rPr>
-          <w:szCs w:val="21"/>
-        </w:rPr>
-        <w:t xml:space="preserve"> that streamlined team’s development workflow. </w:t>
-      </w:r>
-    </w:p>
-    <w:p>
-      <w:pPr>
-        <w:numPr>
-          <w:ilvl w:val="0"/>
-          <w:numId w:val="7"/>
-        </w:numPr>
-        <w:spacing w:after="0" w:line="240" w:lineRule="auto"/>
-        <w:ind w:right="0" w:hanging="180"/>
-        <w:contextualSpacing/>
-        <w:rPr>
-          <w:szCs w:val="21"/>
-        </w:rPr>
-      </w:pPr>
-      <w:r>
-        <w:rPr>
-          <w:szCs w:val="21"/>
-        </w:rPr>
-        <w:t xml:space="preserve">Wrote multithreaded C++ applications that </w:t>
-      </w:r>
-      <w:r>
-        <w:rPr>
-          <w:szCs w:val="21"/>
-        </w:rPr>
-        <w:t>i</w:t>
-      </w:r>
-      <w:r>
-        <w:rPr>
-          <w:szCs w:val="21"/>
-        </w:rPr>
-        <w:t>ntegrated with Python</w:t>
-      </w:r>
-      <w:r>
-        <w:rPr>
-          <w:szCs w:val="21"/>
-        </w:rPr>
-        <w:t xml:space="preserve"> test code</w:t>
-      </w:r>
-      <w:r>
-        <w:rPr>
-          <w:szCs w:val="21"/>
-        </w:rPr>
-        <w:t xml:space="preserve"> using low level socket programming.</w:t>
-      </w:r>
-    </w:p>
-    <w:p>
-      <w:pPr>
-        <w:numPr>
-          <w:ilvl w:val="0"/>
-          <w:numId w:val="7"/>
-        </w:numPr>
-        <w:spacing w:after="0" w:line="240" w:lineRule="auto"/>
-        <w:ind w:right="0" w:hanging="180"/>
-        <w:contextualSpacing/>
-        <w:rPr>
-          <w:szCs w:val="21"/>
-        </w:rPr>
-      </w:pPr>
-      <w:r>
-        <w:rPr>
-          <w:szCs w:val="21"/>
-        </w:rPr>
-        <w:t>Collaborated with external entities such as QA and customer to facilitate efficient delivery events.</w:t>
-      </w:r>
-    </w:p>
-    <w:p>
-      <w:pPr>
-        <w:spacing w:after="0" w:line="240" w:lineRule="auto"/>
-        <w:ind w:left="360" w:right="0" w:firstLine="0"/>
-        <w:contextualSpacing/>
-        <w:rPr>
-          <w:szCs w:val="21"/>
-        </w:rPr>
-      </w:pPr>
-    </w:p>
-    <w:p>
-      <w:pPr>
-        <w:spacing w:after="0" w:line="240" w:lineRule="auto"/>
-        <w:ind w:left="0" w:right="0" w:firstLine="0"/>
-        <w:contextualSpacing/>
-        <w:rPr>
-          <w:b/>
-          <w:bCs/>
-          <w:szCs w:val="21"/>
-        </w:rPr>
-      </w:pPr>
-      <w:r>
-        <w:rPr>
-          <w:b/>
-          <w:bCs/>
-          <w:i/>
-          <w:iCs/>
-          <w:szCs w:val="21"/>
-        </w:rPr>
-        <w:t>Embedded Software Enginee</w:t>
-      </w:r>
-      <w:r>
-        <w:rPr>
-          <w:b/>
-          <w:bCs/>
-          <w:szCs w:val="21"/>
-        </w:rPr>
-        <w:t>r, Lockheed Martin – Software Defined Satellites (SDS)</w:t>
-      </w:r>
-    </w:p>
-    <w:p>
-      <w:pPr>
-        <w:spacing w:after="0" w:line="240" w:lineRule="auto"/>
-        <w:ind w:left="0" w:right="0"/>
-        <w:contextualSpacing/>
-        <w:rPr>
-          <w:rFonts w:ascii="Courier New" w:eastAsia="Courier New" w:hAnsi="Courier New" w:cs="Courier New"/>
-          <w:szCs w:val="21"/>
-        </w:rPr>
-      </w:pPr>
-      <w:r>
-        <w:rPr>
-          <w:rFonts w:ascii="Courier New" w:eastAsia="Courier New" w:hAnsi="Courier New" w:cs="Courier New"/>
-          <w:szCs w:val="21"/>
-        </w:rPr>
-        <w:t>May 2018 – December 2018 // Louisville, CO</w:t>
-      </w:r>
-    </w:p>
-    <w:p>
-      <w:pPr>
-        <w:numPr>
-          <w:ilvl w:val="0"/>
-          <w:numId w:val="7"/>
-        </w:numPr>
-        <w:spacing w:after="0" w:line="240" w:lineRule="auto"/>
-        <w:ind w:right="0" w:hanging="180"/>
-        <w:contextualSpacing/>
-        <w:rPr>
-          <w:rFonts w:asciiTheme="minorHAnsi" w:eastAsiaTheme="minorEastAsia" w:hAnsiTheme="minorHAnsi" w:cstheme="minorBidi"/>
-          <w:color w:val="000000" w:themeColor="text1"/>
-          <w:szCs w:val="21"/>
-        </w:rPr>
-      </w:pPr>
-      <w:r>
-        <w:rPr>
-          <w:szCs w:val="21"/>
-        </w:rPr>
-        <w:t>Developed the backend for the configuration service</w:t>
-      </w:r>
-      <w:r>
-        <w:rPr>
-          <w:szCs w:val="21"/>
-        </w:rPr>
-        <w:t xml:space="preserve"> in C++</w:t>
-      </w:r>
-      <w:r>
-        <w:rPr>
-          <w:szCs w:val="21"/>
-        </w:rPr>
-        <w:t xml:space="preserve"> which handled requests from json, </w:t>
-      </w:r>
-      <w:proofErr w:type="spellStart"/>
-      <w:r>
-        <w:rPr>
-          <w:szCs w:val="21"/>
-        </w:rPr>
-        <w:t>yaml</w:t>
-      </w:r>
-      <w:proofErr w:type="spellEnd"/>
-      <w:r>
-        <w:rPr>
-          <w:szCs w:val="21"/>
-        </w:rPr>
-        <w:t xml:space="preserve">, and </w:t>
-      </w:r>
-      <w:proofErr w:type="spellStart"/>
-      <w:r>
-        <w:rPr>
-          <w:szCs w:val="21"/>
-        </w:rPr>
-        <w:t>ZooKeeper</w:t>
-      </w:r>
-      <w:proofErr w:type="spellEnd"/>
-      <w:r>
-        <w:rPr>
-          <w:szCs w:val="21"/>
-        </w:rPr>
-        <w:t>.</w:t>
-      </w:r>
-    </w:p>
-    <w:p>
-      <w:pPr>
-        <w:numPr>
-          <w:ilvl w:val="0"/>
-          <w:numId w:val="7"/>
-        </w:numPr>
-        <w:spacing w:after="0" w:line="240" w:lineRule="auto"/>
-        <w:ind w:right="0" w:hanging="180"/>
-        <w:contextualSpacing/>
-        <w:rPr>
-          <w:szCs w:val="21"/>
-        </w:rPr>
-      </w:pPr>
-      <w:r>
-        <w:rPr>
-          <w:szCs w:val="21"/>
-        </w:rPr>
-        <w:t xml:space="preserve">Wrote </w:t>
-      </w:r>
-      <w:r>
-        <w:rPr>
-          <w:szCs w:val="21"/>
-        </w:rPr>
-        <w:t xml:space="preserve">high quality </w:t>
-      </w:r>
-      <w:r>
-        <w:rPr>
-          <w:szCs w:val="21"/>
-        </w:rPr>
-        <w:t xml:space="preserve">documentation </w:t>
-      </w:r>
-      <w:r>
-        <w:rPr>
-          <w:szCs w:val="21"/>
-        </w:rPr>
-        <w:t xml:space="preserve">using </w:t>
-      </w:r>
-      <w:r>
-        <w:rPr>
-          <w:szCs w:val="21"/>
-        </w:rPr>
-        <w:t xml:space="preserve">Sphinx and </w:t>
-      </w:r>
-      <w:proofErr w:type="spellStart"/>
-      <w:r>
-        <w:rPr>
-          <w:szCs w:val="21"/>
-        </w:rPr>
-        <w:t>Doxygen</w:t>
-      </w:r>
-      <w:proofErr w:type="spellEnd"/>
-      <w:r>
-        <w:rPr>
-          <w:szCs w:val="21"/>
-        </w:rPr>
-        <w:t xml:space="preserve"> for all SDS services</w:t>
-      </w:r>
-      <w:r>
-        <w:rPr>
-          <w:szCs w:val="21"/>
-        </w:rPr>
-        <w:t xml:space="preserve"> used by </w:t>
-      </w:r>
-      <w:r>
-        <w:rPr>
-          <w:szCs w:val="21"/>
-        </w:rPr>
-        <w:t>developers and users.</w:t>
-      </w:r>
-    </w:p>
-    <w:p>
-      <w:pPr>
-        <w:numPr>
-          <w:ilvl w:val="0"/>
-          <w:numId w:val="7"/>
-        </w:numPr>
-        <w:spacing w:after="0" w:line="240" w:lineRule="auto"/>
-        <w:ind w:right="0" w:hanging="180"/>
-        <w:rPr>
-          <w:szCs w:val="21"/>
-        </w:rPr>
-      </w:pPr>
-      <w:r>
-        <w:rPr>
-          <w:szCs w:val="21"/>
-        </w:rPr>
-        <w:t>Used YOCTO to c</w:t>
-      </w:r>
-      <w:r>
-        <w:rPr>
-          <w:szCs w:val="21"/>
-        </w:rPr>
-        <w:t>onfigure, buil</w:t>
-      </w:r>
-      <w:r>
-        <w:rPr>
-          <w:szCs w:val="21"/>
-        </w:rPr>
-        <w:t>d</w:t>
-      </w:r>
-      <w:r>
-        <w:rPr>
-          <w:szCs w:val="21"/>
-        </w:rPr>
-        <w:t>, and deploy</w:t>
-      </w:r>
-      <w:r>
-        <w:rPr>
-          <w:szCs w:val="21"/>
-        </w:rPr>
-        <w:t xml:space="preserve"> custom</w:t>
-      </w:r>
-      <w:r>
-        <w:rPr>
-          <w:szCs w:val="21"/>
-        </w:rPr>
-        <w:t xml:space="preserve"> Linux </w:t>
-      </w:r>
-      <w:r>
-        <w:rPr>
-          <w:szCs w:val="21"/>
-        </w:rPr>
-        <w:t xml:space="preserve">kernel </w:t>
-      </w:r>
-      <w:r>
-        <w:rPr>
-          <w:szCs w:val="21"/>
-        </w:rPr>
-        <w:t>images</w:t>
-      </w:r>
-      <w:r>
-        <w:rPr>
-          <w:szCs w:val="21"/>
-        </w:rPr>
-        <w:t xml:space="preserve"> to</w:t>
-      </w:r>
-      <w:r>
-        <w:rPr>
-          <w:szCs w:val="21"/>
-        </w:rPr>
-        <w:t xml:space="preserve"> target platforms.</w:t>
-      </w:r>
-    </w:p>
-    <w:p>
-      <w:pPr>
-        <w:numPr>
-          <w:ilvl w:val="0"/>
-          <w:numId w:val="7"/>
-        </w:numPr>
-        <w:spacing w:after="0" w:line="240" w:lineRule="auto"/>
-        <w:ind w:right="0" w:hanging="180"/>
-        <w:rPr>
-          <w:szCs w:val="21"/>
-        </w:rPr>
-      </w:pPr>
-      <w:r>
-        <w:rPr>
-          <w:szCs w:val="21"/>
-        </w:rPr>
-        <w:t xml:space="preserve">Laid foundation for </w:t>
-      </w:r>
-      <w:r>
-        <w:rPr>
-          <w:szCs w:val="21"/>
-        </w:rPr>
-        <w:t>app</w:t>
-      </w:r>
-      <w:r>
-        <w:rPr>
-          <w:szCs w:val="21"/>
-        </w:rPr>
-        <w:t xml:space="preserve"> manager u</w:t>
-      </w:r>
-      <w:r>
-        <w:rPr>
-          <w:szCs w:val="21"/>
-        </w:rPr>
-        <w:t>tiliz</w:t>
-      </w:r>
-      <w:r>
-        <w:rPr>
-          <w:szCs w:val="21"/>
-        </w:rPr>
-        <w:t>ing</w:t>
-      </w:r>
-      <w:r>
-        <w:rPr>
-          <w:szCs w:val="21"/>
-        </w:rPr>
-        <w:t xml:space="preserve"> </w:t>
-      </w:r>
-      <w:r>
-        <w:rPr>
-          <w:szCs w:val="21"/>
-        </w:rPr>
-        <w:t>LXC</w:t>
-      </w:r>
-      <w:r>
-        <w:rPr>
-          <w:szCs w:val="21"/>
-        </w:rPr>
-        <w:t xml:space="preserve"> to create containers on </w:t>
-      </w:r>
-      <w:r>
-        <w:rPr>
-          <w:szCs w:val="21"/>
-        </w:rPr>
-        <w:t xml:space="preserve">custom embedded Linux distributions. </w:t>
-      </w:r>
-    </w:p>
-    <w:p>
-      <w:pPr>
-        <w:spacing w:after="0" w:line="240" w:lineRule="auto"/>
-        <w:ind w:left="0" w:right="0" w:firstLine="0"/>
-        <w:rPr>
-          <w:szCs w:val="21"/>
-        </w:rPr>
-      </w:pPr>
-    </w:p>
-    <w:p>
-      <w:pPr>
-        <w:pStyle w:val="Heading1"/>
-        <w:spacing w:line="240" w:lineRule="auto"/>
-        <w:ind w:left="0"/>
-        <w:contextualSpacing/>
-        <w:rPr>
-          <w:szCs w:val="21"/>
-        </w:rPr>
-      </w:pPr>
-      <w:r>
-        <w:rPr>
-          <w:i/>
-          <w:iCs/>
-          <w:szCs w:val="21"/>
-        </w:rPr>
-        <w:t>Undergraduate Research Assistant</w:t>
-      </w:r>
-      <w:r>
-        <w:rPr>
-          <w:szCs w:val="21"/>
-        </w:rPr>
-        <w:t>, University of Nebraska, Omaha</w:t>
-      </w:r>
-    </w:p>
-    <w:p>
-      <w:pPr>
-        <w:pStyle w:val="Heading1"/>
-        <w:spacing w:line="240" w:lineRule="auto"/>
-        <w:ind w:left="0"/>
-        <w:contextualSpacing/>
-        <w:rPr>
-          <w:rFonts w:ascii="Courier New" w:eastAsia="Courier New" w:hAnsi="Courier New" w:cs="Courier New"/>
-          <w:b w:val="0"/>
-          <w:szCs w:val="21"/>
-        </w:rPr>
-      </w:pPr>
-      <w:r>
-        <w:rPr>
-          <w:rFonts w:ascii="Courier New" w:eastAsia="Courier New" w:hAnsi="Courier New" w:cs="Courier New"/>
-          <w:b w:val="0"/>
-          <w:szCs w:val="21"/>
-        </w:rPr>
-        <w:t>Fall 2016 – Spring 2018 // Omaha, NE</w:t>
-      </w:r>
-    </w:p>
-    <w:p>
-      <w:pPr>
-        <w:numPr>
-          <w:ilvl w:val="0"/>
-          <w:numId w:val="8"/>
-        </w:numPr>
-        <w:spacing w:after="0" w:line="240" w:lineRule="auto"/>
-        <w:ind w:left="360" w:right="0" w:hanging="180"/>
-        <w:contextualSpacing/>
-        <w:rPr>
-          <w:szCs w:val="21"/>
-        </w:rPr>
-      </w:pPr>
-      <w:r>
-        <w:rPr>
-          <w:szCs w:val="21"/>
-        </w:rPr>
-        <w:t>Collaborated with medical doctors and human research subjects to develop user-friendly biomechanic</w:t>
-      </w:r>
-      <w:r>
-        <w:rPr>
-          <w:szCs w:val="21"/>
-        </w:rPr>
-        <w:t>al</w:t>
-      </w:r>
-      <w:r>
-        <w:rPr>
-          <w:szCs w:val="21"/>
-        </w:rPr>
-        <w:t xml:space="preserve"> devices.</w:t>
-      </w:r>
-    </w:p>
-    <w:p>
-      <w:pPr>
-        <w:numPr>
-          <w:ilvl w:val="0"/>
-          <w:numId w:val="8"/>
-        </w:numPr>
-        <w:spacing w:after="0" w:line="240" w:lineRule="auto"/>
-        <w:ind w:left="360" w:right="0" w:hanging="180"/>
-        <w:contextualSpacing/>
-        <w:rPr>
-          <w:rFonts w:asciiTheme="minorHAnsi" w:eastAsiaTheme="minorEastAsia" w:hAnsiTheme="minorHAnsi" w:cstheme="minorBidi"/>
-          <w:color w:val="000000" w:themeColor="text1"/>
-          <w:szCs w:val="21"/>
-        </w:rPr>
-      </w:pPr>
-      <w:r>
-        <w:rPr>
-          <w:szCs w:val="21"/>
-        </w:rPr>
-        <w:t xml:space="preserve">Coded mobile smartphone apps in Java and C# to quantify </w:t>
-      </w:r>
-      <w:r>
-        <w:rPr>
-          <w:szCs w:val="21"/>
-        </w:rPr>
-        <w:t xml:space="preserve">mobile </w:t>
-      </w:r>
-      <w:r>
-        <w:rPr>
-          <w:szCs w:val="21"/>
-        </w:rPr>
-        <w:t xml:space="preserve">sensor data from human motion.  </w:t>
-      </w:r>
-    </w:p>
-    <w:p>
-      <w:pPr>
-        <w:numPr>
-          <w:ilvl w:val="0"/>
-          <w:numId w:val="8"/>
-        </w:numPr>
-        <w:spacing w:after="0" w:line="240" w:lineRule="auto"/>
-        <w:ind w:left="360" w:right="0" w:hanging="180"/>
-        <w:contextualSpacing/>
-        <w:rPr>
-          <w:color w:val="000000" w:themeColor="text1"/>
-          <w:szCs w:val="21"/>
-        </w:rPr>
-      </w:pPr>
-      <w:r>
-        <w:rPr>
-          <w:szCs w:val="21"/>
-        </w:rPr>
-        <w:t xml:space="preserve">Presented research at conferences to small audiences with wide range of backgrounds. </w:t>
-      </w:r>
-    </w:p>
-    <w:p>
-      <w:pPr>
-        <w:spacing w:after="0" w:line="240" w:lineRule="auto"/>
-        <w:ind w:left="0" w:right="0"/>
-        <w:rPr>
-          <w:szCs w:val="21"/>
-        </w:rPr>
-      </w:pPr>
-    </w:p>
-    <w:p>
-      <w:pPr>
-        <w:pStyle w:val="Heading1"/>
-        <w:spacing w:line="240" w:lineRule="auto"/>
-        <w:ind w:left="0"/>
-        <w:contextualSpacing/>
-        <w:rPr>
-          <w:bCs/>
-          <w:szCs w:val="21"/>
-        </w:rPr>
-      </w:pPr>
-      <w:r>
-        <w:rPr>
-          <w:bCs/>
-          <w:i/>
-          <w:iCs/>
-          <w:szCs w:val="21"/>
-        </w:rPr>
-        <w:t>Software Developer Intern</w:t>
-      </w:r>
-      <w:r>
-        <w:rPr>
-          <w:bCs/>
-          <w:szCs w:val="21"/>
-        </w:rPr>
-        <w:t>, National Strategic Research Institute</w:t>
-      </w:r>
-    </w:p>
-    <w:p>
-      <w:pPr>
-        <w:pStyle w:val="Heading1"/>
-        <w:spacing w:line="240" w:lineRule="auto"/>
-        <w:ind w:left="0"/>
-        <w:contextualSpacing/>
-        <w:rPr>
-          <w:rFonts w:ascii="Courier New" w:eastAsia="Courier New" w:hAnsi="Courier New" w:cs="Courier New"/>
-          <w:b w:val="0"/>
-          <w:szCs w:val="21"/>
-        </w:rPr>
-      </w:pPr>
-      <w:r>
-        <w:rPr>
-          <w:rFonts w:ascii="Courier New" w:eastAsia="Courier New" w:hAnsi="Courier New" w:cs="Courier New"/>
-          <w:b w:val="0"/>
-          <w:szCs w:val="21"/>
-        </w:rPr>
-        <w:t>Spring 2017 – Spring 2018 // Omaha, NE</w:t>
-      </w:r>
-    </w:p>
-    <w:p>
-      <w:pPr>
-        <w:numPr>
-          <w:ilvl w:val="0"/>
-          <w:numId w:val="9"/>
-        </w:numPr>
-        <w:spacing w:after="0" w:line="240" w:lineRule="auto"/>
-        <w:ind w:left="360" w:right="0" w:hanging="180"/>
-        <w:contextualSpacing/>
-        <w:rPr>
-          <w:szCs w:val="21"/>
-        </w:rPr>
-      </w:pPr>
-      <w:r>
-        <w:rPr>
-          <w:szCs w:val="21"/>
-        </w:rPr>
-        <w:t xml:space="preserve">Developed AR applications for the Microsoft HoloLens in Unity using C# to enable gesture and voice control of planes. </w:t>
-      </w:r>
-    </w:p>
-    <w:p>
-      <w:pPr>
-        <w:numPr>
-          <w:ilvl w:val="0"/>
-          <w:numId w:val="9"/>
-        </w:numPr>
-        <w:spacing w:after="0" w:line="240" w:lineRule="auto"/>
-        <w:ind w:left="360" w:right="0" w:hanging="180"/>
-        <w:contextualSpacing/>
-        <w:rPr>
-          <w:szCs w:val="21"/>
-        </w:rPr>
-      </w:pPr>
-      <w:r>
-        <w:rPr>
-          <w:szCs w:val="21"/>
-        </w:rPr>
-        <w:t>Communicated information to non-technical stakeholders via video tutorials and documentation.</w:t>
-      </w:r>
-    </w:p>
-    <w:p>
-      <w:pPr>
-        <w:spacing w:after="0" w:line="240" w:lineRule="auto"/>
-        <w:ind w:left="0" w:right="0" w:firstLine="0"/>
-        <w:rPr>
-          <w:szCs w:val="21"/>
-        </w:rPr>
-      </w:pPr>
-    </w:p>
-    <w:p>
-      <w:pPr>
-        <w:pStyle w:val="Heading1"/>
-        <w:pBdr>
-          <w:bottom w:val="single" w:sz="4" w:space="1" w:color="auto"/>
-        </w:pBdr>
-        <w:spacing w:line="240" w:lineRule="auto"/>
-        <w:ind w:left="0"/>
-        <w:contextualSpacing/>
-        <w:rPr>
-          <w:color w:val="3366CC"/>
-          <w:szCs w:val="21"/>
-          <w:u w:val="single"/>
-        </w:rPr>
-      </w:pPr>
-      <w:r>
-        <w:rPr>
-          <w:color w:val="3366CC"/>
-          <w:szCs w:val="21"/>
-        </w:rPr>
-        <w:t>TECHNICAL SKILLS</w:t>
-      </w:r>
-    </w:p>
-    <w:p>
-      <w:pPr>
-        <w:spacing w:after="0" w:line="240" w:lineRule="auto"/>
-        <w:ind w:left="0" w:right="884"/>
-        <w:contextualSpacing/>
-        <w:rPr>
-          <w:szCs w:val="21"/>
-        </w:rPr>
-      </w:pPr>
-      <w:r>
-        <w:rPr>
-          <w:b/>
-          <w:bCs/>
-          <w:szCs w:val="21"/>
-        </w:rPr>
-        <w:t xml:space="preserve">Programming Languages: </w:t>
-      </w:r>
-      <w:r>
-        <w:rPr>
-          <w:szCs w:val="21"/>
-        </w:rPr>
-        <w:t>Python, C/C++/C#, Bash,</w:t>
-      </w:r>
-      <w:r>
-        <w:rPr>
-          <w:szCs w:val="21"/>
-        </w:rPr>
-        <w:t xml:space="preserve"> Make, </w:t>
-      </w:r>
-      <w:r>
-        <w:rPr>
-          <w:szCs w:val="21"/>
-        </w:rPr>
-        <w:t>HTML/CSS</w:t>
-      </w:r>
-      <w:r>
-        <w:rPr>
-          <w:szCs w:val="21"/>
-        </w:rPr>
-        <w:t>,</w:t>
-      </w:r>
-      <w:r>
-        <w:rPr>
-          <w:szCs w:val="21"/>
-        </w:rPr>
-        <w:t xml:space="preserve"> Java, Assembly, Verilog, VHDL</w:t>
-      </w:r>
-    </w:p>
-    <w:p>
-      <w:pPr>
-        <w:spacing w:after="0" w:line="240" w:lineRule="auto"/>
-        <w:ind w:left="0" w:right="884"/>
-        <w:contextualSpacing/>
-        <w:rPr>
-          <w:szCs w:val="21"/>
-        </w:rPr>
-      </w:pPr>
-      <w:r>
-        <w:rPr>
-          <w:b/>
-          <w:bCs/>
-          <w:szCs w:val="21"/>
-        </w:rPr>
-        <w:t>Development:</w:t>
-      </w:r>
-      <w:r>
-        <w:rPr>
-          <w:szCs w:val="21"/>
-        </w:rPr>
-        <w:t xml:space="preserve"> </w:t>
-      </w:r>
-      <w:r>
-        <w:rPr>
-          <w:szCs w:val="21"/>
-        </w:rPr>
-        <w:t xml:space="preserve">Object oriented programming, </w:t>
-      </w:r>
-      <w:r>
-        <w:rPr>
-          <w:szCs w:val="21"/>
-        </w:rPr>
-        <w:t>debugging,</w:t>
-      </w:r>
-      <w:r>
-        <w:rPr>
-          <w:szCs w:val="21"/>
-        </w:rPr>
-        <w:t xml:space="preserve"> sockets, data structures, performance, unit testing</w:t>
-      </w:r>
-    </w:p>
-    <w:p>
-      <w:pPr>
-        <w:spacing w:after="0" w:line="240" w:lineRule="auto"/>
-        <w:ind w:left="0" w:right="884"/>
-        <w:contextualSpacing/>
-        <w:rPr>
-          <w:szCs w:val="21"/>
-        </w:rPr>
-      </w:pPr>
-      <w:r>
-        <w:rPr>
-          <w:b/>
-          <w:bCs/>
-          <w:szCs w:val="21"/>
-        </w:rPr>
-        <w:t>Programs</w:t>
-      </w:r>
-      <w:r>
-        <w:rPr>
-          <w:b/>
-          <w:bCs/>
-          <w:szCs w:val="21"/>
-        </w:rPr>
-        <w:t>/Tools</w:t>
-      </w:r>
-      <w:r>
-        <w:rPr>
-          <w:b/>
-          <w:bCs/>
-          <w:szCs w:val="21"/>
-        </w:rPr>
-        <w:t xml:space="preserve">: </w:t>
-      </w:r>
-      <w:r>
-        <w:rPr>
-          <w:szCs w:val="21"/>
-        </w:rPr>
-        <w:t xml:space="preserve">Jenkins, </w:t>
-      </w:r>
-      <w:r>
-        <w:rPr>
-          <w:szCs w:val="21"/>
-        </w:rPr>
-        <w:t>Atlassian suite</w:t>
-      </w:r>
-      <w:r>
-        <w:rPr>
-          <w:szCs w:val="21"/>
-        </w:rPr>
-        <w:t>,</w:t>
-      </w:r>
-      <w:r>
-        <w:rPr>
-          <w:szCs w:val="21"/>
-        </w:rPr>
-        <w:t xml:space="preserve"> AWS, </w:t>
-      </w:r>
-      <w:r>
-        <w:rPr>
-          <w:szCs w:val="21"/>
-        </w:rPr>
-        <w:t>Microsoft Office</w:t>
-      </w:r>
-      <w:r>
-        <w:rPr>
-          <w:szCs w:val="21"/>
-        </w:rPr>
-        <w:t xml:space="preserve"> suite</w:t>
-      </w:r>
-      <w:r>
-        <w:rPr>
-          <w:szCs w:val="21"/>
-        </w:rPr>
-        <w:t xml:space="preserve">, </w:t>
-      </w:r>
-      <w:r>
-        <w:rPr>
-          <w:szCs w:val="21"/>
-        </w:rPr>
-        <w:t xml:space="preserve">Microsoft </w:t>
-      </w:r>
-      <w:r>
-        <w:rPr>
-          <w:szCs w:val="21"/>
-        </w:rPr>
-        <w:t>Visual Studio</w:t>
-      </w:r>
-      <w:r>
-        <w:rPr>
-          <w:szCs w:val="21"/>
-        </w:rPr>
-        <w:t xml:space="preserve">, </w:t>
-      </w:r>
-      <w:proofErr w:type="spellStart"/>
-      <w:r>
-        <w:rPr>
-          <w:szCs w:val="21"/>
-        </w:rPr>
-        <w:t>WireShark</w:t>
-      </w:r>
-      <w:proofErr w:type="spellEnd"/>
-      <w:r>
-        <w:rPr>
-          <w:szCs w:val="21"/>
-        </w:rPr>
-        <w:t xml:space="preserve">, </w:t>
-      </w:r>
-      <w:proofErr w:type="spellStart"/>
-      <w:r>
-        <w:rPr>
-          <w:szCs w:val="21"/>
-        </w:rPr>
-        <w:t>tcpdump</w:t>
-      </w:r>
-      <w:proofErr w:type="spellEnd"/>
-    </w:p>
-    <w:p>
-      <w:pPr>
-        <w:spacing w:after="0" w:line="240" w:lineRule="auto"/>
-        <w:ind w:left="0" w:right="884"/>
-        <w:contextualSpacing/>
-        <w:rPr>
-          <w:szCs w:val="21"/>
-        </w:rPr>
-      </w:pPr>
-      <w:r>
-        <w:rPr>
-          <w:b/>
-          <w:bCs/>
-          <w:szCs w:val="21"/>
-        </w:rPr>
-        <w:t xml:space="preserve">Operating Systems: </w:t>
-      </w:r>
-      <w:r>
-        <w:rPr>
-          <w:szCs w:val="21"/>
-        </w:rPr>
-        <w:t xml:space="preserve">Ubuntu, Red Hat, </w:t>
-      </w:r>
-      <w:r>
-        <w:rPr>
-          <w:szCs w:val="21"/>
-        </w:rPr>
-        <w:t>Windows, macOS</w:t>
-      </w:r>
-      <w:r>
-        <w:rPr>
-          <w:szCs w:val="21"/>
-        </w:rPr>
-        <w:t xml:space="preserve">, YOCTO, LXC, VMs, kernel modules, </w:t>
-      </w:r>
-      <w:proofErr w:type="spellStart"/>
-      <w:r>
-        <w:rPr>
-          <w:szCs w:val="21"/>
-        </w:rPr>
-        <w:t>Systemd</w:t>
-      </w:r>
-      <w:proofErr w:type="spellEnd"/>
-      <w:r>
-        <w:rPr>
-          <w:szCs w:val="21"/>
-        </w:rPr>
-        <w:t>, bootloaders</w:t>
-      </w:r>
-    </w:p>
-    <w:p>
-      <w:pPr>
-        <w:spacing w:after="0" w:line="240" w:lineRule="auto"/>
-        <w:ind w:left="0" w:right="0" w:firstLine="0"/>
-        <w:rPr>
-          <w:szCs w:val="21"/>
-        </w:rPr>
-      </w:pPr>
-    </w:p>
-    <w:p>
-      <w:pPr>
-        <w:pStyle w:val="Heading1"/>
-        <w:pBdr>
-          <w:bottom w:val="single" w:sz="4" w:space="1" w:color="auto"/>
-        </w:pBdr>
-        <w:spacing w:line="240" w:lineRule="auto"/>
-        <w:ind w:left="0"/>
-        <w:contextualSpacing/>
-        <w:rPr>
-          <w:color w:val="3366CC"/>
-          <w:szCs w:val="21"/>
-        </w:rPr>
-      </w:pPr>
-      <w:r>
-        <w:rPr>
-          <w:color w:val="3366CC"/>
-          <w:szCs w:val="21"/>
-        </w:rPr>
-        <w:t>PROJECTS</w:t>
-      </w:r>
-    </w:p>
-    <w:p>
-      <w:pPr>
-        <w:spacing w:after="0" w:line="240" w:lineRule="auto"/>
-        <w:ind w:right="0"/>
-        <w:rPr>
-          <w:rFonts w:asciiTheme="minorHAnsi" w:eastAsiaTheme="minorEastAsia" w:hAnsiTheme="minorHAnsi" w:cstheme="minorBidi"/>
-          <w:b/>
-          <w:bCs/>
-          <w:color w:val="000000" w:themeColor="text1"/>
-          <w:szCs w:val="21"/>
-        </w:rPr>
-      </w:pPr>
-      <w:r>
-        <w:rPr>
-          <w:rFonts w:asciiTheme="minorHAnsi" w:eastAsiaTheme="minorEastAsia" w:hAnsiTheme="minorHAnsi" w:cstheme="minorBidi"/>
-          <w:b/>
-          <w:bCs/>
-          <w:i/>
-          <w:iCs/>
-          <w:color w:val="000000" w:themeColor="text1"/>
-          <w:szCs w:val="21"/>
-        </w:rPr>
-        <w:t>Hexapod Robot</w:t>
-      </w:r>
-      <w:r>
-        <w:rPr>
-          <w:rFonts w:asciiTheme="minorHAnsi" w:eastAsiaTheme="minorEastAsia" w:hAnsiTheme="minorHAnsi" w:cstheme="minorBidi"/>
-          <w:b/>
-          <w:bCs/>
-          <w:i/>
-          <w:iCs/>
-          <w:color w:val="000000" w:themeColor="text1"/>
-          <w:szCs w:val="21"/>
-        </w:rPr>
-        <w:t xml:space="preserve"> </w:t>
-      </w:r>
-      <w:r>
-        <w:rPr>
-          <w:rFonts w:asciiTheme="minorHAnsi" w:eastAsiaTheme="minorEastAsia" w:hAnsiTheme="minorHAnsi" w:cstheme="minorBidi"/>
-          <w:b/>
-          <w:bCs/>
-          <w:color w:val="000000" w:themeColor="text1"/>
-          <w:szCs w:val="21"/>
-        </w:rPr>
-        <w:t xml:space="preserve">– </w:t>
-      </w:r>
-      <w:r>
-        <w:rPr>
-          <w:rFonts w:asciiTheme="minorHAnsi" w:eastAsiaTheme="minorEastAsia" w:hAnsiTheme="minorHAnsi" w:cstheme="minorBidi"/>
-          <w:b/>
-          <w:bCs/>
-          <w:color w:val="000000" w:themeColor="text1"/>
-          <w:szCs w:val="21"/>
-        </w:rPr>
-        <w:t xml:space="preserve">Tech: </w:t>
-      </w:r>
-      <w:proofErr w:type="spellStart"/>
-      <w:r>
-        <w:rPr>
-          <w:rFonts w:asciiTheme="minorHAnsi" w:eastAsiaTheme="minorEastAsia" w:hAnsiTheme="minorHAnsi" w:cstheme="minorBidi"/>
-          <w:color w:val="000000" w:themeColor="text1"/>
-          <w:szCs w:val="21"/>
-        </w:rPr>
-        <w:t>BeagleBone</w:t>
-      </w:r>
-      <w:proofErr w:type="spellEnd"/>
-      <w:r>
-        <w:rPr>
-          <w:rFonts w:asciiTheme="minorHAnsi" w:eastAsiaTheme="minorEastAsia" w:hAnsiTheme="minorHAnsi" w:cstheme="minorBidi"/>
-          <w:color w:val="000000" w:themeColor="text1"/>
-          <w:szCs w:val="21"/>
-        </w:rPr>
-        <w:t xml:space="preserve"> Black, ROS, Servo Motors</w:t>
-      </w:r>
-      <w:r>
-        <w:rPr>
-          <w:rFonts w:asciiTheme="minorHAnsi" w:eastAsiaTheme="minorEastAsia" w:hAnsiTheme="minorHAnsi" w:cstheme="minorBidi"/>
-          <w:color w:val="000000" w:themeColor="text1"/>
-          <w:szCs w:val="21"/>
-        </w:rPr>
-        <w:t>, PS2 controller, Servo controller</w:t>
-      </w:r>
-    </w:p>
-    <w:p>
-      <w:pPr>
-        <w:pStyle w:val="ListParagraph"/>
-        <w:numPr>
-          <w:ilvl w:val="0"/>
-          <w:numId w:val="12"/>
-        </w:numPr>
-        <w:spacing w:after="0" w:line="240" w:lineRule="auto"/>
-        <w:ind w:left="360" w:right="0" w:hanging="180"/>
-        <w:rPr>
-          <w:rFonts w:asciiTheme="minorHAnsi" w:eastAsiaTheme="minorEastAsia" w:hAnsiTheme="minorHAnsi" w:cstheme="minorBidi"/>
-          <w:color w:val="000000" w:themeColor="text1"/>
-          <w:szCs w:val="21"/>
-        </w:rPr>
-      </w:pPr>
-      <w:r>
-        <w:rPr>
-          <w:rFonts w:asciiTheme="minorHAnsi" w:eastAsiaTheme="minorEastAsia" w:hAnsiTheme="minorHAnsi" w:cstheme="minorBidi"/>
-          <w:color w:val="000000" w:themeColor="text1"/>
-          <w:szCs w:val="21"/>
-        </w:rPr>
-        <w:t>Built</w:t>
-      </w:r>
-      <w:r>
-        <w:rPr>
-          <w:rFonts w:asciiTheme="minorHAnsi" w:eastAsiaTheme="minorEastAsia" w:hAnsiTheme="minorHAnsi" w:cstheme="minorBidi"/>
-          <w:color w:val="000000" w:themeColor="text1"/>
-          <w:szCs w:val="21"/>
-        </w:rPr>
-        <w:t xml:space="preserve"> a </w:t>
-      </w:r>
-      <w:r>
-        <w:rPr>
-          <w:rFonts w:asciiTheme="minorHAnsi" w:eastAsiaTheme="minorEastAsia" w:hAnsiTheme="minorHAnsi" w:cstheme="minorBidi"/>
-          <w:color w:val="000000" w:themeColor="text1"/>
-          <w:szCs w:val="21"/>
-        </w:rPr>
-        <w:t>six-legged</w:t>
-      </w:r>
-      <w:r>
-        <w:rPr>
-          <w:rFonts w:asciiTheme="minorHAnsi" w:eastAsiaTheme="minorEastAsia" w:hAnsiTheme="minorHAnsi" w:cstheme="minorBidi"/>
-          <w:color w:val="000000" w:themeColor="text1"/>
-          <w:szCs w:val="21"/>
-        </w:rPr>
-        <w:t xml:space="preserve"> robot with 18DOF using ROS on a </w:t>
-      </w:r>
-      <w:proofErr w:type="spellStart"/>
-      <w:r>
-        <w:rPr>
-          <w:rFonts w:asciiTheme="minorHAnsi" w:eastAsiaTheme="minorEastAsia" w:hAnsiTheme="minorHAnsi" w:cstheme="minorBidi"/>
-          <w:color w:val="000000" w:themeColor="text1"/>
-          <w:szCs w:val="21"/>
-        </w:rPr>
-        <w:t>BeagleBone</w:t>
-      </w:r>
-      <w:proofErr w:type="spellEnd"/>
-      <w:r>
-        <w:rPr>
-          <w:rFonts w:asciiTheme="minorHAnsi" w:eastAsiaTheme="minorEastAsia" w:hAnsiTheme="minorHAnsi" w:cstheme="minorBidi"/>
-          <w:color w:val="000000" w:themeColor="text1"/>
-          <w:szCs w:val="21"/>
-        </w:rPr>
-        <w:t xml:space="preserve"> Black</w:t>
-      </w:r>
-      <w:r>
-        <w:rPr>
-          <w:rFonts w:asciiTheme="minorHAnsi" w:eastAsiaTheme="minorEastAsia" w:hAnsiTheme="minorHAnsi" w:cstheme="minorBidi"/>
-          <w:color w:val="000000" w:themeColor="text1"/>
-          <w:szCs w:val="21"/>
-        </w:rPr>
-        <w:t xml:space="preserve"> with user input from a PS2 controller</w:t>
-      </w:r>
-      <w:r>
-        <w:rPr>
-          <w:rFonts w:asciiTheme="minorHAnsi" w:eastAsiaTheme="minorEastAsia" w:hAnsiTheme="minorHAnsi" w:cstheme="minorBidi"/>
-          <w:color w:val="000000" w:themeColor="text1"/>
-          <w:szCs w:val="21"/>
-        </w:rPr>
-        <w:t>.</w:t>
-      </w:r>
-    </w:p>
-    <w:p>
-      <w:pPr>
-        <w:pStyle w:val="ListParagraph"/>
-        <w:numPr>
-          <w:ilvl w:val="0"/>
-          <w:numId w:val="12"/>
-        </w:numPr>
-        <w:spacing w:after="0" w:line="240" w:lineRule="auto"/>
-        <w:ind w:left="360" w:right="0" w:hanging="180"/>
-        <w:rPr>
-          <w:rFonts w:asciiTheme="minorHAnsi" w:eastAsiaTheme="minorEastAsia" w:hAnsiTheme="minorHAnsi" w:cstheme="minorBidi"/>
-          <w:color w:val="000000" w:themeColor="text1"/>
-          <w:szCs w:val="21"/>
-        </w:rPr>
-      </w:pPr>
-      <w:r>
-        <w:rPr>
-          <w:rFonts w:asciiTheme="minorHAnsi" w:eastAsiaTheme="minorEastAsia" w:hAnsiTheme="minorHAnsi" w:cstheme="minorBidi"/>
-          <w:color w:val="000000" w:themeColor="text1"/>
-          <w:szCs w:val="21"/>
-        </w:rPr>
-        <w:t xml:space="preserve">Learned fundamentals of using embedded Linux distributions </w:t>
-      </w:r>
-      <w:r>
-        <w:rPr>
-          <w:rFonts w:asciiTheme="minorHAnsi" w:eastAsiaTheme="minorEastAsia" w:hAnsiTheme="minorHAnsi" w:cstheme="minorBidi"/>
-          <w:color w:val="000000" w:themeColor="text1"/>
-          <w:szCs w:val="21"/>
-        </w:rPr>
-        <w:t>to</w:t>
-      </w:r>
-      <w:r>
-        <w:rPr>
-          <w:rFonts w:asciiTheme="minorHAnsi" w:eastAsiaTheme="minorEastAsia" w:hAnsiTheme="minorHAnsi" w:cstheme="minorBidi"/>
-          <w:color w:val="000000" w:themeColor="text1"/>
-          <w:szCs w:val="21"/>
-        </w:rPr>
-        <w:t xml:space="preserve"> communica</w:t>
-      </w:r>
-      <w:r>
-        <w:rPr>
-          <w:rFonts w:asciiTheme="minorHAnsi" w:eastAsiaTheme="minorEastAsia" w:hAnsiTheme="minorHAnsi" w:cstheme="minorBidi"/>
-          <w:color w:val="000000" w:themeColor="text1"/>
-          <w:szCs w:val="21"/>
-        </w:rPr>
-        <w:t>te</w:t>
-      </w:r>
-      <w:r>
-        <w:rPr>
-          <w:rFonts w:asciiTheme="minorHAnsi" w:eastAsiaTheme="minorEastAsia" w:hAnsiTheme="minorHAnsi" w:cstheme="minorBidi"/>
-          <w:color w:val="000000" w:themeColor="text1"/>
-          <w:szCs w:val="21"/>
-        </w:rPr>
-        <w:t xml:space="preserve"> with external peripherals.</w:t>
-      </w:r>
-    </w:p>
-    <w:p>
-      <w:pPr>
-        <w:pStyle w:val="ListParagraph"/>
-        <w:spacing w:after="0" w:line="240" w:lineRule="auto"/>
-        <w:ind w:left="360" w:right="0" w:firstLine="0"/>
-        <w:rPr>
-          <w:rFonts w:asciiTheme="minorHAnsi" w:eastAsiaTheme="minorEastAsia" w:hAnsiTheme="minorHAnsi" w:cstheme="minorBidi"/>
-          <w:color w:val="000000" w:themeColor="text1"/>
-          <w:szCs w:val="21"/>
-        </w:rPr>
-      </w:pPr>
-    </w:p>
-    <w:p>
-      <w:pPr>
-        <w:spacing w:after="0" w:line="240" w:lineRule="auto"/>
-        <w:ind w:right="0"/>
-        <w:rPr>
-          <w:rFonts w:asciiTheme="minorHAnsi" w:eastAsiaTheme="minorEastAsia" w:hAnsiTheme="minorHAnsi" w:cstheme="minorBidi"/>
-          <w:b/>
-          <w:bCs/>
-          <w:color w:val="000000" w:themeColor="text1"/>
-          <w:szCs w:val="21"/>
-        </w:rPr>
-      </w:pPr>
-      <w:r>
-        <w:rPr>
-          <w:rFonts w:asciiTheme="minorHAnsi" w:eastAsiaTheme="minorEastAsia" w:hAnsiTheme="minorHAnsi" w:cstheme="minorBidi"/>
-          <w:b/>
-          <w:bCs/>
-          <w:i/>
-          <w:iCs/>
-          <w:color w:val="000000" w:themeColor="text1"/>
-          <w:szCs w:val="21"/>
-        </w:rPr>
-        <w:t>CEEN Bot</w:t>
-      </w:r>
-      <w:r>
-        <w:rPr>
-          <w:rFonts w:asciiTheme="minorHAnsi" w:eastAsiaTheme="minorEastAsia" w:hAnsiTheme="minorHAnsi" w:cstheme="minorBidi"/>
-          <w:b/>
-          <w:bCs/>
-          <w:i/>
-          <w:iCs/>
-          <w:color w:val="000000" w:themeColor="text1"/>
-          <w:szCs w:val="21"/>
-        </w:rPr>
-        <w:t xml:space="preserve"> </w:t>
-      </w:r>
-      <w:r>
-        <w:rPr>
-          <w:rFonts w:asciiTheme="minorHAnsi" w:eastAsiaTheme="minorEastAsia" w:hAnsiTheme="minorHAnsi" w:cstheme="minorBidi"/>
-          <w:b/>
-          <w:bCs/>
-          <w:color w:val="000000" w:themeColor="text1"/>
-          <w:szCs w:val="21"/>
-        </w:rPr>
-        <w:t xml:space="preserve">– </w:t>
-      </w:r>
-      <w:r>
-        <w:rPr>
-          <w:rFonts w:asciiTheme="minorHAnsi" w:eastAsiaTheme="minorEastAsia" w:hAnsiTheme="minorHAnsi" w:cstheme="minorBidi"/>
-          <w:b/>
-          <w:bCs/>
-          <w:color w:val="000000" w:themeColor="text1"/>
-          <w:szCs w:val="21"/>
-        </w:rPr>
-        <w:t xml:space="preserve">Tech: </w:t>
-      </w:r>
-      <w:r>
-        <w:rPr>
-          <w:rFonts w:asciiTheme="minorHAnsi" w:eastAsiaTheme="minorEastAsia" w:hAnsiTheme="minorHAnsi" w:cstheme="minorBidi"/>
-          <w:color w:val="000000" w:themeColor="text1"/>
-          <w:szCs w:val="21"/>
-        </w:rPr>
-        <w:t xml:space="preserve">ATmega324 Microcontroller, </w:t>
-      </w:r>
-      <w:r>
-        <w:rPr>
-          <w:rFonts w:asciiTheme="minorHAnsi" w:eastAsiaTheme="minorEastAsia" w:hAnsiTheme="minorHAnsi" w:cstheme="minorBidi"/>
-          <w:color w:val="000000" w:themeColor="text1"/>
-          <w:szCs w:val="21"/>
-        </w:rPr>
-        <w:t xml:space="preserve">nRF24L01 transceiver, </w:t>
-      </w:r>
-      <w:r>
-        <w:rPr>
-          <w:rFonts w:asciiTheme="minorHAnsi" w:eastAsiaTheme="minorEastAsia" w:hAnsiTheme="minorHAnsi" w:cstheme="minorBidi"/>
-          <w:color w:val="000000" w:themeColor="text1"/>
-          <w:szCs w:val="21"/>
-        </w:rPr>
-        <w:t>I2C, SPI, UART</w:t>
-      </w:r>
-    </w:p>
-    <w:p>
-      <w:pPr>
-        <w:pStyle w:val="ListParagraph"/>
-        <w:numPr>
-          <w:ilvl w:val="0"/>
-          <w:numId w:val="12"/>
-        </w:numPr>
-        <w:spacing w:after="0" w:line="240" w:lineRule="auto"/>
-        <w:ind w:left="360" w:right="0" w:hanging="180"/>
-        <w:rPr>
-          <w:rFonts w:asciiTheme="minorHAnsi" w:eastAsiaTheme="minorEastAsia" w:hAnsiTheme="minorHAnsi" w:cstheme="minorHAnsi"/>
-          <w:color w:val="000000" w:themeColor="text1"/>
-          <w:szCs w:val="21"/>
-        </w:rPr>
-      </w:pPr>
-      <w:r>
-        <w:rPr>
-          <w:rFonts w:asciiTheme="minorHAnsi" w:eastAsiaTheme="minorEastAsia" w:hAnsiTheme="minorHAnsi" w:cstheme="minorBidi"/>
-          <w:color w:val="000000" w:themeColor="text1"/>
-          <w:szCs w:val="21"/>
-        </w:rPr>
-        <w:t>Two-way</w:t>
-      </w:r>
-      <w:r>
-        <w:rPr>
-          <w:rFonts w:asciiTheme="minorHAnsi" w:eastAsiaTheme="minorEastAsia" w:hAnsiTheme="minorHAnsi" w:cstheme="minorBidi"/>
-          <w:color w:val="000000" w:themeColor="text1"/>
-          <w:szCs w:val="21"/>
-        </w:rPr>
-        <w:t xml:space="preserve"> communication using a </w:t>
-      </w:r>
-      <w:r>
-        <w:rPr>
-          <w:rFonts w:asciiTheme="minorHAnsi" w:eastAsiaTheme="minorEastAsia" w:hAnsiTheme="minorHAnsi" w:cstheme="minorBidi"/>
-          <w:color w:val="000000" w:themeColor="text1"/>
-          <w:szCs w:val="21"/>
-        </w:rPr>
-        <w:t>transceiver module</w:t>
-      </w:r>
-      <w:r>
-        <w:rPr>
-          <w:rFonts w:asciiTheme="minorHAnsi" w:eastAsiaTheme="minorEastAsia" w:hAnsiTheme="minorHAnsi" w:cstheme="minorBidi"/>
-          <w:color w:val="000000" w:themeColor="text1"/>
-          <w:szCs w:val="21"/>
-        </w:rPr>
-        <w:t xml:space="preserve"> so </w:t>
-      </w:r>
-      <w:r>
-        <w:rPr>
-          <w:rFonts w:asciiTheme="minorHAnsi" w:eastAsiaTheme="minorEastAsia" w:hAnsiTheme="minorHAnsi" w:cstheme="minorBidi"/>
-          <w:color w:val="000000" w:themeColor="text1"/>
-          <w:szCs w:val="21"/>
-        </w:rPr>
-        <w:t>two</w:t>
-      </w:r>
-      <w:r>
-        <w:rPr>
-          <w:rFonts w:asciiTheme="minorHAnsi" w:eastAsiaTheme="minorEastAsia" w:hAnsiTheme="minorHAnsi" w:cstheme="minorBidi"/>
-          <w:color w:val="000000" w:themeColor="text1"/>
-          <w:szCs w:val="21"/>
-        </w:rPr>
-        <w:t xml:space="preserve"> CEEN Bots could communicate together.</w:t>
-      </w:r>
-    </w:p>
-    <w:p>
-      <w:pPr>
-        <w:pStyle w:val="ListParagraph"/>
-        <w:numPr>
-          <w:ilvl w:val="0"/>
-          <w:numId w:val="12"/>
-        </w:numPr>
-        <w:spacing w:after="0" w:line="240" w:lineRule="auto"/>
-        <w:ind w:left="360" w:right="0" w:hanging="180"/>
-        <w:rPr>
-          <w:rFonts w:asciiTheme="minorHAnsi" w:eastAsiaTheme="minorEastAsia" w:hAnsiTheme="minorHAnsi" w:cstheme="minorHAnsi"/>
-          <w:color w:val="000000" w:themeColor="text1"/>
-          <w:szCs w:val="21"/>
-        </w:rPr>
-      </w:pPr>
-      <w:r>
-        <w:rPr>
-          <w:rFonts w:asciiTheme="minorHAnsi" w:eastAsiaTheme="minorEastAsia" w:hAnsiTheme="minorHAnsi" w:cstheme="minorBidi"/>
-          <w:color w:val="000000" w:themeColor="text1"/>
-          <w:szCs w:val="21"/>
-        </w:rPr>
-        <w:t>Sent positional information back and forth so robots could avoid collisions.</w:t>
-      </w:r>
-    </w:p>
-    <w:p>
-      <w:pPr>
-        <w:spacing w:after="0" w:line="240" w:lineRule="auto"/>
-        <w:ind w:right="0"/>
-        <w:rPr>
-          <w:rFonts w:asciiTheme="minorHAnsi" w:eastAsiaTheme="minorEastAsia" w:hAnsiTheme="minorHAnsi" w:cstheme="minorHAnsi"/>
-          <w:color w:val="000000" w:themeColor="text1"/>
-          <w:szCs w:val="21"/>
-        </w:rPr>
-      </w:pPr>
-    </w:p>
-    <w:p>
-      <w:pPr>
-        <w:spacing w:after="0" w:line="240" w:lineRule="auto"/>
-        <w:ind w:right="0"/>
-        <w:rPr>
-          <w:rFonts w:asciiTheme="minorHAnsi" w:eastAsiaTheme="minorEastAsia" w:hAnsiTheme="minorHAnsi" w:cstheme="minorBidi"/>
-          <w:color w:val="000000" w:themeColor="text1"/>
-          <w:szCs w:val="21"/>
-        </w:rPr>
-      </w:pPr>
-      <w:r>
-        <w:rPr>
-          <w:rFonts w:asciiTheme="minorHAnsi" w:eastAsiaTheme="minorEastAsia" w:hAnsiTheme="minorHAnsi" w:cstheme="minorBidi"/>
-          <w:b/>
-          <w:bCs/>
-          <w:i/>
-          <w:iCs/>
-          <w:color w:val="000000" w:themeColor="text1"/>
-          <w:szCs w:val="21"/>
-        </w:rPr>
-        <w:t>Foot Temperature Monitor</w:t>
-      </w:r>
-      <w:r>
-        <w:rPr>
-          <w:rFonts w:asciiTheme="minorHAnsi" w:eastAsiaTheme="minorEastAsia" w:hAnsiTheme="minorHAnsi" w:cstheme="minorBidi"/>
-          <w:b/>
-          <w:bCs/>
-          <w:i/>
-          <w:iCs/>
-          <w:color w:val="000000" w:themeColor="text1"/>
-          <w:szCs w:val="21"/>
-        </w:rPr>
-        <w:t xml:space="preserve"> </w:t>
-      </w:r>
-      <w:r>
-        <w:rPr>
-          <w:rFonts w:asciiTheme="minorHAnsi" w:eastAsiaTheme="minorEastAsia" w:hAnsiTheme="minorHAnsi" w:cstheme="minorBidi"/>
-          <w:b/>
-          <w:bCs/>
-          <w:color w:val="000000" w:themeColor="text1"/>
-          <w:szCs w:val="21"/>
-        </w:rPr>
-        <w:t xml:space="preserve">– </w:t>
-      </w:r>
-      <w:r>
-        <w:rPr>
-          <w:rFonts w:asciiTheme="minorHAnsi" w:eastAsiaTheme="minorEastAsia" w:hAnsiTheme="minorHAnsi" w:cstheme="minorBidi"/>
-          <w:b/>
-          <w:bCs/>
-          <w:color w:val="000000" w:themeColor="text1"/>
-          <w:szCs w:val="21"/>
-        </w:rPr>
-        <w:t xml:space="preserve">Tech: </w:t>
-      </w:r>
-      <w:r>
-        <w:rPr>
-          <w:rFonts w:asciiTheme="minorHAnsi" w:eastAsiaTheme="minorEastAsia" w:hAnsiTheme="minorHAnsi" w:cstheme="minorBidi"/>
-          <w:color w:val="000000" w:themeColor="text1"/>
-          <w:szCs w:val="21"/>
-        </w:rPr>
-        <w:t>PCB design, SD, BLE, ARM Microcontroller, C programming, Android app</w:t>
-      </w:r>
-    </w:p>
-    <w:p>
-      <w:pPr>
-        <w:pStyle w:val="ListParagraph"/>
-        <w:numPr>
-          <w:ilvl w:val="0"/>
-          <w:numId w:val="2"/>
-        </w:numPr>
-        <w:spacing w:after="0" w:line="240" w:lineRule="auto"/>
-        <w:ind w:right="0" w:hanging="180"/>
-        <w:rPr>
-          <w:rFonts w:asciiTheme="minorHAnsi" w:eastAsiaTheme="minorEastAsia" w:hAnsiTheme="minorHAnsi" w:cstheme="minorBidi"/>
-          <w:color w:val="000000" w:themeColor="text1"/>
-          <w:szCs w:val="21"/>
-        </w:rPr>
-      </w:pPr>
-      <w:proofErr w:type="gramStart"/>
-      <w:r>
-        <w:rPr>
-          <w:szCs w:val="21"/>
-        </w:rPr>
-        <w:t>Four person</w:t>
-      </w:r>
-      <w:proofErr w:type="gramEnd"/>
-      <w:r>
-        <w:rPr>
-          <w:szCs w:val="21"/>
-        </w:rPr>
-        <w:t xml:space="preserve"> t</w:t>
-      </w:r>
-      <w:r>
-        <w:rPr>
-          <w:szCs w:val="21"/>
-        </w:rPr>
-        <w:t>eam designed Android app</w:t>
-      </w:r>
-      <w:r>
-        <w:rPr>
-          <w:szCs w:val="21"/>
-        </w:rPr>
-        <w:t xml:space="preserve"> and embedded system </w:t>
-      </w:r>
-      <w:r>
-        <w:rPr>
-          <w:szCs w:val="21"/>
-        </w:rPr>
-        <w:t>to track foot temperature using Bluetooth sensors.</w:t>
-      </w:r>
-      <w:r>
-        <w:rPr>
-          <w:b/>
-          <w:bCs/>
-          <w:szCs w:val="21"/>
-        </w:rPr>
-        <w:t xml:space="preserve"> </w:t>
-      </w:r>
-    </w:p>
-    <w:p>
-      <w:pPr>
-        <w:pStyle w:val="ListParagraph"/>
-        <w:numPr>
-          <w:ilvl w:val="0"/>
-          <w:numId w:val="2"/>
-        </w:numPr>
-        <w:spacing w:after="0" w:line="240" w:lineRule="auto"/>
-        <w:ind w:right="0" w:hanging="180"/>
-        <w:rPr>
-          <w:rFonts w:asciiTheme="minorHAnsi" w:eastAsiaTheme="minorEastAsia" w:hAnsiTheme="minorHAnsi" w:cstheme="minorBidi"/>
-          <w:color w:val="000000" w:themeColor="text1"/>
-          <w:szCs w:val="21"/>
-        </w:rPr>
-      </w:pPr>
-      <w:r>
-        <w:rPr>
-          <w:rFonts w:asciiTheme="minorHAnsi" w:eastAsiaTheme="minorEastAsia" w:hAnsiTheme="minorHAnsi" w:cstheme="minorBidi"/>
-          <w:color w:val="000000" w:themeColor="text1"/>
-          <w:szCs w:val="21"/>
-        </w:rPr>
-        <w:t>Conducted user experience survey to determine setup friendliness of mobile app and footwear.</w:t>
-      </w:r>
+        <w:rPr>
+          <w:szCs w:val="21"/>
+        </w:rPr>
+      </w:pPr>
     </w:p>
     <w:p>
       <w:pPr>
@@ -1898,7 +1435,7 @@
       <w:headerReference w:type="default" r:id="rId7"/>
       <w:footerReference w:type="default" r:id="rId8"/>
       <w:pgSz w:w="12240" w:h="15840"/>
-      <w:pgMar w:top="720" w:right="720" w:bottom="720" w:left="720" w:header="144" w:footer="720" w:gutter="0"/>
+      <w:pgMar w:top="1080" w:right="1080" w:bottom="1440" w:left="1080" w:header="144" w:footer="720" w:gutter="0"/>
       <w:cols w:space="720"/>
       <w:docGrid w:linePitch="286"/>
     </w:sectPr>
@@ -1907,7 +1444,7 @@
 </file>
 
 <file path=word/endnotes.xml><?xml version="1.0" encoding="utf-8"?>
-<w:endnotes xmlns:wpc="http://schemas.microsoft.com/office/word/2010/wordprocessingCanvas" xmlns:cx="http://schemas.microsoft.com/office/drawing/2014/chartex" xmlns:cx1="http://schemas.microsoft.com/office/drawing/2015/9/8/chartex" xmlns:cx2="http://schemas.microsoft.com/office/drawing/2015/10/21/chartex" xmlns:cx3="http://schemas.microsoft.com/office/drawing/2016/5/9/chartex" xmlns:cx4="http://schemas.microsoft.com/office/drawing/2016/5/10/chartex" xmlns:cx5="http://schemas.microsoft.com/office/drawing/2016/5/11/chartex" xmlns:cx6="http://schemas.microsoft.com/office/drawing/2016/5/12/chartex" xmlns:cx7="http://schemas.microsoft.com/office/drawing/2016/5/13/chartex" xmlns:cx8="http://schemas.microsoft.com/office/drawing/2016/5/14/chartex" xmlns:mc="http://schemas.openxmlformats.org/markup-compatibility/2006" xmlns:aink="http://schemas.microsoft.com/office/drawing/2016/ink" xmlns:am3d="http://schemas.microsoft.com/office/drawing/2017/model3d" xmlns:o="urn:schemas-microsoft-com:office:office" xmlns:r="http://schemas.openxmlformats.org/officeDocument/2006/relationships" xmlns:m="http://schemas.openxmlformats.org/officeDocument/2006/math" xmlns:v="urn:schemas-microsoft-com:vml" xmlns:wp14="http://schemas.microsoft.com/office/word/2010/wordprocessingDrawing" xmlns:wp="http://schemas.openxmlformats.org/drawingml/2006/wordprocessingDrawing" xmlns:w10="urn:schemas-microsoft-com:office:word" xmlns:w="http://schemas.openxmlformats.org/wordprocessingml/2006/main" xmlns:w14="http://schemas.microsoft.com/office/word/2010/wordml" xmlns:w15="http://schemas.microsoft.com/office/word/2012/wordml" xmlns:w16cex="http://schemas.microsoft.com/office/word/2018/wordml/cex" xmlns:w16cid="http://schemas.microsoft.com/office/word/2016/wordml/cid" xmlns:w16="http://schemas.microsoft.com/office/word/2018/wordml" xmlns:w16se="http://schemas.microsoft.com/office/word/2015/wordml/symex" xmlns:wpg="http://schemas.microsoft.com/office/word/2010/wordprocessingGroup" xmlns:wpi="http://schemas.microsoft.com/office/word/2010/wordprocessingInk" xmlns:wne="http://schemas.microsoft.com/office/word/2006/wordml" xmlns:wps="http://schemas.microsoft.com/office/word/2010/wordprocessingShape" mc:Ignorable="w14 w15 w16se w16cid w16 w16cex wp14">
+<w:endnotes xmlns:wpc="http://schemas.microsoft.com/office/word/2010/wordprocessingCanvas" xmlns:cx="http://schemas.microsoft.com/office/drawing/2014/chartex" xmlns:cx1="http://schemas.microsoft.com/office/drawing/2015/9/8/chartex" xmlns:cx2="http://schemas.microsoft.com/office/drawing/2015/10/21/chartex" xmlns:cx3="http://schemas.microsoft.com/office/drawing/2016/5/9/chartex" xmlns:cx4="http://schemas.microsoft.com/office/drawing/2016/5/10/chartex" xmlns:cx5="http://schemas.microsoft.com/office/drawing/2016/5/11/chartex" xmlns:cx6="http://schemas.microsoft.com/office/drawing/2016/5/12/chartex" xmlns:cx7="http://schemas.microsoft.com/office/drawing/2016/5/13/chartex" xmlns:cx8="http://schemas.microsoft.com/office/drawing/2016/5/14/chartex" xmlns:mc="http://schemas.openxmlformats.org/markup-compatibility/2006" xmlns:aink="http://schemas.microsoft.com/office/drawing/2016/ink" xmlns:am3d="http://schemas.microsoft.com/office/drawing/2017/model3d" xmlns:o="urn:schemas-microsoft-com:office:office" xmlns:r="http://schemas.openxmlformats.org/officeDocument/2006/relationships" xmlns:m="http://schemas.openxmlformats.org/officeDocument/2006/math" xmlns:v="urn:schemas-microsoft-com:vml" xmlns:wp14="http://schemas.microsoft.com/office/word/2010/wordprocessingDrawing" xmlns:wp="http://schemas.openxmlformats.org/drawingml/2006/wordprocessingDrawing" xmlns:w10="urn:schemas-microsoft-com:office:word" xmlns:w="http://schemas.openxmlformats.org/wordprocessingml/2006/main" xmlns:w14="http://schemas.microsoft.com/office/word/2010/wordml" xmlns:w15="http://schemas.microsoft.com/office/word/2012/wordml" xmlns:w16cex="http://schemas.microsoft.com/office/word/2018/wordml/cex" xmlns:w16cid="http://schemas.microsoft.com/office/word/2016/wordml/cid" xmlns:w16="http://schemas.microsoft.com/office/word/2018/wordml" xmlns:w16sdtdh="http://schemas.microsoft.com/office/word/2020/wordml/sdtdatahash" xmlns:w16se="http://schemas.microsoft.com/office/word/2015/wordml/symex" xmlns:wpg="http://schemas.microsoft.com/office/word/2010/wordprocessingGroup" xmlns:wpi="http://schemas.microsoft.com/office/word/2010/wordprocessingInk" xmlns:wne="http://schemas.microsoft.com/office/word/2006/wordml" xmlns:wps="http://schemas.microsoft.com/office/word/2010/wordprocessingShape" mc:Ignorable="w14 w15 w16se w16cid w16 w16cex w16sdtdh wp14">
   <w:endnote w:type="separator" w:id="-1">
     <w:p>
       <w:pPr>
@@ -1932,7 +1469,7 @@
 </file>
 
 <file path=word/footer1.xml><?xml version="1.0" encoding="utf-8"?>
-<w:ftr xmlns:wpc="http://schemas.microsoft.com/office/word/2010/wordprocessingCanvas" xmlns:cx="http://schemas.microsoft.com/office/drawing/2014/chartex" xmlns:cx1="http://schemas.microsoft.com/office/drawing/2015/9/8/chartex" xmlns:cx2="http://schemas.microsoft.com/office/drawing/2015/10/21/chartex" xmlns:cx3="http://schemas.microsoft.com/office/drawing/2016/5/9/chartex" xmlns:cx4="http://schemas.microsoft.com/office/drawing/2016/5/10/chartex" xmlns:cx5="http://schemas.microsoft.com/office/drawing/2016/5/11/chartex" xmlns:cx6="http://schemas.microsoft.com/office/drawing/2016/5/12/chartex" xmlns:cx7="http://schemas.microsoft.com/office/drawing/2016/5/13/chartex" xmlns:cx8="http://schemas.microsoft.com/office/drawing/2016/5/14/chartex" xmlns:mc="http://schemas.openxmlformats.org/markup-compatibility/2006" xmlns:aink="http://schemas.microsoft.com/office/drawing/2016/ink" xmlns:am3d="http://schemas.microsoft.com/office/drawing/2017/model3d" xmlns:o="urn:schemas-microsoft-com:office:office" xmlns:r="http://schemas.openxmlformats.org/officeDocument/2006/relationships" xmlns:m="http://schemas.openxmlformats.org/officeDocument/2006/math" xmlns:v="urn:schemas-microsoft-com:vml" xmlns:wp14="http://schemas.microsoft.com/office/word/2010/wordprocessingDrawing" xmlns:wp="http://schemas.openxmlformats.org/drawingml/2006/wordprocessingDrawing" xmlns:w10="urn:schemas-microsoft-com:office:word" xmlns:w="http://schemas.openxmlformats.org/wordprocessingml/2006/main" xmlns:w14="http://schemas.microsoft.com/office/word/2010/wordml" xmlns:w15="http://schemas.microsoft.com/office/word/2012/wordml" xmlns:w16cex="http://schemas.microsoft.com/office/word/2018/wordml/cex" xmlns:w16cid="http://schemas.microsoft.com/office/word/2016/wordml/cid" xmlns:w16="http://schemas.microsoft.com/office/word/2018/wordml" xmlns:w16se="http://schemas.microsoft.com/office/word/2015/wordml/symex" xmlns:wpg="http://schemas.microsoft.com/office/word/2010/wordprocessingGroup" xmlns:wpi="http://schemas.microsoft.com/office/word/2010/wordprocessingInk" xmlns:wne="http://schemas.microsoft.com/office/word/2006/wordml" xmlns:wps="http://schemas.microsoft.com/office/word/2010/wordprocessingShape" mc:Ignorable="w14 w15 w16se w16cid w16 w16cex wp14">
+<w:ftr xmlns:wpc="http://schemas.microsoft.com/office/word/2010/wordprocessingCanvas" xmlns:cx="http://schemas.microsoft.com/office/drawing/2014/chartex" xmlns:cx1="http://schemas.microsoft.com/office/drawing/2015/9/8/chartex" xmlns:cx2="http://schemas.microsoft.com/office/drawing/2015/10/21/chartex" xmlns:cx3="http://schemas.microsoft.com/office/drawing/2016/5/9/chartex" xmlns:cx4="http://schemas.microsoft.com/office/drawing/2016/5/10/chartex" xmlns:cx5="http://schemas.microsoft.com/office/drawing/2016/5/11/chartex" xmlns:cx6="http://schemas.microsoft.com/office/drawing/2016/5/12/chartex" xmlns:cx7="http://schemas.microsoft.com/office/drawing/2016/5/13/chartex" xmlns:cx8="http://schemas.microsoft.com/office/drawing/2016/5/14/chartex" xmlns:mc="http://schemas.openxmlformats.org/markup-compatibility/2006" xmlns:aink="http://schemas.microsoft.com/office/drawing/2016/ink" xmlns:am3d="http://schemas.microsoft.com/office/drawing/2017/model3d" xmlns:o="urn:schemas-microsoft-com:office:office" xmlns:r="http://schemas.openxmlformats.org/officeDocument/2006/relationships" xmlns:m="http://schemas.openxmlformats.org/officeDocument/2006/math" xmlns:v="urn:schemas-microsoft-com:vml" xmlns:wp14="http://schemas.microsoft.com/office/word/2010/wordprocessingDrawing" xmlns:wp="http://schemas.openxmlformats.org/drawingml/2006/wordprocessingDrawing" xmlns:w10="urn:schemas-microsoft-com:office:word" xmlns:w="http://schemas.openxmlformats.org/wordprocessingml/2006/main" xmlns:w14="http://schemas.microsoft.com/office/word/2010/wordml" xmlns:w15="http://schemas.microsoft.com/office/word/2012/wordml" xmlns:w16cex="http://schemas.microsoft.com/office/word/2018/wordml/cex" xmlns:w16cid="http://schemas.microsoft.com/office/word/2016/wordml/cid" xmlns:w16="http://schemas.microsoft.com/office/word/2018/wordml" xmlns:w16sdtdh="http://schemas.microsoft.com/office/word/2020/wordml/sdtdatahash" xmlns:w16se="http://schemas.microsoft.com/office/word/2015/wordml/symex" xmlns:wpg="http://schemas.microsoft.com/office/word/2010/wordprocessingGroup" xmlns:wpi="http://schemas.microsoft.com/office/word/2010/wordprocessingInk" xmlns:wne="http://schemas.microsoft.com/office/word/2006/wordml" xmlns:wps="http://schemas.microsoft.com/office/word/2010/wordprocessingShape" mc:Ignorable="w14 w15 w16se w16cid w16 w16cex w16sdtdh wp14">
   <w:p>
     <w:pPr>
       <w:pStyle w:val="Footer"/>
@@ -1961,7 +1498,7 @@
 </file>
 
 <file path=word/footnotes.xml><?xml version="1.0" encoding="utf-8"?>
-<w:footnotes xmlns:wpc="http://schemas.microsoft.com/office/word/2010/wordprocessingCanvas" xmlns:cx="http://schemas.microsoft.com/office/drawing/2014/chartex" xmlns:cx1="http://schemas.microsoft.com/office/drawing/2015/9/8/chartex" xmlns:cx2="http://schemas.microsoft.com/office/drawing/2015/10/21/chartex" xmlns:cx3="http://schemas.microsoft.com/office/drawing/2016/5/9/chartex" xmlns:cx4="http://schemas.microsoft.com/office/drawing/2016/5/10/chartex" xmlns:cx5="http://schemas.microsoft.com/office/drawing/2016/5/11/chartex" xmlns:cx6="http://schemas.microsoft.com/office/drawing/2016/5/12/chartex" xmlns:cx7="http://schemas.microsoft.com/office/drawing/2016/5/13/chartex" xmlns:cx8="http://schemas.microsoft.com/office/drawing/2016/5/14/chartex" xmlns:mc="http://schemas.openxmlformats.org/markup-compatibility/2006" xmlns:aink="http://schemas.microsoft.com/office/drawing/2016/ink" xmlns:am3d="http://schemas.microsoft.com/office/drawing/2017/model3d" xmlns:o="urn:schemas-microsoft-com:office:office" xmlns:r="http://schemas.openxmlformats.org/officeDocument/2006/relationships" xmlns:m="http://schemas.openxmlformats.org/officeDocument/2006/math" xmlns:v="urn:schemas-microsoft-com:vml" xmlns:wp14="http://schemas.microsoft.com/office/word/2010/wordprocessingDrawing" xmlns:wp="http://schemas.openxmlformats.org/drawingml/2006/wordprocessingDrawing" xmlns:w10="urn:schemas-microsoft-com:office:word" xmlns:w="http://schemas.openxmlformats.org/wordprocessingml/2006/main" xmlns:w14="http://schemas.microsoft.com/office/word/2010/wordml" xmlns:w15="http://schemas.microsoft.com/office/word/2012/wordml" xmlns:w16cex="http://schemas.microsoft.com/office/word/2018/wordml/cex" xmlns:w16cid="http://schemas.microsoft.com/office/word/2016/wordml/cid" xmlns:w16="http://schemas.microsoft.com/office/word/2018/wordml" xmlns:w16se="http://schemas.microsoft.com/office/word/2015/wordml/symex" xmlns:wpg="http://schemas.microsoft.com/office/word/2010/wordprocessingGroup" xmlns:wpi="http://schemas.microsoft.com/office/word/2010/wordprocessingInk" xmlns:wne="http://schemas.microsoft.com/office/word/2006/wordml" xmlns:wps="http://schemas.microsoft.com/office/word/2010/wordprocessingShape" mc:Ignorable="w14 w15 w16se w16cid w16 w16cex wp14">
+<w:footnotes xmlns:wpc="http://schemas.microsoft.com/office/word/2010/wordprocessingCanvas" xmlns:cx="http://schemas.microsoft.com/office/drawing/2014/chartex" xmlns:cx1="http://schemas.microsoft.com/office/drawing/2015/9/8/chartex" xmlns:cx2="http://schemas.microsoft.com/office/drawing/2015/10/21/chartex" xmlns:cx3="http://schemas.microsoft.com/office/drawing/2016/5/9/chartex" xmlns:cx4="http://schemas.microsoft.com/office/drawing/2016/5/10/chartex" xmlns:cx5="http://schemas.microsoft.com/office/drawing/2016/5/11/chartex" xmlns:cx6="http://schemas.microsoft.com/office/drawing/2016/5/12/chartex" xmlns:cx7="http://schemas.microsoft.com/office/drawing/2016/5/13/chartex" xmlns:cx8="http://schemas.microsoft.com/office/drawing/2016/5/14/chartex" xmlns:mc="http://schemas.openxmlformats.org/markup-compatibility/2006" xmlns:aink="http://schemas.microsoft.com/office/drawing/2016/ink" xmlns:am3d="http://schemas.microsoft.com/office/drawing/2017/model3d" xmlns:o="urn:schemas-microsoft-com:office:office" xmlns:r="http://schemas.openxmlformats.org/officeDocument/2006/relationships" xmlns:m="http://schemas.openxmlformats.org/officeDocument/2006/math" xmlns:v="urn:schemas-microsoft-com:vml" xmlns:wp14="http://schemas.microsoft.com/office/word/2010/wordprocessingDrawing" xmlns:wp="http://schemas.openxmlformats.org/drawingml/2006/wordprocessingDrawing" xmlns:w10="urn:schemas-microsoft-com:office:word" xmlns:w="http://schemas.openxmlformats.org/wordprocessingml/2006/main" xmlns:w14="http://schemas.microsoft.com/office/word/2010/wordml" xmlns:w15="http://schemas.microsoft.com/office/word/2012/wordml" xmlns:w16cex="http://schemas.microsoft.com/office/word/2018/wordml/cex" xmlns:w16cid="http://schemas.microsoft.com/office/word/2016/wordml/cid" xmlns:w16="http://schemas.microsoft.com/office/word/2018/wordml" xmlns:w16sdtdh="http://schemas.microsoft.com/office/word/2020/wordml/sdtdatahash" xmlns:w16se="http://schemas.microsoft.com/office/word/2015/wordml/symex" xmlns:wpg="http://schemas.microsoft.com/office/word/2010/wordprocessingGroup" xmlns:wpi="http://schemas.microsoft.com/office/word/2010/wordprocessingInk" xmlns:wne="http://schemas.microsoft.com/office/word/2006/wordml" xmlns:wps="http://schemas.microsoft.com/office/word/2010/wordprocessingShape" mc:Ignorable="w14 w15 w16se w16cid w16 w16cex w16sdtdh wp14">
   <w:footnote w:type="separator" w:id="-1">
     <w:p>
       <w:pPr>
@@ -1986,7 +1523,7 @@
 </file>
 
 <file path=word/header1.xml><?xml version="1.0" encoding="utf-8"?>
-<w:hdr xmlns:wpc="http://schemas.microsoft.com/office/word/2010/wordprocessingCanvas" xmlns:cx="http://schemas.microsoft.com/office/drawing/2014/chartex" xmlns:cx1="http://schemas.microsoft.com/office/drawing/2015/9/8/chartex" xmlns:cx2="http://schemas.microsoft.com/office/drawing/2015/10/21/chartex" xmlns:cx3="http://schemas.microsoft.com/office/drawing/2016/5/9/chartex" xmlns:cx4="http://schemas.microsoft.com/office/drawing/2016/5/10/chartex" xmlns:cx5="http://schemas.microsoft.com/office/drawing/2016/5/11/chartex" xmlns:cx6="http://schemas.microsoft.com/office/drawing/2016/5/12/chartex" xmlns:cx7="http://schemas.microsoft.com/office/drawing/2016/5/13/chartex" xmlns:cx8="http://schemas.microsoft.com/office/drawing/2016/5/14/chartex" xmlns:mc="http://schemas.openxmlformats.org/markup-compatibility/2006" xmlns:aink="http://schemas.microsoft.com/office/drawing/2016/ink" xmlns:am3d="http://schemas.microsoft.com/office/drawing/2017/model3d" xmlns:o="urn:schemas-microsoft-com:office:office" xmlns:r="http://schemas.openxmlformats.org/officeDocument/2006/relationships" xmlns:m="http://schemas.openxmlformats.org/officeDocument/2006/math" xmlns:v="urn:schemas-microsoft-com:vml" xmlns:wp14="http://schemas.microsoft.com/office/word/2010/wordprocessingDrawing" xmlns:wp="http://schemas.openxmlformats.org/drawingml/2006/wordprocessingDrawing" xmlns:w10="urn:schemas-microsoft-com:office:word" xmlns:w="http://schemas.openxmlformats.org/wordprocessingml/2006/main" xmlns:w14="http://schemas.microsoft.com/office/word/2010/wordml" xmlns:w15="http://schemas.microsoft.com/office/word/2012/wordml" xmlns:w16cex="http://schemas.microsoft.com/office/word/2018/wordml/cex" xmlns:w16cid="http://schemas.microsoft.com/office/word/2016/wordml/cid" xmlns:w16="http://schemas.microsoft.com/office/word/2018/wordml" xmlns:w16se="http://schemas.microsoft.com/office/word/2015/wordml/symex" xmlns:wpg="http://schemas.microsoft.com/office/word/2010/wordprocessingGroup" xmlns:wpi="http://schemas.microsoft.com/office/word/2010/wordprocessingInk" xmlns:wne="http://schemas.microsoft.com/office/word/2006/wordml" xmlns:wps="http://schemas.microsoft.com/office/word/2010/wordprocessingShape" mc:Ignorable="w14 w15 w16se w16cid w16 w16cex wp14">
+<w:hdr xmlns:wpc="http://schemas.microsoft.com/office/word/2010/wordprocessingCanvas" xmlns:cx="http://schemas.microsoft.com/office/drawing/2014/chartex" xmlns:cx1="http://schemas.microsoft.com/office/drawing/2015/9/8/chartex" xmlns:cx2="http://schemas.microsoft.com/office/drawing/2015/10/21/chartex" xmlns:cx3="http://schemas.microsoft.com/office/drawing/2016/5/9/chartex" xmlns:cx4="http://schemas.microsoft.com/office/drawing/2016/5/10/chartex" xmlns:cx5="http://schemas.microsoft.com/office/drawing/2016/5/11/chartex" xmlns:cx6="http://schemas.microsoft.com/office/drawing/2016/5/12/chartex" xmlns:cx7="http://schemas.microsoft.com/office/drawing/2016/5/13/chartex" xmlns:cx8="http://schemas.microsoft.com/office/drawing/2016/5/14/chartex" xmlns:mc="http://schemas.openxmlformats.org/markup-compatibility/2006" xmlns:aink="http://schemas.microsoft.com/office/drawing/2016/ink" xmlns:am3d="http://schemas.microsoft.com/office/drawing/2017/model3d" xmlns:o="urn:schemas-microsoft-com:office:office" xmlns:r="http://schemas.openxmlformats.org/officeDocument/2006/relationships" xmlns:m="http://schemas.openxmlformats.org/officeDocument/2006/math" xmlns:v="urn:schemas-microsoft-com:vml" xmlns:wp14="http://schemas.microsoft.com/office/word/2010/wordprocessingDrawing" xmlns:wp="http://schemas.openxmlformats.org/drawingml/2006/wordprocessingDrawing" xmlns:w10="urn:schemas-microsoft-com:office:word" xmlns:w="http://schemas.openxmlformats.org/wordprocessingml/2006/main" xmlns:w14="http://schemas.microsoft.com/office/word/2010/wordml" xmlns:w15="http://schemas.microsoft.com/office/word/2012/wordml" xmlns:w16cex="http://schemas.microsoft.com/office/word/2018/wordml/cex" xmlns:w16cid="http://schemas.microsoft.com/office/word/2016/wordml/cid" xmlns:w16="http://schemas.microsoft.com/office/word/2018/wordml" xmlns:w16sdtdh="http://schemas.microsoft.com/office/word/2020/wordml/sdtdatahash" xmlns:w16se="http://schemas.microsoft.com/office/word/2015/wordml/symex" xmlns:wpg="http://schemas.microsoft.com/office/word/2010/wordprocessingGroup" xmlns:wpi="http://schemas.microsoft.com/office/word/2010/wordprocessingInk" xmlns:wne="http://schemas.microsoft.com/office/word/2006/wordml" xmlns:wps="http://schemas.microsoft.com/office/word/2010/wordprocessingShape" mc:Ignorable="w14 w15 w16se w16cid w16 w16cex w16sdtdh wp14">
   <w:p>
     <w:pPr>
       <w:pStyle w:val="Header"/>
@@ -2001,7 +1538,7 @@
 </file>
 
 <file path=word/numbering.xml><?xml version="1.0" encoding="utf-8"?>
-<w:numbering xmlns:wpc="http://schemas.microsoft.com/office/word/2010/wordprocessingCanvas" xmlns:cx="http://schemas.microsoft.com/office/drawing/2014/chartex" xmlns:cx1="http://schemas.microsoft.com/office/drawing/2015/9/8/chartex" xmlns:cx2="http://schemas.microsoft.com/office/drawing/2015/10/21/chartex" xmlns:cx3="http://schemas.microsoft.com/office/drawing/2016/5/9/chartex" xmlns:cx4="http://schemas.microsoft.com/office/drawing/2016/5/10/chartex" xmlns:cx5="http://schemas.microsoft.com/office/drawing/2016/5/11/chartex" xmlns:cx6="http://schemas.microsoft.com/office/drawing/2016/5/12/chartex" xmlns:cx7="http://schemas.microsoft.com/office/drawing/2016/5/13/chartex" xmlns:cx8="http://schemas.microsoft.com/office/drawing/2016/5/14/chartex" xmlns:mc="http://schemas.openxmlformats.org/markup-compatibility/2006" xmlns:aink="http://schemas.microsoft.com/office/drawing/2016/ink" xmlns:am3d="http://schemas.microsoft.com/office/drawing/2017/model3d" xmlns:o="urn:schemas-microsoft-com:office:office" xmlns:r="http://schemas.openxmlformats.org/officeDocument/2006/relationships" xmlns:m="http://schemas.openxmlformats.org/officeDocument/2006/math" xmlns:v="urn:schemas-microsoft-com:vml" xmlns:wp14="http://schemas.microsoft.com/office/word/2010/wordprocessingDrawing" xmlns:wp="http://schemas.openxmlformats.org/drawingml/2006/wordprocessingDrawing" xmlns:w10="urn:schemas-microsoft-com:office:word" xmlns:w="http://schemas.openxmlformats.org/wordprocessingml/2006/main" xmlns:w14="http://schemas.microsoft.com/office/word/2010/wordml" xmlns:w15="http://schemas.microsoft.com/office/word/2012/wordml" xmlns:w16cex="http://schemas.microsoft.com/office/word/2018/wordml/cex" xmlns:w16cid="http://schemas.microsoft.com/office/word/2016/wordml/cid" xmlns:w16="http://schemas.microsoft.com/office/word/2018/wordml" xmlns:w16se="http://schemas.microsoft.com/office/word/2015/wordml/symex" xmlns:wpg="http://schemas.microsoft.com/office/word/2010/wordprocessingGroup" xmlns:wpi="http://schemas.microsoft.com/office/word/2010/wordprocessingInk" xmlns:wne="http://schemas.microsoft.com/office/word/2006/wordml" xmlns:wps="http://schemas.microsoft.com/office/word/2010/wordprocessingShape" mc:Ignorable="w14 w15 w16se w16cid w16 w16cex wp14">
+<w:numbering xmlns:wpc="http://schemas.microsoft.com/office/word/2010/wordprocessingCanvas" xmlns:cx="http://schemas.microsoft.com/office/drawing/2014/chartex" xmlns:cx1="http://schemas.microsoft.com/office/drawing/2015/9/8/chartex" xmlns:cx2="http://schemas.microsoft.com/office/drawing/2015/10/21/chartex" xmlns:cx3="http://schemas.microsoft.com/office/drawing/2016/5/9/chartex" xmlns:cx4="http://schemas.microsoft.com/office/drawing/2016/5/10/chartex" xmlns:cx5="http://schemas.microsoft.com/office/drawing/2016/5/11/chartex" xmlns:cx6="http://schemas.microsoft.com/office/drawing/2016/5/12/chartex" xmlns:cx7="http://schemas.microsoft.com/office/drawing/2016/5/13/chartex" xmlns:cx8="http://schemas.microsoft.com/office/drawing/2016/5/14/chartex" xmlns:mc="http://schemas.openxmlformats.org/markup-compatibility/2006" xmlns:aink="http://schemas.microsoft.com/office/drawing/2016/ink" xmlns:am3d="http://schemas.microsoft.com/office/drawing/2017/model3d" xmlns:o="urn:schemas-microsoft-com:office:office" xmlns:r="http://schemas.openxmlformats.org/officeDocument/2006/relationships" xmlns:m="http://schemas.openxmlformats.org/officeDocument/2006/math" xmlns:v="urn:schemas-microsoft-com:vml" xmlns:wp14="http://schemas.microsoft.com/office/word/2010/wordprocessingDrawing" xmlns:wp="http://schemas.openxmlformats.org/drawingml/2006/wordprocessingDrawing" xmlns:w10="urn:schemas-microsoft-com:office:word" xmlns:w="http://schemas.openxmlformats.org/wordprocessingml/2006/main" xmlns:w14="http://schemas.microsoft.com/office/word/2010/wordml" xmlns:w15="http://schemas.microsoft.com/office/word/2012/wordml" xmlns:w16cex="http://schemas.microsoft.com/office/word/2018/wordml/cex" xmlns:w16cid="http://schemas.microsoft.com/office/word/2016/wordml/cid" xmlns:w16="http://schemas.microsoft.com/office/word/2018/wordml" xmlns:w16sdtdh="http://schemas.microsoft.com/office/word/2020/wordml/sdtdatahash" xmlns:w16se="http://schemas.microsoft.com/office/word/2015/wordml/symex" xmlns:wpg="http://schemas.microsoft.com/office/word/2010/wordprocessingGroup" xmlns:wpi="http://schemas.microsoft.com/office/word/2010/wordprocessingInk" xmlns:wne="http://schemas.microsoft.com/office/word/2006/wordml" xmlns:wps="http://schemas.microsoft.com/office/word/2010/wordprocessingShape" mc:Ignorable="w14 w15 w16se w16cid w16 w16cex w16sdtdh wp14">
   <w:abstractNum w:abstractNumId="0" w15:restartNumberingAfterBreak="0">
     <w:nsid w:val="09DE4BE7"/>
     <w:multiLevelType w:val="hybridMultilevel"/>
@@ -3893,7 +3430,7 @@
 </file>
 
 <file path=word/styles.xml><?xml version="1.0" encoding="utf-8"?>
-<w:styles xmlns:mc="http://schemas.openxmlformats.org/markup-compatibility/2006" xmlns:r="http://schemas.openxmlformats.org/officeDocument/2006/relationships" xmlns:w="http://schemas.openxmlformats.org/wordprocessingml/2006/main" xmlns:w14="http://schemas.microsoft.com/office/word/2010/wordml" xmlns:w15="http://schemas.microsoft.com/office/word/2012/wordml" xmlns:w16cex="http://schemas.microsoft.com/office/word/2018/wordml/cex" xmlns:w16cid="http://schemas.microsoft.com/office/word/2016/wordml/cid" xmlns:w16="http://schemas.microsoft.com/office/word/2018/wordml" xmlns:w16se="http://schemas.microsoft.com/office/word/2015/wordml/symex" mc:Ignorable="w14 w15 w16se w16cid w16 w16cex">
+<w:styles xmlns:mc="http://schemas.openxmlformats.org/markup-compatibility/2006" xmlns:r="http://schemas.openxmlformats.org/officeDocument/2006/relationships" xmlns:w="http://schemas.openxmlformats.org/wordprocessingml/2006/main" xmlns:w14="http://schemas.microsoft.com/office/word/2010/wordml" xmlns:w15="http://schemas.microsoft.com/office/word/2012/wordml" xmlns:w16cex="http://schemas.microsoft.com/office/word/2018/wordml/cex" xmlns:w16cid="http://schemas.microsoft.com/office/word/2016/wordml/cid" xmlns:w16="http://schemas.microsoft.com/office/word/2018/wordml" xmlns:w16sdtdh="http://schemas.microsoft.com/office/word/2020/wordml/sdtdatahash" xmlns:w16se="http://schemas.microsoft.com/office/word/2015/wordml/symex" mc:Ignorable="w14 w15 w16se w16cid w16 w16cex w16sdtdh">
   <w:docDefaults>
     <w:rPrDefault>
       <w:rPr>
@@ -4290,6 +3827,7 @@
   <w:style w:type="paragraph" w:default="1" w:styleId="Normal">
     <w:name w:val="Normal"/>
     <w:qFormat/>
+    <w:rsid w:val="00D42969"/>
     <w:pPr>
       <w:spacing w:after="10" w:line="248" w:lineRule="auto"/>
       <w:ind w:left="10" w:right="3" w:hanging="10"/>
@@ -4350,6 +3888,7 @@
   <w:style w:type="character" w:customStyle="1" w:styleId="Heading1Char">
     <w:name w:val="Heading 1 Char"/>
     <w:link w:val="Heading1"/>
+    <w:uiPriority w:val="9"/>
     <w:rPr>
       <w:rFonts w:ascii="Calibri" w:eastAsia="Calibri" w:hAnsi="Calibri" w:cs="Calibri"/>
       <w:b/>

</xml_diff>

<commit_message>
Mention kubernetes and clean up some technical skills.
</commit_message>
<xml_diff>
--- a/resume.docx
+++ b/resume.docx
@@ -89,17 +89,6 @@
         </w:rPr>
         <w:t xml:space="preserve"> </w:t>
       </w:r>
-    </w:p>
-    <w:p>
-      <w:pPr>
-        <w:spacing w:after="0" w:line="240" w:lineRule="auto"/>
-        <w:ind w:left="0" w:right="0" w:firstLine="0"/>
-        <w:contextualSpacing/>
-        <w:rPr>
-          <w:color w:val="1793D1"/>
-          <w:szCs w:val="21"/>
-        </w:rPr>
-      </w:pPr>
     </w:p>
     <w:p>
       <w:pPr>
@@ -301,7 +290,13 @@
         <w:rPr>
           <w:szCs w:val="21"/>
         </w:rPr>
-        <w:t>25</w:t>
+        <w:t>,</w:t>
+      </w:r>
+      <w:r>
+        <w:rPr>
+          <w:szCs w:val="21"/>
+        </w:rPr>
+        <w:t>500</w:t>
       </w:r>
       <w:r>
         <w:rPr>
@@ -314,6 +309,12 @@
           <w:szCs w:val="21"/>
         </w:rPr>
         <w:t>process</w:t>
+      </w:r>
+      <w:r>
+        <w:rPr>
+          <w:szCs w:val="21"/>
+        </w:rPr>
+        <w:t>es</w:t>
       </w:r>
       <w:r>
         <w:rPr>
@@ -434,33 +435,15 @@
           <w:bCs/>
           <w:szCs w:val="21"/>
         </w:rPr>
-        <w:t>, Lockheed Martin – Cyber Network Interface Device (</w:t>
-      </w:r>
-      <w:proofErr w:type="gramStart"/>
+        <w:t xml:space="preserve">, Lockheed Martin – Cyber Network Interface Device (CNID) </w:t>
+      </w:r>
       <w:r>
         <w:rPr>
           <w:b/>
           <w:bCs/>
           <w:szCs w:val="21"/>
         </w:rPr>
-        <w:t xml:space="preserve">CNID) </w:t>
-      </w:r>
-      <w:r>
-        <w:rPr>
-          <w:b/>
-          <w:bCs/>
-          <w:szCs w:val="21"/>
-        </w:rPr>
-        <w:t xml:space="preserve">  </w:t>
-      </w:r>
-      <w:proofErr w:type="gramEnd"/>
-      <w:r>
-        <w:rPr>
-          <w:b/>
-          <w:bCs/>
-          <w:szCs w:val="21"/>
-        </w:rPr>
-        <w:t xml:space="preserve">                     </w:t>
+        <w:t xml:space="preserve">                       </w:t>
       </w:r>
       <w:r>
         <w:rPr>
@@ -1137,7 +1120,19 @@
         <w:rPr>
           <w:szCs w:val="21"/>
         </w:rPr>
-        <w:t>Python, C/C++/C#, Bash,</w:t>
+        <w:t xml:space="preserve">Python, C/C++/C#, </w:t>
+      </w:r>
+      <w:r>
+        <w:rPr>
+          <w:szCs w:val="21"/>
+        </w:rPr>
+        <w:t>B</w:t>
+      </w:r>
+      <w:r>
+        <w:rPr>
+          <w:szCs w:val="21"/>
+        </w:rPr>
+        <w:t>ash,</w:t>
       </w:r>
       <w:r>
         <w:rPr>
@@ -1170,38 +1165,110 @@
         <w:ind w:left="0" w:right="884"/>
         <w:contextualSpacing/>
         <w:rPr>
-          <w:szCs w:val="21"/>
-        </w:rPr>
-      </w:pPr>
-      <w:r>
-        <w:rPr>
           <w:b/>
           <w:bCs/>
           <w:szCs w:val="21"/>
         </w:rPr>
-        <w:t>Programs</w:t>
-      </w:r>
+      </w:pPr>
       <w:r>
         <w:rPr>
           <w:b/>
           <w:bCs/>
           <w:szCs w:val="21"/>
         </w:rPr>
-        <w:t>/Tools</w:t>
-      </w:r>
+        <w:t xml:space="preserve">Libraries: </w:t>
+      </w:r>
+      <w:r>
+        <w:rPr>
+          <w:szCs w:val="21"/>
+        </w:rPr>
+        <w:t xml:space="preserve">Confluent </w:t>
+      </w:r>
+      <w:r>
+        <w:rPr>
+          <w:szCs w:val="21"/>
+        </w:rPr>
+        <w:t>Kafka, MongoDB, Zookeeper</w:t>
+      </w:r>
+      <w:r>
+        <w:rPr>
+          <w:szCs w:val="21"/>
+        </w:rPr>
+        <w:t xml:space="preserve">, </w:t>
+      </w:r>
+      <w:r>
+        <w:rPr>
+          <w:szCs w:val="21"/>
+        </w:rPr>
+        <w:t xml:space="preserve">Async </w:t>
+      </w:r>
+      <w:r>
+        <w:rPr>
+          <w:szCs w:val="21"/>
+        </w:rPr>
+        <w:t>Tornado</w:t>
+      </w:r>
+    </w:p>
+    <w:p>
+      <w:pPr>
+        <w:spacing w:after="0" w:line="240" w:lineRule="auto"/>
+        <w:ind w:left="0" w:right="884"/>
+        <w:contextualSpacing/>
+        <w:rPr>
+          <w:szCs w:val="21"/>
+        </w:rPr>
+      </w:pPr>
       <w:r>
         <w:rPr>
           <w:b/>
           <w:bCs/>
           <w:szCs w:val="21"/>
         </w:rPr>
+        <w:t>Platforms</w:t>
+      </w:r>
+      <w:r>
+        <w:rPr>
+          <w:b/>
+          <w:bCs/>
+          <w:szCs w:val="21"/>
+        </w:rPr>
         <w:t xml:space="preserve">: </w:t>
       </w:r>
       <w:r>
         <w:rPr>
           <w:szCs w:val="21"/>
         </w:rPr>
-        <w:t xml:space="preserve">Jenkins, </w:t>
+        <w:t>Kubernetes</w:t>
+      </w:r>
+    </w:p>
+    <w:p>
+      <w:pPr>
+        <w:spacing w:after="0" w:line="240" w:lineRule="auto"/>
+        <w:ind w:left="0" w:right="884"/>
+        <w:contextualSpacing/>
+        <w:rPr>
+          <w:szCs w:val="21"/>
+        </w:rPr>
+      </w:pPr>
+      <w:r>
+        <w:rPr>
+          <w:b/>
+          <w:bCs/>
+          <w:szCs w:val="21"/>
+        </w:rPr>
+        <w:t xml:space="preserve">Software: </w:t>
+      </w:r>
+      <w:r>
+        <w:rPr>
+          <w:szCs w:val="21"/>
+        </w:rPr>
+        <w:t>J</w:t>
+      </w:r>
+      <w:r>
+        <w:rPr>
+          <w:szCs w:val="21"/>
+        </w:rPr>
+        <w:t xml:space="preserve">enkins, </w:t>
       </w:r>
       <w:r>
         <w:rPr>
@@ -1232,18 +1299,6 @@
           <w:szCs w:val="21"/>
         </w:rPr>
         <w:t xml:space="preserve"> suite</w:t>
-      </w:r>
-      <w:r>
-        <w:rPr>
-          <w:szCs w:val="21"/>
-        </w:rPr>
-        <w:t>,</w:t>
-      </w:r>
-      <w:r>
-        <w:rPr>
-          <w:szCs w:val="21"/>
-        </w:rPr>
-        <w:t xml:space="preserve"> Kafka, MongoDB, Zookeeper</w:t>
       </w:r>
     </w:p>
     <w:p>
@@ -1416,17 +1471,14 @@
     </w:p>
     <w:p>
       <w:pPr>
+        <w:tabs>
+          <w:tab w:val="center" w:pos="3780"/>
+        </w:tabs>
         <w:spacing w:after="0" w:line="240" w:lineRule="auto"/>
         <w:ind w:left="0" w:right="0" w:firstLine="0"/>
         <w:rPr>
-          <w:szCs w:val="21"/>
-        </w:rPr>
-      </w:pPr>
-    </w:p>
-    <w:p>
-      <w:pPr>
-        <w:ind w:left="0" w:firstLine="0"/>
-        <w:rPr>
+          <w:rFonts w:asciiTheme="minorHAnsi" w:eastAsiaTheme="minorEastAsia" w:hAnsiTheme="minorHAnsi" w:cstheme="minorBidi"/>
+          <w:color w:val="000000" w:themeColor="text1"/>
           <w:szCs w:val="21"/>
         </w:rPr>
       </w:pPr>

</xml_diff>

<commit_message>
Update my skills section to be more modern
</commit_message>
<xml_diff>
--- a/resume.docx
+++ b/resume.docx
@@ -247,12 +247,14 @@
         </w:rPr>
         <w:t xml:space="preserve"> </w:t>
       </w:r>
+      <w:proofErr w:type="spellStart"/>
       <w:r>
         <w:rPr>
           <w:szCs w:val="21"/>
         </w:rPr>
         <w:t>devs</w:t>
       </w:r>
+      <w:proofErr w:type="spellEnd"/>
       <w:r>
         <w:rPr>
           <w:szCs w:val="21"/>
@@ -361,79 +363,49 @@
         <w:rPr>
           <w:szCs w:val="21"/>
         </w:rPr>
-        <w:t xml:space="preserve"> a</w:t>
-      </w:r>
-      <w:r>
-        <w:rPr>
-          <w:szCs w:val="21"/>
-        </w:rPr>
         <w:t xml:space="preserve"> </w:t>
       </w:r>
       <w:r>
         <w:rPr>
           <w:szCs w:val="21"/>
         </w:rPr>
-        <w:t xml:space="preserve">scalable </w:t>
-      </w:r>
-      <w:r>
-        <w:rPr>
-          <w:szCs w:val="21"/>
-        </w:rPr>
-        <w:t xml:space="preserve">data pipeline that aggregates </w:t>
-      </w:r>
-      <w:r>
-        <w:rPr>
-          <w:szCs w:val="21"/>
-        </w:rPr>
-        <w:t>millions of Kafka messages</w:t>
-      </w:r>
-      <w:r>
-        <w:rPr>
-          <w:szCs w:val="21"/>
-        </w:rPr>
-        <w:t xml:space="preserve"> and produces metrics </w:t>
-      </w:r>
-      <w:r>
-        <w:rPr>
-          <w:szCs w:val="21"/>
-        </w:rPr>
-        <w:t xml:space="preserve">and streaming data </w:t>
-      </w:r>
-      <w:r>
-        <w:rPr>
-          <w:szCs w:val="21"/>
-        </w:rPr>
-        <w:t xml:space="preserve">for </w:t>
-      </w:r>
-      <w:r>
-        <w:rPr>
-          <w:szCs w:val="21"/>
-        </w:rPr>
-        <w:t>customer</w:t>
-      </w:r>
-      <w:r>
-        <w:rPr>
-          <w:szCs w:val="21"/>
-        </w:rPr>
-        <w:t xml:space="preserve"> UI</w:t>
-      </w:r>
-      <w:r>
-        <w:rPr>
-          <w:szCs w:val="21"/>
-        </w:rPr>
-        <w:t xml:space="preserve"> and internal analytics</w:t>
-      </w:r>
-      <w:r>
-        <w:rPr>
-          <w:szCs w:val="21"/>
-        </w:rPr>
-        <w:t xml:space="preserve"> through the SDLC</w:t>
-      </w:r>
-      <w:r>
-        <w:rPr>
-          <w:szCs w:val="21"/>
-        </w:rPr>
-        <w:t>.</w:t>
+        <w:t>the</w:t>
+      </w:r>
+      <w:r>
+        <w:rPr>
+          <w:szCs w:val="21"/>
+        </w:rPr>
+        <w:t xml:space="preserve"> backend </w:t>
+      </w:r>
+      <w:r>
+        <w:rPr>
+          <w:szCs w:val="21"/>
+        </w:rPr>
+        <w:t xml:space="preserve">for our </w:t>
+      </w:r>
+      <w:r>
+        <w:rPr>
+          <w:szCs w:val="21"/>
+        </w:rPr>
+        <w:t>award-</w:t>
+      </w:r>
+      <w:r>
+        <w:rPr>
+          <w:szCs w:val="21"/>
+        </w:rPr>
+        <w:t>nominated</w:t>
+      </w:r>
+      <w:r>
+        <w:rPr>
+          <w:szCs w:val="21"/>
+        </w:rPr>
+        <w:t xml:space="preserve"> internal UI </w:t>
+      </w:r>
+      <w:r>
+        <w:rPr>
+          <w:szCs w:val="21"/>
+        </w:rPr>
+        <w:t>through the SDLC.</w:t>
       </w:r>
     </w:p>
     <w:p>
@@ -453,49 +425,61 @@
         <w:rPr>
           <w:szCs w:val="21"/>
         </w:rPr>
-        <w:t>Author</w:t>
-      </w:r>
-      <w:r>
-        <w:rPr>
-          <w:szCs w:val="21"/>
-        </w:rPr>
-        <w:t xml:space="preserve"> REST APIs</w:t>
-      </w:r>
-      <w:r>
-        <w:rPr>
-          <w:szCs w:val="21"/>
-        </w:rPr>
-        <w:t xml:space="preserve"> </w:t>
-      </w:r>
-      <w:r>
-        <w:rPr>
-          <w:szCs w:val="21"/>
-        </w:rPr>
-        <w:t>that provide</w:t>
-      </w:r>
-      <w:r>
-        <w:rPr>
-          <w:szCs w:val="21"/>
-        </w:rPr>
-        <w:t xml:space="preserve"> </w:t>
-      </w:r>
-      <w:r>
-        <w:rPr>
-          <w:szCs w:val="21"/>
-        </w:rPr>
-        <w:t>various key performance indicators</w:t>
-      </w:r>
-      <w:r>
-        <w:rPr>
-          <w:szCs w:val="21"/>
-        </w:rPr>
-        <w:t xml:space="preserve"> to customer and third-party regarding system throughput and </w:t>
-      </w:r>
-      <w:r>
-        <w:rPr>
-          <w:szCs w:val="21"/>
-        </w:rPr>
-        <w:t>overall equipment effectiveness</w:t>
+        <w:t xml:space="preserve">Created a scalable data pipeline </w:t>
+      </w:r>
+      <w:r>
+        <w:rPr>
+          <w:szCs w:val="21"/>
+        </w:rPr>
+        <w:t xml:space="preserve">that aggregates </w:t>
+      </w:r>
+      <w:r>
+        <w:rPr>
+          <w:szCs w:val="21"/>
+        </w:rPr>
+        <w:t>millions of Kafka messages</w:t>
+      </w:r>
+      <w:r>
+        <w:rPr>
+          <w:szCs w:val="21"/>
+        </w:rPr>
+        <w:t xml:space="preserve"> and produces metrics </w:t>
+      </w:r>
+      <w:r>
+        <w:rPr>
+          <w:szCs w:val="21"/>
+        </w:rPr>
+        <w:t xml:space="preserve">and streaming data </w:t>
+      </w:r>
+      <w:r>
+        <w:rPr>
+          <w:szCs w:val="21"/>
+        </w:rPr>
+        <w:t xml:space="preserve">for </w:t>
+      </w:r>
+      <w:r>
+        <w:rPr>
+          <w:szCs w:val="21"/>
+        </w:rPr>
+        <w:t>customer</w:t>
+      </w:r>
+      <w:r>
+        <w:rPr>
+          <w:szCs w:val="21"/>
+        </w:rPr>
+        <w:t xml:space="preserve"> UI</w:t>
+      </w:r>
+      <w:r>
+        <w:rPr>
+          <w:szCs w:val="21"/>
+        </w:rPr>
+        <w:t xml:space="preserve"> and internal analytic</w:t>
+      </w:r>
+      <w:r>
+        <w:rPr>
+          <w:szCs w:val="21"/>
+        </w:rPr>
+        <w:t>s</w:t>
       </w:r>
       <w:r>
         <w:rPr>
@@ -521,6 +505,56 @@
         <w:rPr>
           <w:szCs w:val="21"/>
         </w:rPr>
+        <w:t>Author</w:t>
+      </w:r>
+      <w:r>
+        <w:rPr>
+          <w:szCs w:val="21"/>
+        </w:rPr>
+        <w:t xml:space="preserve"> </w:t>
+      </w:r>
+      <w:r>
+        <w:rPr>
+          <w:szCs w:val="21"/>
+        </w:rPr>
+        <w:t xml:space="preserve">user friendly </w:t>
+      </w:r>
+      <w:r>
+        <w:rPr>
+          <w:szCs w:val="21"/>
+        </w:rPr>
+        <w:t>REST APIs</w:t>
+      </w:r>
+      <w:r>
+        <w:rPr>
+          <w:szCs w:val="21"/>
+        </w:rPr>
+        <w:t xml:space="preserve"> </w:t>
+      </w:r>
+      <w:r>
+        <w:rPr>
+          <w:szCs w:val="21"/>
+        </w:rPr>
+        <w:t>used to control and query essential parts of the system.</w:t>
+      </w:r>
+    </w:p>
+    <w:p>
+      <w:pPr>
+        <w:numPr>
+          <w:ilvl w:val="0"/>
+          <w:numId w:val="7"/>
+        </w:numPr>
+        <w:spacing w:after="0" w:line="240" w:lineRule="auto"/>
+        <w:ind w:left="180" w:right="0" w:hanging="180"/>
+        <w:contextualSpacing/>
+        <w:rPr>
+          <w:szCs w:val="21"/>
+        </w:rPr>
+      </w:pPr>
+      <w:r>
+        <w:rPr>
+          <w:szCs w:val="21"/>
+        </w:rPr>
         <w:t>Review</w:t>
       </w:r>
       <w:r>
@@ -672,19 +706,19 @@
         <w:rPr>
           <w:szCs w:val="21"/>
         </w:rPr>
-        <w:t xml:space="preserve">Drove the architecting of a reporter </w:t>
-      </w:r>
-      <w:r>
-        <w:rPr>
-          <w:szCs w:val="21"/>
-        </w:rPr>
-        <w:t>that automates issue tracking and quantifies quality defects, used by operations, analytics, and maintenance teams, eliminating hours of daily work</w:t>
-      </w:r>
-      <w:r>
-        <w:rPr>
-          <w:szCs w:val="21"/>
-        </w:rPr>
-        <w:t xml:space="preserve"> through the SDLC.</w:t>
+        <w:t>Drove the architecting of a reporter that automates issue tracking and quantifies quality defects, used by operations, analytics, and maintenance teams, eliminating hours of daily wor</w:t>
+      </w:r>
+      <w:r>
+        <w:rPr>
+          <w:szCs w:val="21"/>
+        </w:rPr>
+        <w:t>k</w:t>
+      </w:r>
+      <w:r>
+        <w:rPr>
+          <w:szCs w:val="21"/>
+        </w:rPr>
+        <w:t>.</w:t>
       </w:r>
       <w:r>
         <w:rPr>
@@ -710,7 +744,21 @@
         <w:rPr>
           <w:szCs w:val="21"/>
         </w:rPr>
-        <w:t>Respond to high-stakes Opsgenie phone calls by w</w:t>
+        <w:t xml:space="preserve">Respond to high-stakes </w:t>
+      </w:r>
+      <w:proofErr w:type="spellStart"/>
+      <w:r>
+        <w:rPr>
+          <w:szCs w:val="21"/>
+        </w:rPr>
+        <w:t>Opsgenie</w:t>
+      </w:r>
+      <w:proofErr w:type="spellEnd"/>
+      <w:r>
+        <w:rPr>
+          <w:szCs w:val="21"/>
+        </w:rPr>
+        <w:t xml:space="preserve"> phone calls by w</w:t>
       </w:r>
       <w:r>
         <w:rPr>
@@ -974,7 +1022,28 @@
           <w:rFonts w:ascii="Courier New" w:eastAsia="Courier New" w:hAnsi="Courier New" w:cs="Courier New"/>
           <w:szCs w:val="21"/>
         </w:rPr>
-        <w:t xml:space="preserve">December 2018 – </w:t>
+        <w:t>January</w:t>
+      </w:r>
+      <w:r>
+        <w:rPr>
+          <w:rFonts w:ascii="Courier New" w:eastAsia="Courier New" w:hAnsi="Courier New" w:cs="Courier New"/>
+          <w:szCs w:val="21"/>
+        </w:rPr>
+        <w:t xml:space="preserve"> 201</w:t>
+      </w:r>
+      <w:r>
+        <w:rPr>
+          <w:rFonts w:ascii="Courier New" w:eastAsia="Courier New" w:hAnsi="Courier New" w:cs="Courier New"/>
+          <w:szCs w:val="21"/>
+        </w:rPr>
+        <w:t>9</w:t>
+      </w:r>
+      <w:r>
+        <w:rPr>
+          <w:rFonts w:ascii="Courier New" w:eastAsia="Courier New" w:hAnsi="Courier New" w:cs="Courier New"/>
+          <w:szCs w:val="21"/>
+        </w:rPr>
+        <w:t xml:space="preserve"> – </w:t>
       </w:r>
       <w:r>
         <w:rPr>
@@ -1008,7 +1077,31 @@
         <w:rPr>
           <w:szCs w:val="21"/>
         </w:rPr>
-        <w:t>Tested functionality of a network switch involving socket programming in C++ and Python and a deep understanding of internet protocols and the Linux network stack.</w:t>
+        <w:t xml:space="preserve">Tested functionality of a network switch involving </w:t>
+      </w:r>
+      <w:r>
+        <w:rPr>
+          <w:szCs w:val="21"/>
+        </w:rPr>
+        <w:t xml:space="preserve">low level </w:t>
+      </w:r>
+      <w:r>
+        <w:rPr>
+          <w:szCs w:val="21"/>
+        </w:rPr>
+        <w:t xml:space="preserve">socket programming in C++ and Python and a deep understanding of </w:t>
+      </w:r>
+      <w:r>
+        <w:rPr>
+          <w:szCs w:val="21"/>
+        </w:rPr>
+        <w:t>the IPv6</w:t>
+      </w:r>
+      <w:r>
+        <w:rPr>
+          <w:szCs w:val="21"/>
+        </w:rPr>
+        <w:t xml:space="preserve"> protocol and the Linux network stack.</w:t>
       </w:r>
     </w:p>
     <w:p>
@@ -1130,7 +1223,35 @@
           <w:rFonts w:ascii="Courier New" w:eastAsia="Courier New" w:hAnsi="Courier New" w:cs="Courier New"/>
           <w:szCs w:val="21"/>
         </w:rPr>
-        <w:t>May 2018 – December 2018 // Louisville, CO</w:t>
+        <w:t xml:space="preserve">May 2018 – </w:t>
+      </w:r>
+      <w:r>
+        <w:rPr>
+          <w:rFonts w:ascii="Courier New" w:eastAsia="Courier New" w:hAnsi="Courier New" w:cs="Courier New"/>
+          <w:szCs w:val="21"/>
+        </w:rPr>
+        <w:t>January</w:t>
+      </w:r>
+      <w:r>
+        <w:rPr>
+          <w:rFonts w:ascii="Courier New" w:eastAsia="Courier New" w:hAnsi="Courier New" w:cs="Courier New"/>
+          <w:szCs w:val="21"/>
+        </w:rPr>
+        <w:t xml:space="preserve"> 201</w:t>
+      </w:r>
+      <w:r>
+        <w:rPr>
+          <w:rFonts w:ascii="Courier New" w:eastAsia="Courier New" w:hAnsi="Courier New" w:cs="Courier New"/>
+          <w:szCs w:val="21"/>
+        </w:rPr>
+        <w:t>9</w:t>
+      </w:r>
+      <w:r>
+        <w:rPr>
+          <w:rFonts w:ascii="Courier New" w:eastAsia="Courier New" w:hAnsi="Courier New" w:cs="Courier New"/>
+          <w:szCs w:val="21"/>
+        </w:rPr>
+        <w:t xml:space="preserve"> // Louisville, CO</w:t>
       </w:r>
     </w:p>
     <w:p>
@@ -1176,7 +1297,49 @@
         <w:rPr>
           <w:szCs w:val="21"/>
         </w:rPr>
-        <w:t>which handled requests from json, yaml, and ZooKeeper.</w:t>
+        <w:t xml:space="preserve">which handled requests from </w:t>
+      </w:r>
+      <w:proofErr w:type="spellStart"/>
+      <w:r>
+        <w:rPr>
+          <w:szCs w:val="21"/>
+        </w:rPr>
+        <w:t>json</w:t>
+      </w:r>
+      <w:proofErr w:type="spellEnd"/>
+      <w:r>
+        <w:rPr>
+          <w:szCs w:val="21"/>
+        </w:rPr>
+        <w:t xml:space="preserve">, </w:t>
+      </w:r>
+      <w:proofErr w:type="spellStart"/>
+      <w:r>
+        <w:rPr>
+          <w:szCs w:val="21"/>
+        </w:rPr>
+        <w:t>yaml</w:t>
+      </w:r>
+      <w:proofErr w:type="spellEnd"/>
+      <w:r>
+        <w:rPr>
+          <w:szCs w:val="21"/>
+        </w:rPr>
+        <w:t xml:space="preserve">, and </w:t>
+      </w:r>
+      <w:proofErr w:type="spellStart"/>
+      <w:r>
+        <w:rPr>
+          <w:szCs w:val="21"/>
+        </w:rPr>
+        <w:t>ZooKeeper</w:t>
+      </w:r>
+      <w:proofErr w:type="spellEnd"/>
+      <w:r>
+        <w:rPr>
+          <w:szCs w:val="21"/>
+        </w:rPr>
+        <w:t>.</w:t>
       </w:r>
     </w:p>
     <w:p>
@@ -1220,8 +1383,16 @@
         <w:rPr>
           <w:szCs w:val="21"/>
         </w:rPr>
-        <w:t>Sphinx and Doxygen</w:t>
-      </w:r>
+        <w:t xml:space="preserve">Sphinx and </w:t>
+      </w:r>
+      <w:proofErr w:type="spellStart"/>
+      <w:r>
+        <w:rPr>
+          <w:szCs w:val="21"/>
+        </w:rPr>
+        <w:t>Doxygen</w:t>
+      </w:r>
+      <w:proofErr w:type="spellEnd"/>
       <w:r>
         <w:rPr>
           <w:szCs w:val="21"/>
@@ -1334,17 +1505,24 @@
         <w:ind w:left="0"/>
         <w:contextualSpacing/>
         <w:rPr>
+          <w:color w:val="4472C4" w:themeColor="accent1"/>
+          <w:szCs w:val="21"/>
+          <w:u w:val="single"/>
+        </w:rPr>
+      </w:pPr>
+      <w:r>
+        <w:rPr>
           <w:color w:val="3366CC"/>
           <w:szCs w:val="21"/>
-          <w:u w:val="single"/>
-        </w:rPr>
-      </w:pPr>
-      <w:r>
-        <w:rPr>
-          <w:color w:val="3366CC"/>
-          <w:szCs w:val="21"/>
-        </w:rPr>
-        <w:t>TECHNICAL SKILLS</w:t>
+        </w:rPr>
+        <w:t>TECHNICAL SKILL</w:t>
+      </w:r>
+      <w:r>
+        <w:rPr>
+          <w:color w:val="4472C4" w:themeColor="accent1"/>
+          <w:szCs w:val="21"/>
+        </w:rPr>
+        <w:t>S</w:t>
       </w:r>
     </w:p>
     <w:p>
@@ -1353,80 +1531,264 @@
         <w:ind w:left="0" w:right="0"/>
         <w:contextualSpacing/>
         <w:rPr>
-          <w:szCs w:val="21"/>
-        </w:rPr>
-      </w:pPr>
-      <w:r>
-        <w:rPr>
           <w:b/>
           <w:bCs/>
           <w:szCs w:val="21"/>
         </w:rPr>
-        <w:t xml:space="preserve">Programming languages: </w:t>
-      </w:r>
-      <w:r>
-        <w:rPr>
-          <w:szCs w:val="21"/>
-        </w:rPr>
-        <w:t>Python, C/C++/C#, Shell, Make, HTML/CSS, Java, Assembly, Verilog, VHDL</w:t>
-      </w:r>
-    </w:p>
-    <w:p>
-      <w:pPr>
+        <w:sectPr>
+          <w:footerReference w:type="default" r:id="rId8"/>
+          <w:type w:val="continuous"/>
+          <w:pgSz w:w="12240" w:h="15840"/>
+          <w:pgMar w:top="1080" w:right="1440" w:bottom="729" w:left="1440" w:header="144" w:footer="720" w:gutter="0"/>
+          <w:cols w:space="720"/>
+          <w:docGrid w:linePitch="286"/>
+        </w:sectPr>
+      </w:pPr>
+    </w:p>
+    <w:p>
+      <w:pPr>
+        <w:tabs>
+          <w:tab w:val="left" w:pos="720"/>
+        </w:tabs>
         <w:spacing w:after="0" w:line="240" w:lineRule="auto"/>
         <w:ind w:left="0" w:right="0"/>
         <w:contextualSpacing/>
         <w:rPr>
+          <w:szCs w:val="21"/>
+        </w:rPr>
+      </w:pPr>
+      <w:r>
+        <w:rPr>
           <w:b/>
           <w:bCs/>
           <w:szCs w:val="21"/>
         </w:rPr>
-      </w:pPr>
-      <w:r>
-        <w:rPr>
+        <w:t>Programming languages:</w:t>
+      </w:r>
+    </w:p>
+    <w:p>
+      <w:pPr>
+        <w:tabs>
+          <w:tab w:val="left" w:pos="720"/>
+        </w:tabs>
+        <w:spacing w:after="0" w:line="240" w:lineRule="auto"/>
+        <w:ind w:left="0" w:right="0"/>
+        <w:contextualSpacing/>
+        <w:rPr>
+          <w:rFonts w:ascii="Wingdings 2" w:hAnsi="Wingdings 2"/>
+          <w:szCs w:val="21"/>
+        </w:rPr>
+      </w:pPr>
+      <w:r>
+        <w:rPr>
+          <w:rFonts w:ascii="Courier New" w:hAnsi="Courier New" w:cs="Courier New"/>
+          <w:szCs w:val="21"/>
+        </w:rPr>
+        <w:t xml:space="preserve">Python  </w:t>
+      </w:r>
+      <w:r>
+        <w:rPr>
+          <w:rFonts w:ascii="Segoe UI Symbol" w:hAnsi="Segoe UI Symbol" w:cs="Courier New"/>
+          <w:color w:val="4472C4" w:themeColor="accent1"/>
+          <w:sz w:val="20"/>
+          <w:szCs w:val="20"/>
+          <w:shd w:val="clear" w:color="auto" w:fill="FFFFFF"/>
+        </w:rPr>
+        <w:t>● ● ● ● ●</w:t>
+      </w:r>
+    </w:p>
+    <w:p>
+      <w:pPr>
+        <w:tabs>
+          <w:tab w:val="left" w:pos="720"/>
+        </w:tabs>
+        <w:spacing w:after="0" w:line="240" w:lineRule="auto"/>
+        <w:ind w:left="0" w:right="0"/>
+        <w:contextualSpacing/>
+        <w:rPr>
+          <w:rFonts w:ascii="Wingdings 2" w:hAnsi="Wingdings 2"/>
+          <w:szCs w:val="21"/>
+        </w:rPr>
+      </w:pPr>
+      <w:r>
+        <w:rPr>
+          <w:rFonts w:ascii="Courier New" w:hAnsi="Courier New" w:cs="Courier New"/>
+          <w:szCs w:val="21"/>
+        </w:rPr>
+        <w:t>C++</w:t>
+      </w:r>
+      <w:r>
+        <w:rPr>
+          <w:rFonts w:ascii="Andale Mono" w:hAnsi="Andale Mono"/>
+          <w:szCs w:val="21"/>
+        </w:rPr>
+        <w:t xml:space="preserve">     </w:t>
+      </w:r>
+      <w:r>
+        <w:rPr>
+          <w:rFonts w:ascii="Segoe UI Symbol" w:hAnsi="Segoe UI Symbol" w:cs="Courier New"/>
+          <w:color w:val="4472C4" w:themeColor="accent1"/>
+          <w:sz w:val="20"/>
+          <w:szCs w:val="20"/>
+          <w:shd w:val="clear" w:color="auto" w:fill="FFFFFF"/>
+        </w:rPr>
+        <w:t xml:space="preserve">● ● ● ● </w:t>
+      </w:r>
+      <w:r>
+        <w:rPr>
+          <w:rFonts w:ascii="Segoe UI Symbol" w:hAnsi="Segoe UI Symbol" w:cs="Courier New"/>
+          <w:color w:val="E7E6E6" w:themeColor="background2"/>
+          <w:sz w:val="20"/>
+          <w:szCs w:val="20"/>
+          <w:shd w:val="clear" w:color="auto" w:fill="FFFFFF"/>
+        </w:rPr>
+        <w:t>●</w:t>
+      </w:r>
+    </w:p>
+    <w:p>
+      <w:pPr>
+        <w:spacing w:after="0" w:line="240" w:lineRule="auto"/>
+        <w:ind w:left="0" w:right="0"/>
+        <w:contextualSpacing/>
+        <w:rPr>
+          <w:szCs w:val="21"/>
+        </w:rPr>
+      </w:pPr>
+      <w:r>
+        <w:rPr>
+          <w:rFonts w:ascii="Courier New" w:hAnsi="Courier New" w:cs="Courier New"/>
+          <w:szCs w:val="21"/>
+        </w:rPr>
+        <w:t xml:space="preserve">Bash    </w:t>
+      </w:r>
+      <w:r>
+        <w:rPr>
+          <w:rFonts w:ascii="Segoe UI Symbol" w:hAnsi="Segoe UI Symbol" w:cs="Courier New"/>
+          <w:color w:val="4472C4" w:themeColor="accent1"/>
+          <w:sz w:val="20"/>
+          <w:szCs w:val="20"/>
+          <w:shd w:val="clear" w:color="auto" w:fill="FFFFFF"/>
+        </w:rPr>
+        <w:t>● ● ●</w:t>
+      </w:r>
+      <w:r>
+        <w:rPr>
+          <w:rFonts w:ascii="Segoe UI Symbol" w:hAnsi="Segoe UI Symbol" w:cs="Courier New"/>
+          <w:color w:val="E7E6E6" w:themeColor="background2"/>
+          <w:sz w:val="20"/>
+          <w:szCs w:val="20"/>
+          <w:shd w:val="clear" w:color="auto" w:fill="FFFFFF"/>
+        </w:rPr>
+        <w:t xml:space="preserve"> ● ●</w:t>
+      </w:r>
+    </w:p>
+    <w:p>
+      <w:pPr>
+        <w:spacing w:after="0" w:line="240" w:lineRule="auto"/>
+        <w:ind w:left="0" w:right="0"/>
+        <w:contextualSpacing/>
+        <w:rPr>
+          <w:rFonts w:ascii="Wingdings 2" w:hAnsi="Wingdings 2"/>
+          <w:color w:val="A6A6A6" w:themeColor="background1" w:themeShade="A6"/>
+          <w:sz w:val="22"/>
+        </w:rPr>
+      </w:pPr>
+      <w:r>
+        <w:rPr>
+          <w:rFonts w:ascii="Courier New" w:hAnsi="Courier New" w:cs="Courier New"/>
+          <w:szCs w:val="21"/>
+        </w:rPr>
+        <w:t xml:space="preserve">Rust    </w:t>
+      </w:r>
+      <w:r>
+        <w:rPr>
+          <w:rFonts w:ascii="Segoe UI Symbol" w:hAnsi="Segoe UI Symbol" w:cs="Courier New"/>
+          <w:color w:val="4472C4" w:themeColor="accent1"/>
+          <w:sz w:val="20"/>
+          <w:szCs w:val="20"/>
+          <w:shd w:val="clear" w:color="auto" w:fill="FFFFFF"/>
+        </w:rPr>
+        <w:t xml:space="preserve">● </w:t>
+      </w:r>
+      <w:r>
+        <w:rPr>
+          <w:rFonts w:ascii="Segoe UI Symbol" w:hAnsi="Segoe UI Symbol" w:cs="Courier New"/>
+          <w:color w:val="E7E6E6" w:themeColor="background2"/>
+          <w:sz w:val="20"/>
+          <w:szCs w:val="20"/>
+          <w:shd w:val="clear" w:color="auto" w:fill="FFFFFF"/>
+        </w:rPr>
+        <w:t>●</w:t>
+      </w:r>
+      <w:r>
+        <w:rPr>
+          <w:rFonts w:ascii="Segoe UI Symbol" w:hAnsi="Segoe UI Symbol" w:cs="Courier New"/>
+          <w:color w:val="4472C4" w:themeColor="accent1"/>
+          <w:sz w:val="20"/>
+          <w:szCs w:val="20"/>
+          <w:shd w:val="clear" w:color="auto" w:fill="FFFFFF"/>
+        </w:rPr>
+        <w:t xml:space="preserve"> </w:t>
+      </w:r>
+      <w:r>
+        <w:rPr>
+          <w:rFonts w:ascii="Segoe UI Symbol" w:hAnsi="Segoe UI Symbol" w:cs="Courier New"/>
+          <w:color w:val="E7E6E6" w:themeColor="background2"/>
+          <w:sz w:val="20"/>
+          <w:szCs w:val="20"/>
+          <w:shd w:val="clear" w:color="auto" w:fill="FFFFFF"/>
+        </w:rPr>
+        <w:t>● ● ●</w:t>
+      </w:r>
+    </w:p>
+    <w:p>
+      <w:pPr>
+        <w:spacing w:after="0" w:line="240" w:lineRule="auto"/>
+        <w:ind w:left="0" w:right="0" w:firstLine="0"/>
+        <w:contextualSpacing/>
+        <w:rPr>
+          <w:rFonts w:asciiTheme="minorHAnsi" w:hAnsiTheme="minorHAnsi" w:cstheme="minorHAnsi"/>
           <w:b/>
           <w:bCs/>
-          <w:szCs w:val="21"/>
-        </w:rPr>
-        <w:t xml:space="preserve">Python </w:t>
-      </w:r>
-      <w:r>
-        <w:rPr>
+          <w:color w:val="000000" w:themeColor="text1"/>
+          <w:szCs w:val="21"/>
+        </w:rPr>
+      </w:pPr>
+    </w:p>
+    <w:p>
+      <w:pPr>
+        <w:spacing w:after="0" w:line="240" w:lineRule="auto"/>
+        <w:ind w:left="0" w:right="0" w:firstLine="0"/>
+        <w:contextualSpacing/>
+        <w:rPr>
+          <w:rFonts w:asciiTheme="minorHAnsi" w:hAnsiTheme="minorHAnsi" w:cstheme="minorHAnsi"/>
           <w:b/>
           <w:bCs/>
-          <w:szCs w:val="21"/>
-        </w:rPr>
-        <w:t xml:space="preserve">Libraries: </w:t>
-      </w:r>
-      <w:r>
-        <w:rPr>
-          <w:szCs w:val="21"/>
-        </w:rPr>
-        <w:t xml:space="preserve">Confluent Kafka, PyMongo, </w:t>
-      </w:r>
-      <w:r>
-        <w:rPr>
-          <w:szCs w:val="21"/>
-        </w:rPr>
-        <w:t>Kazoo Zookeeper</w:t>
-      </w:r>
-      <w:r>
-        <w:rPr>
-          <w:szCs w:val="21"/>
-        </w:rPr>
-        <w:t xml:space="preserve">, </w:t>
-      </w:r>
-      <w:r>
-        <w:rPr>
-          <w:szCs w:val="21"/>
-        </w:rPr>
-        <w:t>Asyncio</w:t>
-      </w:r>
-      <w:r>
-        <w:rPr>
-          <w:szCs w:val="21"/>
-        </w:rPr>
-        <w:t>, Tornado, PySpark</w:t>
+          <w:color w:val="000000" w:themeColor="text1"/>
+          <w:szCs w:val="21"/>
+        </w:rPr>
+      </w:pPr>
+    </w:p>
+    <w:p>
+      <w:pPr>
+        <w:spacing w:after="0" w:line="240" w:lineRule="auto"/>
+        <w:ind w:left="0" w:right="0" w:firstLine="0"/>
+        <w:contextualSpacing/>
+        <w:rPr>
+          <w:rFonts w:ascii="Wingdings 2" w:hAnsi="Wingdings 2"/>
+          <w:color w:val="000000" w:themeColor="text1"/>
+          <w:szCs w:val="21"/>
+        </w:rPr>
+      </w:pPr>
+      <w:r>
+        <w:rPr>
+          <w:rFonts w:asciiTheme="minorHAnsi" w:hAnsiTheme="minorHAnsi" w:cstheme="minorHAnsi"/>
+          <w:b/>
+          <w:bCs/>
+          <w:color w:val="000000" w:themeColor="text1"/>
+          <w:szCs w:val="21"/>
+        </w:rPr>
+        <w:t>Technologies:</w:t>
       </w:r>
     </w:p>
     <w:p>
@@ -1435,52 +1797,280 @@
         <w:ind w:left="0" w:right="0"/>
         <w:contextualSpacing/>
         <w:rPr>
-          <w:szCs w:val="21"/>
-        </w:rPr>
-      </w:pPr>
-      <w:r>
-        <w:rPr>
+          <w:rFonts w:ascii="Courier New" w:hAnsi="Courier New" w:cs="Courier New"/>
+          <w:color w:val="000000" w:themeColor="text1"/>
+          <w:szCs w:val="21"/>
+        </w:rPr>
+      </w:pPr>
+      <w:r>
+        <w:rPr>
+          <w:rFonts w:ascii="Courier New" w:hAnsi="Courier New" w:cs="Courier New"/>
+          <w:color w:val="000000" w:themeColor="text1"/>
+          <w:szCs w:val="21"/>
+        </w:rPr>
+        <w:t>Kafka</w:t>
+      </w:r>
+      <w:r>
+        <w:rPr>
+          <w:rFonts w:ascii="Courier New" w:hAnsi="Courier New" w:cs="Courier New"/>
+          <w:color w:val="000000" w:themeColor="text1"/>
+          <w:szCs w:val="21"/>
+        </w:rPr>
+        <w:t xml:space="preserve">      </w:t>
+      </w:r>
+      <w:r>
+        <w:rPr>
+          <w:rFonts w:ascii="Segoe UI Symbol" w:hAnsi="Segoe UI Symbol" w:cs="Courier New"/>
+          <w:color w:val="4472C4" w:themeColor="accent1"/>
+          <w:sz w:val="20"/>
+          <w:szCs w:val="20"/>
+          <w:shd w:val="clear" w:color="auto" w:fill="FFFFFF"/>
+        </w:rPr>
+        <w:t>● ● ● ● ●</w:t>
+      </w:r>
+    </w:p>
+    <w:p>
+      <w:pPr>
+        <w:spacing w:after="0" w:line="240" w:lineRule="auto"/>
+        <w:ind w:left="0" w:right="0"/>
+        <w:contextualSpacing/>
+        <w:rPr>
+          <w:rFonts w:ascii="Wingdings 2" w:hAnsi="Wingdings 2"/>
+          <w:color w:val="4472C4" w:themeColor="accent1"/>
+          <w:szCs w:val="21"/>
+        </w:rPr>
+      </w:pPr>
+      <w:r>
+        <w:rPr>
+          <w:rFonts w:ascii="Courier New" w:hAnsi="Courier New" w:cs="Courier New"/>
+          <w:color w:val="000000" w:themeColor="text1"/>
+          <w:szCs w:val="21"/>
+        </w:rPr>
+        <w:t>MongoDB</w:t>
+      </w:r>
+      <w:r>
+        <w:rPr>
+          <w:rFonts w:ascii="Courier New" w:hAnsi="Courier New" w:cs="Courier New"/>
+          <w:color w:val="000000" w:themeColor="text1"/>
+          <w:szCs w:val="21"/>
+        </w:rPr>
+        <w:t xml:space="preserve">    </w:t>
+      </w:r>
+      <w:r>
+        <w:rPr>
+          <w:rFonts w:ascii="Segoe UI Symbol" w:hAnsi="Segoe UI Symbol" w:cs="Courier New"/>
+          <w:color w:val="4472C4" w:themeColor="accent1"/>
+          <w:sz w:val="20"/>
+          <w:szCs w:val="20"/>
+          <w:shd w:val="clear" w:color="auto" w:fill="FFFFFF"/>
+        </w:rPr>
+        <w:t>● ● ● ● ●</w:t>
+      </w:r>
+    </w:p>
+    <w:p>
+      <w:pPr>
+        <w:spacing w:after="0" w:line="240" w:lineRule="auto"/>
+        <w:ind w:left="0" w:right="0"/>
+        <w:contextualSpacing/>
+        <w:rPr>
+          <w:rFonts w:ascii="Wingdings 2" w:hAnsi="Wingdings 2"/>
+          <w:color w:val="4472C4" w:themeColor="accent1"/>
+          <w:szCs w:val="21"/>
+        </w:rPr>
+      </w:pPr>
+      <w:r>
+        <w:rPr>
+          <w:rFonts w:ascii="Courier New" w:hAnsi="Courier New" w:cs="Courier New"/>
+          <w:color w:val="000000" w:themeColor="text1"/>
+          <w:szCs w:val="21"/>
+        </w:rPr>
+        <w:t>Zookeeper</w:t>
+      </w:r>
+      <w:r>
+        <w:rPr>
+          <w:rFonts w:ascii="Courier New" w:hAnsi="Courier New" w:cs="Courier New"/>
+          <w:color w:val="4472C4" w:themeColor="accent1"/>
+          <w:szCs w:val="21"/>
+        </w:rPr>
+        <w:t xml:space="preserve">  </w:t>
+      </w:r>
+      <w:r>
+        <w:rPr>
+          <w:rFonts w:ascii="Segoe UI Symbol" w:hAnsi="Segoe UI Symbol" w:cs="Courier New"/>
+          <w:color w:val="4472C4" w:themeColor="accent1"/>
+          <w:sz w:val="20"/>
+          <w:szCs w:val="20"/>
+          <w:shd w:val="clear" w:color="auto" w:fill="FFFFFF"/>
+        </w:rPr>
+        <w:t>● ● ● ● ●</w:t>
+      </w:r>
+    </w:p>
+    <w:p>
+      <w:pPr>
+        <w:spacing w:after="0" w:line="240" w:lineRule="auto"/>
+        <w:ind w:left="0" w:right="0" w:firstLine="0"/>
+        <w:contextualSpacing/>
+        <w:rPr>
+          <w:rFonts w:ascii="Courier New" w:hAnsi="Courier New" w:cs="Courier New"/>
+          <w:color w:val="000000" w:themeColor="text1"/>
+          <w:szCs w:val="21"/>
+        </w:rPr>
+      </w:pPr>
+      <w:r>
+        <w:rPr>
+          <w:rFonts w:ascii="Courier New" w:hAnsi="Courier New" w:cs="Courier New"/>
+          <w:color w:val="000000" w:themeColor="text1"/>
+          <w:szCs w:val="21"/>
+        </w:rPr>
+        <w:t>gRPC</w:t>
+      </w:r>
+      <w:r>
+        <w:rPr>
+          <w:rFonts w:ascii="Courier New" w:hAnsi="Courier New" w:cs="Courier New"/>
+          <w:color w:val="000000" w:themeColor="text1"/>
+          <w:szCs w:val="21"/>
+        </w:rPr>
+        <w:t xml:space="preserve">       </w:t>
+      </w:r>
+      <w:r>
+        <w:rPr>
+          <w:rFonts w:ascii="Segoe UI Symbol" w:hAnsi="Segoe UI Symbol" w:cs="Courier New"/>
+          <w:color w:val="4472C4" w:themeColor="accent1"/>
+          <w:sz w:val="20"/>
+          <w:szCs w:val="20"/>
+          <w:shd w:val="clear" w:color="auto" w:fill="FFFFFF"/>
+        </w:rPr>
+        <w:t xml:space="preserve">● ● ● ● </w:t>
+      </w:r>
+      <w:r>
+        <w:rPr>
+          <w:rFonts w:ascii="Segoe UI Symbol" w:hAnsi="Segoe UI Symbol" w:cs="Courier New"/>
+          <w:color w:val="E7E6E6" w:themeColor="background2"/>
+          <w:sz w:val="20"/>
+          <w:szCs w:val="20"/>
+          <w:shd w:val="clear" w:color="auto" w:fill="FFFFFF"/>
+        </w:rPr>
+        <w:t>●</w:t>
+      </w:r>
+    </w:p>
+    <w:p>
+      <w:pPr>
+        <w:spacing w:after="0" w:line="240" w:lineRule="auto"/>
+        <w:ind w:left="0" w:right="0"/>
+        <w:contextualSpacing/>
+        <w:rPr>
+          <w:rFonts w:ascii="Courier New" w:hAnsi="Courier New" w:cs="Courier New"/>
+          <w:color w:val="000000" w:themeColor="text1"/>
+          <w:szCs w:val="21"/>
+        </w:rPr>
+      </w:pPr>
+      <w:r>
+        <w:rPr>
+          <w:rFonts w:ascii="Courier New" w:hAnsi="Courier New" w:cs="Courier New"/>
+          <w:color w:val="000000" w:themeColor="text1"/>
+          <w:szCs w:val="21"/>
+        </w:rPr>
+        <w:t>Websockets</w:t>
+      </w:r>
+      <w:r>
+        <w:rPr>
+          <w:rFonts w:ascii="Courier New" w:hAnsi="Courier New" w:cs="Courier New"/>
+          <w:color w:val="000000" w:themeColor="text1"/>
+          <w:szCs w:val="21"/>
+        </w:rPr>
+        <w:t xml:space="preserve"> </w:t>
+      </w:r>
+      <w:r>
+        <w:rPr>
+          <w:rFonts w:ascii="Segoe UI Symbol" w:hAnsi="Segoe UI Symbol" w:cs="Courier New"/>
+          <w:color w:val="4472C4" w:themeColor="accent1"/>
+          <w:sz w:val="20"/>
+          <w:szCs w:val="20"/>
+          <w:shd w:val="clear" w:color="auto" w:fill="FFFFFF"/>
+        </w:rPr>
+        <w:t xml:space="preserve">● ● ● ● </w:t>
+      </w:r>
+      <w:r>
+        <w:rPr>
+          <w:rFonts w:ascii="Segoe UI Symbol" w:hAnsi="Segoe UI Symbol" w:cs="Courier New"/>
+          <w:color w:val="E7E6E6" w:themeColor="background2"/>
+          <w:sz w:val="20"/>
+          <w:szCs w:val="20"/>
+          <w:shd w:val="clear" w:color="auto" w:fill="FFFFFF"/>
+        </w:rPr>
+        <w:t>●</w:t>
+      </w:r>
+    </w:p>
+    <w:p>
+      <w:pPr>
+        <w:spacing w:after="0" w:line="240" w:lineRule="auto"/>
+        <w:ind w:left="0" w:right="0"/>
+        <w:contextualSpacing/>
+        <w:rPr>
+          <w:rFonts w:ascii="Courier New" w:hAnsi="Courier New" w:cs="Courier New"/>
+          <w:color w:val="000000" w:themeColor="text1"/>
+          <w:szCs w:val="21"/>
+        </w:rPr>
+      </w:pPr>
+      <w:r>
+        <w:rPr>
+          <w:rFonts w:ascii="Courier New" w:hAnsi="Courier New" w:cs="Courier New"/>
+          <w:color w:val="000000" w:themeColor="text1"/>
+          <w:szCs w:val="21"/>
+        </w:rPr>
+        <w:t>REST</w:t>
+      </w:r>
+      <w:r>
+        <w:rPr>
+          <w:rFonts w:ascii="Courier New" w:hAnsi="Courier New" w:cs="Courier New"/>
+          <w:color w:val="000000" w:themeColor="text1"/>
+          <w:szCs w:val="21"/>
+        </w:rPr>
+        <w:t xml:space="preserve">       </w:t>
+      </w:r>
+      <w:r>
+        <w:rPr>
+          <w:rFonts w:ascii="Segoe UI Symbol" w:hAnsi="Segoe UI Symbol" w:cs="Courier New"/>
+          <w:color w:val="4472C4" w:themeColor="accent1"/>
+          <w:sz w:val="20"/>
+          <w:szCs w:val="20"/>
+          <w:shd w:val="clear" w:color="auto" w:fill="FFFFFF"/>
+        </w:rPr>
+        <w:t xml:space="preserve">● ● ● </w:t>
+      </w:r>
+      <w:r>
+        <w:rPr>
+          <w:rFonts w:ascii="Segoe UI Symbol" w:hAnsi="Segoe UI Symbol" w:cs="Courier New"/>
+          <w:color w:val="E7E6E6" w:themeColor="background2"/>
+          <w:sz w:val="20"/>
+          <w:szCs w:val="20"/>
+          <w:shd w:val="clear" w:color="auto" w:fill="FFFFFF"/>
+        </w:rPr>
+        <w:t>● ●</w:t>
+      </w:r>
+    </w:p>
+    <w:p>
+      <w:pPr>
+        <w:spacing w:after="0" w:line="240" w:lineRule="auto"/>
+        <w:ind w:left="0" w:right="0" w:firstLine="0"/>
+        <w:contextualSpacing/>
+        <w:rPr>
+          <w:rFonts w:asciiTheme="minorHAnsi" w:hAnsiTheme="minorHAnsi" w:cstheme="minorHAnsi"/>
           <w:b/>
           <w:bCs/>
-          <w:szCs w:val="21"/>
-        </w:rPr>
-        <w:t xml:space="preserve">Tools: </w:t>
-      </w:r>
-      <w:r>
-        <w:rPr>
-          <w:szCs w:val="21"/>
-        </w:rPr>
-        <w:t xml:space="preserve">Git, </w:t>
-      </w:r>
-      <w:r>
-        <w:rPr>
-          <w:szCs w:val="21"/>
-        </w:rPr>
-        <w:t>Atlassian</w:t>
-      </w:r>
-      <w:r>
-        <w:rPr>
-          <w:szCs w:val="21"/>
-        </w:rPr>
-        <w:t xml:space="preserve"> Suite</w:t>
-      </w:r>
-      <w:r>
-        <w:rPr>
-          <w:szCs w:val="21"/>
-        </w:rPr>
-        <w:t>, ELK Stack,</w:t>
-      </w:r>
-      <w:r>
-        <w:rPr>
-          <w:szCs w:val="21"/>
-        </w:rPr>
-        <w:t xml:space="preserve"> Jenkins, AWS, Microsoft Office</w:t>
-      </w:r>
-      <w:r>
-        <w:rPr>
-          <w:szCs w:val="21"/>
-        </w:rPr>
-        <w:t>, Kubernetes, Docker</w:t>
+          <w:color w:val="000000" w:themeColor="text1"/>
+          <w:szCs w:val="21"/>
+        </w:rPr>
+      </w:pPr>
+      <w:r>
+        <w:rPr>
+          <w:rFonts w:asciiTheme="minorHAnsi" w:hAnsiTheme="minorHAnsi" w:cstheme="minorHAnsi"/>
+          <w:b/>
+          <w:bCs/>
+          <w:color w:val="000000" w:themeColor="text1"/>
+          <w:szCs w:val="21"/>
+        </w:rPr>
+        <w:t>Tools:</w:t>
       </w:r>
     </w:p>
     <w:p>
@@ -1489,61 +2079,270 @@
         <w:ind w:left="0" w:right="0"/>
         <w:contextualSpacing/>
         <w:rPr>
-          <w:b/>
-          <w:bCs/>
-          <w:szCs w:val="21"/>
-        </w:rPr>
-      </w:pPr>
-      <w:r>
-        <w:rPr>
-          <w:b/>
-          <w:bCs/>
-          <w:szCs w:val="21"/>
-        </w:rPr>
-        <w:t xml:space="preserve">Operating Systems: </w:t>
-      </w:r>
-      <w:r>
-        <w:rPr>
-          <w:szCs w:val="21"/>
-        </w:rPr>
-        <w:t xml:space="preserve">Ubuntu, Red Hat, </w:t>
-      </w:r>
-      <w:r>
-        <w:rPr>
-          <w:szCs w:val="21"/>
-        </w:rPr>
-        <w:t>Windows</w:t>
-      </w:r>
-    </w:p>
-    <w:p>
-      <w:pPr>
-        <w:pStyle w:val="Heading1"/>
+          <w:rFonts w:ascii="Courier New" w:hAnsi="Courier New" w:cs="Courier New"/>
+          <w:color w:val="000000" w:themeColor="text1"/>
+          <w:szCs w:val="21"/>
+        </w:rPr>
+      </w:pPr>
+      <w:r>
+        <w:rPr>
+          <w:rFonts w:ascii="Courier New" w:hAnsi="Courier New" w:cs="Courier New"/>
+          <w:color w:val="000000" w:themeColor="text1"/>
+          <w:szCs w:val="21"/>
+        </w:rPr>
+        <w:t xml:space="preserve">Atlassian </w:t>
+      </w:r>
+      <w:r>
+        <w:rPr>
+          <w:rFonts w:ascii="Courier New" w:hAnsi="Courier New" w:cs="Courier New"/>
+          <w:color w:val="000000" w:themeColor="text1"/>
+          <w:szCs w:val="21"/>
+        </w:rPr>
+        <w:t xml:space="preserve"> </w:t>
+      </w:r>
+      <w:r>
+        <w:rPr>
+          <w:rFonts w:ascii="Segoe UI Symbol" w:hAnsi="Segoe UI Symbol" w:cs="Courier New"/>
+          <w:color w:val="4472C4" w:themeColor="accent1"/>
+          <w:sz w:val="20"/>
+          <w:szCs w:val="20"/>
+          <w:shd w:val="clear" w:color="auto" w:fill="FFFFFF"/>
+        </w:rPr>
+        <w:t>● ● ● ● ●</w:t>
+      </w:r>
+    </w:p>
+    <w:p>
+      <w:pPr>
+        <w:spacing w:after="0" w:line="240" w:lineRule="auto"/>
+        <w:ind w:left="0" w:right="0"/>
+        <w:contextualSpacing/>
+        <w:rPr>
+          <w:rFonts w:ascii="Wingdings 2" w:hAnsi="Wingdings 2"/>
+          <w:color w:val="E7E6E6" w:themeColor="background2"/>
+          <w:szCs w:val="21"/>
+        </w:rPr>
+      </w:pPr>
+      <w:r>
+        <w:rPr>
+          <w:rFonts w:ascii="Courier New" w:hAnsi="Courier New" w:cs="Courier New"/>
+          <w:color w:val="000000" w:themeColor="text1"/>
+          <w:szCs w:val="21"/>
+        </w:rPr>
+        <w:t>Linux</w:t>
+      </w:r>
+      <w:r>
+        <w:rPr>
+          <w:rFonts w:ascii="Courier New" w:hAnsi="Courier New" w:cs="Courier New"/>
+          <w:color w:val="000000" w:themeColor="text1"/>
+          <w:szCs w:val="21"/>
+        </w:rPr>
+        <w:t xml:space="preserve">      </w:t>
+      </w:r>
+      <w:r>
+        <w:rPr>
+          <w:rFonts w:ascii="Segoe UI Symbol" w:hAnsi="Segoe UI Symbol" w:cs="Courier New"/>
+          <w:color w:val="4472C4" w:themeColor="accent1"/>
+          <w:sz w:val="20"/>
+          <w:szCs w:val="20"/>
+          <w:shd w:val="clear" w:color="auto" w:fill="FFFFFF"/>
+        </w:rPr>
+        <w:t xml:space="preserve">● ● ● ● </w:t>
+      </w:r>
+      <w:r>
+        <w:rPr>
+          <w:rFonts w:ascii="Segoe UI Symbol" w:hAnsi="Segoe UI Symbol" w:cs="Courier New"/>
+          <w:color w:val="E7E6E6" w:themeColor="background2"/>
+          <w:sz w:val="20"/>
+          <w:szCs w:val="20"/>
+          <w:shd w:val="clear" w:color="auto" w:fill="FFFFFF"/>
+        </w:rPr>
+        <w:t>●</w:t>
+      </w:r>
+    </w:p>
+    <w:p>
+      <w:pPr>
+        <w:spacing w:after="0" w:line="240" w:lineRule="auto"/>
+        <w:ind w:left="0" w:right="0"/>
+        <w:contextualSpacing/>
+        <w:rPr>
+          <w:rFonts w:ascii="Courier New" w:hAnsi="Courier New" w:cs="Courier New"/>
+          <w:color w:val="000000" w:themeColor="text1"/>
+          <w:szCs w:val="21"/>
+        </w:rPr>
+      </w:pPr>
+      <w:r>
+        <w:rPr>
+          <w:rFonts w:ascii="Courier New" w:hAnsi="Courier New" w:cs="Courier New"/>
+          <w:color w:val="000000" w:themeColor="text1"/>
+          <w:szCs w:val="21"/>
+        </w:rPr>
+        <w:t>Git</w:t>
+      </w:r>
+      <w:r>
+        <w:rPr>
+          <w:rFonts w:ascii="Courier New" w:hAnsi="Courier New" w:cs="Courier New"/>
+          <w:color w:val="000000" w:themeColor="text1"/>
+          <w:szCs w:val="21"/>
+        </w:rPr>
+        <w:t xml:space="preserve">        </w:t>
+      </w:r>
+      <w:r>
+        <w:rPr>
+          <w:rFonts w:ascii="Segoe UI Symbol" w:hAnsi="Segoe UI Symbol" w:cs="Courier New"/>
+          <w:color w:val="4472C4" w:themeColor="accent1"/>
+          <w:sz w:val="20"/>
+          <w:szCs w:val="20"/>
+          <w:shd w:val="clear" w:color="auto" w:fill="FFFFFF"/>
+        </w:rPr>
+        <w:t xml:space="preserve">● ● ● ● </w:t>
+      </w:r>
+      <w:r>
+        <w:rPr>
+          <w:rFonts w:ascii="Segoe UI Symbol" w:hAnsi="Segoe UI Symbol" w:cs="Courier New"/>
+          <w:color w:val="E7E6E6" w:themeColor="background2"/>
+          <w:sz w:val="20"/>
+          <w:szCs w:val="20"/>
+          <w:shd w:val="clear" w:color="auto" w:fill="FFFFFF"/>
+        </w:rPr>
+        <w:t>●</w:t>
+      </w:r>
+    </w:p>
+    <w:p>
+      <w:pPr>
+        <w:spacing w:after="0" w:line="240" w:lineRule="auto"/>
+        <w:ind w:left="0" w:right="0"/>
+        <w:contextualSpacing/>
+        <w:rPr>
+          <w:rFonts w:ascii="Courier New" w:hAnsi="Courier New" w:cs="Courier New"/>
+          <w:color w:val="000000" w:themeColor="text1"/>
+          <w:szCs w:val="21"/>
+        </w:rPr>
+      </w:pPr>
+      <w:r>
+        <w:rPr>
+          <w:rFonts w:ascii="Courier New" w:hAnsi="Courier New" w:cs="Courier New"/>
+          <w:color w:val="000000" w:themeColor="text1"/>
+          <w:szCs w:val="21"/>
+        </w:rPr>
+        <w:t>ELK Stack</w:t>
+      </w:r>
+      <w:r>
+        <w:rPr>
+          <w:rFonts w:ascii="Courier New" w:hAnsi="Courier New" w:cs="Courier New"/>
+          <w:color w:val="000000" w:themeColor="text1"/>
+          <w:szCs w:val="21"/>
+        </w:rPr>
+        <w:t xml:space="preserve">  </w:t>
+      </w:r>
+      <w:r>
+        <w:rPr>
+          <w:rFonts w:ascii="Segoe UI Symbol" w:hAnsi="Segoe UI Symbol" w:cs="Courier New"/>
+          <w:color w:val="4472C4" w:themeColor="accent1"/>
+          <w:sz w:val="20"/>
+          <w:szCs w:val="20"/>
+          <w:shd w:val="clear" w:color="auto" w:fill="FFFFFF"/>
+        </w:rPr>
+        <w:t xml:space="preserve">● ● ● </w:t>
+      </w:r>
+      <w:r>
+        <w:rPr>
+          <w:rFonts w:ascii="Segoe UI Symbol" w:hAnsi="Segoe UI Symbol" w:cs="Courier New"/>
+          <w:color w:val="E7E6E6" w:themeColor="background2"/>
+          <w:sz w:val="20"/>
+          <w:szCs w:val="20"/>
+          <w:shd w:val="clear" w:color="auto" w:fill="FFFFFF"/>
+        </w:rPr>
+        <w:t>● ●</w:t>
+      </w:r>
+    </w:p>
+    <w:p>
+      <w:pPr>
+        <w:spacing w:after="0" w:line="240" w:lineRule="auto"/>
+        <w:ind w:left="0" w:right="0"/>
+        <w:contextualSpacing/>
+        <w:rPr>
+          <w:rFonts w:ascii="Courier New" w:hAnsi="Courier New" w:cs="Courier New"/>
+          <w:color w:val="000000" w:themeColor="text1"/>
+          <w:szCs w:val="21"/>
+        </w:rPr>
+        <w:sectPr>
+          <w:headerReference w:type="default" r:id="rId9"/>
+          <w:footerReference w:type="default" r:id="rId10"/>
+          <w:type w:val="continuous"/>
+          <w:pgSz w:w="12240" w:h="15840"/>
+          <w:pgMar w:top="1440" w:right="1440" w:bottom="1440" w:left="1440" w:header="144" w:footer="720" w:gutter="0"/>
+          <w:cols w:num="3" w:space="720"/>
+          <w:docGrid w:linePitch="286"/>
+        </w:sectPr>
+      </w:pPr>
+      <w:r>
+        <w:rPr>
+          <w:rFonts w:ascii="Courier New" w:hAnsi="Courier New" w:cs="Courier New"/>
+          <w:color w:val="000000" w:themeColor="text1"/>
+          <w:szCs w:val="21"/>
+        </w:rPr>
+        <w:t>Kubernetes</w:t>
+      </w:r>
+      <w:r>
+        <w:rPr>
+          <w:rFonts w:ascii="Courier New" w:hAnsi="Courier New" w:cs="Courier New"/>
+          <w:color w:val="000000" w:themeColor="text1"/>
+          <w:szCs w:val="21"/>
+        </w:rPr>
+        <w:t xml:space="preserve"> </w:t>
+      </w:r>
+      <w:r>
+        <w:rPr>
+          <w:rFonts w:ascii="Segoe UI Symbol" w:hAnsi="Segoe UI Symbol" w:cs="Courier New"/>
+          <w:color w:val="4472C4" w:themeColor="accent1"/>
+          <w:sz w:val="20"/>
+          <w:szCs w:val="20"/>
+          <w:shd w:val="clear" w:color="auto" w:fill="FFFFFF"/>
+        </w:rPr>
+        <w:t xml:space="preserve">● ● ● </w:t>
+      </w:r>
+      <w:r>
+        <w:rPr>
+          <w:rFonts w:ascii="Segoe UI Symbol" w:hAnsi="Segoe UI Symbol" w:cs="Courier New"/>
+          <w:color w:val="E7E6E6" w:themeColor="background2"/>
+          <w:sz w:val="20"/>
+          <w:szCs w:val="20"/>
+          <w:shd w:val="clear" w:color="auto" w:fill="FFFFFF"/>
+        </w:rPr>
+        <w:t>● ●</w:t>
+      </w:r>
+    </w:p>
+    <w:p>
+      <w:pPr>
+        <w:spacing w:after="0" w:line="240" w:lineRule="auto"/>
+        <w:ind w:left="0" w:right="0" w:firstLine="0"/>
+        <w:contextualSpacing/>
+        <w:rPr>
+          <w:rFonts w:ascii="Courier New" w:hAnsi="Courier New" w:cs="Courier New"/>
+          <w:color w:val="000000" w:themeColor="text1"/>
+          <w:szCs w:val="21"/>
+        </w:rPr>
+      </w:pPr>
+    </w:p>
+    <w:p>
+      <w:pPr>
         <w:pBdr>
           <w:bottom w:val="single" w:sz="4" w:space="1" w:color="auto"/>
         </w:pBdr>
-        <w:spacing w:line="240" w:lineRule="auto"/>
-        <w:ind w:left="0"/>
-        <w:rPr>
+        <w:spacing w:after="0" w:line="240" w:lineRule="auto"/>
+        <w:ind w:left="0" w:right="0"/>
+        <w:contextualSpacing/>
+        <w:rPr>
+          <w:b/>
+          <w:bCs/>
           <w:color w:val="3366CC"/>
           <w:szCs w:val="21"/>
         </w:rPr>
       </w:pPr>
-    </w:p>
-    <w:p>
-      <w:pPr>
-        <w:pStyle w:val="Heading1"/>
-        <w:pBdr>
-          <w:bottom w:val="single" w:sz="4" w:space="1" w:color="auto"/>
-        </w:pBdr>
-        <w:spacing w:line="240" w:lineRule="auto"/>
-        <w:ind w:left="0"/>
-        <w:rPr>
-          <w:color w:val="3366CC"/>
-          <w:szCs w:val="21"/>
-        </w:rPr>
-      </w:pPr>
-      <w:r>
-        <w:rPr>
+      <w:r>
+        <w:rPr>
+          <w:b/>
+          <w:bCs/>
           <w:color w:val="3366CC"/>
           <w:szCs w:val="21"/>
         </w:rPr>
@@ -1657,9 +2456,22 @@
         <w:t>2018</w:t>
       </w:r>
     </w:p>
+    <w:p>
+      <w:pPr>
+        <w:tabs>
+          <w:tab w:val="center" w:pos="3780"/>
+        </w:tabs>
+        <w:spacing w:after="0" w:line="240" w:lineRule="auto"/>
+        <w:ind w:right="0"/>
+        <w:rPr>
+          <w:rFonts w:asciiTheme="minorHAnsi" w:eastAsiaTheme="minorEastAsia" w:hAnsiTheme="minorHAnsi" w:cstheme="minorBidi"/>
+          <w:color w:val="000000" w:themeColor="text1"/>
+          <w:szCs w:val="21"/>
+        </w:rPr>
+      </w:pPr>
+    </w:p>
     <w:sectPr>
-      <w:headerReference w:type="default" r:id="rId7"/>
-      <w:footerReference w:type="default" r:id="rId8"/>
+      <w:type w:val="continuous"/>
       <w:pgSz w:w="12240" w:h="15840"/>
       <w:pgMar w:top="1440" w:right="1440" w:bottom="1440" w:left="1440" w:header="144" w:footer="720" w:gutter="0"/>
       <w:cols w:space="720"/>
@@ -1695,6 +2507,26 @@
 </file>
 
 <file path=word/footer1.xml><?xml version="1.0" encoding="utf-8"?>
+<w:ftr xmlns:wpc="http://schemas.microsoft.com/office/word/2010/wordprocessingCanvas" xmlns:cx="http://schemas.microsoft.com/office/drawing/2014/chartex" xmlns:cx1="http://schemas.microsoft.com/office/drawing/2015/9/8/chartex" xmlns:cx2="http://schemas.microsoft.com/office/drawing/2015/10/21/chartex" xmlns:cx3="http://schemas.microsoft.com/office/drawing/2016/5/9/chartex" xmlns:cx4="http://schemas.microsoft.com/office/drawing/2016/5/10/chartex" xmlns:cx5="http://schemas.microsoft.com/office/drawing/2016/5/11/chartex" xmlns:cx6="http://schemas.microsoft.com/office/drawing/2016/5/12/chartex" xmlns:cx7="http://schemas.microsoft.com/office/drawing/2016/5/13/chartex" xmlns:cx8="http://schemas.microsoft.com/office/drawing/2016/5/14/chartex" xmlns:mc="http://schemas.openxmlformats.org/markup-compatibility/2006" xmlns:aink="http://schemas.microsoft.com/office/drawing/2016/ink" xmlns:am3d="http://schemas.microsoft.com/office/drawing/2017/model3d" xmlns:o="urn:schemas-microsoft-com:office:office" xmlns:oel="http://schemas.microsoft.com/office/2019/extlst" xmlns:r="http://schemas.openxmlformats.org/officeDocument/2006/relationships" xmlns:m="http://schemas.openxmlformats.org/officeDocument/2006/math" xmlns:v="urn:schemas-microsoft-com:vml" xmlns:wp14="http://schemas.microsoft.com/office/word/2010/wordprocessingDrawing" xmlns:wp="http://schemas.openxmlformats.org/drawingml/2006/wordprocessingDrawing" xmlns:w10="urn:schemas-microsoft-com:office:word" xmlns:w="http://schemas.openxmlformats.org/wordprocessingml/2006/main" xmlns:w14="http://schemas.microsoft.com/office/word/2010/wordml" xmlns:w15="http://schemas.microsoft.com/office/word/2012/wordml" xmlns:w16cex="http://schemas.microsoft.com/office/word/2018/wordml/cex" xmlns:w16cid="http://schemas.microsoft.com/office/word/2016/wordml/cid" xmlns:w16="http://schemas.microsoft.com/office/word/2018/wordml" xmlns:w16sdtdh="http://schemas.microsoft.com/office/word/2020/wordml/sdtdatahash" xmlns:w16se="http://schemas.microsoft.com/office/word/2015/wordml/symex" xmlns:wpg="http://schemas.microsoft.com/office/word/2010/wordprocessingGroup" xmlns:wpi="http://schemas.microsoft.com/office/word/2010/wordprocessingInk" xmlns:wne="http://schemas.microsoft.com/office/word/2006/wordml" xmlns:wps="http://schemas.microsoft.com/office/word/2010/wordprocessingShape" mc:Ignorable="w14 w15 w16se w16cid w16 w16cex w16sdtdh wp14">
+  <w:p>
+    <w:pPr>
+      <w:pStyle w:val="Footer"/>
+      <w:jc w:val="center"/>
+      <w:rPr>
+        <w:color w:val="4472C4" w:themeColor="accent1"/>
+      </w:rPr>
+    </w:pPr>
+    <w:r>
+      <w:rPr>
+        <w:color w:val="4472C4" w:themeColor="accent1"/>
+      </w:rPr>
+      <w:t>MASONSCHLEU.COM</w:t>
+    </w:r>
+  </w:p>
+</w:ftr>
+</file>
+
+<file path=word/footer2.xml><?xml version="1.0" encoding="utf-8"?>
 <w:ftr xmlns:wpc="http://schemas.microsoft.com/office/word/2010/wordprocessingCanvas" xmlns:cx="http://schemas.microsoft.com/office/drawing/2014/chartex" xmlns:cx1="http://schemas.microsoft.com/office/drawing/2015/9/8/chartex" xmlns:cx2="http://schemas.microsoft.com/office/drawing/2015/10/21/chartex" xmlns:cx3="http://schemas.microsoft.com/office/drawing/2016/5/9/chartex" xmlns:cx4="http://schemas.microsoft.com/office/drawing/2016/5/10/chartex" xmlns:cx5="http://schemas.microsoft.com/office/drawing/2016/5/11/chartex" xmlns:cx6="http://schemas.microsoft.com/office/drawing/2016/5/12/chartex" xmlns:cx7="http://schemas.microsoft.com/office/drawing/2016/5/13/chartex" xmlns:cx8="http://schemas.microsoft.com/office/drawing/2016/5/14/chartex" xmlns:mc="http://schemas.openxmlformats.org/markup-compatibility/2006" xmlns:aink="http://schemas.microsoft.com/office/drawing/2016/ink" xmlns:am3d="http://schemas.microsoft.com/office/drawing/2017/model3d" xmlns:o="urn:schemas-microsoft-com:office:office" xmlns:oel="http://schemas.microsoft.com/office/2019/extlst" xmlns:r="http://schemas.openxmlformats.org/officeDocument/2006/relationships" xmlns:m="http://schemas.openxmlformats.org/officeDocument/2006/math" xmlns:v="urn:schemas-microsoft-com:vml" xmlns:wp14="http://schemas.microsoft.com/office/word/2010/wordprocessingDrawing" xmlns:wp="http://schemas.openxmlformats.org/drawingml/2006/wordprocessingDrawing" xmlns:w10="urn:schemas-microsoft-com:office:word" xmlns:w="http://schemas.openxmlformats.org/wordprocessingml/2006/main" xmlns:w14="http://schemas.microsoft.com/office/word/2010/wordml" xmlns:w15="http://schemas.microsoft.com/office/word/2012/wordml" xmlns:w16cex="http://schemas.microsoft.com/office/word/2018/wordml/cex" xmlns:w16cid="http://schemas.microsoft.com/office/word/2016/wordml/cid" xmlns:w16="http://schemas.microsoft.com/office/word/2018/wordml" xmlns:w16sdtdh="http://schemas.microsoft.com/office/word/2020/wordml/sdtdatahash" xmlns:w16se="http://schemas.microsoft.com/office/word/2015/wordml/symex" xmlns:wpg="http://schemas.microsoft.com/office/word/2010/wordprocessingGroup" xmlns:wpi="http://schemas.microsoft.com/office/word/2010/wordprocessingInk" xmlns:wne="http://schemas.microsoft.com/office/word/2006/wordml" xmlns:wps="http://schemas.microsoft.com/office/word/2010/wordprocessingShape" mc:Ignorable="w14 w15 w16se w16cid w16 w16cex w16sdtdh wp14">
   <w:p>
     <w:pPr>
@@ -4536,4 +5368,16 @@
     </a:ext>
   </a:extLst>
 </a:theme>
+</file>
+
+<file path=customXml/item1.xml><?xml version="1.0" encoding="utf-8"?>
+<b:Sources xmlns:b="http://schemas.openxmlformats.org/officeDocument/2006/bibliography" xmlns="http://schemas.openxmlformats.org/officeDocument/2006/bibliography" SelectedStyle="/APASixthEditionOfficeOnline.xsl" StyleName="APA" Version="6"/>
+</file>
+
+<file path=customXml/itemProps1.xml><?xml version="1.0" encoding="utf-8"?>
+<ds:datastoreItem xmlns:ds="http://schemas.openxmlformats.org/officeDocument/2006/customXml" ds:itemID="{2B30F7C6-5F05-6C4D-AE37-E753C2598428}">
+  <ds:schemaRefs>
+    <ds:schemaRef ds:uri="http://schemas.openxmlformats.org/officeDocument/2006/bibliography"/>
+  </ds:schemaRefs>
+</ds:datastoreItem>
 </file>
</xml_diff>

<commit_message>
Revert "Update my skills section to be more modern"
This reverts commit 4ce9727a2a5eefb4a1b730afc5bd3152b2172d31.
</commit_message>
<xml_diff>
--- a/resume.docx
+++ b/resume.docx
@@ -247,14 +247,12 @@
         </w:rPr>
         <w:t xml:space="preserve"> </w:t>
       </w:r>
-      <w:proofErr w:type="spellStart"/>
       <w:r>
         <w:rPr>
           <w:szCs w:val="21"/>
         </w:rPr>
         <w:t>devs</w:t>
       </w:r>
-      <w:proofErr w:type="spellEnd"/>
       <w:r>
         <w:rPr>
           <w:szCs w:val="21"/>
@@ -363,49 +361,79 @@
         <w:rPr>
           <w:szCs w:val="21"/>
         </w:rPr>
+        <w:t xml:space="preserve"> a</w:t>
+      </w:r>
+      <w:r>
+        <w:rPr>
+          <w:szCs w:val="21"/>
+        </w:rPr>
         <w:t xml:space="preserve"> </w:t>
       </w:r>
       <w:r>
         <w:rPr>
           <w:szCs w:val="21"/>
         </w:rPr>
-        <w:t>the</w:t>
-      </w:r>
-      <w:r>
-        <w:rPr>
-          <w:szCs w:val="21"/>
-        </w:rPr>
-        <w:t xml:space="preserve"> backend </w:t>
-      </w:r>
-      <w:r>
-        <w:rPr>
-          <w:szCs w:val="21"/>
-        </w:rPr>
-        <w:t xml:space="preserve">for our </w:t>
-      </w:r>
-      <w:r>
-        <w:rPr>
-          <w:szCs w:val="21"/>
-        </w:rPr>
-        <w:t>award-</w:t>
-      </w:r>
-      <w:r>
-        <w:rPr>
-          <w:szCs w:val="21"/>
-        </w:rPr>
-        <w:t>nominated</w:t>
-      </w:r>
-      <w:r>
-        <w:rPr>
-          <w:szCs w:val="21"/>
-        </w:rPr>
-        <w:t xml:space="preserve"> internal UI </w:t>
-      </w:r>
-      <w:r>
-        <w:rPr>
-          <w:szCs w:val="21"/>
-        </w:rPr>
-        <w:t>through the SDLC.</w:t>
+        <w:t xml:space="preserve">scalable </w:t>
+      </w:r>
+      <w:r>
+        <w:rPr>
+          <w:szCs w:val="21"/>
+        </w:rPr>
+        <w:t xml:space="preserve">data pipeline that aggregates </w:t>
+      </w:r>
+      <w:r>
+        <w:rPr>
+          <w:szCs w:val="21"/>
+        </w:rPr>
+        <w:t>millions of Kafka messages</w:t>
+      </w:r>
+      <w:r>
+        <w:rPr>
+          <w:szCs w:val="21"/>
+        </w:rPr>
+        <w:t xml:space="preserve"> and produces metrics </w:t>
+      </w:r>
+      <w:r>
+        <w:rPr>
+          <w:szCs w:val="21"/>
+        </w:rPr>
+        <w:t xml:space="preserve">and streaming data </w:t>
+      </w:r>
+      <w:r>
+        <w:rPr>
+          <w:szCs w:val="21"/>
+        </w:rPr>
+        <w:t xml:space="preserve">for </w:t>
+      </w:r>
+      <w:r>
+        <w:rPr>
+          <w:szCs w:val="21"/>
+        </w:rPr>
+        <w:t>customer</w:t>
+      </w:r>
+      <w:r>
+        <w:rPr>
+          <w:szCs w:val="21"/>
+        </w:rPr>
+        <w:t xml:space="preserve"> UI</w:t>
+      </w:r>
+      <w:r>
+        <w:rPr>
+          <w:szCs w:val="21"/>
+        </w:rPr>
+        <w:t xml:space="preserve"> and internal analytics</w:t>
+      </w:r>
+      <w:r>
+        <w:rPr>
+          <w:szCs w:val="21"/>
+        </w:rPr>
+        <w:t xml:space="preserve"> through the SDLC</w:t>
+      </w:r>
+      <w:r>
+        <w:rPr>
+          <w:szCs w:val="21"/>
+        </w:rPr>
+        <w:t>.</w:t>
       </w:r>
     </w:p>
     <w:p>
@@ -425,61 +453,49 @@
         <w:rPr>
           <w:szCs w:val="21"/>
         </w:rPr>
-        <w:t xml:space="preserve">Created a scalable data pipeline </w:t>
-      </w:r>
-      <w:r>
-        <w:rPr>
-          <w:szCs w:val="21"/>
-        </w:rPr>
-        <w:t xml:space="preserve">that aggregates </w:t>
-      </w:r>
-      <w:r>
-        <w:rPr>
-          <w:szCs w:val="21"/>
-        </w:rPr>
-        <w:t>millions of Kafka messages</w:t>
-      </w:r>
-      <w:r>
-        <w:rPr>
-          <w:szCs w:val="21"/>
-        </w:rPr>
-        <w:t xml:space="preserve"> and produces metrics </w:t>
-      </w:r>
-      <w:r>
-        <w:rPr>
-          <w:szCs w:val="21"/>
-        </w:rPr>
-        <w:t xml:space="preserve">and streaming data </w:t>
-      </w:r>
-      <w:r>
-        <w:rPr>
-          <w:szCs w:val="21"/>
-        </w:rPr>
-        <w:t xml:space="preserve">for </w:t>
-      </w:r>
-      <w:r>
-        <w:rPr>
-          <w:szCs w:val="21"/>
-        </w:rPr>
-        <w:t>customer</w:t>
-      </w:r>
-      <w:r>
-        <w:rPr>
-          <w:szCs w:val="21"/>
-        </w:rPr>
-        <w:t xml:space="preserve"> UI</w:t>
-      </w:r>
-      <w:r>
-        <w:rPr>
-          <w:szCs w:val="21"/>
-        </w:rPr>
-        <w:t xml:space="preserve"> and internal analytic</w:t>
-      </w:r>
-      <w:r>
-        <w:rPr>
-          <w:szCs w:val="21"/>
-        </w:rPr>
-        <w:t>s</w:t>
+        <w:t>Author</w:t>
+      </w:r>
+      <w:r>
+        <w:rPr>
+          <w:szCs w:val="21"/>
+        </w:rPr>
+        <w:t xml:space="preserve"> REST APIs</w:t>
+      </w:r>
+      <w:r>
+        <w:rPr>
+          <w:szCs w:val="21"/>
+        </w:rPr>
+        <w:t xml:space="preserve"> </w:t>
+      </w:r>
+      <w:r>
+        <w:rPr>
+          <w:szCs w:val="21"/>
+        </w:rPr>
+        <w:t>that provide</w:t>
+      </w:r>
+      <w:r>
+        <w:rPr>
+          <w:szCs w:val="21"/>
+        </w:rPr>
+        <w:t xml:space="preserve"> </w:t>
+      </w:r>
+      <w:r>
+        <w:rPr>
+          <w:szCs w:val="21"/>
+        </w:rPr>
+        <w:t>various key performance indicators</w:t>
+      </w:r>
+      <w:r>
+        <w:rPr>
+          <w:szCs w:val="21"/>
+        </w:rPr>
+        <w:t xml:space="preserve"> to customer and third-party regarding system throughput and </w:t>
+      </w:r>
+      <w:r>
+        <w:rPr>
+          <w:szCs w:val="21"/>
+        </w:rPr>
+        <w:t>overall equipment effectiveness</w:t>
       </w:r>
       <w:r>
         <w:rPr>
@@ -505,37 +521,138 @@
         <w:rPr>
           <w:szCs w:val="21"/>
         </w:rPr>
-        <w:t>Author</w:t>
-      </w:r>
-      <w:r>
-        <w:rPr>
-          <w:szCs w:val="21"/>
-        </w:rPr>
-        <w:t xml:space="preserve"> </w:t>
-      </w:r>
-      <w:r>
-        <w:rPr>
-          <w:szCs w:val="21"/>
-        </w:rPr>
-        <w:t xml:space="preserve">user friendly </w:t>
-      </w:r>
-      <w:r>
-        <w:rPr>
-          <w:szCs w:val="21"/>
-        </w:rPr>
-        <w:t>REST APIs</w:t>
-      </w:r>
-      <w:r>
-        <w:rPr>
-          <w:szCs w:val="21"/>
-        </w:rPr>
-        <w:t xml:space="preserve"> </w:t>
-      </w:r>
-      <w:r>
-        <w:rPr>
-          <w:szCs w:val="21"/>
-        </w:rPr>
-        <w:t>used to control and query essential parts of the system.</w:t>
+        <w:t>Review</w:t>
+      </w:r>
+      <w:r>
+        <w:rPr>
+          <w:szCs w:val="21"/>
+        </w:rPr>
+        <w:t xml:space="preserve"> teams code</w:t>
+      </w:r>
+      <w:r>
+        <w:rPr>
+          <w:szCs w:val="21"/>
+        </w:rPr>
+        <w:t xml:space="preserve"> to ensure high quality, </w:t>
+      </w:r>
+      <w:r>
+        <w:rPr>
+          <w:szCs w:val="21"/>
+        </w:rPr>
+        <w:t>maintainable, and low complexity product is being produced.</w:t>
+      </w:r>
+    </w:p>
+    <w:p>
+      <w:pPr>
+        <w:spacing w:after="0" w:line="240" w:lineRule="auto"/>
+        <w:ind w:left="0" w:right="0" w:firstLine="0"/>
+        <w:rPr>
+          <w:b/>
+          <w:bCs/>
+          <w:i/>
+          <w:iCs/>
+          <w:szCs w:val="21"/>
+        </w:rPr>
+      </w:pPr>
+    </w:p>
+    <w:p>
+      <w:pPr>
+        <w:spacing w:after="0" w:line="240" w:lineRule="auto"/>
+        <w:ind w:left="0" w:right="0" w:firstLine="0"/>
+        <w:rPr>
+          <w:b/>
+          <w:bCs/>
+          <w:szCs w:val="21"/>
+        </w:rPr>
+      </w:pPr>
+      <w:r>
+        <w:rPr>
+          <w:b/>
+          <w:bCs/>
+          <w:i/>
+          <w:iCs/>
+          <w:szCs w:val="21"/>
+        </w:rPr>
+        <w:t>Escalation Tech Lead</w:t>
+      </w:r>
+      <w:r>
+        <w:rPr>
+          <w:b/>
+          <w:bCs/>
+          <w:i/>
+          <w:iCs/>
+          <w:szCs w:val="21"/>
+        </w:rPr>
+        <w:t xml:space="preserve">, </w:t>
+      </w:r>
+      <w:r>
+        <w:rPr>
+          <w:b/>
+          <w:bCs/>
+          <w:szCs w:val="21"/>
+        </w:rPr>
+        <w:t>Berkshire Grey – Mobile</w:t>
+      </w:r>
+      <w:r>
+        <w:rPr>
+          <w:b/>
+          <w:bCs/>
+          <w:szCs w:val="21"/>
+        </w:rPr>
+        <w:t xml:space="preserve"> Robot</w:t>
+      </w:r>
+      <w:r>
+        <w:rPr>
+          <w:b/>
+          <w:bCs/>
+          <w:szCs w:val="21"/>
+        </w:rPr>
+        <w:t>ics</w:t>
+      </w:r>
+    </w:p>
+    <w:p>
+      <w:pPr>
+        <w:spacing w:after="0" w:line="240" w:lineRule="auto"/>
+        <w:ind w:left="0" w:right="0" w:firstLine="0"/>
+        <w:rPr>
+          <w:rFonts w:ascii="Courier New" w:eastAsia="Courier New" w:hAnsi="Courier New" w:cs="Courier New"/>
+          <w:szCs w:val="21"/>
+        </w:rPr>
+      </w:pPr>
+      <w:r>
+        <w:rPr>
+          <w:rFonts w:ascii="Courier New" w:eastAsia="Courier New" w:hAnsi="Courier New" w:cs="Courier New"/>
+          <w:szCs w:val="21"/>
+        </w:rPr>
+        <w:t>March</w:t>
+      </w:r>
+      <w:r>
+        <w:rPr>
+          <w:rFonts w:ascii="Courier New" w:eastAsia="Courier New" w:hAnsi="Courier New" w:cs="Courier New"/>
+          <w:szCs w:val="21"/>
+        </w:rPr>
+        <w:t xml:space="preserve"> 20</w:t>
+      </w:r>
+      <w:r>
+        <w:rPr>
+          <w:rFonts w:ascii="Courier New" w:eastAsia="Courier New" w:hAnsi="Courier New" w:cs="Courier New"/>
+          <w:szCs w:val="21"/>
+        </w:rPr>
+        <w:t>21</w:t>
+      </w:r>
+      <w:r>
+        <w:rPr>
+          <w:rFonts w:ascii="Courier New" w:eastAsia="Courier New" w:hAnsi="Courier New" w:cs="Courier New"/>
+          <w:szCs w:val="21"/>
+        </w:rPr>
+        <w:t xml:space="preserve"> – present // </w:t>
+      </w:r>
+      <w:r>
+        <w:rPr>
+          <w:rFonts w:ascii="Courier New" w:eastAsia="Courier New" w:hAnsi="Courier New" w:cs="Courier New"/>
+          <w:szCs w:val="21"/>
+        </w:rPr>
+        <w:t>Bedford, MA</w:t>
       </w:r>
     </w:p>
     <w:p>
@@ -555,138 +672,25 @@
         <w:rPr>
           <w:szCs w:val="21"/>
         </w:rPr>
-        <w:t>Review</w:t>
-      </w:r>
-      <w:r>
-        <w:rPr>
-          <w:szCs w:val="21"/>
-        </w:rPr>
-        <w:t xml:space="preserve"> teams code</w:t>
-      </w:r>
-      <w:r>
-        <w:rPr>
-          <w:szCs w:val="21"/>
-        </w:rPr>
-        <w:t xml:space="preserve"> to ensure high quality, </w:t>
-      </w:r>
-      <w:r>
-        <w:rPr>
-          <w:szCs w:val="21"/>
-        </w:rPr>
-        <w:t>maintainable, and low complexity product is being produced.</w:t>
-      </w:r>
-    </w:p>
-    <w:p>
-      <w:pPr>
-        <w:spacing w:after="0" w:line="240" w:lineRule="auto"/>
-        <w:ind w:left="0" w:right="0" w:firstLine="0"/>
-        <w:rPr>
-          <w:b/>
-          <w:bCs/>
-          <w:i/>
-          <w:iCs/>
-          <w:szCs w:val="21"/>
-        </w:rPr>
-      </w:pPr>
-    </w:p>
-    <w:p>
-      <w:pPr>
-        <w:spacing w:after="0" w:line="240" w:lineRule="auto"/>
-        <w:ind w:left="0" w:right="0" w:firstLine="0"/>
-        <w:rPr>
-          <w:b/>
-          <w:bCs/>
-          <w:szCs w:val="21"/>
-        </w:rPr>
-      </w:pPr>
-      <w:r>
-        <w:rPr>
-          <w:b/>
-          <w:bCs/>
-          <w:i/>
-          <w:iCs/>
-          <w:szCs w:val="21"/>
-        </w:rPr>
-        <w:t>Escalation Tech Lead</w:t>
-      </w:r>
-      <w:r>
-        <w:rPr>
-          <w:b/>
-          <w:bCs/>
-          <w:i/>
-          <w:iCs/>
-          <w:szCs w:val="21"/>
-        </w:rPr>
-        <w:t xml:space="preserve">, </w:t>
-      </w:r>
-      <w:r>
-        <w:rPr>
-          <w:b/>
-          <w:bCs/>
-          <w:szCs w:val="21"/>
-        </w:rPr>
-        <w:t>Berkshire Grey – Mobile</w:t>
-      </w:r>
-      <w:r>
-        <w:rPr>
-          <w:b/>
-          <w:bCs/>
-          <w:szCs w:val="21"/>
-        </w:rPr>
-        <w:t xml:space="preserve"> Robot</w:t>
-      </w:r>
-      <w:r>
-        <w:rPr>
-          <w:b/>
-          <w:bCs/>
-          <w:szCs w:val="21"/>
-        </w:rPr>
-        <w:t>ics</w:t>
-      </w:r>
-    </w:p>
-    <w:p>
-      <w:pPr>
-        <w:spacing w:after="0" w:line="240" w:lineRule="auto"/>
-        <w:ind w:left="0" w:right="0" w:firstLine="0"/>
-        <w:rPr>
-          <w:rFonts w:ascii="Courier New" w:eastAsia="Courier New" w:hAnsi="Courier New" w:cs="Courier New"/>
-          <w:szCs w:val="21"/>
-        </w:rPr>
-      </w:pPr>
-      <w:r>
-        <w:rPr>
-          <w:rFonts w:ascii="Courier New" w:eastAsia="Courier New" w:hAnsi="Courier New" w:cs="Courier New"/>
-          <w:szCs w:val="21"/>
-        </w:rPr>
-        <w:t>March</w:t>
-      </w:r>
-      <w:r>
-        <w:rPr>
-          <w:rFonts w:ascii="Courier New" w:eastAsia="Courier New" w:hAnsi="Courier New" w:cs="Courier New"/>
-          <w:szCs w:val="21"/>
-        </w:rPr>
-        <w:t xml:space="preserve"> 20</w:t>
-      </w:r>
-      <w:r>
-        <w:rPr>
-          <w:rFonts w:ascii="Courier New" w:eastAsia="Courier New" w:hAnsi="Courier New" w:cs="Courier New"/>
-          <w:szCs w:val="21"/>
-        </w:rPr>
-        <w:t>21</w:t>
-      </w:r>
-      <w:r>
-        <w:rPr>
-          <w:rFonts w:ascii="Courier New" w:eastAsia="Courier New" w:hAnsi="Courier New" w:cs="Courier New"/>
-          <w:szCs w:val="21"/>
-        </w:rPr>
-        <w:t xml:space="preserve"> – present // </w:t>
-      </w:r>
-      <w:r>
-        <w:rPr>
-          <w:rFonts w:ascii="Courier New" w:eastAsia="Courier New" w:hAnsi="Courier New" w:cs="Courier New"/>
-          <w:szCs w:val="21"/>
-        </w:rPr>
-        <w:t>Bedford, MA</w:t>
+        <w:t xml:space="preserve">Drove the architecting of a reporter </w:t>
+      </w:r>
+      <w:r>
+        <w:rPr>
+          <w:szCs w:val="21"/>
+        </w:rPr>
+        <w:t>that automates issue tracking and quantifies quality defects, used by operations, analytics, and maintenance teams, eliminating hours of daily work</w:t>
+      </w:r>
+      <w:r>
+        <w:rPr>
+          <w:szCs w:val="21"/>
+        </w:rPr>
+        <w:t xml:space="preserve"> through the SDLC.</w:t>
+      </w:r>
+      <w:r>
+        <w:rPr>
+          <w:szCs w:val="21"/>
+        </w:rPr>
+        <w:t xml:space="preserve"> </w:t>
       </w:r>
     </w:p>
     <w:p>
@@ -706,13 +710,61 @@
         <w:rPr>
           <w:szCs w:val="21"/>
         </w:rPr>
-        <w:t>Drove the architecting of a reporter that automates issue tracking and quantifies quality defects, used by operations, analytics, and maintenance teams, eliminating hours of daily wor</w:t>
-      </w:r>
-      <w:r>
-        <w:rPr>
-          <w:szCs w:val="21"/>
-        </w:rPr>
-        <w:t>k</w:t>
+        <w:t>Respond to high-stakes Opsgenie phone calls by w</w:t>
+      </w:r>
+      <w:r>
+        <w:rPr>
+          <w:szCs w:val="21"/>
+        </w:rPr>
+        <w:t>ork</w:t>
+      </w:r>
+      <w:r>
+        <w:rPr>
+          <w:szCs w:val="21"/>
+        </w:rPr>
+        <w:t>ing</w:t>
+      </w:r>
+      <w:r>
+        <w:rPr>
+          <w:szCs w:val="21"/>
+        </w:rPr>
+        <w:t xml:space="preserve"> with operations and support personnel to </w:t>
+      </w:r>
+      <w:r>
+        <w:rPr>
+          <w:szCs w:val="21"/>
+        </w:rPr>
+        <w:t>troubleshoot</w:t>
+      </w:r>
+      <w:r>
+        <w:rPr>
+          <w:szCs w:val="21"/>
+        </w:rPr>
+        <w:t xml:space="preserve"> and root cause</w:t>
+      </w:r>
+      <w:r>
+        <w:rPr>
+          <w:szCs w:val="21"/>
+        </w:rPr>
+        <w:t xml:space="preserve"> issues </w:t>
+      </w:r>
+      <w:r>
+        <w:rPr>
+          <w:szCs w:val="21"/>
+        </w:rPr>
+        <w:t xml:space="preserve">on the fly </w:t>
+      </w:r>
+      <w:r>
+        <w:rPr>
+          <w:szCs w:val="21"/>
+        </w:rPr>
+        <w:t xml:space="preserve">that arise </w:t>
+      </w:r>
+      <w:r>
+        <w:rPr>
+          <w:szCs w:val="21"/>
+        </w:rPr>
+        <w:t>in production to reduce downtime</w:t>
       </w:r>
       <w:r>
         <w:rPr>
@@ -744,87 +796,61 @@
         <w:rPr>
           <w:szCs w:val="21"/>
         </w:rPr>
-        <w:t xml:space="preserve">Respond to high-stakes </w:t>
-      </w:r>
-      <w:proofErr w:type="spellStart"/>
-      <w:r>
-        <w:rPr>
-          <w:szCs w:val="21"/>
-        </w:rPr>
-        <w:t>Opsgenie</w:t>
-      </w:r>
-      <w:proofErr w:type="spellEnd"/>
-      <w:r>
-        <w:rPr>
-          <w:szCs w:val="21"/>
-        </w:rPr>
-        <w:t xml:space="preserve"> phone calls by w</w:t>
-      </w:r>
-      <w:r>
-        <w:rPr>
-          <w:szCs w:val="21"/>
-        </w:rPr>
-        <w:t>ork</w:t>
-      </w:r>
-      <w:r>
-        <w:rPr>
-          <w:szCs w:val="21"/>
-        </w:rPr>
-        <w:t>ing</w:t>
-      </w:r>
-      <w:r>
-        <w:rPr>
-          <w:szCs w:val="21"/>
-        </w:rPr>
-        <w:t xml:space="preserve"> with operations and support personnel to </w:t>
-      </w:r>
-      <w:r>
-        <w:rPr>
-          <w:szCs w:val="21"/>
-        </w:rPr>
-        <w:t>troubleshoot</w:t>
-      </w:r>
-      <w:r>
-        <w:rPr>
-          <w:szCs w:val="21"/>
-        </w:rPr>
-        <w:t xml:space="preserve"> and root cause</w:t>
-      </w:r>
-      <w:r>
-        <w:rPr>
-          <w:szCs w:val="21"/>
-        </w:rPr>
-        <w:t xml:space="preserve"> issues </w:t>
-      </w:r>
-      <w:r>
-        <w:rPr>
-          <w:szCs w:val="21"/>
-        </w:rPr>
-        <w:t xml:space="preserve">on the fly </w:t>
-      </w:r>
-      <w:r>
-        <w:rPr>
-          <w:szCs w:val="21"/>
-        </w:rPr>
-        <w:t xml:space="preserve">that arise </w:t>
-      </w:r>
-      <w:r>
-        <w:rPr>
-          <w:szCs w:val="21"/>
-        </w:rPr>
-        <w:t>in production to reduce downtime</w:t>
+        <w:t>Squash high priority bugs</w:t>
+      </w:r>
+      <w:r>
+        <w:rPr>
+          <w:szCs w:val="21"/>
+        </w:rPr>
+        <w:t xml:space="preserve"> and develop </w:t>
+      </w:r>
+      <w:r>
+        <w:rPr>
+          <w:szCs w:val="21"/>
+        </w:rPr>
+        <w:t xml:space="preserve">features </w:t>
+      </w:r>
+      <w:r>
+        <w:rPr>
+          <w:szCs w:val="21"/>
+        </w:rPr>
+        <w:t xml:space="preserve">in complex asynchronous </w:t>
+      </w:r>
+      <w:r>
+        <w:rPr>
+          <w:szCs w:val="21"/>
+        </w:rPr>
+        <w:t>applications</w:t>
+      </w:r>
+      <w:r>
+        <w:rPr>
+          <w:szCs w:val="21"/>
+        </w:rPr>
+        <w:t xml:space="preserve"> deployed in </w:t>
+      </w:r>
+      <w:r>
+        <w:rPr>
+          <w:szCs w:val="21"/>
+        </w:rPr>
+        <w:t xml:space="preserve">modern </w:t>
+      </w:r>
+      <w:r>
+        <w:rPr>
+          <w:szCs w:val="21"/>
+        </w:rPr>
+        <w:t xml:space="preserve">Kubernetes </w:t>
+      </w:r>
+      <w:r>
+        <w:rPr>
+          <w:szCs w:val="21"/>
+        </w:rPr>
+        <w:t>distributed systems</w:t>
       </w:r>
       <w:r>
         <w:rPr>
           <w:szCs w:val="21"/>
         </w:rPr>
         <w:t>.</w:t>
-      </w:r>
-      <w:r>
-        <w:rPr>
-          <w:szCs w:val="21"/>
-        </w:rPr>
-        <w:t xml:space="preserve"> </w:t>
       </w:r>
     </w:p>
     <w:p>
@@ -837,68 +863,132 @@
         <w:ind w:left="180" w:right="0" w:hanging="180"/>
         <w:contextualSpacing/>
         <w:rPr>
-          <w:szCs w:val="21"/>
-        </w:rPr>
-      </w:pPr>
-      <w:r>
-        <w:rPr>
-          <w:szCs w:val="21"/>
-        </w:rPr>
-        <w:t>Squash high priority bugs</w:t>
-      </w:r>
-      <w:r>
-        <w:rPr>
-          <w:szCs w:val="21"/>
-        </w:rPr>
-        <w:t xml:space="preserve"> and develop </w:t>
-      </w:r>
-      <w:r>
-        <w:rPr>
-          <w:szCs w:val="21"/>
-        </w:rPr>
-        <w:t xml:space="preserve">features </w:t>
-      </w:r>
-      <w:r>
-        <w:rPr>
-          <w:szCs w:val="21"/>
-        </w:rPr>
-        <w:t xml:space="preserve">in complex asynchronous </w:t>
-      </w:r>
-      <w:r>
-        <w:rPr>
-          <w:szCs w:val="21"/>
-        </w:rPr>
-        <w:t>applications</w:t>
-      </w:r>
-      <w:r>
-        <w:rPr>
-          <w:szCs w:val="21"/>
-        </w:rPr>
-        <w:t xml:space="preserve"> deployed in </w:t>
-      </w:r>
-      <w:r>
-        <w:rPr>
-          <w:szCs w:val="21"/>
-        </w:rPr>
-        <w:t xml:space="preserve">modern </w:t>
-      </w:r>
-      <w:r>
-        <w:rPr>
-          <w:szCs w:val="21"/>
-        </w:rPr>
-        <w:t xml:space="preserve">Kubernetes </w:t>
-      </w:r>
-      <w:r>
-        <w:rPr>
-          <w:szCs w:val="21"/>
-        </w:rPr>
-        <w:t>distributed systems</w:t>
+          <w:b/>
+          <w:bCs/>
+          <w:szCs w:val="21"/>
+        </w:rPr>
+      </w:pPr>
+      <w:r>
+        <w:rPr>
+          <w:szCs w:val="21"/>
+        </w:rPr>
+        <w:t>Travel as company representative to customer facilities to perform live demos</w:t>
+      </w:r>
+      <w:r>
+        <w:rPr>
+          <w:szCs w:val="21"/>
+        </w:rPr>
+        <w:t>, be on-site software</w:t>
+      </w:r>
+      <w:r>
+        <w:rPr>
+          <w:szCs w:val="21"/>
+        </w:rPr>
+        <w:t xml:space="preserve"> expert, eyes and ears for remote teams</w:t>
+      </w:r>
+      <w:r>
+        <w:rPr>
+          <w:szCs w:val="21"/>
+        </w:rPr>
+        <w:t>,</w:t>
+      </w:r>
+      <w:r>
+        <w:rPr>
+          <w:szCs w:val="21"/>
+        </w:rPr>
+        <w:t xml:space="preserve"> and</w:t>
+      </w:r>
+      <w:r>
+        <w:rPr>
+          <w:szCs w:val="21"/>
+        </w:rPr>
+        <w:t xml:space="preserve"> commission systems</w:t>
       </w:r>
       <w:r>
         <w:rPr>
           <w:szCs w:val="21"/>
         </w:rPr>
         <w:t>.</w:t>
+      </w:r>
+    </w:p>
+    <w:p>
+      <w:pPr>
+        <w:spacing w:after="0" w:line="240" w:lineRule="auto"/>
+        <w:ind w:left="0" w:right="0"/>
+        <w:contextualSpacing/>
+        <w:rPr>
+          <w:b/>
+          <w:bCs/>
+          <w:szCs w:val="21"/>
+        </w:rPr>
+      </w:pPr>
+    </w:p>
+    <w:p>
+      <w:pPr>
+        <w:spacing w:after="0" w:line="240" w:lineRule="auto"/>
+        <w:ind w:left="0" w:right="0" w:firstLine="0"/>
+        <w:rPr>
+          <w:b/>
+          <w:bCs/>
+          <w:szCs w:val="21"/>
+        </w:rPr>
+      </w:pPr>
+      <w:r>
+        <w:rPr>
+          <w:b/>
+          <w:bCs/>
+          <w:i/>
+          <w:iCs/>
+          <w:szCs w:val="21"/>
+        </w:rPr>
+        <w:t>Cyber Software Engineer</w:t>
+      </w:r>
+      <w:r>
+        <w:rPr>
+          <w:b/>
+          <w:bCs/>
+          <w:szCs w:val="21"/>
+        </w:rPr>
+        <w:t xml:space="preserve">, Lockheed Martin – Cyber Network Interface Device (CNID) </w:t>
+      </w:r>
+      <w:r>
+        <w:rPr>
+          <w:b/>
+          <w:bCs/>
+          <w:szCs w:val="21"/>
+        </w:rPr>
+        <w:t xml:space="preserve">                       </w:t>
+      </w:r>
+    </w:p>
+    <w:p>
+      <w:pPr>
+        <w:spacing w:after="0" w:line="240" w:lineRule="auto"/>
+        <w:ind w:left="0" w:right="0" w:firstLine="0"/>
+        <w:rPr>
+          <w:rFonts w:ascii="Courier New" w:eastAsia="Courier New" w:hAnsi="Courier New" w:cs="Courier New"/>
+          <w:szCs w:val="21"/>
+        </w:rPr>
+      </w:pPr>
+      <w:r>
+        <w:rPr>
+          <w:rFonts w:ascii="Courier New" w:eastAsia="Courier New" w:hAnsi="Courier New" w:cs="Courier New"/>
+          <w:szCs w:val="21"/>
+        </w:rPr>
+        <w:t xml:space="preserve">December 2018 – </w:t>
+      </w:r>
+      <w:r>
+        <w:rPr>
+          <w:rFonts w:ascii="Courier New" w:eastAsia="Courier New" w:hAnsi="Courier New" w:cs="Courier New"/>
+          <w:szCs w:val="21"/>
+        </w:rPr>
+        <w:t>March 2021</w:t>
+      </w:r>
+      <w:r>
+        <w:rPr>
+          <w:rFonts w:ascii="Courier New" w:eastAsia="Courier New" w:hAnsi="Courier New" w:cs="Courier New"/>
+          <w:szCs w:val="21"/>
+        </w:rPr>
+        <w:t xml:space="preserve"> // Louisville, CO</w:t>
       </w:r>
     </w:p>
     <w:p>
@@ -911,153 +1001,14 @@
         <w:ind w:left="180" w:right="0" w:hanging="180"/>
         <w:contextualSpacing/>
         <w:rPr>
-          <w:b/>
-          <w:bCs/>
-          <w:szCs w:val="21"/>
-        </w:rPr>
-      </w:pPr>
-      <w:r>
-        <w:rPr>
-          <w:szCs w:val="21"/>
-        </w:rPr>
-        <w:t>Travel as company representative to customer facilities to perform live demos</w:t>
-      </w:r>
-      <w:r>
-        <w:rPr>
-          <w:szCs w:val="21"/>
-        </w:rPr>
-        <w:t>, be on-site software</w:t>
-      </w:r>
-      <w:r>
-        <w:rPr>
-          <w:szCs w:val="21"/>
-        </w:rPr>
-        <w:t xml:space="preserve"> expert, eyes and ears for remote teams</w:t>
-      </w:r>
-      <w:r>
-        <w:rPr>
-          <w:szCs w:val="21"/>
-        </w:rPr>
-        <w:t>,</w:t>
-      </w:r>
-      <w:r>
-        <w:rPr>
-          <w:szCs w:val="21"/>
-        </w:rPr>
-        <w:t xml:space="preserve"> and</w:t>
-      </w:r>
-      <w:r>
-        <w:rPr>
-          <w:szCs w:val="21"/>
-        </w:rPr>
-        <w:t xml:space="preserve"> commission systems</w:t>
-      </w:r>
-      <w:r>
-        <w:rPr>
-          <w:szCs w:val="21"/>
-        </w:rPr>
-        <w:t>.</w:t>
-      </w:r>
-    </w:p>
-    <w:p>
-      <w:pPr>
-        <w:spacing w:after="0" w:line="240" w:lineRule="auto"/>
-        <w:ind w:left="0" w:right="0"/>
-        <w:contextualSpacing/>
-        <w:rPr>
-          <w:b/>
-          <w:bCs/>
-          <w:szCs w:val="21"/>
-        </w:rPr>
-      </w:pPr>
-    </w:p>
-    <w:p>
-      <w:pPr>
-        <w:spacing w:after="0" w:line="240" w:lineRule="auto"/>
-        <w:ind w:left="0" w:right="0" w:firstLine="0"/>
-        <w:rPr>
-          <w:b/>
-          <w:bCs/>
-          <w:szCs w:val="21"/>
-        </w:rPr>
-      </w:pPr>
-      <w:r>
-        <w:rPr>
-          <w:b/>
-          <w:bCs/>
-          <w:i/>
-          <w:iCs/>
-          <w:szCs w:val="21"/>
-        </w:rPr>
-        <w:t>Cyber Software Engineer</w:t>
-      </w:r>
-      <w:r>
-        <w:rPr>
-          <w:b/>
-          <w:bCs/>
-          <w:szCs w:val="21"/>
-        </w:rPr>
-        <w:t xml:space="preserve">, Lockheed Martin – Cyber Network Interface Device (CNID) </w:t>
-      </w:r>
-      <w:r>
-        <w:rPr>
-          <w:b/>
-          <w:bCs/>
-          <w:szCs w:val="21"/>
-        </w:rPr>
-        <w:t xml:space="preserve">                       </w:t>
-      </w:r>
-    </w:p>
-    <w:p>
-      <w:pPr>
-        <w:spacing w:after="0" w:line="240" w:lineRule="auto"/>
-        <w:ind w:left="0" w:right="0" w:firstLine="0"/>
-        <w:rPr>
-          <w:rFonts w:ascii="Courier New" w:eastAsia="Courier New" w:hAnsi="Courier New" w:cs="Courier New"/>
-          <w:szCs w:val="21"/>
-        </w:rPr>
-      </w:pPr>
-      <w:r>
-        <w:rPr>
-          <w:rFonts w:ascii="Courier New" w:eastAsia="Courier New" w:hAnsi="Courier New" w:cs="Courier New"/>
-          <w:szCs w:val="21"/>
-        </w:rPr>
-        <w:t>January</w:t>
-      </w:r>
-      <w:r>
-        <w:rPr>
-          <w:rFonts w:ascii="Courier New" w:eastAsia="Courier New" w:hAnsi="Courier New" w:cs="Courier New"/>
-          <w:szCs w:val="21"/>
-        </w:rPr>
-        <w:t xml:space="preserve"> 201</w:t>
-      </w:r>
-      <w:r>
-        <w:rPr>
-          <w:rFonts w:ascii="Courier New" w:eastAsia="Courier New" w:hAnsi="Courier New" w:cs="Courier New"/>
-          <w:szCs w:val="21"/>
-        </w:rPr>
-        <w:t>9</w:t>
-      </w:r>
-      <w:r>
-        <w:rPr>
-          <w:rFonts w:ascii="Courier New" w:eastAsia="Courier New" w:hAnsi="Courier New" w:cs="Courier New"/>
-          <w:szCs w:val="21"/>
-        </w:rPr>
-        <w:t xml:space="preserve"> – </w:t>
-      </w:r>
-      <w:r>
-        <w:rPr>
-          <w:rFonts w:ascii="Courier New" w:eastAsia="Courier New" w:hAnsi="Courier New" w:cs="Courier New"/>
-          <w:szCs w:val="21"/>
-        </w:rPr>
-        <w:t>March 2021</w:t>
-      </w:r>
-      <w:r>
-        <w:rPr>
-          <w:rFonts w:ascii="Courier New" w:eastAsia="Courier New" w:hAnsi="Courier New" w:cs="Courier New"/>
-          <w:szCs w:val="21"/>
-        </w:rPr>
-        <w:t xml:space="preserve"> // Louisville, CO</w:t>
+          <w:szCs w:val="21"/>
+        </w:rPr>
+      </w:pPr>
+      <w:r>
+        <w:rPr>
+          <w:szCs w:val="21"/>
+        </w:rPr>
+        <w:t>Tested functionality of a network switch involving socket programming in C++ and Python and a deep understanding of internet protocols and the Linux network stack.</w:t>
       </w:r>
     </w:p>
     <w:p>
@@ -1077,31 +1028,7 @@
         <w:rPr>
           <w:szCs w:val="21"/>
         </w:rPr>
-        <w:t xml:space="preserve">Tested functionality of a network switch involving </w:t>
-      </w:r>
-      <w:r>
-        <w:rPr>
-          <w:szCs w:val="21"/>
-        </w:rPr>
-        <w:t xml:space="preserve">low level </w:t>
-      </w:r>
-      <w:r>
-        <w:rPr>
-          <w:szCs w:val="21"/>
-        </w:rPr>
-        <w:t xml:space="preserve">socket programming in C++ and Python and a deep understanding of </w:t>
-      </w:r>
-      <w:r>
-        <w:rPr>
-          <w:szCs w:val="21"/>
-        </w:rPr>
-        <w:t>the IPv6</w:t>
-      </w:r>
-      <w:r>
-        <w:rPr>
-          <w:szCs w:val="21"/>
-        </w:rPr>
-        <w:t xml:space="preserve"> protocol and the Linux network stack.</w:t>
+        <w:t xml:space="preserve">Developed Python framework to automate the testing of thousands of CNID requirements. </w:t>
       </w:r>
     </w:p>
     <w:p>
@@ -1121,7 +1048,89 @@
         <w:rPr>
           <w:szCs w:val="21"/>
         </w:rPr>
-        <w:t xml:space="preserve">Developed Python framework to automate the testing of thousands of CNID requirements. </w:t>
+        <w:t xml:space="preserve">Designed automated </w:t>
+      </w:r>
+      <w:r>
+        <w:rPr>
+          <w:szCs w:val="21"/>
+        </w:rPr>
+        <w:t xml:space="preserve">cross-platform </w:t>
+      </w:r>
+      <w:r>
+        <w:rPr>
+          <w:szCs w:val="21"/>
+        </w:rPr>
+        <w:t>build and deploy system</w:t>
+      </w:r>
+      <w:r>
+        <w:rPr>
+          <w:szCs w:val="21"/>
+        </w:rPr>
+        <w:t xml:space="preserve"> </w:t>
+      </w:r>
+      <w:r>
+        <w:rPr>
+          <w:szCs w:val="21"/>
+        </w:rPr>
+        <w:t xml:space="preserve">that streamlined team’s dev workflow. </w:t>
+      </w:r>
+    </w:p>
+    <w:p>
+      <w:pPr>
+        <w:spacing w:after="0" w:line="240" w:lineRule="auto"/>
+        <w:ind w:left="0" w:right="0" w:firstLine="0"/>
+        <w:contextualSpacing/>
+        <w:rPr>
+          <w:szCs w:val="21"/>
+        </w:rPr>
+      </w:pPr>
+    </w:p>
+    <w:p>
+      <w:pPr>
+        <w:spacing w:after="0" w:line="240" w:lineRule="auto"/>
+        <w:ind w:left="0" w:right="0" w:firstLine="0"/>
+        <w:contextualSpacing/>
+        <w:rPr>
+          <w:b/>
+          <w:bCs/>
+          <w:szCs w:val="21"/>
+        </w:rPr>
+      </w:pPr>
+      <w:r>
+        <w:rPr>
+          <w:b/>
+          <w:bCs/>
+          <w:i/>
+          <w:iCs/>
+          <w:szCs w:val="21"/>
+        </w:rPr>
+        <w:t>Embedded Software Enginee</w:t>
+      </w:r>
+      <w:r>
+        <w:rPr>
+          <w:b/>
+          <w:bCs/>
+          <w:szCs w:val="21"/>
+        </w:rPr>
+        <w:t>r, Lockheed Martin – Software Defined Satellites (SDS)</w:t>
+      </w:r>
+    </w:p>
+    <w:p>
+      <w:pPr>
+        <w:spacing w:after="0" w:line="240" w:lineRule="auto"/>
+        <w:ind w:left="0" w:right="0"/>
+        <w:contextualSpacing/>
+        <w:rPr>
+          <w:rFonts w:ascii="Courier New" w:eastAsia="Courier New" w:hAnsi="Courier New" w:cs="Courier New"/>
+          <w:szCs w:val="21"/>
+        </w:rPr>
+      </w:pPr>
+      <w:r>
+        <w:rPr>
+          <w:rFonts w:ascii="Courier New" w:eastAsia="Courier New" w:hAnsi="Courier New" w:cs="Courier New"/>
+          <w:szCs w:val="21"/>
+        </w:rPr>
+        <w:t>May 2018 – December 2018 // Louisville, CO</w:t>
       </w:r>
     </w:p>
     <w:p>
@@ -1134,26 +1143,28 @@
         <w:ind w:left="180" w:right="0" w:hanging="180"/>
         <w:contextualSpacing/>
         <w:rPr>
-          <w:szCs w:val="21"/>
-        </w:rPr>
-      </w:pPr>
-      <w:r>
-        <w:rPr>
-          <w:szCs w:val="21"/>
-        </w:rPr>
-        <w:t xml:space="preserve">Designed automated </w:t>
-      </w:r>
-      <w:r>
-        <w:rPr>
-          <w:szCs w:val="21"/>
-        </w:rPr>
-        <w:t xml:space="preserve">cross-platform </w:t>
-      </w:r>
-      <w:r>
-        <w:rPr>
-          <w:szCs w:val="21"/>
-        </w:rPr>
-        <w:t>build and deploy system</w:t>
+          <w:rFonts w:asciiTheme="minorHAnsi" w:eastAsiaTheme="minorEastAsia" w:hAnsiTheme="minorHAnsi" w:cstheme="minorBidi"/>
+          <w:color w:val="000000" w:themeColor="text1"/>
+          <w:szCs w:val="21"/>
+        </w:rPr>
+      </w:pPr>
+      <w:r>
+        <w:rPr>
+          <w:szCs w:val="21"/>
+        </w:rPr>
+        <w:t>Coded</w:t>
+      </w:r>
+      <w:r>
+        <w:rPr>
+          <w:szCs w:val="21"/>
+        </w:rPr>
+        <w:t xml:space="preserve"> backend for the config service</w:t>
+      </w:r>
+      <w:r>
+        <w:rPr>
+          <w:szCs w:val="21"/>
+        </w:rPr>
+        <w:t xml:space="preserve"> in C++</w:t>
       </w:r>
       <w:r>
         <w:rPr>
@@ -1165,93 +1176,7 @@
         <w:rPr>
           <w:szCs w:val="21"/>
         </w:rPr>
-        <w:t xml:space="preserve">that streamlined team’s dev workflow. </w:t>
-      </w:r>
-    </w:p>
-    <w:p>
-      <w:pPr>
-        <w:spacing w:after="0" w:line="240" w:lineRule="auto"/>
-        <w:ind w:left="0" w:right="0" w:firstLine="0"/>
-        <w:contextualSpacing/>
-        <w:rPr>
-          <w:szCs w:val="21"/>
-        </w:rPr>
-      </w:pPr>
-    </w:p>
-    <w:p>
-      <w:pPr>
-        <w:spacing w:after="0" w:line="240" w:lineRule="auto"/>
-        <w:ind w:left="0" w:right="0" w:firstLine="0"/>
-        <w:contextualSpacing/>
-        <w:rPr>
-          <w:b/>
-          <w:bCs/>
-          <w:szCs w:val="21"/>
-        </w:rPr>
-      </w:pPr>
-      <w:r>
-        <w:rPr>
-          <w:b/>
-          <w:bCs/>
-          <w:i/>
-          <w:iCs/>
-          <w:szCs w:val="21"/>
-        </w:rPr>
-        <w:t>Embedded Software Enginee</w:t>
-      </w:r>
-      <w:r>
-        <w:rPr>
-          <w:b/>
-          <w:bCs/>
-          <w:szCs w:val="21"/>
-        </w:rPr>
-        <w:t>r, Lockheed Martin – Software Defined Satellites (SDS)</w:t>
-      </w:r>
-    </w:p>
-    <w:p>
-      <w:pPr>
-        <w:spacing w:after="0" w:line="240" w:lineRule="auto"/>
-        <w:ind w:left="0" w:right="0"/>
-        <w:contextualSpacing/>
-        <w:rPr>
-          <w:rFonts w:ascii="Courier New" w:eastAsia="Courier New" w:hAnsi="Courier New" w:cs="Courier New"/>
-          <w:szCs w:val="21"/>
-        </w:rPr>
-      </w:pPr>
-      <w:r>
-        <w:rPr>
-          <w:rFonts w:ascii="Courier New" w:eastAsia="Courier New" w:hAnsi="Courier New" w:cs="Courier New"/>
-          <w:szCs w:val="21"/>
-        </w:rPr>
-        <w:t xml:space="preserve">May 2018 – </w:t>
-      </w:r>
-      <w:r>
-        <w:rPr>
-          <w:rFonts w:ascii="Courier New" w:eastAsia="Courier New" w:hAnsi="Courier New" w:cs="Courier New"/>
-          <w:szCs w:val="21"/>
-        </w:rPr>
-        <w:t>January</w:t>
-      </w:r>
-      <w:r>
-        <w:rPr>
-          <w:rFonts w:ascii="Courier New" w:eastAsia="Courier New" w:hAnsi="Courier New" w:cs="Courier New"/>
-          <w:szCs w:val="21"/>
-        </w:rPr>
-        <w:t xml:space="preserve"> 201</w:t>
-      </w:r>
-      <w:r>
-        <w:rPr>
-          <w:rFonts w:ascii="Courier New" w:eastAsia="Courier New" w:hAnsi="Courier New" w:cs="Courier New"/>
-          <w:szCs w:val="21"/>
-        </w:rPr>
-        <w:t>9</w:t>
-      </w:r>
-      <w:r>
-        <w:rPr>
-          <w:rFonts w:ascii="Courier New" w:eastAsia="Courier New" w:hAnsi="Courier New" w:cs="Courier New"/>
-          <w:szCs w:val="21"/>
-        </w:rPr>
-        <w:t xml:space="preserve"> // Louisville, CO</w:t>
+        <w:t>which handled requests from json, yaml, and ZooKeeper.</w:t>
       </w:r>
     </w:p>
     <w:p>
@@ -1264,94 +1189,6 @@
         <w:ind w:left="180" w:right="0" w:hanging="180"/>
         <w:contextualSpacing/>
         <w:rPr>
-          <w:rFonts w:asciiTheme="minorHAnsi" w:eastAsiaTheme="minorEastAsia" w:hAnsiTheme="minorHAnsi" w:cstheme="minorBidi"/>
-          <w:color w:val="000000" w:themeColor="text1"/>
-          <w:szCs w:val="21"/>
-        </w:rPr>
-      </w:pPr>
-      <w:r>
-        <w:rPr>
-          <w:szCs w:val="21"/>
-        </w:rPr>
-        <w:t>Coded</w:t>
-      </w:r>
-      <w:r>
-        <w:rPr>
-          <w:szCs w:val="21"/>
-        </w:rPr>
-        <w:t xml:space="preserve"> backend for the config service</w:t>
-      </w:r>
-      <w:r>
-        <w:rPr>
-          <w:szCs w:val="21"/>
-        </w:rPr>
-        <w:t xml:space="preserve"> in C++</w:t>
-      </w:r>
-      <w:r>
-        <w:rPr>
-          <w:szCs w:val="21"/>
-        </w:rPr>
-        <w:t xml:space="preserve"> </w:t>
-      </w:r>
-      <w:r>
-        <w:rPr>
-          <w:szCs w:val="21"/>
-        </w:rPr>
-        <w:t xml:space="preserve">which handled requests from </w:t>
-      </w:r>
-      <w:proofErr w:type="spellStart"/>
-      <w:r>
-        <w:rPr>
-          <w:szCs w:val="21"/>
-        </w:rPr>
-        <w:t>json</w:t>
-      </w:r>
-      <w:proofErr w:type="spellEnd"/>
-      <w:r>
-        <w:rPr>
-          <w:szCs w:val="21"/>
-        </w:rPr>
-        <w:t xml:space="preserve">, </w:t>
-      </w:r>
-      <w:proofErr w:type="spellStart"/>
-      <w:r>
-        <w:rPr>
-          <w:szCs w:val="21"/>
-        </w:rPr>
-        <w:t>yaml</w:t>
-      </w:r>
-      <w:proofErr w:type="spellEnd"/>
-      <w:r>
-        <w:rPr>
-          <w:szCs w:val="21"/>
-        </w:rPr>
-        <w:t xml:space="preserve">, and </w:t>
-      </w:r>
-      <w:proofErr w:type="spellStart"/>
-      <w:r>
-        <w:rPr>
-          <w:szCs w:val="21"/>
-        </w:rPr>
-        <w:t>ZooKeeper</w:t>
-      </w:r>
-      <w:proofErr w:type="spellEnd"/>
-      <w:r>
-        <w:rPr>
-          <w:szCs w:val="21"/>
-        </w:rPr>
-        <w:t>.</w:t>
-      </w:r>
-    </w:p>
-    <w:p>
-      <w:pPr>
-        <w:numPr>
-          <w:ilvl w:val="0"/>
-          <w:numId w:val="7"/>
-        </w:numPr>
-        <w:spacing w:after="0" w:line="240" w:lineRule="auto"/>
-        <w:ind w:left="180" w:right="0" w:hanging="180"/>
-        <w:contextualSpacing/>
-        <w:rPr>
           <w:szCs w:val="21"/>
         </w:rPr>
       </w:pPr>
@@ -1383,16 +1220,8 @@
         <w:rPr>
           <w:szCs w:val="21"/>
         </w:rPr>
-        <w:t xml:space="preserve">Sphinx and </w:t>
-      </w:r>
-      <w:proofErr w:type="spellStart"/>
-      <w:r>
-        <w:rPr>
-          <w:szCs w:val="21"/>
-        </w:rPr>
-        <w:t>Doxygen</w:t>
-      </w:r>
-      <w:proofErr w:type="spellEnd"/>
+        <w:t>Sphinx and Doxygen</w:t>
+      </w:r>
       <w:r>
         <w:rPr>
           <w:szCs w:val="21"/>
@@ -1505,7 +1334,7 @@
         <w:ind w:left="0"/>
         <w:contextualSpacing/>
         <w:rPr>
-          <w:color w:val="4472C4" w:themeColor="accent1"/>
+          <w:color w:val="3366CC"/>
           <w:szCs w:val="21"/>
           <w:u w:val="single"/>
         </w:rPr>
@@ -1515,14 +1344,7 @@
           <w:color w:val="3366CC"/>
           <w:szCs w:val="21"/>
         </w:rPr>
-        <w:t>TECHNICAL SKILL</w:t>
-      </w:r>
-      <w:r>
-        <w:rPr>
-          <w:color w:val="4472C4" w:themeColor="accent1"/>
-          <w:szCs w:val="21"/>
-        </w:rPr>
-        <w:t>S</w:t>
+        <w:t>TECHNICAL SKILLS</w:t>
       </w:r>
     </w:p>
     <w:p>
@@ -1531,818 +1353,197 @@
         <w:ind w:left="0" w:right="0"/>
         <w:contextualSpacing/>
         <w:rPr>
+          <w:szCs w:val="21"/>
+        </w:rPr>
+      </w:pPr>
+      <w:r>
+        <w:rPr>
           <w:b/>
           <w:bCs/>
           <w:szCs w:val="21"/>
         </w:rPr>
-        <w:sectPr>
-          <w:footerReference w:type="default" r:id="rId8"/>
-          <w:type w:val="continuous"/>
-          <w:pgSz w:w="12240" w:h="15840"/>
-          <w:pgMar w:top="1080" w:right="1440" w:bottom="729" w:left="1440" w:header="144" w:footer="720" w:gutter="0"/>
-          <w:cols w:space="720"/>
-          <w:docGrid w:linePitch="286"/>
-        </w:sectPr>
-      </w:pPr>
+        <w:t xml:space="preserve">Programming languages: </w:t>
+      </w:r>
+      <w:r>
+        <w:rPr>
+          <w:szCs w:val="21"/>
+        </w:rPr>
+        <w:t>Python, C/C++/C#, Shell, Make, HTML/CSS, Java, Assembly, Verilog, VHDL</w:t>
+      </w:r>
     </w:p>
     <w:p>
       <w:pPr>
-        <w:tabs>
-          <w:tab w:val="left" w:pos="720"/>
-        </w:tabs>
         <w:spacing w:after="0" w:line="240" w:lineRule="auto"/>
         <w:ind w:left="0" w:right="0"/>
         <w:contextualSpacing/>
         <w:rPr>
-          <w:szCs w:val="21"/>
-        </w:rPr>
-      </w:pPr>
-      <w:r>
-        <w:rPr>
           <w:b/>
           <w:bCs/>
           <w:szCs w:val="21"/>
         </w:rPr>
-        <w:t>Programming languages:</w:t>
+      </w:pPr>
+      <w:r>
+        <w:rPr>
+          <w:b/>
+          <w:bCs/>
+          <w:szCs w:val="21"/>
+        </w:rPr>
+        <w:t xml:space="preserve">Python </w:t>
+      </w:r>
+      <w:r>
+        <w:rPr>
+          <w:b/>
+          <w:bCs/>
+          <w:szCs w:val="21"/>
+        </w:rPr>
+        <w:t xml:space="preserve">Libraries: </w:t>
+      </w:r>
+      <w:r>
+        <w:rPr>
+          <w:szCs w:val="21"/>
+        </w:rPr>
+        <w:t xml:space="preserve">Confluent Kafka, PyMongo, </w:t>
+      </w:r>
+      <w:r>
+        <w:rPr>
+          <w:szCs w:val="21"/>
+        </w:rPr>
+        <w:t>Kazoo Zookeeper</w:t>
+      </w:r>
+      <w:r>
+        <w:rPr>
+          <w:szCs w:val="21"/>
+        </w:rPr>
+        <w:t xml:space="preserve">, </w:t>
+      </w:r>
+      <w:r>
+        <w:rPr>
+          <w:szCs w:val="21"/>
+        </w:rPr>
+        <w:t>Asyncio</w:t>
+      </w:r>
+      <w:r>
+        <w:rPr>
+          <w:szCs w:val="21"/>
+        </w:rPr>
+        <w:t>, Tornado, PySpark</w:t>
       </w:r>
     </w:p>
     <w:p>
       <w:pPr>
-        <w:tabs>
-          <w:tab w:val="left" w:pos="720"/>
-        </w:tabs>
         <w:spacing w:after="0" w:line="240" w:lineRule="auto"/>
         <w:ind w:left="0" w:right="0"/>
         <w:contextualSpacing/>
         <w:rPr>
-          <w:rFonts w:ascii="Wingdings 2" w:hAnsi="Wingdings 2"/>
-          <w:szCs w:val="21"/>
-        </w:rPr>
-      </w:pPr>
-      <w:r>
-        <w:rPr>
-          <w:rFonts w:ascii="Courier New" w:hAnsi="Courier New" w:cs="Courier New"/>
-          <w:szCs w:val="21"/>
-        </w:rPr>
-        <w:t xml:space="preserve">Python  </w:t>
-      </w:r>
-      <w:r>
-        <w:rPr>
-          <w:rFonts w:ascii="Segoe UI Symbol" w:hAnsi="Segoe UI Symbol" w:cs="Courier New"/>
-          <w:color w:val="4472C4" w:themeColor="accent1"/>
-          <w:sz w:val="20"/>
-          <w:szCs w:val="20"/>
-          <w:shd w:val="clear" w:color="auto" w:fill="FFFFFF"/>
-        </w:rPr>
-        <w:t>● ● ● ● ●</w:t>
+          <w:szCs w:val="21"/>
+        </w:rPr>
+      </w:pPr>
+      <w:r>
+        <w:rPr>
+          <w:b/>
+          <w:bCs/>
+          <w:szCs w:val="21"/>
+        </w:rPr>
+        <w:t xml:space="preserve">Tools: </w:t>
+      </w:r>
+      <w:r>
+        <w:rPr>
+          <w:szCs w:val="21"/>
+        </w:rPr>
+        <w:t xml:space="preserve">Git, </w:t>
+      </w:r>
+      <w:r>
+        <w:rPr>
+          <w:szCs w:val="21"/>
+        </w:rPr>
+        <w:t>Atlassian</w:t>
+      </w:r>
+      <w:r>
+        <w:rPr>
+          <w:szCs w:val="21"/>
+        </w:rPr>
+        <w:t xml:space="preserve"> Suite</w:t>
+      </w:r>
+      <w:r>
+        <w:rPr>
+          <w:szCs w:val="21"/>
+        </w:rPr>
+        <w:t>, ELK Stack,</w:t>
+      </w:r>
+      <w:r>
+        <w:rPr>
+          <w:szCs w:val="21"/>
+        </w:rPr>
+        <w:t xml:space="preserve"> Jenkins, AWS, Microsoft Office</w:t>
+      </w:r>
+      <w:r>
+        <w:rPr>
+          <w:szCs w:val="21"/>
+        </w:rPr>
+        <w:t>, Kubernetes, Docker</w:t>
       </w:r>
     </w:p>
     <w:p>
       <w:pPr>
-        <w:tabs>
-          <w:tab w:val="left" w:pos="720"/>
-        </w:tabs>
         <w:spacing w:after="0" w:line="240" w:lineRule="auto"/>
         <w:ind w:left="0" w:right="0"/>
         <w:contextualSpacing/>
         <w:rPr>
-          <w:rFonts w:ascii="Wingdings 2" w:hAnsi="Wingdings 2"/>
-          <w:szCs w:val="21"/>
-        </w:rPr>
-      </w:pPr>
-      <w:r>
-        <w:rPr>
-          <w:rFonts w:ascii="Courier New" w:hAnsi="Courier New" w:cs="Courier New"/>
-          <w:szCs w:val="21"/>
-        </w:rPr>
-        <w:t>C++</w:t>
-      </w:r>
-      <w:r>
-        <w:rPr>
-          <w:rFonts w:ascii="Andale Mono" w:hAnsi="Andale Mono"/>
-          <w:szCs w:val="21"/>
-        </w:rPr>
-        <w:t xml:space="preserve">     </w:t>
-      </w:r>
-      <w:r>
-        <w:rPr>
-          <w:rFonts w:ascii="Segoe UI Symbol" w:hAnsi="Segoe UI Symbol" w:cs="Courier New"/>
-          <w:color w:val="4472C4" w:themeColor="accent1"/>
-          <w:sz w:val="20"/>
-          <w:szCs w:val="20"/>
-          <w:shd w:val="clear" w:color="auto" w:fill="FFFFFF"/>
-        </w:rPr>
-        <w:t xml:space="preserve">● ● ● ● </w:t>
-      </w:r>
-      <w:r>
-        <w:rPr>
-          <w:rFonts w:ascii="Segoe UI Symbol" w:hAnsi="Segoe UI Symbol" w:cs="Courier New"/>
-          <w:color w:val="E7E6E6" w:themeColor="background2"/>
-          <w:sz w:val="20"/>
-          <w:szCs w:val="20"/>
-          <w:shd w:val="clear" w:color="auto" w:fill="FFFFFF"/>
-        </w:rPr>
-        <w:t>●</w:t>
+          <w:b/>
+          <w:bCs/>
+          <w:szCs w:val="21"/>
+        </w:rPr>
+      </w:pPr>
+      <w:r>
+        <w:rPr>
+          <w:b/>
+          <w:bCs/>
+          <w:szCs w:val="21"/>
+        </w:rPr>
+        <w:t xml:space="preserve">Operating Systems: </w:t>
+      </w:r>
+      <w:r>
+        <w:rPr>
+          <w:szCs w:val="21"/>
+        </w:rPr>
+        <w:t xml:space="preserve">Ubuntu, Red Hat, </w:t>
+      </w:r>
+      <w:r>
+        <w:rPr>
+          <w:szCs w:val="21"/>
+        </w:rPr>
+        <w:t>Windows</w:t>
       </w:r>
     </w:p>
     <w:p>
       <w:pPr>
-        <w:spacing w:after="0" w:line="240" w:lineRule="auto"/>
-        <w:ind w:left="0" w:right="0"/>
-        <w:contextualSpacing/>
-        <w:rPr>
-          <w:szCs w:val="21"/>
-        </w:rPr>
-      </w:pPr>
-      <w:r>
-        <w:rPr>
-          <w:rFonts w:ascii="Courier New" w:hAnsi="Courier New" w:cs="Courier New"/>
-          <w:szCs w:val="21"/>
-        </w:rPr>
-        <w:t xml:space="preserve">Bash    </w:t>
-      </w:r>
-      <w:r>
-        <w:rPr>
-          <w:rFonts w:ascii="Segoe UI Symbol" w:hAnsi="Segoe UI Symbol" w:cs="Courier New"/>
-          <w:color w:val="4472C4" w:themeColor="accent1"/>
-          <w:sz w:val="20"/>
-          <w:szCs w:val="20"/>
-          <w:shd w:val="clear" w:color="auto" w:fill="FFFFFF"/>
-        </w:rPr>
-        <w:t>● ● ●</w:t>
-      </w:r>
-      <w:r>
-        <w:rPr>
-          <w:rFonts w:ascii="Segoe UI Symbol" w:hAnsi="Segoe UI Symbol" w:cs="Courier New"/>
-          <w:color w:val="E7E6E6" w:themeColor="background2"/>
-          <w:sz w:val="20"/>
-          <w:szCs w:val="20"/>
-          <w:shd w:val="clear" w:color="auto" w:fill="FFFFFF"/>
-        </w:rPr>
-        <w:t xml:space="preserve"> ● ●</w:t>
-      </w:r>
-    </w:p>
-    <w:p>
-      <w:pPr>
-        <w:spacing w:after="0" w:line="240" w:lineRule="auto"/>
-        <w:ind w:left="0" w:right="0"/>
-        <w:contextualSpacing/>
-        <w:rPr>
-          <w:rFonts w:ascii="Wingdings 2" w:hAnsi="Wingdings 2"/>
-          <w:color w:val="A6A6A6" w:themeColor="background1" w:themeShade="A6"/>
-          <w:sz w:val="22"/>
-        </w:rPr>
-      </w:pPr>
-      <w:r>
-        <w:rPr>
-          <w:rFonts w:ascii="Courier New" w:hAnsi="Courier New" w:cs="Courier New"/>
-          <w:szCs w:val="21"/>
-        </w:rPr>
-        <w:t xml:space="preserve">Rust    </w:t>
-      </w:r>
-      <w:r>
-        <w:rPr>
-          <w:rFonts w:ascii="Segoe UI Symbol" w:hAnsi="Segoe UI Symbol" w:cs="Courier New"/>
-          <w:color w:val="4472C4" w:themeColor="accent1"/>
-          <w:sz w:val="20"/>
-          <w:szCs w:val="20"/>
-          <w:shd w:val="clear" w:color="auto" w:fill="FFFFFF"/>
-        </w:rPr>
-        <w:t xml:space="preserve">● </w:t>
-      </w:r>
-      <w:r>
-        <w:rPr>
-          <w:rFonts w:ascii="Segoe UI Symbol" w:hAnsi="Segoe UI Symbol" w:cs="Courier New"/>
-          <w:color w:val="E7E6E6" w:themeColor="background2"/>
-          <w:sz w:val="20"/>
-          <w:szCs w:val="20"/>
-          <w:shd w:val="clear" w:color="auto" w:fill="FFFFFF"/>
-        </w:rPr>
-        <w:t>●</w:t>
-      </w:r>
-      <w:r>
-        <w:rPr>
-          <w:rFonts w:ascii="Segoe UI Symbol" w:hAnsi="Segoe UI Symbol" w:cs="Courier New"/>
-          <w:color w:val="4472C4" w:themeColor="accent1"/>
-          <w:sz w:val="20"/>
-          <w:szCs w:val="20"/>
-          <w:shd w:val="clear" w:color="auto" w:fill="FFFFFF"/>
-        </w:rPr>
-        <w:t xml:space="preserve"> </w:t>
-      </w:r>
-      <w:r>
-        <w:rPr>
-          <w:rFonts w:ascii="Segoe UI Symbol" w:hAnsi="Segoe UI Symbol" w:cs="Courier New"/>
-          <w:color w:val="E7E6E6" w:themeColor="background2"/>
-          <w:sz w:val="20"/>
-          <w:szCs w:val="20"/>
-          <w:shd w:val="clear" w:color="auto" w:fill="FFFFFF"/>
-        </w:rPr>
-        <w:t>● ● ●</w:t>
-      </w:r>
-    </w:p>
-    <w:p>
-      <w:pPr>
-        <w:spacing w:after="0" w:line="240" w:lineRule="auto"/>
-        <w:ind w:left="0" w:right="0" w:firstLine="0"/>
-        <w:contextualSpacing/>
-        <w:rPr>
-          <w:rFonts w:asciiTheme="minorHAnsi" w:hAnsiTheme="minorHAnsi" w:cstheme="minorHAnsi"/>
-          <w:b/>
-          <w:bCs/>
-          <w:color w:val="000000" w:themeColor="text1"/>
-          <w:szCs w:val="21"/>
-        </w:rPr>
-      </w:pPr>
-    </w:p>
-    <w:p>
-      <w:pPr>
-        <w:spacing w:after="0" w:line="240" w:lineRule="auto"/>
-        <w:ind w:left="0" w:right="0" w:firstLine="0"/>
-        <w:contextualSpacing/>
-        <w:rPr>
-          <w:rFonts w:asciiTheme="minorHAnsi" w:hAnsiTheme="minorHAnsi" w:cstheme="minorHAnsi"/>
-          <w:b/>
-          <w:bCs/>
-          <w:color w:val="000000" w:themeColor="text1"/>
-          <w:szCs w:val="21"/>
-        </w:rPr>
-      </w:pPr>
-    </w:p>
-    <w:p>
-      <w:pPr>
-        <w:spacing w:after="0" w:line="240" w:lineRule="auto"/>
-        <w:ind w:left="0" w:right="0" w:firstLine="0"/>
-        <w:contextualSpacing/>
-        <w:rPr>
-          <w:rFonts w:ascii="Wingdings 2" w:hAnsi="Wingdings 2"/>
-          <w:color w:val="000000" w:themeColor="text1"/>
-          <w:szCs w:val="21"/>
-        </w:rPr>
-      </w:pPr>
-      <w:r>
-        <w:rPr>
-          <w:rFonts w:asciiTheme="minorHAnsi" w:hAnsiTheme="minorHAnsi" w:cstheme="minorHAnsi"/>
-          <w:b/>
-          <w:bCs/>
-          <w:color w:val="000000" w:themeColor="text1"/>
-          <w:szCs w:val="21"/>
-        </w:rPr>
-        <w:t>Technologies:</w:t>
-      </w:r>
-    </w:p>
-    <w:p>
-      <w:pPr>
-        <w:spacing w:after="0" w:line="240" w:lineRule="auto"/>
-        <w:ind w:left="0" w:right="0"/>
-        <w:contextualSpacing/>
-        <w:rPr>
-          <w:rFonts w:ascii="Courier New" w:hAnsi="Courier New" w:cs="Courier New"/>
-          <w:color w:val="000000" w:themeColor="text1"/>
-          <w:szCs w:val="21"/>
-        </w:rPr>
-      </w:pPr>
-      <w:r>
-        <w:rPr>
-          <w:rFonts w:ascii="Courier New" w:hAnsi="Courier New" w:cs="Courier New"/>
-          <w:color w:val="000000" w:themeColor="text1"/>
-          <w:szCs w:val="21"/>
-        </w:rPr>
-        <w:t>Kafka</w:t>
-      </w:r>
-      <w:r>
-        <w:rPr>
-          <w:rFonts w:ascii="Courier New" w:hAnsi="Courier New" w:cs="Courier New"/>
-          <w:color w:val="000000" w:themeColor="text1"/>
-          <w:szCs w:val="21"/>
-        </w:rPr>
-        <w:t xml:space="preserve">      </w:t>
-      </w:r>
-      <w:r>
-        <w:rPr>
-          <w:rFonts w:ascii="Segoe UI Symbol" w:hAnsi="Segoe UI Symbol" w:cs="Courier New"/>
-          <w:color w:val="4472C4" w:themeColor="accent1"/>
-          <w:sz w:val="20"/>
-          <w:szCs w:val="20"/>
-          <w:shd w:val="clear" w:color="auto" w:fill="FFFFFF"/>
-        </w:rPr>
-        <w:t>● ● ● ● ●</w:t>
-      </w:r>
-    </w:p>
-    <w:p>
-      <w:pPr>
-        <w:spacing w:after="0" w:line="240" w:lineRule="auto"/>
-        <w:ind w:left="0" w:right="0"/>
-        <w:contextualSpacing/>
-        <w:rPr>
-          <w:rFonts w:ascii="Wingdings 2" w:hAnsi="Wingdings 2"/>
-          <w:color w:val="4472C4" w:themeColor="accent1"/>
-          <w:szCs w:val="21"/>
-        </w:rPr>
-      </w:pPr>
-      <w:r>
-        <w:rPr>
-          <w:rFonts w:ascii="Courier New" w:hAnsi="Courier New" w:cs="Courier New"/>
-          <w:color w:val="000000" w:themeColor="text1"/>
-          <w:szCs w:val="21"/>
-        </w:rPr>
-        <w:t>MongoDB</w:t>
-      </w:r>
-      <w:r>
-        <w:rPr>
-          <w:rFonts w:ascii="Courier New" w:hAnsi="Courier New" w:cs="Courier New"/>
-          <w:color w:val="000000" w:themeColor="text1"/>
-          <w:szCs w:val="21"/>
-        </w:rPr>
-        <w:t xml:space="preserve">    </w:t>
-      </w:r>
-      <w:r>
-        <w:rPr>
-          <w:rFonts w:ascii="Segoe UI Symbol" w:hAnsi="Segoe UI Symbol" w:cs="Courier New"/>
-          <w:color w:val="4472C4" w:themeColor="accent1"/>
-          <w:sz w:val="20"/>
-          <w:szCs w:val="20"/>
-          <w:shd w:val="clear" w:color="auto" w:fill="FFFFFF"/>
-        </w:rPr>
-        <w:t>● ● ● ● ●</w:t>
-      </w:r>
-    </w:p>
-    <w:p>
-      <w:pPr>
-        <w:spacing w:after="0" w:line="240" w:lineRule="auto"/>
-        <w:ind w:left="0" w:right="0"/>
-        <w:contextualSpacing/>
-        <w:rPr>
-          <w:rFonts w:ascii="Wingdings 2" w:hAnsi="Wingdings 2"/>
-          <w:color w:val="4472C4" w:themeColor="accent1"/>
-          <w:szCs w:val="21"/>
-        </w:rPr>
-      </w:pPr>
-      <w:r>
-        <w:rPr>
-          <w:rFonts w:ascii="Courier New" w:hAnsi="Courier New" w:cs="Courier New"/>
-          <w:color w:val="000000" w:themeColor="text1"/>
-          <w:szCs w:val="21"/>
-        </w:rPr>
-        <w:t>Zookeeper</w:t>
-      </w:r>
-      <w:r>
-        <w:rPr>
-          <w:rFonts w:ascii="Courier New" w:hAnsi="Courier New" w:cs="Courier New"/>
-          <w:color w:val="4472C4" w:themeColor="accent1"/>
-          <w:szCs w:val="21"/>
-        </w:rPr>
-        <w:t xml:space="preserve">  </w:t>
-      </w:r>
-      <w:r>
-        <w:rPr>
-          <w:rFonts w:ascii="Segoe UI Symbol" w:hAnsi="Segoe UI Symbol" w:cs="Courier New"/>
-          <w:color w:val="4472C4" w:themeColor="accent1"/>
-          <w:sz w:val="20"/>
-          <w:szCs w:val="20"/>
-          <w:shd w:val="clear" w:color="auto" w:fill="FFFFFF"/>
-        </w:rPr>
-        <w:t>● ● ● ● ●</w:t>
-      </w:r>
-    </w:p>
-    <w:p>
-      <w:pPr>
-        <w:spacing w:after="0" w:line="240" w:lineRule="auto"/>
-        <w:ind w:left="0" w:right="0" w:firstLine="0"/>
-        <w:contextualSpacing/>
-        <w:rPr>
-          <w:rFonts w:ascii="Courier New" w:hAnsi="Courier New" w:cs="Courier New"/>
-          <w:color w:val="000000" w:themeColor="text1"/>
-          <w:szCs w:val="21"/>
-        </w:rPr>
-      </w:pPr>
-      <w:r>
-        <w:rPr>
-          <w:rFonts w:ascii="Courier New" w:hAnsi="Courier New" w:cs="Courier New"/>
-          <w:color w:val="000000" w:themeColor="text1"/>
-          <w:szCs w:val="21"/>
-        </w:rPr>
-        <w:t>gRPC</w:t>
-      </w:r>
-      <w:r>
-        <w:rPr>
-          <w:rFonts w:ascii="Courier New" w:hAnsi="Courier New" w:cs="Courier New"/>
-          <w:color w:val="000000" w:themeColor="text1"/>
-          <w:szCs w:val="21"/>
-        </w:rPr>
-        <w:t xml:space="preserve">       </w:t>
-      </w:r>
-      <w:r>
-        <w:rPr>
-          <w:rFonts w:ascii="Segoe UI Symbol" w:hAnsi="Segoe UI Symbol" w:cs="Courier New"/>
-          <w:color w:val="4472C4" w:themeColor="accent1"/>
-          <w:sz w:val="20"/>
-          <w:szCs w:val="20"/>
-          <w:shd w:val="clear" w:color="auto" w:fill="FFFFFF"/>
-        </w:rPr>
-        <w:t xml:space="preserve">● ● ● ● </w:t>
-      </w:r>
-      <w:r>
-        <w:rPr>
-          <w:rFonts w:ascii="Segoe UI Symbol" w:hAnsi="Segoe UI Symbol" w:cs="Courier New"/>
-          <w:color w:val="E7E6E6" w:themeColor="background2"/>
-          <w:sz w:val="20"/>
-          <w:szCs w:val="20"/>
-          <w:shd w:val="clear" w:color="auto" w:fill="FFFFFF"/>
-        </w:rPr>
-        <w:t>●</w:t>
-      </w:r>
-    </w:p>
-    <w:p>
-      <w:pPr>
-        <w:spacing w:after="0" w:line="240" w:lineRule="auto"/>
-        <w:ind w:left="0" w:right="0"/>
-        <w:contextualSpacing/>
-        <w:rPr>
-          <w:rFonts w:ascii="Courier New" w:hAnsi="Courier New" w:cs="Courier New"/>
-          <w:color w:val="000000" w:themeColor="text1"/>
-          <w:szCs w:val="21"/>
-        </w:rPr>
-      </w:pPr>
-      <w:r>
-        <w:rPr>
-          <w:rFonts w:ascii="Courier New" w:hAnsi="Courier New" w:cs="Courier New"/>
-          <w:color w:val="000000" w:themeColor="text1"/>
-          <w:szCs w:val="21"/>
-        </w:rPr>
-        <w:t>Websockets</w:t>
-      </w:r>
-      <w:r>
-        <w:rPr>
-          <w:rFonts w:ascii="Courier New" w:hAnsi="Courier New" w:cs="Courier New"/>
-          <w:color w:val="000000" w:themeColor="text1"/>
-          <w:szCs w:val="21"/>
-        </w:rPr>
-        <w:t xml:space="preserve"> </w:t>
-      </w:r>
-      <w:r>
-        <w:rPr>
-          <w:rFonts w:ascii="Segoe UI Symbol" w:hAnsi="Segoe UI Symbol" w:cs="Courier New"/>
-          <w:color w:val="4472C4" w:themeColor="accent1"/>
-          <w:sz w:val="20"/>
-          <w:szCs w:val="20"/>
-          <w:shd w:val="clear" w:color="auto" w:fill="FFFFFF"/>
-        </w:rPr>
-        <w:t xml:space="preserve">● ● ● ● </w:t>
-      </w:r>
-      <w:r>
-        <w:rPr>
-          <w:rFonts w:ascii="Segoe UI Symbol" w:hAnsi="Segoe UI Symbol" w:cs="Courier New"/>
-          <w:color w:val="E7E6E6" w:themeColor="background2"/>
-          <w:sz w:val="20"/>
-          <w:szCs w:val="20"/>
-          <w:shd w:val="clear" w:color="auto" w:fill="FFFFFF"/>
-        </w:rPr>
-        <w:t>●</w:t>
-      </w:r>
-    </w:p>
-    <w:p>
-      <w:pPr>
-        <w:spacing w:after="0" w:line="240" w:lineRule="auto"/>
-        <w:ind w:left="0" w:right="0"/>
-        <w:contextualSpacing/>
-        <w:rPr>
-          <w:rFonts w:ascii="Courier New" w:hAnsi="Courier New" w:cs="Courier New"/>
-          <w:color w:val="000000" w:themeColor="text1"/>
-          <w:szCs w:val="21"/>
-        </w:rPr>
-      </w:pPr>
-      <w:r>
-        <w:rPr>
-          <w:rFonts w:ascii="Courier New" w:hAnsi="Courier New" w:cs="Courier New"/>
-          <w:color w:val="000000" w:themeColor="text1"/>
-          <w:szCs w:val="21"/>
-        </w:rPr>
-        <w:t>REST</w:t>
-      </w:r>
-      <w:r>
-        <w:rPr>
-          <w:rFonts w:ascii="Courier New" w:hAnsi="Courier New" w:cs="Courier New"/>
-          <w:color w:val="000000" w:themeColor="text1"/>
-          <w:szCs w:val="21"/>
-        </w:rPr>
-        <w:t xml:space="preserve">       </w:t>
-      </w:r>
-      <w:r>
-        <w:rPr>
-          <w:rFonts w:ascii="Segoe UI Symbol" w:hAnsi="Segoe UI Symbol" w:cs="Courier New"/>
-          <w:color w:val="4472C4" w:themeColor="accent1"/>
-          <w:sz w:val="20"/>
-          <w:szCs w:val="20"/>
-          <w:shd w:val="clear" w:color="auto" w:fill="FFFFFF"/>
-        </w:rPr>
-        <w:t xml:space="preserve">● ● ● </w:t>
-      </w:r>
-      <w:r>
-        <w:rPr>
-          <w:rFonts w:ascii="Segoe UI Symbol" w:hAnsi="Segoe UI Symbol" w:cs="Courier New"/>
-          <w:color w:val="E7E6E6" w:themeColor="background2"/>
-          <w:sz w:val="20"/>
-          <w:szCs w:val="20"/>
-          <w:shd w:val="clear" w:color="auto" w:fill="FFFFFF"/>
-        </w:rPr>
-        <w:t>● ●</w:t>
-      </w:r>
-    </w:p>
-    <w:p>
-      <w:pPr>
-        <w:spacing w:after="0" w:line="240" w:lineRule="auto"/>
-        <w:ind w:left="0" w:right="0" w:firstLine="0"/>
-        <w:contextualSpacing/>
-        <w:rPr>
-          <w:rFonts w:asciiTheme="minorHAnsi" w:hAnsiTheme="minorHAnsi" w:cstheme="minorHAnsi"/>
-          <w:b/>
-          <w:bCs/>
-          <w:color w:val="000000" w:themeColor="text1"/>
-          <w:szCs w:val="21"/>
-        </w:rPr>
-      </w:pPr>
-      <w:r>
-        <w:rPr>
-          <w:rFonts w:asciiTheme="minorHAnsi" w:hAnsiTheme="minorHAnsi" w:cstheme="minorHAnsi"/>
-          <w:b/>
-          <w:bCs/>
-          <w:color w:val="000000" w:themeColor="text1"/>
-          <w:szCs w:val="21"/>
-        </w:rPr>
-        <w:t>Tools:</w:t>
-      </w:r>
-    </w:p>
-    <w:p>
-      <w:pPr>
-        <w:spacing w:after="0" w:line="240" w:lineRule="auto"/>
-        <w:ind w:left="0" w:right="0"/>
-        <w:contextualSpacing/>
-        <w:rPr>
-          <w:rFonts w:ascii="Courier New" w:hAnsi="Courier New" w:cs="Courier New"/>
-          <w:color w:val="000000" w:themeColor="text1"/>
-          <w:szCs w:val="21"/>
-        </w:rPr>
-      </w:pPr>
-      <w:r>
-        <w:rPr>
-          <w:rFonts w:ascii="Courier New" w:hAnsi="Courier New" w:cs="Courier New"/>
-          <w:color w:val="000000" w:themeColor="text1"/>
-          <w:szCs w:val="21"/>
-        </w:rPr>
-        <w:t xml:space="preserve">Atlassian </w:t>
-      </w:r>
-      <w:r>
-        <w:rPr>
-          <w:rFonts w:ascii="Courier New" w:hAnsi="Courier New" w:cs="Courier New"/>
-          <w:color w:val="000000" w:themeColor="text1"/>
-          <w:szCs w:val="21"/>
-        </w:rPr>
-        <w:t xml:space="preserve"> </w:t>
-      </w:r>
-      <w:r>
-        <w:rPr>
-          <w:rFonts w:ascii="Segoe UI Symbol" w:hAnsi="Segoe UI Symbol" w:cs="Courier New"/>
-          <w:color w:val="4472C4" w:themeColor="accent1"/>
-          <w:sz w:val="20"/>
-          <w:szCs w:val="20"/>
-          <w:shd w:val="clear" w:color="auto" w:fill="FFFFFF"/>
-        </w:rPr>
-        <w:t>● ● ● ● ●</w:t>
-      </w:r>
-    </w:p>
-    <w:p>
-      <w:pPr>
-        <w:spacing w:after="0" w:line="240" w:lineRule="auto"/>
-        <w:ind w:left="0" w:right="0"/>
-        <w:contextualSpacing/>
-        <w:rPr>
-          <w:rFonts w:ascii="Wingdings 2" w:hAnsi="Wingdings 2"/>
-          <w:color w:val="E7E6E6" w:themeColor="background2"/>
-          <w:szCs w:val="21"/>
-        </w:rPr>
-      </w:pPr>
-      <w:r>
-        <w:rPr>
-          <w:rFonts w:ascii="Courier New" w:hAnsi="Courier New" w:cs="Courier New"/>
-          <w:color w:val="000000" w:themeColor="text1"/>
-          <w:szCs w:val="21"/>
-        </w:rPr>
-        <w:t>Linux</w:t>
-      </w:r>
-      <w:r>
-        <w:rPr>
-          <w:rFonts w:ascii="Courier New" w:hAnsi="Courier New" w:cs="Courier New"/>
-          <w:color w:val="000000" w:themeColor="text1"/>
-          <w:szCs w:val="21"/>
-        </w:rPr>
-        <w:t xml:space="preserve">      </w:t>
-      </w:r>
-      <w:r>
-        <w:rPr>
-          <w:rFonts w:ascii="Segoe UI Symbol" w:hAnsi="Segoe UI Symbol" w:cs="Courier New"/>
-          <w:color w:val="4472C4" w:themeColor="accent1"/>
-          <w:sz w:val="20"/>
-          <w:szCs w:val="20"/>
-          <w:shd w:val="clear" w:color="auto" w:fill="FFFFFF"/>
-        </w:rPr>
-        <w:t xml:space="preserve">● ● ● ● </w:t>
-      </w:r>
-      <w:r>
-        <w:rPr>
-          <w:rFonts w:ascii="Segoe UI Symbol" w:hAnsi="Segoe UI Symbol" w:cs="Courier New"/>
-          <w:color w:val="E7E6E6" w:themeColor="background2"/>
-          <w:sz w:val="20"/>
-          <w:szCs w:val="20"/>
-          <w:shd w:val="clear" w:color="auto" w:fill="FFFFFF"/>
-        </w:rPr>
-        <w:t>●</w:t>
-      </w:r>
-    </w:p>
-    <w:p>
-      <w:pPr>
-        <w:spacing w:after="0" w:line="240" w:lineRule="auto"/>
-        <w:ind w:left="0" w:right="0"/>
-        <w:contextualSpacing/>
-        <w:rPr>
-          <w:rFonts w:ascii="Courier New" w:hAnsi="Courier New" w:cs="Courier New"/>
-          <w:color w:val="000000" w:themeColor="text1"/>
-          <w:szCs w:val="21"/>
-        </w:rPr>
-      </w:pPr>
-      <w:r>
-        <w:rPr>
-          <w:rFonts w:ascii="Courier New" w:hAnsi="Courier New" w:cs="Courier New"/>
-          <w:color w:val="000000" w:themeColor="text1"/>
-          <w:szCs w:val="21"/>
-        </w:rPr>
-        <w:t>Git</w:t>
-      </w:r>
-      <w:r>
-        <w:rPr>
-          <w:rFonts w:ascii="Courier New" w:hAnsi="Courier New" w:cs="Courier New"/>
-          <w:color w:val="000000" w:themeColor="text1"/>
-          <w:szCs w:val="21"/>
-        </w:rPr>
-        <w:t xml:space="preserve">        </w:t>
-      </w:r>
-      <w:r>
-        <w:rPr>
-          <w:rFonts w:ascii="Segoe UI Symbol" w:hAnsi="Segoe UI Symbol" w:cs="Courier New"/>
-          <w:color w:val="4472C4" w:themeColor="accent1"/>
-          <w:sz w:val="20"/>
-          <w:szCs w:val="20"/>
-          <w:shd w:val="clear" w:color="auto" w:fill="FFFFFF"/>
-        </w:rPr>
-        <w:t xml:space="preserve">● ● ● ● </w:t>
-      </w:r>
-      <w:r>
-        <w:rPr>
-          <w:rFonts w:ascii="Segoe UI Symbol" w:hAnsi="Segoe UI Symbol" w:cs="Courier New"/>
-          <w:color w:val="E7E6E6" w:themeColor="background2"/>
-          <w:sz w:val="20"/>
-          <w:szCs w:val="20"/>
-          <w:shd w:val="clear" w:color="auto" w:fill="FFFFFF"/>
-        </w:rPr>
-        <w:t>●</w:t>
-      </w:r>
-    </w:p>
-    <w:p>
-      <w:pPr>
-        <w:spacing w:after="0" w:line="240" w:lineRule="auto"/>
-        <w:ind w:left="0" w:right="0"/>
-        <w:contextualSpacing/>
-        <w:rPr>
-          <w:rFonts w:ascii="Courier New" w:hAnsi="Courier New" w:cs="Courier New"/>
-          <w:color w:val="000000" w:themeColor="text1"/>
-          <w:szCs w:val="21"/>
-        </w:rPr>
-      </w:pPr>
-      <w:r>
-        <w:rPr>
-          <w:rFonts w:ascii="Courier New" w:hAnsi="Courier New" w:cs="Courier New"/>
-          <w:color w:val="000000" w:themeColor="text1"/>
-          <w:szCs w:val="21"/>
-        </w:rPr>
-        <w:t>ELK Stack</w:t>
-      </w:r>
-      <w:r>
-        <w:rPr>
-          <w:rFonts w:ascii="Courier New" w:hAnsi="Courier New" w:cs="Courier New"/>
-          <w:color w:val="000000" w:themeColor="text1"/>
-          <w:szCs w:val="21"/>
-        </w:rPr>
-        <w:t xml:space="preserve">  </w:t>
-      </w:r>
-      <w:r>
-        <w:rPr>
-          <w:rFonts w:ascii="Segoe UI Symbol" w:hAnsi="Segoe UI Symbol" w:cs="Courier New"/>
-          <w:color w:val="4472C4" w:themeColor="accent1"/>
-          <w:sz w:val="20"/>
-          <w:szCs w:val="20"/>
-          <w:shd w:val="clear" w:color="auto" w:fill="FFFFFF"/>
-        </w:rPr>
-        <w:t xml:space="preserve">● ● ● </w:t>
-      </w:r>
-      <w:r>
-        <w:rPr>
-          <w:rFonts w:ascii="Segoe UI Symbol" w:hAnsi="Segoe UI Symbol" w:cs="Courier New"/>
-          <w:color w:val="E7E6E6" w:themeColor="background2"/>
-          <w:sz w:val="20"/>
-          <w:szCs w:val="20"/>
-          <w:shd w:val="clear" w:color="auto" w:fill="FFFFFF"/>
-        </w:rPr>
-        <w:t>● ●</w:t>
-      </w:r>
-    </w:p>
-    <w:p>
-      <w:pPr>
-        <w:spacing w:after="0" w:line="240" w:lineRule="auto"/>
-        <w:ind w:left="0" w:right="0"/>
-        <w:contextualSpacing/>
-        <w:rPr>
-          <w:rFonts w:ascii="Courier New" w:hAnsi="Courier New" w:cs="Courier New"/>
-          <w:color w:val="000000" w:themeColor="text1"/>
-          <w:szCs w:val="21"/>
-        </w:rPr>
-        <w:sectPr>
-          <w:headerReference w:type="default" r:id="rId9"/>
-          <w:footerReference w:type="default" r:id="rId10"/>
-          <w:type w:val="continuous"/>
-          <w:pgSz w:w="12240" w:h="15840"/>
-          <w:pgMar w:top="1440" w:right="1440" w:bottom="1440" w:left="1440" w:header="144" w:footer="720" w:gutter="0"/>
-          <w:cols w:num="3" w:space="720"/>
-          <w:docGrid w:linePitch="286"/>
-        </w:sectPr>
-      </w:pPr>
-      <w:r>
-        <w:rPr>
-          <w:rFonts w:ascii="Courier New" w:hAnsi="Courier New" w:cs="Courier New"/>
-          <w:color w:val="000000" w:themeColor="text1"/>
-          <w:szCs w:val="21"/>
-        </w:rPr>
-        <w:t>Kubernetes</w:t>
-      </w:r>
-      <w:r>
-        <w:rPr>
-          <w:rFonts w:ascii="Courier New" w:hAnsi="Courier New" w:cs="Courier New"/>
-          <w:color w:val="000000" w:themeColor="text1"/>
-          <w:szCs w:val="21"/>
-        </w:rPr>
-        <w:t xml:space="preserve"> </w:t>
-      </w:r>
-      <w:r>
-        <w:rPr>
-          <w:rFonts w:ascii="Segoe UI Symbol" w:hAnsi="Segoe UI Symbol" w:cs="Courier New"/>
-          <w:color w:val="4472C4" w:themeColor="accent1"/>
-          <w:sz w:val="20"/>
-          <w:szCs w:val="20"/>
-          <w:shd w:val="clear" w:color="auto" w:fill="FFFFFF"/>
-        </w:rPr>
-        <w:t xml:space="preserve">● ● ● </w:t>
-      </w:r>
-      <w:r>
-        <w:rPr>
-          <w:rFonts w:ascii="Segoe UI Symbol" w:hAnsi="Segoe UI Symbol" w:cs="Courier New"/>
-          <w:color w:val="E7E6E6" w:themeColor="background2"/>
-          <w:sz w:val="20"/>
-          <w:szCs w:val="20"/>
-          <w:shd w:val="clear" w:color="auto" w:fill="FFFFFF"/>
-        </w:rPr>
-        <w:t>● ●</w:t>
-      </w:r>
-    </w:p>
-    <w:p>
-      <w:pPr>
-        <w:spacing w:after="0" w:line="240" w:lineRule="auto"/>
-        <w:ind w:left="0" w:right="0" w:firstLine="0"/>
-        <w:contextualSpacing/>
-        <w:rPr>
-          <w:rFonts w:ascii="Courier New" w:hAnsi="Courier New" w:cs="Courier New"/>
-          <w:color w:val="000000" w:themeColor="text1"/>
-          <w:szCs w:val="21"/>
-        </w:rPr>
-      </w:pPr>
-    </w:p>
-    <w:p>
-      <w:pPr>
+        <w:pStyle w:val="Heading1"/>
         <w:pBdr>
           <w:bottom w:val="single" w:sz="4" w:space="1" w:color="auto"/>
         </w:pBdr>
-        <w:spacing w:after="0" w:line="240" w:lineRule="auto"/>
-        <w:ind w:left="0" w:right="0"/>
-        <w:contextualSpacing/>
-        <w:rPr>
-          <w:b/>
-          <w:bCs/>
+        <w:spacing w:line="240" w:lineRule="auto"/>
+        <w:ind w:left="0"/>
+        <w:rPr>
           <w:color w:val="3366CC"/>
           <w:szCs w:val="21"/>
         </w:rPr>
       </w:pPr>
-      <w:r>
-        <w:rPr>
-          <w:b/>
-          <w:bCs/>
+    </w:p>
+    <w:p>
+      <w:pPr>
+        <w:pStyle w:val="Heading1"/>
+        <w:pBdr>
+          <w:bottom w:val="single" w:sz="4" w:space="1" w:color="auto"/>
+        </w:pBdr>
+        <w:spacing w:line="240" w:lineRule="auto"/>
+        <w:ind w:left="0"/>
+        <w:rPr>
+          <w:color w:val="3366CC"/>
+          <w:szCs w:val="21"/>
+        </w:rPr>
+      </w:pPr>
+      <w:r>
+        <w:rPr>
           <w:color w:val="3366CC"/>
           <w:szCs w:val="21"/>
         </w:rPr>
@@ -2456,22 +1657,9 @@
         <w:t>2018</w:t>
       </w:r>
     </w:p>
-    <w:p>
-      <w:pPr>
-        <w:tabs>
-          <w:tab w:val="center" w:pos="3780"/>
-        </w:tabs>
-        <w:spacing w:after="0" w:line="240" w:lineRule="auto"/>
-        <w:ind w:right="0"/>
-        <w:rPr>
-          <w:rFonts w:asciiTheme="minorHAnsi" w:eastAsiaTheme="minorEastAsia" w:hAnsiTheme="minorHAnsi" w:cstheme="minorBidi"/>
-          <w:color w:val="000000" w:themeColor="text1"/>
-          <w:szCs w:val="21"/>
-        </w:rPr>
-      </w:pPr>
-    </w:p>
     <w:sectPr>
-      <w:type w:val="continuous"/>
+      <w:headerReference w:type="default" r:id="rId7"/>
+      <w:footerReference w:type="default" r:id="rId8"/>
       <w:pgSz w:w="12240" w:h="15840"/>
       <w:pgMar w:top="1440" w:right="1440" w:bottom="1440" w:left="1440" w:header="144" w:footer="720" w:gutter="0"/>
       <w:cols w:space="720"/>
@@ -2507,26 +1695,6 @@
 </file>
 
 <file path=word/footer1.xml><?xml version="1.0" encoding="utf-8"?>
-<w:ftr xmlns:wpc="http://schemas.microsoft.com/office/word/2010/wordprocessingCanvas" xmlns:cx="http://schemas.microsoft.com/office/drawing/2014/chartex" xmlns:cx1="http://schemas.microsoft.com/office/drawing/2015/9/8/chartex" xmlns:cx2="http://schemas.microsoft.com/office/drawing/2015/10/21/chartex" xmlns:cx3="http://schemas.microsoft.com/office/drawing/2016/5/9/chartex" xmlns:cx4="http://schemas.microsoft.com/office/drawing/2016/5/10/chartex" xmlns:cx5="http://schemas.microsoft.com/office/drawing/2016/5/11/chartex" xmlns:cx6="http://schemas.microsoft.com/office/drawing/2016/5/12/chartex" xmlns:cx7="http://schemas.microsoft.com/office/drawing/2016/5/13/chartex" xmlns:cx8="http://schemas.microsoft.com/office/drawing/2016/5/14/chartex" xmlns:mc="http://schemas.openxmlformats.org/markup-compatibility/2006" xmlns:aink="http://schemas.microsoft.com/office/drawing/2016/ink" xmlns:am3d="http://schemas.microsoft.com/office/drawing/2017/model3d" xmlns:o="urn:schemas-microsoft-com:office:office" xmlns:oel="http://schemas.microsoft.com/office/2019/extlst" xmlns:r="http://schemas.openxmlformats.org/officeDocument/2006/relationships" xmlns:m="http://schemas.openxmlformats.org/officeDocument/2006/math" xmlns:v="urn:schemas-microsoft-com:vml" xmlns:wp14="http://schemas.microsoft.com/office/word/2010/wordprocessingDrawing" xmlns:wp="http://schemas.openxmlformats.org/drawingml/2006/wordprocessingDrawing" xmlns:w10="urn:schemas-microsoft-com:office:word" xmlns:w="http://schemas.openxmlformats.org/wordprocessingml/2006/main" xmlns:w14="http://schemas.microsoft.com/office/word/2010/wordml" xmlns:w15="http://schemas.microsoft.com/office/word/2012/wordml" xmlns:w16cex="http://schemas.microsoft.com/office/word/2018/wordml/cex" xmlns:w16cid="http://schemas.microsoft.com/office/word/2016/wordml/cid" xmlns:w16="http://schemas.microsoft.com/office/word/2018/wordml" xmlns:w16sdtdh="http://schemas.microsoft.com/office/word/2020/wordml/sdtdatahash" xmlns:w16se="http://schemas.microsoft.com/office/word/2015/wordml/symex" xmlns:wpg="http://schemas.microsoft.com/office/word/2010/wordprocessingGroup" xmlns:wpi="http://schemas.microsoft.com/office/word/2010/wordprocessingInk" xmlns:wne="http://schemas.microsoft.com/office/word/2006/wordml" xmlns:wps="http://schemas.microsoft.com/office/word/2010/wordprocessingShape" mc:Ignorable="w14 w15 w16se w16cid w16 w16cex w16sdtdh wp14">
-  <w:p>
-    <w:pPr>
-      <w:pStyle w:val="Footer"/>
-      <w:jc w:val="center"/>
-      <w:rPr>
-        <w:color w:val="4472C4" w:themeColor="accent1"/>
-      </w:rPr>
-    </w:pPr>
-    <w:r>
-      <w:rPr>
-        <w:color w:val="4472C4" w:themeColor="accent1"/>
-      </w:rPr>
-      <w:t>MASONSCHLEU.COM</w:t>
-    </w:r>
-  </w:p>
-</w:ftr>
-</file>
-
-<file path=word/footer2.xml><?xml version="1.0" encoding="utf-8"?>
 <w:ftr xmlns:wpc="http://schemas.microsoft.com/office/word/2010/wordprocessingCanvas" xmlns:cx="http://schemas.microsoft.com/office/drawing/2014/chartex" xmlns:cx1="http://schemas.microsoft.com/office/drawing/2015/9/8/chartex" xmlns:cx2="http://schemas.microsoft.com/office/drawing/2015/10/21/chartex" xmlns:cx3="http://schemas.microsoft.com/office/drawing/2016/5/9/chartex" xmlns:cx4="http://schemas.microsoft.com/office/drawing/2016/5/10/chartex" xmlns:cx5="http://schemas.microsoft.com/office/drawing/2016/5/11/chartex" xmlns:cx6="http://schemas.microsoft.com/office/drawing/2016/5/12/chartex" xmlns:cx7="http://schemas.microsoft.com/office/drawing/2016/5/13/chartex" xmlns:cx8="http://schemas.microsoft.com/office/drawing/2016/5/14/chartex" xmlns:mc="http://schemas.openxmlformats.org/markup-compatibility/2006" xmlns:aink="http://schemas.microsoft.com/office/drawing/2016/ink" xmlns:am3d="http://schemas.microsoft.com/office/drawing/2017/model3d" xmlns:o="urn:schemas-microsoft-com:office:office" xmlns:oel="http://schemas.microsoft.com/office/2019/extlst" xmlns:r="http://schemas.openxmlformats.org/officeDocument/2006/relationships" xmlns:m="http://schemas.openxmlformats.org/officeDocument/2006/math" xmlns:v="urn:schemas-microsoft-com:vml" xmlns:wp14="http://schemas.microsoft.com/office/word/2010/wordprocessingDrawing" xmlns:wp="http://schemas.openxmlformats.org/drawingml/2006/wordprocessingDrawing" xmlns:w10="urn:schemas-microsoft-com:office:word" xmlns:w="http://schemas.openxmlformats.org/wordprocessingml/2006/main" xmlns:w14="http://schemas.microsoft.com/office/word/2010/wordml" xmlns:w15="http://schemas.microsoft.com/office/word/2012/wordml" xmlns:w16cex="http://schemas.microsoft.com/office/word/2018/wordml/cex" xmlns:w16cid="http://schemas.microsoft.com/office/word/2016/wordml/cid" xmlns:w16="http://schemas.microsoft.com/office/word/2018/wordml" xmlns:w16sdtdh="http://schemas.microsoft.com/office/word/2020/wordml/sdtdatahash" xmlns:w16se="http://schemas.microsoft.com/office/word/2015/wordml/symex" xmlns:wpg="http://schemas.microsoft.com/office/word/2010/wordprocessingGroup" xmlns:wpi="http://schemas.microsoft.com/office/word/2010/wordprocessingInk" xmlns:wne="http://schemas.microsoft.com/office/word/2006/wordml" xmlns:wps="http://schemas.microsoft.com/office/word/2010/wordprocessingShape" mc:Ignorable="w14 w15 w16se w16cid w16 w16cex w16sdtdh wp14">
   <w:p>
     <w:pPr>
@@ -5368,16 +4536,4 @@
     </a:ext>
   </a:extLst>
 </a:theme>
-</file>
-
-<file path=customXml/item1.xml><?xml version="1.0" encoding="utf-8"?>
-<b:Sources xmlns:b="http://schemas.openxmlformats.org/officeDocument/2006/bibliography" xmlns="http://schemas.openxmlformats.org/officeDocument/2006/bibliography" SelectedStyle="/APASixthEditionOfficeOnline.xsl" StyleName="APA" Version="6"/>
-</file>
-
-<file path=customXml/itemProps1.xml><?xml version="1.0" encoding="utf-8"?>
-<ds:datastoreItem xmlns:ds="http://schemas.openxmlformats.org/officeDocument/2006/customXml" ds:itemID="{2B30F7C6-5F05-6C4D-AE37-E753C2598428}">
-  <ds:schemaRefs>
-    <ds:schemaRef ds:uri="http://schemas.openxmlformats.org/officeDocument/2006/bibliography"/>
-  </ds:schemaRefs>
-</ds:datastoreItem>
 </file>
</xml_diff>